<commit_message>
Perbaikan Buku (Tambah Diagram Sekuens)
</commit_message>
<xml_diff>
--- a/SKRIPSI.docx
+++ b/SKRIPSI.docx
@@ -18060,7 +18060,7 @@
           <w:lang w:val="id-ID"/>
         </w:rPr>
       </w:pPr>
-      <w:bookmarkStart w:id="4" w:name="_Toc432649986"/>
+      <w:bookmarkStart w:id="3" w:name="_Toc432649986"/>
       <w:bookmarkEnd w:id="0"/>
       <w:bookmarkEnd w:id="1"/>
       <w:r>
@@ -18073,7 +18073,7 @@
         </w:rPr>
         <w:t>Studi Literatur</w:t>
       </w:r>
-      <w:bookmarkEnd w:id="4"/>
+      <w:bookmarkEnd w:id="3"/>
     </w:p>
     <w:p>
       <w:pPr>
@@ -18139,7 +18139,7 @@
           <w:lang w:val="id-ID"/>
         </w:rPr>
       </w:pPr>
-      <w:bookmarkStart w:id="5" w:name="_Toc432649987"/>
+      <w:bookmarkStart w:id="4" w:name="_Toc432649987"/>
       <w:r>
         <w:rPr>
           <w:rFonts w:ascii="Times New Roman" w:hAnsi="Times New Roman" w:cs="Times New Roman"/>
@@ -18150,7 +18150,7 @@
         </w:rPr>
         <w:t>Pengumpulan data</w:t>
       </w:r>
-      <w:bookmarkEnd w:id="5"/>
+      <w:bookmarkEnd w:id="4"/>
     </w:p>
     <w:p>
       <w:pPr>
@@ -18560,7 +18560,7 @@
           <w:lang w:val="id-ID"/>
         </w:rPr>
       </w:pPr>
-      <w:bookmarkStart w:id="6" w:name="_Toc432649988"/>
+      <w:bookmarkStart w:id="5" w:name="_Toc432649988"/>
       <w:r>
         <w:rPr>
           <w:rFonts w:ascii="Times New Roman" w:hAnsi="Times New Roman" w:cs="Times New Roman"/>
@@ -18571,7 +18571,7 @@
         </w:rPr>
         <w:t>Perancangan Sistem</w:t>
       </w:r>
-      <w:bookmarkEnd w:id="6"/>
+      <w:bookmarkEnd w:id="5"/>
     </w:p>
     <w:p>
       <w:pPr>
@@ -18584,7 +18584,7 @@
           <w:szCs w:val="24"/>
         </w:rPr>
       </w:pPr>
-      <w:bookmarkStart w:id="7" w:name="_Toc432649989"/>
+      <w:bookmarkStart w:id="6" w:name="_Toc432649989"/>
       <w:proofErr w:type="gramStart"/>
       <w:r>
         <w:rPr>
@@ -18810,7 +18810,7 @@
         <w:lastRenderedPageBreak/>
         <w:t>Analisis Kebutuhan</w:t>
       </w:r>
-      <w:bookmarkEnd w:id="7"/>
+      <w:bookmarkEnd w:id="6"/>
       <w:r>
         <w:rPr>
           <w:rFonts w:ascii="Times New Roman" w:hAnsi="Times New Roman" w:cs="Times New Roman"/>
@@ -19706,7 +19706,7 @@
           <w:lang w:val="id-ID"/>
         </w:rPr>
       </w:pPr>
-      <w:bookmarkStart w:id="8" w:name="_Toc432649990"/>
+      <w:bookmarkStart w:id="7" w:name="_Toc432649990"/>
       <w:r>
         <w:rPr>
           <w:rFonts w:ascii="Times New Roman" w:hAnsi="Times New Roman" w:cs="Times New Roman"/>
@@ -19718,7 +19718,7 @@
         </w:rPr>
         <w:t>Desain Sistem</w:t>
       </w:r>
-      <w:bookmarkEnd w:id="8"/>
+      <w:bookmarkEnd w:id="7"/>
     </w:p>
     <w:p>
       <w:pPr>
@@ -19909,7 +19909,7 @@
           <w:lang w:val="id-ID"/>
         </w:rPr>
       </w:pPr>
-      <w:bookmarkStart w:id="9" w:name="_Toc432649991"/>
+      <w:bookmarkStart w:id="8" w:name="_Toc432649991"/>
       <w:r>
         <w:rPr>
           <w:rFonts w:ascii="Times New Roman" w:hAnsi="Times New Roman" w:cs="Times New Roman"/>
@@ -19921,7 +19921,7 @@
         </w:rPr>
         <w:t>Penulisan Kode Program</w:t>
       </w:r>
-      <w:bookmarkEnd w:id="9"/>
+      <w:bookmarkEnd w:id="8"/>
     </w:p>
     <w:p>
       <w:pPr>
@@ -19993,7 +19993,7 @@
           <w:lang w:val="id-ID"/>
         </w:rPr>
       </w:pPr>
-      <w:bookmarkStart w:id="10" w:name="_Toc432649992"/>
+      <w:bookmarkStart w:id="9" w:name="_Toc432649992"/>
       <w:r>
         <w:rPr>
           <w:rStyle w:val="SubtleEmphasis"/>
@@ -20005,7 +20005,7 @@
         </w:rPr>
         <w:t>Pengujian</w:t>
       </w:r>
-      <w:bookmarkEnd w:id="10"/>
+      <w:bookmarkEnd w:id="9"/>
     </w:p>
     <w:p>
       <w:pPr>
@@ -20086,7 +20086,7 @@
           <w:lang w:val="id-ID"/>
         </w:rPr>
       </w:pPr>
-      <w:bookmarkStart w:id="11" w:name="_Toc432649993"/>
+      <w:bookmarkStart w:id="10" w:name="_Toc432649993"/>
       <w:r>
         <w:rPr>
           <w:rFonts w:ascii="Times New Roman" w:hAnsi="Times New Roman" w:cs="Times New Roman"/>
@@ -20098,7 +20098,7 @@
         </w:rPr>
         <w:t>Pemeliharaan</w:t>
       </w:r>
-      <w:bookmarkEnd w:id="11"/>
+      <w:bookmarkEnd w:id="10"/>
     </w:p>
     <w:p>
       <w:pPr>
@@ -20203,7 +20203,7 @@
           <w:lang w:val="id-ID"/>
         </w:rPr>
       </w:pPr>
-      <w:bookmarkStart w:id="12" w:name="_Toc432649994"/>
+      <w:bookmarkStart w:id="11" w:name="_Toc432649994"/>
       <w:r>
         <w:rPr>
           <w:noProof/>
@@ -20214,7 +20214,7 @@
         <w:lastRenderedPageBreak/>
         <w:t>DESAIN DAN PERANCANGAN</w:t>
       </w:r>
-      <w:bookmarkEnd w:id="12"/>
+      <w:bookmarkEnd w:id="11"/>
     </w:p>
     <w:p>
       <w:pPr>
@@ -20310,7 +20310,7 @@
         </w:rPr>
         <w:t xml:space="preserve"> </w:t>
       </w:r>
-      <w:bookmarkStart w:id="13" w:name="_Toc432649995"/>
+      <w:bookmarkStart w:id="12" w:name="_Toc432649995"/>
       <w:r>
         <w:rPr>
           <w:rFonts w:ascii="Times New Roman" w:hAnsi="Times New Roman" w:cs="Times New Roman"/>
@@ -20321,7 +20321,7 @@
         </w:rPr>
         <w:t>Studi Literatur</w:t>
       </w:r>
-      <w:bookmarkEnd w:id="13"/>
+      <w:bookmarkEnd w:id="12"/>
     </w:p>
     <w:p>
       <w:pPr>
@@ -20375,7 +20375,7 @@
         </w:rPr>
         <w:t xml:space="preserve"> </w:t>
       </w:r>
-      <w:bookmarkStart w:id="14" w:name="_Toc432649996"/>
+      <w:bookmarkStart w:id="13" w:name="_Toc432649996"/>
       <w:r>
         <w:rPr>
           <w:rFonts w:ascii="Times New Roman" w:hAnsi="Times New Roman" w:cs="Times New Roman"/>
@@ -20386,7 +20386,7 @@
         </w:rPr>
         <w:t>Pengumpulan Data</w:t>
       </w:r>
-      <w:bookmarkEnd w:id="14"/>
+      <w:bookmarkEnd w:id="13"/>
     </w:p>
     <w:p>
       <w:pPr>
@@ -20726,7 +20726,7 @@
         </w:rPr>
         <w:t xml:space="preserve"> </w:t>
       </w:r>
-      <w:bookmarkStart w:id="15" w:name="_Toc432649998"/>
+      <w:bookmarkStart w:id="14" w:name="_Toc432649998"/>
       <w:r>
         <w:rPr>
           <w:rFonts w:ascii="Times New Roman" w:hAnsi="Times New Roman" w:cs="Times New Roman"/>
@@ -20737,7 +20737,7 @@
         </w:rPr>
         <w:t>Analisis Kebutuhan Perangkat Lunak</w:t>
       </w:r>
-      <w:bookmarkEnd w:id="15"/>
+      <w:bookmarkEnd w:id="14"/>
     </w:p>
     <w:p>
       <w:pPr>
@@ -21223,7 +21223,7 @@
         </w:rPr>
         <w:t xml:space="preserve"> </w:t>
       </w:r>
-      <w:bookmarkStart w:id="16" w:name="_Toc432649999"/>
+      <w:bookmarkStart w:id="15" w:name="_Toc432649999"/>
       <w:r>
         <w:rPr>
           <w:rFonts w:ascii="Times New Roman" w:hAnsi="Times New Roman" w:cs="Times New Roman"/>
@@ -21234,7 +21234,7 @@
         </w:rPr>
         <w:t>Desain Sistem</w:t>
       </w:r>
-      <w:bookmarkEnd w:id="16"/>
+      <w:bookmarkEnd w:id="15"/>
     </w:p>
     <w:p>
       <w:pPr>
@@ -21364,7 +21364,7 @@
           <w:lang w:val="id-ID"/>
         </w:rPr>
       </w:pPr>
-      <w:bookmarkStart w:id="17" w:name="_Toc432650000"/>
+      <w:bookmarkStart w:id="16" w:name="_Toc432650000"/>
       <w:r>
         <w:rPr>
           <w:rFonts w:ascii="Times New Roman" w:hAnsi="Times New Roman" w:cs="Times New Roman"/>
@@ -21386,7 +21386,7 @@
         </w:rPr>
         <w:t xml:space="preserve"> Diagram</w:t>
       </w:r>
-      <w:bookmarkEnd w:id="17"/>
+      <w:bookmarkEnd w:id="16"/>
     </w:p>
     <w:p>
       <w:pPr>
@@ -21575,7 +21575,7 @@
           <w:lang w:val="id-ID"/>
         </w:rPr>
       </w:pPr>
-      <w:bookmarkStart w:id="18" w:name="_Toc432358647"/>
+      <w:bookmarkStart w:id="17" w:name="_Toc432358647"/>
       <w:r>
         <w:rPr>
           <w:rFonts w:cs="Times New Roman"/>
@@ -21717,7 +21717,7 @@
         </w:rPr>
         <w:t xml:space="preserve">sistem </w:t>
       </w:r>
-      <w:bookmarkEnd w:id="18"/>
+      <w:bookmarkEnd w:id="17"/>
     </w:p>
     <w:p>
       <w:pPr>
@@ -21847,7 +21847,7 @@
         </w:rPr>
         <w:t>dapat dilihat pada tabel 4.2 di bawah ini.  :</w:t>
       </w:r>
-      <w:bookmarkStart w:id="19" w:name="_Toc425493749"/>
+      <w:bookmarkStart w:id="18" w:name="_Toc425493749"/>
       <w:r>
         <w:rPr>
           <w:rFonts w:ascii="Times New Roman" w:hAnsi="Times New Roman" w:cs="Times New Roman"/>
@@ -21858,7 +21858,7 @@
         </w:rPr>
         <w:t xml:space="preserve"> </w:t>
       </w:r>
-      <w:bookmarkEnd w:id="19"/>
+      <w:bookmarkEnd w:id="18"/>
     </w:p>
     <w:p>
       <w:pPr>
@@ -21875,7 +21875,7 @@
           <w:lang w:val="id-ID"/>
         </w:rPr>
       </w:pPr>
-      <w:bookmarkStart w:id="20" w:name="_Toc432257397"/>
+      <w:bookmarkStart w:id="19" w:name="_Toc432257397"/>
       <w:r>
         <w:rPr>
           <w:rFonts w:cs="Times New Roman"/>
@@ -22017,7 +22017,7 @@
         </w:rPr>
         <w:t>Usecase</w:t>
       </w:r>
-      <w:bookmarkEnd w:id="20"/>
+      <w:bookmarkEnd w:id="19"/>
     </w:p>
     <w:tbl>
       <w:tblPr>
@@ -22473,9 +22473,9 @@
           <w:lang w:val="id-ID"/>
         </w:rPr>
       </w:pPr>
-      <w:bookmarkStart w:id="21" w:name="_Toc404781473"/>
+      <w:bookmarkStart w:id="20" w:name="_Toc404781473"/>
     </w:p>
-    <w:bookmarkEnd w:id="21"/>
+    <w:bookmarkEnd w:id="20"/>
     <w:p>
       <w:pPr>
         <w:pStyle w:val="Caption"/>
@@ -22505,7 +22505,7 @@
           <w:lang w:val="id-ID"/>
         </w:rPr>
       </w:pPr>
-      <w:bookmarkStart w:id="22" w:name="_Toc432257398"/>
+      <w:bookmarkStart w:id="21" w:name="_Toc432257398"/>
       <w:r>
         <w:rPr>
           <w:rFonts w:cs="Times New Roman"/>
@@ -22636,7 +22636,7 @@
         </w:rPr>
         <w:t xml:space="preserve"> </w:t>
       </w:r>
-      <w:bookmarkStart w:id="23" w:name="_Toc425493750"/>
+      <w:bookmarkStart w:id="22" w:name="_Toc425493750"/>
       <w:r>
         <w:rPr>
           <w:rFonts w:cs="Times New Roman"/>
@@ -22658,8 +22658,8 @@
         </w:rPr>
         <w:t>Usecase</w:t>
       </w:r>
+      <w:bookmarkEnd w:id="21"/>
       <w:bookmarkEnd w:id="22"/>
-      <w:bookmarkEnd w:id="23"/>
     </w:p>
     <w:p>
       <w:pPr>
@@ -23761,7 +23761,7 @@
           <w:szCs w:val="24"/>
         </w:rPr>
       </w:pPr>
-      <w:bookmarkStart w:id="24" w:name="_Toc432650016"/>
+      <w:bookmarkStart w:id="23" w:name="_Toc432650016"/>
       <w:r>
         <w:rPr>
           <w:rFonts w:ascii="Times New Roman" w:hAnsi="Times New Roman" w:cs="Times New Roman"/>
@@ -25823,6 +25823,7 @@
           <w:i w:val="0"/>
           <w:color w:val="000000" w:themeColor="text1"/>
         </w:rPr>
+        <w:lastRenderedPageBreak/>
         <w:t>Diagram Sekuens: Me</w:t>
       </w:r>
       <w:r>
@@ -25840,6 +25841,61 @@
           <w:color w:val="000000" w:themeColor="text1"/>
         </w:rPr>
         <w:t xml:space="preserve"> Event</w:t>
+      </w:r>
+    </w:p>
+    <w:p>
+      <w:r>
+        <w:rPr>
+          <w:noProof/>
+        </w:rPr>
+        <w:drawing>
+          <wp:inline distT="0" distB="0" distL="0" distR="0">
+            <wp:extent cx="5252085" cy="4565471"/>
+            <wp:effectExtent l="0" t="0" r="0" b="0"/>
+            <wp:docPr id="27" name="Picture 27"/>
+            <wp:cNvGraphicFramePr>
+              <a:graphicFrameLocks xmlns:a="http://schemas.openxmlformats.org/drawingml/2006/main" noChangeAspect="1"/>
+            </wp:cNvGraphicFramePr>
+            <a:graphic xmlns:a="http://schemas.openxmlformats.org/drawingml/2006/main">
+              <a:graphicData uri="http://schemas.openxmlformats.org/drawingml/2006/picture">
+                <pic:pic xmlns:pic="http://schemas.openxmlformats.org/drawingml/2006/picture">
+                  <pic:nvPicPr>
+                    <pic:cNvPr id="0" name="Picture 1"/>
+                    <pic:cNvPicPr>
+                      <a:picLocks noChangeAspect="1" noChangeArrowheads="1"/>
+                    </pic:cNvPicPr>
+                  </pic:nvPicPr>
+                  <pic:blipFill>
+                    <a:blip r:embed="rId10">
+                      <a:extLst>
+                        <a:ext uri="{28A0092B-C50C-407E-A947-70E740481C1C}">
+                          <a14:useLocalDpi xmlns:a14="http://schemas.microsoft.com/office/drawing/2010/main" val="0"/>
+                        </a:ext>
+                      </a:extLst>
+                    </a:blip>
+                    <a:srcRect/>
+                    <a:stretch>
+                      <a:fillRect/>
+                    </a:stretch>
+                  </pic:blipFill>
+                  <pic:spPr bwMode="auto">
+                    <a:xfrm>
+                      <a:off x="0" y="0"/>
+                      <a:ext cx="5252085" cy="4565471"/>
+                    </a:xfrm>
+                    <a:prstGeom prst="rect">
+                      <a:avLst/>
+                    </a:prstGeom>
+                    <a:noFill/>
+                    <a:ln>
+                      <a:noFill/>
+                    </a:ln>
+                  </pic:spPr>
+                </pic:pic>
+              </a:graphicData>
+            </a:graphic>
+          </wp:inline>
+        </w:drawing>
       </w:r>
     </w:p>
     <w:p>
@@ -26254,7 +26310,6 @@
                 <w:sz w:val="24"/>
                 <w:szCs w:val="24"/>
               </w:rPr>
-              <w:lastRenderedPageBreak/>
               <w:t>Relasi</w:t>
             </w:r>
           </w:p>
@@ -26507,7 +26562,16 @@
                 <w:sz w:val="24"/>
                 <w:szCs w:val="24"/>
               </w:rPr>
-              <w:t>memilih pilihan tampil daftar event</w:t>
+              <w:t xml:space="preserve">memilih pilihan tampil </w:t>
+            </w:r>
+            <w:r>
+              <w:rPr>
+                <w:rFonts w:ascii="Times New Roman" w:hAnsi="Times New Roman" w:cs="Times New Roman"/>
+                <w:sz w:val="24"/>
+                <w:szCs w:val="24"/>
+              </w:rPr>
+              <w:lastRenderedPageBreak/>
+              <w:t>daftar event</w:t>
             </w:r>
           </w:p>
         </w:tc>
@@ -26589,6 +26653,7 @@
                 <w:sz w:val="24"/>
                 <w:szCs w:val="24"/>
               </w:rPr>
+              <w:lastRenderedPageBreak/>
               <w:t>Alur alternatif</w:t>
             </w:r>
           </w:p>
@@ -26712,7 +26777,7 @@
                     </pic:cNvPicPr>
                   </pic:nvPicPr>
                   <pic:blipFill>
-                    <a:blip r:embed="rId10">
+                    <a:blip r:embed="rId11">
                       <a:extLst>
                         <a:ext uri="{28A0092B-C50C-407E-A947-70E740481C1C}">
                           <a14:useLocalDpi xmlns:a14="http://schemas.microsoft.com/office/drawing/2010/main" val="0"/>
@@ -26764,6 +26829,7 @@
           <w:i w:val="0"/>
           <w:color w:val="000000" w:themeColor="text1"/>
         </w:rPr>
+        <w:lastRenderedPageBreak/>
         <w:t xml:space="preserve">Diagram </w:t>
       </w:r>
       <w:r>
@@ -26781,6 +26847,61 @@
           <w:color w:val="000000" w:themeColor="text1"/>
         </w:rPr>
         <w:t>: Melihat Event</w:t>
+      </w:r>
+    </w:p>
+    <w:p>
+      <w:r>
+        <w:rPr>
+          <w:noProof/>
+        </w:rPr>
+        <w:drawing>
+          <wp:inline distT="0" distB="0" distL="0" distR="0">
+            <wp:extent cx="5252085" cy="3655060"/>
+            <wp:effectExtent l="0" t="0" r="0" b="0"/>
+            <wp:docPr id="29" name="Picture 29"/>
+            <wp:cNvGraphicFramePr>
+              <a:graphicFrameLocks xmlns:a="http://schemas.openxmlformats.org/drawingml/2006/main" noChangeAspect="1"/>
+            </wp:cNvGraphicFramePr>
+            <a:graphic xmlns:a="http://schemas.openxmlformats.org/drawingml/2006/main">
+              <a:graphicData uri="http://schemas.openxmlformats.org/drawingml/2006/picture">
+                <pic:pic xmlns:pic="http://schemas.openxmlformats.org/drawingml/2006/picture">
+                  <pic:nvPicPr>
+                    <pic:cNvPr id="0" name="Picture 2"/>
+                    <pic:cNvPicPr>
+                      <a:picLocks noChangeAspect="1" noChangeArrowheads="1"/>
+                    </pic:cNvPicPr>
+                  </pic:nvPicPr>
+                  <pic:blipFill>
+                    <a:blip r:embed="rId12">
+                      <a:extLst>
+                        <a:ext uri="{28A0092B-C50C-407E-A947-70E740481C1C}">
+                          <a14:useLocalDpi xmlns:a14="http://schemas.microsoft.com/office/drawing/2010/main" val="0"/>
+                        </a:ext>
+                      </a:extLst>
+                    </a:blip>
+                    <a:srcRect/>
+                    <a:stretch>
+                      <a:fillRect/>
+                    </a:stretch>
+                  </pic:blipFill>
+                  <pic:spPr bwMode="auto">
+                    <a:xfrm>
+                      <a:off x="0" y="0"/>
+                      <a:ext cx="5252085" cy="3655060"/>
+                    </a:xfrm>
+                    <a:prstGeom prst="rect">
+                      <a:avLst/>
+                    </a:prstGeom>
+                    <a:noFill/>
+                    <a:ln>
+                      <a:noFill/>
+                    </a:ln>
+                  </pic:spPr>
+                </pic:pic>
+              </a:graphicData>
+            </a:graphic>
+          </wp:inline>
+        </w:drawing>
       </w:r>
     </w:p>
     <w:p>
@@ -26985,7 +27106,6 @@
                 <w:sz w:val="24"/>
                 <w:szCs w:val="24"/>
               </w:rPr>
-              <w:lastRenderedPageBreak/>
               <w:t>Aktor</w:t>
             </w:r>
           </w:p>
@@ -27647,6 +27767,7 @@
                 <w:sz w:val="24"/>
                 <w:szCs w:val="24"/>
               </w:rPr>
+              <w:lastRenderedPageBreak/>
               <w:t>Sistem menampilkan detail dari event yang dipilih</w:t>
             </w:r>
           </w:p>
@@ -27745,6 +27866,7 @@
                 <w:sz w:val="24"/>
                 <w:szCs w:val="24"/>
               </w:rPr>
+              <w:lastRenderedPageBreak/>
               <w:t>Alur alternatif</w:t>
             </w:r>
           </w:p>
@@ -27842,7 +27964,6 @@
           <w:i w:val="0"/>
           <w:color w:val="000000" w:themeColor="text1"/>
         </w:rPr>
-        <w:lastRenderedPageBreak/>
         <w:t>Diagram Aktivitas: Memesan Tiket</w:t>
       </w:r>
     </w:p>
@@ -27869,7 +27990,7 @@
                     </pic:cNvPicPr>
                   </pic:nvPicPr>
                   <pic:blipFill>
-                    <a:blip r:embed="rId11">
+                    <a:blip r:embed="rId13">
                       <a:extLst>
                         <a:ext uri="{28A0092B-C50C-407E-A947-70E740481C1C}">
                           <a14:useLocalDpi xmlns:a14="http://schemas.microsoft.com/office/drawing/2010/main" val="0"/>
@@ -27921,7 +28042,63 @@
           <w:i w:val="0"/>
           <w:color w:val="000000" w:themeColor="text1"/>
         </w:rPr>
+        <w:lastRenderedPageBreak/>
         <w:t>Diagram Sekuens: Memesan Tiket</w:t>
+      </w:r>
+    </w:p>
+    <w:p>
+      <w:r>
+        <w:rPr>
+          <w:noProof/>
+        </w:rPr>
+        <w:drawing>
+          <wp:inline distT="0" distB="0" distL="0" distR="0">
+            <wp:extent cx="5252085" cy="3221092"/>
+            <wp:effectExtent l="0" t="0" r="0" b="0"/>
+            <wp:docPr id="30" name="Picture 30"/>
+            <wp:cNvGraphicFramePr>
+              <a:graphicFrameLocks xmlns:a="http://schemas.openxmlformats.org/drawingml/2006/main" noChangeAspect="1"/>
+            </wp:cNvGraphicFramePr>
+            <a:graphic xmlns:a="http://schemas.openxmlformats.org/drawingml/2006/main">
+              <a:graphicData uri="http://schemas.openxmlformats.org/drawingml/2006/picture">
+                <pic:pic xmlns:pic="http://schemas.openxmlformats.org/drawingml/2006/picture">
+                  <pic:nvPicPr>
+                    <pic:cNvPr id="0" name="Picture 3"/>
+                    <pic:cNvPicPr>
+                      <a:picLocks noChangeAspect="1" noChangeArrowheads="1"/>
+                    </pic:cNvPicPr>
+                  </pic:nvPicPr>
+                  <pic:blipFill>
+                    <a:blip r:embed="rId14">
+                      <a:extLst>
+                        <a:ext uri="{28A0092B-C50C-407E-A947-70E740481C1C}">
+                          <a14:useLocalDpi xmlns:a14="http://schemas.microsoft.com/office/drawing/2010/main" val="0"/>
+                        </a:ext>
+                      </a:extLst>
+                    </a:blip>
+                    <a:srcRect/>
+                    <a:stretch>
+                      <a:fillRect/>
+                    </a:stretch>
+                  </pic:blipFill>
+                  <pic:spPr bwMode="auto">
+                    <a:xfrm>
+                      <a:off x="0" y="0"/>
+                      <a:ext cx="5252085" cy="3221092"/>
+                    </a:xfrm>
+                    <a:prstGeom prst="rect">
+                      <a:avLst/>
+                    </a:prstGeom>
+                    <a:noFill/>
+                    <a:ln>
+                      <a:noFill/>
+                    </a:ln>
+                  </pic:spPr>
+                </pic:pic>
+              </a:graphicData>
+            </a:graphic>
+          </wp:inline>
+        </w:drawing>
       </w:r>
     </w:p>
     <w:p>
@@ -28627,6 +28804,7 @@
           <w:i w:val="0"/>
           <w:color w:val="000000" w:themeColor="text1"/>
         </w:rPr>
+        <w:lastRenderedPageBreak/>
         <w:t xml:space="preserve">Diagram Aktivitas: Mencetak Tiket </w:t>
       </w:r>
     </w:p>
@@ -29798,7 +29976,7 @@
                     </pic:cNvPicPr>
                   </pic:nvPicPr>
                   <pic:blipFill>
-                    <a:blip r:embed="rId12">
+                    <a:blip r:embed="rId15">
                       <a:extLst>
                         <a:ext uri="{28A0092B-C50C-407E-A947-70E740481C1C}">
                           <a14:useLocalDpi xmlns:a14="http://schemas.microsoft.com/office/drawing/2010/main" val="0"/>
@@ -29850,7 +30028,63 @@
           <w:i w:val="0"/>
           <w:color w:val="000000" w:themeColor="text1"/>
         </w:rPr>
+        <w:lastRenderedPageBreak/>
         <w:t>Diagram Sekuens: Mereview Event</w:t>
+      </w:r>
+    </w:p>
+    <w:p>
+      <w:r>
+        <w:rPr>
+          <w:noProof/>
+        </w:rPr>
+        <w:drawing>
+          <wp:inline distT="0" distB="0" distL="0" distR="0">
+            <wp:extent cx="5252085" cy="3081142"/>
+            <wp:effectExtent l="0" t="0" r="0" b="0"/>
+            <wp:docPr id="31" name="Picture 31"/>
+            <wp:cNvGraphicFramePr>
+              <a:graphicFrameLocks xmlns:a="http://schemas.openxmlformats.org/drawingml/2006/main" noChangeAspect="1"/>
+            </wp:cNvGraphicFramePr>
+            <a:graphic xmlns:a="http://schemas.openxmlformats.org/drawingml/2006/main">
+              <a:graphicData uri="http://schemas.openxmlformats.org/drawingml/2006/picture">
+                <pic:pic xmlns:pic="http://schemas.openxmlformats.org/drawingml/2006/picture">
+                  <pic:nvPicPr>
+                    <pic:cNvPr id="0" name="Picture 4"/>
+                    <pic:cNvPicPr>
+                      <a:picLocks noChangeAspect="1" noChangeArrowheads="1"/>
+                    </pic:cNvPicPr>
+                  </pic:nvPicPr>
+                  <pic:blipFill>
+                    <a:blip r:embed="rId16">
+                      <a:extLst>
+                        <a:ext uri="{28A0092B-C50C-407E-A947-70E740481C1C}">
+                          <a14:useLocalDpi xmlns:a14="http://schemas.microsoft.com/office/drawing/2010/main" val="0"/>
+                        </a:ext>
+                      </a:extLst>
+                    </a:blip>
+                    <a:srcRect/>
+                    <a:stretch>
+                      <a:fillRect/>
+                    </a:stretch>
+                  </pic:blipFill>
+                  <pic:spPr bwMode="auto">
+                    <a:xfrm>
+                      <a:off x="0" y="0"/>
+                      <a:ext cx="5252085" cy="3081142"/>
+                    </a:xfrm>
+                    <a:prstGeom prst="rect">
+                      <a:avLst/>
+                    </a:prstGeom>
+                    <a:noFill/>
+                    <a:ln>
+                      <a:noFill/>
+                    </a:ln>
+                  </pic:spPr>
+                </pic:pic>
+              </a:graphicData>
+            </a:graphic>
+          </wp:inline>
+        </w:drawing>
       </w:r>
     </w:p>
     <w:p>
@@ -30895,78 +31129,78 @@
                 <w:sz w:val="24"/>
                 <w:szCs w:val="24"/>
               </w:rPr>
+              <w:t>Admin menekan tombol perbaharui</w:t>
+            </w:r>
+          </w:p>
+          <w:p>
+            <w:pPr>
+              <w:rPr>
+                <w:rFonts w:ascii="Times New Roman" w:hAnsi="Times New Roman" w:cs="Times New Roman"/>
+                <w:sz w:val="24"/>
+                <w:szCs w:val="24"/>
+              </w:rPr>
+            </w:pPr>
+          </w:p>
+          <w:p>
+            <w:pPr>
+              <w:rPr>
+                <w:rFonts w:ascii="Times New Roman" w:hAnsi="Times New Roman" w:cs="Times New Roman"/>
+                <w:sz w:val="24"/>
+                <w:szCs w:val="24"/>
+              </w:rPr>
+            </w:pPr>
+          </w:p>
+          <w:p>
+            <w:pPr>
+              <w:rPr>
+                <w:rFonts w:ascii="Times New Roman" w:hAnsi="Times New Roman" w:cs="Times New Roman"/>
+                <w:sz w:val="24"/>
+                <w:szCs w:val="24"/>
+              </w:rPr>
+            </w:pPr>
+          </w:p>
+          <w:p>
+            <w:pPr>
+              <w:ind w:left="411" w:hanging="411"/>
+              <w:rPr>
+                <w:rFonts w:ascii="Times New Roman" w:hAnsi="Times New Roman" w:cs="Times New Roman"/>
+                <w:sz w:val="24"/>
+                <w:szCs w:val="24"/>
+              </w:rPr>
+            </w:pPr>
+            <w:r>
+              <w:rPr>
+                <w:rFonts w:ascii="Times New Roman" w:hAnsi="Times New Roman" w:cs="Times New Roman"/>
+                <w:sz w:val="24"/>
+                <w:szCs w:val="24"/>
+              </w:rPr>
+              <w:t xml:space="preserve">6.3. Admin mengisi form perbaharui data </w:t>
+            </w:r>
+            <w:r>
+              <w:rPr>
+                <w:rFonts w:ascii="Times New Roman" w:hAnsi="Times New Roman" w:cs="Times New Roman"/>
+                <w:sz w:val="24"/>
+                <w:szCs w:val="24"/>
+              </w:rPr>
+              <w:t>user</w:t>
+            </w:r>
+          </w:p>
+          <w:p>
+            <w:pPr>
+              <w:ind w:left="411" w:hanging="411"/>
+              <w:rPr>
+                <w:rFonts w:ascii="Times New Roman" w:hAnsi="Times New Roman" w:cs="Times New Roman"/>
+                <w:sz w:val="24"/>
+                <w:szCs w:val="24"/>
+              </w:rPr>
+            </w:pPr>
+            <w:r>
+              <w:rPr>
+                <w:rFonts w:ascii="Times New Roman" w:hAnsi="Times New Roman" w:cs="Times New Roman"/>
+                <w:sz w:val="24"/>
+                <w:szCs w:val="24"/>
+              </w:rPr>
               <w:lastRenderedPageBreak/>
-              <w:t>Admin menekan tombol perbaharui</w:t>
-            </w:r>
-          </w:p>
-          <w:p>
-            <w:pPr>
-              <w:rPr>
-                <w:rFonts w:ascii="Times New Roman" w:hAnsi="Times New Roman" w:cs="Times New Roman"/>
-                <w:sz w:val="24"/>
-                <w:szCs w:val="24"/>
-              </w:rPr>
-            </w:pPr>
-          </w:p>
-          <w:p>
-            <w:pPr>
-              <w:rPr>
-                <w:rFonts w:ascii="Times New Roman" w:hAnsi="Times New Roman" w:cs="Times New Roman"/>
-                <w:sz w:val="24"/>
-                <w:szCs w:val="24"/>
-              </w:rPr>
-            </w:pPr>
-          </w:p>
-          <w:p>
-            <w:pPr>
-              <w:rPr>
-                <w:rFonts w:ascii="Times New Roman" w:hAnsi="Times New Roman" w:cs="Times New Roman"/>
-                <w:sz w:val="24"/>
-                <w:szCs w:val="24"/>
-              </w:rPr>
-            </w:pPr>
-          </w:p>
-          <w:p>
-            <w:pPr>
-              <w:ind w:left="411" w:hanging="411"/>
-              <w:rPr>
-                <w:rFonts w:ascii="Times New Roman" w:hAnsi="Times New Roman" w:cs="Times New Roman"/>
-                <w:sz w:val="24"/>
-                <w:szCs w:val="24"/>
-              </w:rPr>
-            </w:pPr>
-            <w:r>
-              <w:rPr>
-                <w:rFonts w:ascii="Times New Roman" w:hAnsi="Times New Roman" w:cs="Times New Roman"/>
-                <w:sz w:val="24"/>
-                <w:szCs w:val="24"/>
-              </w:rPr>
-              <w:t xml:space="preserve">6.3. Admin mengisi form perbaharui data </w:t>
-            </w:r>
-            <w:r>
-              <w:rPr>
-                <w:rFonts w:ascii="Times New Roman" w:hAnsi="Times New Roman" w:cs="Times New Roman"/>
-                <w:sz w:val="24"/>
-                <w:szCs w:val="24"/>
-              </w:rPr>
-              <w:t>user</w:t>
-            </w:r>
-          </w:p>
-          <w:p>
-            <w:pPr>
-              <w:ind w:left="411" w:hanging="411"/>
-              <w:rPr>
-                <w:rFonts w:ascii="Times New Roman" w:hAnsi="Times New Roman" w:cs="Times New Roman"/>
-                <w:sz w:val="24"/>
-                <w:szCs w:val="24"/>
-              </w:rPr>
-            </w:pPr>
-            <w:r>
-              <w:rPr>
-                <w:rFonts w:ascii="Times New Roman" w:hAnsi="Times New Roman" w:cs="Times New Roman"/>
-                <w:sz w:val="24"/>
-                <w:szCs w:val="24"/>
-              </w:rPr>
               <w:t>7.3. Admin menekan tombol perbaharui</w:t>
             </w:r>
             <w:r>
@@ -31046,7 +31280,16 @@
                 <w:sz w:val="24"/>
                 <w:szCs w:val="24"/>
               </w:rPr>
-              <w:t xml:space="preserve"> yang sudah ada beserta 3 pilihan pengelolaan event (menambah, menghapus, memperbaharui)</w:t>
+              <w:t xml:space="preserve"> yang sudah ada beserta 3 pilihan pengelolaan </w:t>
+            </w:r>
+            <w:r>
+              <w:rPr>
+                <w:rFonts w:ascii="Times New Roman" w:hAnsi="Times New Roman" w:cs="Times New Roman"/>
+                <w:sz w:val="24"/>
+                <w:szCs w:val="24"/>
+              </w:rPr>
+              <w:lastRenderedPageBreak/>
+              <w:t>event (menambah, menghapus, memperbaharui)</w:t>
             </w:r>
           </w:p>
           <w:p>
@@ -31898,7 +32141,7 @@
                     </pic:cNvPicPr>
                   </pic:nvPicPr>
                   <pic:blipFill>
-                    <a:blip r:embed="rId13">
+                    <a:blip r:embed="rId17">
                       <a:extLst>
                         <a:ext uri="{28A0092B-C50C-407E-A947-70E740481C1C}">
                           <a14:useLocalDpi xmlns:a14="http://schemas.microsoft.com/office/drawing/2010/main" val="0"/>
@@ -31929,8 +32172,6 @@
           </wp:inline>
         </w:drawing>
       </w:r>
-      <w:bookmarkStart w:id="25" w:name="_GoBack"/>
-      <w:bookmarkEnd w:id="25"/>
     </w:p>
     <w:p>
       <w:pPr>
@@ -31952,7 +32193,63 @@
           <w:i w:val="0"/>
           <w:color w:val="000000" w:themeColor="text1"/>
         </w:rPr>
+        <w:lastRenderedPageBreak/>
         <w:t>Diagram Sekuens: Mengelola Data User</w:t>
+      </w:r>
+    </w:p>
+    <w:p>
+      <w:r>
+        <w:rPr>
+          <w:noProof/>
+        </w:rPr>
+        <w:drawing>
+          <wp:inline distT="0" distB="0" distL="0" distR="0">
+            <wp:extent cx="5252085" cy="4914092"/>
+            <wp:effectExtent l="0" t="0" r="0" b="0"/>
+            <wp:docPr id="32" name="Picture 32"/>
+            <wp:cNvGraphicFramePr>
+              <a:graphicFrameLocks xmlns:a="http://schemas.openxmlformats.org/drawingml/2006/main" noChangeAspect="1"/>
+            </wp:cNvGraphicFramePr>
+            <a:graphic xmlns:a="http://schemas.openxmlformats.org/drawingml/2006/main">
+              <a:graphicData uri="http://schemas.openxmlformats.org/drawingml/2006/picture">
+                <pic:pic xmlns:pic="http://schemas.openxmlformats.org/drawingml/2006/picture">
+                  <pic:nvPicPr>
+                    <pic:cNvPr id="0" name="Picture 5"/>
+                    <pic:cNvPicPr>
+                      <a:picLocks noChangeAspect="1" noChangeArrowheads="1"/>
+                    </pic:cNvPicPr>
+                  </pic:nvPicPr>
+                  <pic:blipFill>
+                    <a:blip r:embed="rId18">
+                      <a:extLst>
+                        <a:ext uri="{28A0092B-C50C-407E-A947-70E740481C1C}">
+                          <a14:useLocalDpi xmlns:a14="http://schemas.microsoft.com/office/drawing/2010/main" val="0"/>
+                        </a:ext>
+                      </a:extLst>
+                    </a:blip>
+                    <a:srcRect/>
+                    <a:stretch>
+                      <a:fillRect/>
+                    </a:stretch>
+                  </pic:blipFill>
+                  <pic:spPr bwMode="auto">
+                    <a:xfrm>
+                      <a:off x="0" y="0"/>
+                      <a:ext cx="5252085" cy="4914092"/>
+                    </a:xfrm>
+                    <a:prstGeom prst="rect">
+                      <a:avLst/>
+                    </a:prstGeom>
+                    <a:noFill/>
+                    <a:ln>
+                      <a:noFill/>
+                    </a:ln>
+                  </pic:spPr>
+                </pic:pic>
+              </a:graphicData>
+            </a:graphic>
+          </wp:inline>
+        </w:drawing>
       </w:r>
     </w:p>
     <w:p>
@@ -32489,7 +32786,6 @@
                 <w:sz w:val="24"/>
                 <w:szCs w:val="24"/>
               </w:rPr>
-              <w:lastRenderedPageBreak/>
               <w:t>Kondisi akhir</w:t>
             </w:r>
           </w:p>
@@ -32530,6 +32826,7 @@
                 <w:sz w:val="24"/>
                 <w:szCs w:val="24"/>
               </w:rPr>
+              <w:lastRenderedPageBreak/>
               <w:t>Alur kejadian normal</w:t>
             </w:r>
           </w:p>
@@ -33177,7 +33474,7 @@
                     </pic:cNvPicPr>
                   </pic:nvPicPr>
                   <pic:blipFill>
-                    <a:blip r:embed="rId14">
+                    <a:blip r:embed="rId19">
                       <a:extLst>
                         <a:ext uri="{28A0092B-C50C-407E-A947-70E740481C1C}">
                           <a14:useLocalDpi xmlns:a14="http://schemas.microsoft.com/office/drawing/2010/main" val="0"/>
@@ -33229,8 +33526,66 @@
           <w:i w:val="0"/>
           <w:color w:val="000000" w:themeColor="text1"/>
         </w:rPr>
+        <w:lastRenderedPageBreak/>
         <w:t>Diagram Sekuens: Mengubah Data User</w:t>
       </w:r>
+    </w:p>
+    <w:p>
+      <w:r>
+        <w:rPr>
+          <w:noProof/>
+        </w:rPr>
+        <w:drawing>
+          <wp:inline distT="0" distB="0" distL="0" distR="0">
+            <wp:extent cx="5252085" cy="3564042"/>
+            <wp:effectExtent l="0" t="0" r="0" b="0"/>
+            <wp:docPr id="33" name="Picture 33"/>
+            <wp:cNvGraphicFramePr>
+              <a:graphicFrameLocks xmlns:a="http://schemas.openxmlformats.org/drawingml/2006/main" noChangeAspect="1"/>
+            </wp:cNvGraphicFramePr>
+            <a:graphic xmlns:a="http://schemas.openxmlformats.org/drawingml/2006/main">
+              <a:graphicData uri="http://schemas.openxmlformats.org/drawingml/2006/picture">
+                <pic:pic xmlns:pic="http://schemas.openxmlformats.org/drawingml/2006/picture">
+                  <pic:nvPicPr>
+                    <pic:cNvPr id="0" name="Picture 6"/>
+                    <pic:cNvPicPr>
+                      <a:picLocks noChangeAspect="1" noChangeArrowheads="1"/>
+                    </pic:cNvPicPr>
+                  </pic:nvPicPr>
+                  <pic:blipFill>
+                    <a:blip r:embed="rId20">
+                      <a:extLst>
+                        <a:ext uri="{28A0092B-C50C-407E-A947-70E740481C1C}">
+                          <a14:useLocalDpi xmlns:a14="http://schemas.microsoft.com/office/drawing/2010/main" val="0"/>
+                        </a:ext>
+                      </a:extLst>
+                    </a:blip>
+                    <a:srcRect/>
+                    <a:stretch>
+                      <a:fillRect/>
+                    </a:stretch>
+                  </pic:blipFill>
+                  <pic:spPr bwMode="auto">
+                    <a:xfrm>
+                      <a:off x="0" y="0"/>
+                      <a:ext cx="5252085" cy="3564042"/>
+                    </a:xfrm>
+                    <a:prstGeom prst="rect">
+                      <a:avLst/>
+                    </a:prstGeom>
+                    <a:noFill/>
+                    <a:ln>
+                      <a:noFill/>
+                    </a:ln>
+                  </pic:spPr>
+                </pic:pic>
+              </a:graphicData>
+            </a:graphic>
+          </wp:inline>
+        </w:drawing>
+      </w:r>
+      <w:bookmarkStart w:id="24" w:name="_GoBack"/>
+      <w:bookmarkEnd w:id="24"/>
     </w:p>
     <w:p>
       <w:pPr>
@@ -33295,7 +33650,7 @@
         </w:rPr>
         <w:t>Koding</w:t>
       </w:r>
-      <w:bookmarkEnd w:id="24"/>
+      <w:bookmarkEnd w:id="23"/>
     </w:p>
     <w:p>
       <w:pPr>
@@ -33403,18 +33758,7 @@
           <w:szCs w:val="24"/>
           <w:lang w:val="id-ID"/>
         </w:rPr>
-        <w:t xml:space="preserve">(CSS), </w:t>
-      </w:r>
-      <w:r>
-        <w:rPr>
-          <w:rFonts w:ascii="Times New Roman" w:hAnsi="Times New Roman" w:cs="Times New Roman"/>
-          <w:noProof/>
-          <w:sz w:val="24"/>
-          <w:szCs w:val="24"/>
-          <w:lang w:val="id-ID"/>
-        </w:rPr>
-        <w:lastRenderedPageBreak/>
-        <w:t xml:space="preserve">dan </w:t>
+        <w:t xml:space="preserve">(CSS), dan </w:t>
       </w:r>
       <w:r>
         <w:rPr>
@@ -33499,7 +33843,18 @@
           <w:szCs w:val="24"/>
           <w:lang w:val="id-ID"/>
         </w:rPr>
-        <w:t xml:space="preserve"> di dalam sebuah pemrograman. Proses pengkodean dalam membangun Sistem Pemetaan kesesuaian lahan kakao ini lebih lanjut akan dijelaskan pada lampiran B. Proses pengkodean dalam membangun Sistem untuk fitur login, pilih lahan kakao, dan saran daerah dapat dilihat pada gambar berikut.</w:t>
+        <w:t xml:space="preserve"> di dalam sebuah pemrograman. Proses pengkodean dalam membangun Sistem Pemetaan kesesuaian lahan kakao ini lebih lanjut akan dijelaskan pada lampiran B. Proses pengkodean dalam membangun </w:t>
+      </w:r>
+      <w:r>
+        <w:rPr>
+          <w:rFonts w:ascii="Times New Roman" w:hAnsi="Times New Roman" w:cs="Times New Roman"/>
+          <w:noProof/>
+          <w:sz w:val="24"/>
+          <w:szCs w:val="24"/>
+          <w:lang w:val="id-ID"/>
+        </w:rPr>
+        <w:lastRenderedPageBreak/>
+        <w:t>Sistem untuk fitur login, pilih lahan kakao, dan saran daerah dapat dilihat pada gambar berikut.</w:t>
       </w:r>
     </w:p>
     <w:p>
@@ -33598,1417 +33953,6 @@
             <wp:extent cx="5210175" cy="3219450"/>
             <wp:effectExtent l="0" t="0" r="9525" b="0"/>
             <wp:docPr id="21" name="Picture 21"/>
-            <wp:cNvGraphicFramePr>
-              <a:graphicFrameLocks xmlns:a="http://schemas.openxmlformats.org/drawingml/2006/main" noChangeAspect="1"/>
-            </wp:cNvGraphicFramePr>
-            <a:graphic xmlns:a="http://schemas.openxmlformats.org/drawingml/2006/main">
-              <a:graphicData uri="http://schemas.openxmlformats.org/drawingml/2006/picture">
-                <pic:pic xmlns:pic="http://schemas.openxmlformats.org/drawingml/2006/picture">
-                  <pic:nvPicPr>
-                    <pic:cNvPr id="1" name=""/>
-                    <pic:cNvPicPr/>
-                  </pic:nvPicPr>
-                  <pic:blipFill>
-                    <a:blip r:embed="rId15"/>
-                    <a:stretch>
-                      <a:fillRect/>
-                    </a:stretch>
-                  </pic:blipFill>
-                  <pic:spPr>
-                    <a:xfrm>
-                      <a:off x="0" y="0"/>
-                      <a:ext cx="5210175" cy="3219450"/>
-                    </a:xfrm>
-                    <a:prstGeom prst="rect">
-                      <a:avLst/>
-                    </a:prstGeom>
-                  </pic:spPr>
-                </pic:pic>
-              </a:graphicData>
-            </a:graphic>
-          </wp:inline>
-        </w:drawing>
-      </w:r>
-    </w:p>
-    <w:p>
-      <w:pPr>
-        <w:pStyle w:val="ListParagraph"/>
-        <w:spacing w:line="360" w:lineRule="auto"/>
-        <w:ind w:left="284"/>
-        <w:jc w:val="both"/>
-        <w:rPr>
-          <w:rFonts w:ascii="Times New Roman" w:hAnsi="Times New Roman" w:cs="Times New Roman"/>
-          <w:noProof/>
-          <w:sz w:val="24"/>
-          <w:szCs w:val="24"/>
-          <w:lang w:val="id-ID"/>
-        </w:rPr>
-      </w:pPr>
-      <w:bookmarkStart w:id="26" w:name="_Toc432358656"/>
-      <w:r>
-        <w:rPr>
-          <w:rFonts w:ascii="Times New Roman" w:hAnsi="Times New Roman" w:cs="Times New Roman"/>
-          <w:noProof/>
-          <w:sz w:val="24"/>
-          <w:szCs w:val="24"/>
-          <w:lang w:val="id-ID"/>
-        </w:rPr>
-        <w:t xml:space="preserve">Gambar </w:t>
-      </w:r>
-      <w:r>
-        <w:rPr>
-          <w:rFonts w:ascii="Times New Roman" w:hAnsi="Times New Roman" w:cs="Times New Roman"/>
-          <w:noProof/>
-          <w:sz w:val="24"/>
-          <w:szCs w:val="24"/>
-          <w:lang w:val="id-ID"/>
-        </w:rPr>
-        <w:fldChar w:fldCharType="begin"/>
-      </w:r>
-      <w:r>
-        <w:rPr>
-          <w:rFonts w:ascii="Times New Roman" w:hAnsi="Times New Roman" w:cs="Times New Roman"/>
-          <w:noProof/>
-          <w:sz w:val="24"/>
-          <w:szCs w:val="24"/>
-          <w:lang w:val="id-ID"/>
-        </w:rPr>
-        <w:instrText xml:space="preserve"> STYLEREF 1 \s </w:instrText>
-      </w:r>
-      <w:r>
-        <w:rPr>
-          <w:rFonts w:ascii="Times New Roman" w:hAnsi="Times New Roman" w:cs="Times New Roman"/>
-          <w:noProof/>
-          <w:sz w:val="24"/>
-          <w:szCs w:val="24"/>
-          <w:lang w:val="id-ID"/>
-        </w:rPr>
-        <w:fldChar w:fldCharType="separate"/>
-      </w:r>
-      <w:r>
-        <w:rPr>
-          <w:rFonts w:ascii="Times New Roman" w:hAnsi="Times New Roman" w:cs="Times New Roman"/>
-          <w:noProof/>
-          <w:sz w:val="24"/>
-          <w:szCs w:val="24"/>
-          <w:lang w:val="id-ID"/>
-        </w:rPr>
-        <w:t>4</w:t>
-      </w:r>
-      <w:r>
-        <w:rPr>
-          <w:rFonts w:ascii="Times New Roman" w:hAnsi="Times New Roman" w:cs="Times New Roman"/>
-          <w:noProof/>
-          <w:sz w:val="24"/>
-          <w:szCs w:val="24"/>
-          <w:lang w:val="id-ID"/>
-        </w:rPr>
-        <w:fldChar w:fldCharType="end"/>
-      </w:r>
-      <w:r>
-        <w:rPr>
-          <w:rFonts w:ascii="Times New Roman" w:hAnsi="Times New Roman" w:cs="Times New Roman"/>
-          <w:noProof/>
-          <w:sz w:val="24"/>
-          <w:szCs w:val="24"/>
-          <w:lang w:val="id-ID"/>
-        </w:rPr>
-        <w:t>.</w:t>
-      </w:r>
-      <w:r>
-        <w:rPr>
-          <w:rFonts w:ascii="Times New Roman" w:hAnsi="Times New Roman" w:cs="Times New Roman"/>
-          <w:noProof/>
-          <w:sz w:val="24"/>
-          <w:szCs w:val="24"/>
-          <w:lang w:val="id-ID"/>
-        </w:rPr>
-        <w:fldChar w:fldCharType="begin"/>
-      </w:r>
-      <w:r>
-        <w:rPr>
-          <w:rFonts w:ascii="Times New Roman" w:hAnsi="Times New Roman" w:cs="Times New Roman"/>
-          <w:noProof/>
-          <w:sz w:val="24"/>
-          <w:szCs w:val="24"/>
-          <w:lang w:val="id-ID"/>
-        </w:rPr>
-        <w:instrText xml:space="preserve"> SEQ Gambar \* ARABIC \s 1 </w:instrText>
-      </w:r>
-      <w:r>
-        <w:rPr>
-          <w:rFonts w:ascii="Times New Roman" w:hAnsi="Times New Roman" w:cs="Times New Roman"/>
-          <w:noProof/>
-          <w:sz w:val="24"/>
-          <w:szCs w:val="24"/>
-          <w:lang w:val="id-ID"/>
-        </w:rPr>
-        <w:fldChar w:fldCharType="separate"/>
-      </w:r>
-      <w:r>
-        <w:rPr>
-          <w:rFonts w:ascii="Times New Roman" w:hAnsi="Times New Roman" w:cs="Times New Roman"/>
-          <w:noProof/>
-          <w:sz w:val="24"/>
-          <w:szCs w:val="24"/>
-          <w:lang w:val="id-ID"/>
-        </w:rPr>
-        <w:t>10</w:t>
-      </w:r>
-      <w:r>
-        <w:rPr>
-          <w:rFonts w:ascii="Times New Roman" w:hAnsi="Times New Roman" w:cs="Times New Roman"/>
-          <w:noProof/>
-          <w:sz w:val="24"/>
-          <w:szCs w:val="24"/>
-          <w:lang w:val="id-ID"/>
-        </w:rPr>
-        <w:fldChar w:fldCharType="end"/>
-      </w:r>
-      <w:r>
-        <w:rPr>
-          <w:rFonts w:ascii="Times New Roman" w:hAnsi="Times New Roman" w:cs="Times New Roman"/>
-          <w:noProof/>
-          <w:sz w:val="24"/>
-          <w:szCs w:val="24"/>
-          <w:lang w:val="id-ID"/>
-        </w:rPr>
-        <w:t xml:space="preserve"> </w:t>
-      </w:r>
-      <w:r>
-        <w:rPr>
-          <w:rFonts w:ascii="Times New Roman" w:hAnsi="Times New Roman" w:cs="Times New Roman"/>
-          <w:i/>
-          <w:noProof/>
-          <w:sz w:val="24"/>
-          <w:szCs w:val="24"/>
-          <w:lang w:val="id-ID"/>
-        </w:rPr>
-        <w:t xml:space="preserve">Function Login </w:t>
-      </w:r>
-      <w:r>
-        <w:rPr>
-          <w:rFonts w:ascii="Times New Roman" w:hAnsi="Times New Roman" w:cs="Times New Roman"/>
-          <w:noProof/>
-          <w:sz w:val="24"/>
-          <w:szCs w:val="24"/>
-          <w:lang w:val="id-ID"/>
-        </w:rPr>
-        <w:t>(Controllers/SiteController)</w:t>
-      </w:r>
-      <w:bookmarkEnd w:id="26"/>
-    </w:p>
-    <w:p>
-      <w:pPr>
-        <w:pStyle w:val="Caption"/>
-        <w:spacing w:line="360" w:lineRule="auto"/>
-        <w:jc w:val="both"/>
-        <w:rPr>
-          <w:rFonts w:cs="Times New Roman"/>
-          <w:noProof/>
-          <w:sz w:val="24"/>
-          <w:szCs w:val="24"/>
-          <w:lang w:val="id-ID"/>
-        </w:rPr>
-      </w:pPr>
-    </w:p>
-    <w:p>
-      <w:pPr>
-        <w:spacing w:line="360" w:lineRule="auto"/>
-        <w:jc w:val="both"/>
-        <w:rPr>
-          <w:rFonts w:ascii="Times New Roman" w:hAnsi="Times New Roman" w:cs="Times New Roman"/>
-          <w:noProof/>
-          <w:sz w:val="24"/>
-          <w:szCs w:val="24"/>
-          <w:lang w:val="id-ID"/>
-        </w:rPr>
-      </w:pPr>
-      <w:r>
-        <w:rPr>
-          <w:rFonts w:ascii="Times New Roman" w:hAnsi="Times New Roman" w:cs="Times New Roman"/>
-          <w:noProof/>
-          <w:sz w:val="24"/>
-          <w:szCs w:val="24"/>
-          <w:lang w:val="id-ID"/>
-        </w:rPr>
-        <w:br w:type="page"/>
-      </w:r>
-    </w:p>
-    <w:p>
-      <w:pPr>
-        <w:spacing w:line="360" w:lineRule="auto"/>
-        <w:jc w:val="both"/>
-        <w:rPr>
-          <w:rFonts w:ascii="Times New Roman" w:hAnsi="Times New Roman" w:cs="Times New Roman"/>
-          <w:noProof/>
-          <w:sz w:val="24"/>
-          <w:szCs w:val="24"/>
-          <w:lang w:val="id-ID"/>
-        </w:rPr>
-      </w:pPr>
-    </w:p>
-    <w:p>
-      <w:pPr>
-        <w:pStyle w:val="ListParagraph"/>
-        <w:numPr>
-          <w:ilvl w:val="0"/>
-          <w:numId w:val="29"/>
-        </w:numPr>
-        <w:spacing w:after="0" w:line="360" w:lineRule="auto"/>
-        <w:ind w:left="142"/>
-        <w:jc w:val="both"/>
-        <w:rPr>
-          <w:rFonts w:ascii="Times New Roman" w:hAnsi="Times New Roman" w:cs="Times New Roman"/>
-          <w:noProof/>
-          <w:sz w:val="24"/>
-          <w:szCs w:val="24"/>
-          <w:lang w:val="id-ID"/>
-        </w:rPr>
-      </w:pPr>
-      <w:r>
-        <w:rPr>
-          <w:rFonts w:ascii="Times New Roman" w:hAnsi="Times New Roman" w:cs="Times New Roman"/>
-          <w:i/>
-          <w:noProof/>
-          <w:sz w:val="24"/>
-          <w:szCs w:val="24"/>
-          <w:lang w:val="id-ID"/>
-        </w:rPr>
-        <w:t>Function login</w:t>
-      </w:r>
-      <w:r>
-        <w:rPr>
-          <w:rFonts w:ascii="Times New Roman" w:hAnsi="Times New Roman" w:cs="Times New Roman"/>
-          <w:noProof/>
-          <w:sz w:val="24"/>
-          <w:szCs w:val="24"/>
-          <w:lang w:val="id-ID"/>
-        </w:rPr>
-        <w:t xml:space="preserve"> (models /user)</w:t>
-      </w:r>
-    </w:p>
-    <w:p>
-      <w:pPr>
-        <w:keepNext/>
-        <w:spacing w:line="360" w:lineRule="auto"/>
-        <w:jc w:val="both"/>
-        <w:rPr>
-          <w:rFonts w:ascii="Times New Roman" w:hAnsi="Times New Roman" w:cs="Times New Roman"/>
-          <w:noProof/>
-          <w:sz w:val="24"/>
-          <w:szCs w:val="24"/>
-          <w:lang w:val="id-ID"/>
-        </w:rPr>
-      </w:pPr>
-      <w:r>
-        <w:rPr>
-          <w:rFonts w:ascii="Times New Roman" w:hAnsi="Times New Roman" w:cs="Times New Roman"/>
-          <w:noProof/>
-          <w:sz w:val="24"/>
-          <w:szCs w:val="24"/>
-        </w:rPr>
-        <w:drawing>
-          <wp:inline distT="0" distB="0" distL="0" distR="0" wp14:anchorId="7B27A42F" wp14:editId="3AD299CF">
-            <wp:extent cx="4857750" cy="1944744"/>
-            <wp:effectExtent l="0" t="0" r="0" b="0"/>
-            <wp:docPr id="449" name="Picture 449"/>
-            <wp:cNvGraphicFramePr>
-              <a:graphicFrameLocks xmlns:a="http://schemas.openxmlformats.org/drawingml/2006/main" noChangeAspect="1"/>
-            </wp:cNvGraphicFramePr>
-            <a:graphic xmlns:a="http://schemas.openxmlformats.org/drawingml/2006/main">
-              <a:graphicData uri="http://schemas.openxmlformats.org/drawingml/2006/picture">
-                <pic:pic xmlns:pic="http://schemas.openxmlformats.org/drawingml/2006/picture">
-                  <pic:nvPicPr>
-                    <pic:cNvPr id="1" name=""/>
-                    <pic:cNvPicPr/>
-                  </pic:nvPicPr>
-                  <pic:blipFill>
-                    <a:blip r:embed="rId16"/>
-                    <a:stretch>
-                      <a:fillRect/>
-                    </a:stretch>
-                  </pic:blipFill>
-                  <pic:spPr>
-                    <a:xfrm>
-                      <a:off x="0" y="0"/>
-                      <a:ext cx="4880962" cy="1954037"/>
-                    </a:xfrm>
-                    <a:prstGeom prst="rect">
-                      <a:avLst/>
-                    </a:prstGeom>
-                  </pic:spPr>
-                </pic:pic>
-              </a:graphicData>
-            </a:graphic>
-          </wp:inline>
-        </w:drawing>
-      </w:r>
-    </w:p>
-    <w:p>
-      <w:pPr>
-        <w:pStyle w:val="ListParagraph"/>
-        <w:spacing w:line="360" w:lineRule="auto"/>
-        <w:ind w:left="142"/>
-        <w:jc w:val="both"/>
-        <w:rPr>
-          <w:rFonts w:ascii="Times New Roman" w:hAnsi="Times New Roman" w:cs="Times New Roman"/>
-          <w:noProof/>
-          <w:sz w:val="24"/>
-          <w:szCs w:val="24"/>
-          <w:lang w:val="id-ID"/>
-        </w:rPr>
-      </w:pPr>
-      <w:bookmarkStart w:id="27" w:name="_Toc432358658"/>
-      <w:r>
-        <w:rPr>
-          <w:rFonts w:ascii="Times New Roman" w:hAnsi="Times New Roman" w:cs="Times New Roman"/>
-          <w:noProof/>
-          <w:sz w:val="24"/>
-          <w:szCs w:val="24"/>
-          <w:lang w:val="id-ID"/>
-        </w:rPr>
-        <w:t xml:space="preserve">Gambar </w:t>
-      </w:r>
-      <w:r>
-        <w:rPr>
-          <w:rFonts w:ascii="Times New Roman" w:hAnsi="Times New Roman" w:cs="Times New Roman"/>
-          <w:noProof/>
-          <w:sz w:val="24"/>
-          <w:szCs w:val="24"/>
-          <w:lang w:val="id-ID"/>
-        </w:rPr>
-        <w:fldChar w:fldCharType="begin"/>
-      </w:r>
-      <w:r>
-        <w:rPr>
-          <w:rFonts w:ascii="Times New Roman" w:hAnsi="Times New Roman" w:cs="Times New Roman"/>
-          <w:noProof/>
-          <w:sz w:val="24"/>
-          <w:szCs w:val="24"/>
-          <w:lang w:val="id-ID"/>
-        </w:rPr>
-        <w:instrText xml:space="preserve"> STYLEREF 1 \s </w:instrText>
-      </w:r>
-      <w:r>
-        <w:rPr>
-          <w:rFonts w:ascii="Times New Roman" w:hAnsi="Times New Roman" w:cs="Times New Roman"/>
-          <w:noProof/>
-          <w:sz w:val="24"/>
-          <w:szCs w:val="24"/>
-          <w:lang w:val="id-ID"/>
-        </w:rPr>
-        <w:fldChar w:fldCharType="separate"/>
-      </w:r>
-      <w:r>
-        <w:rPr>
-          <w:rFonts w:ascii="Times New Roman" w:hAnsi="Times New Roman" w:cs="Times New Roman"/>
-          <w:noProof/>
-          <w:sz w:val="24"/>
-          <w:szCs w:val="24"/>
-          <w:lang w:val="id-ID"/>
-        </w:rPr>
-        <w:t>4</w:t>
-      </w:r>
-      <w:r>
-        <w:rPr>
-          <w:rFonts w:ascii="Times New Roman" w:hAnsi="Times New Roman" w:cs="Times New Roman"/>
-          <w:noProof/>
-          <w:sz w:val="24"/>
-          <w:szCs w:val="24"/>
-          <w:lang w:val="id-ID"/>
-        </w:rPr>
-        <w:fldChar w:fldCharType="end"/>
-      </w:r>
-      <w:r>
-        <w:rPr>
-          <w:rFonts w:ascii="Times New Roman" w:hAnsi="Times New Roman" w:cs="Times New Roman"/>
-          <w:noProof/>
-          <w:sz w:val="24"/>
-          <w:szCs w:val="24"/>
-          <w:lang w:val="id-ID"/>
-        </w:rPr>
-        <w:t>.</w:t>
-      </w:r>
-      <w:r>
-        <w:rPr>
-          <w:rFonts w:ascii="Times New Roman" w:hAnsi="Times New Roman" w:cs="Times New Roman"/>
-          <w:noProof/>
-          <w:sz w:val="24"/>
-          <w:szCs w:val="24"/>
-          <w:lang w:val="id-ID"/>
-        </w:rPr>
-        <w:fldChar w:fldCharType="begin"/>
-      </w:r>
-      <w:r>
-        <w:rPr>
-          <w:rFonts w:ascii="Times New Roman" w:hAnsi="Times New Roman" w:cs="Times New Roman"/>
-          <w:noProof/>
-          <w:sz w:val="24"/>
-          <w:szCs w:val="24"/>
-          <w:lang w:val="id-ID"/>
-        </w:rPr>
-        <w:instrText xml:space="preserve"> SEQ Gambar \* ARABIC \s 1 </w:instrText>
-      </w:r>
-      <w:r>
-        <w:rPr>
-          <w:rFonts w:ascii="Times New Roman" w:hAnsi="Times New Roman" w:cs="Times New Roman"/>
-          <w:noProof/>
-          <w:sz w:val="24"/>
-          <w:szCs w:val="24"/>
-          <w:lang w:val="id-ID"/>
-        </w:rPr>
-        <w:fldChar w:fldCharType="separate"/>
-      </w:r>
-      <w:r>
-        <w:rPr>
-          <w:rFonts w:ascii="Times New Roman" w:hAnsi="Times New Roman" w:cs="Times New Roman"/>
-          <w:noProof/>
-          <w:sz w:val="24"/>
-          <w:szCs w:val="24"/>
-          <w:lang w:val="id-ID"/>
-        </w:rPr>
-        <w:t>12</w:t>
-      </w:r>
-      <w:r>
-        <w:rPr>
-          <w:rFonts w:ascii="Times New Roman" w:hAnsi="Times New Roman" w:cs="Times New Roman"/>
-          <w:noProof/>
-          <w:sz w:val="24"/>
-          <w:szCs w:val="24"/>
-          <w:lang w:val="id-ID"/>
-        </w:rPr>
-        <w:fldChar w:fldCharType="end"/>
-      </w:r>
-      <w:r>
-        <w:rPr>
-          <w:rFonts w:ascii="Times New Roman" w:hAnsi="Times New Roman" w:cs="Times New Roman"/>
-          <w:noProof/>
-          <w:sz w:val="24"/>
-          <w:szCs w:val="24"/>
-          <w:lang w:val="id-ID"/>
-        </w:rPr>
-        <w:t xml:space="preserve"> </w:t>
-      </w:r>
-      <w:r>
-        <w:rPr>
-          <w:rFonts w:ascii="Times New Roman" w:hAnsi="Times New Roman" w:cs="Times New Roman"/>
-          <w:i/>
-          <w:noProof/>
-          <w:sz w:val="24"/>
-          <w:szCs w:val="24"/>
-          <w:lang w:val="id-ID"/>
-        </w:rPr>
-        <w:t>Function login</w:t>
-      </w:r>
-      <w:r>
-        <w:rPr>
-          <w:rFonts w:ascii="Times New Roman" w:hAnsi="Times New Roman" w:cs="Times New Roman"/>
-          <w:noProof/>
-          <w:sz w:val="24"/>
-          <w:szCs w:val="24"/>
-          <w:lang w:val="id-ID"/>
-        </w:rPr>
-        <w:t xml:space="preserve"> (models/User)</w:t>
-      </w:r>
-      <w:bookmarkEnd w:id="27"/>
-    </w:p>
-    <w:p>
-      <w:pPr>
-        <w:pStyle w:val="ListParagraph"/>
-        <w:spacing w:line="360" w:lineRule="auto"/>
-        <w:ind w:left="142"/>
-        <w:jc w:val="both"/>
-        <w:rPr>
-          <w:rFonts w:ascii="Times New Roman" w:hAnsi="Times New Roman" w:cs="Times New Roman"/>
-          <w:noProof/>
-          <w:sz w:val="24"/>
-          <w:szCs w:val="24"/>
-          <w:lang w:val="id-ID"/>
-        </w:rPr>
-      </w:pPr>
-    </w:p>
-    <w:p>
-      <w:pPr>
-        <w:pStyle w:val="ListParagraph"/>
-        <w:numPr>
-          <w:ilvl w:val="0"/>
-          <w:numId w:val="28"/>
-        </w:numPr>
-        <w:spacing w:line="360" w:lineRule="auto"/>
-        <w:ind w:left="142"/>
-        <w:jc w:val="both"/>
-        <w:rPr>
-          <w:rFonts w:ascii="Times New Roman" w:eastAsiaTheme="majorEastAsia" w:hAnsi="Times New Roman" w:cs="Times New Roman"/>
-          <w:bCs/>
-          <w:noProof/>
-          <w:sz w:val="24"/>
-          <w:szCs w:val="24"/>
-          <w:lang w:val="id-ID"/>
-        </w:rPr>
-      </w:pPr>
-      <w:r>
-        <w:rPr>
-          <w:rFonts w:ascii="Times New Roman" w:eastAsiaTheme="majorEastAsia" w:hAnsi="Times New Roman" w:cs="Times New Roman"/>
-          <w:bCs/>
-          <w:noProof/>
-          <w:sz w:val="24"/>
-          <w:szCs w:val="24"/>
-          <w:lang w:val="id-ID"/>
-        </w:rPr>
-        <w:t>Logout</w:t>
-      </w:r>
-    </w:p>
-    <w:p>
-      <w:pPr>
-        <w:pStyle w:val="ListParagraph"/>
-        <w:numPr>
-          <w:ilvl w:val="2"/>
-          <w:numId w:val="20"/>
-        </w:numPr>
-        <w:spacing w:line="360" w:lineRule="auto"/>
-        <w:ind w:left="284"/>
-        <w:jc w:val="both"/>
-        <w:rPr>
-          <w:rFonts w:ascii="Times New Roman" w:eastAsiaTheme="majorEastAsia" w:hAnsi="Times New Roman" w:cs="Times New Roman"/>
-          <w:bCs/>
-          <w:noProof/>
-          <w:sz w:val="24"/>
-          <w:szCs w:val="24"/>
-          <w:lang w:val="id-ID"/>
-        </w:rPr>
-      </w:pPr>
-      <w:r>
-        <w:rPr>
-          <w:rFonts w:ascii="Times New Roman" w:eastAsiaTheme="majorEastAsia" w:hAnsi="Times New Roman" w:cs="Times New Roman"/>
-          <w:bCs/>
-          <w:noProof/>
-          <w:sz w:val="24"/>
-          <w:szCs w:val="24"/>
-          <w:lang w:val="id-ID"/>
-        </w:rPr>
-        <w:t>Function logout (controllers/SiteController)</w:t>
-      </w:r>
-    </w:p>
-    <w:p>
-      <w:pPr>
-        <w:keepNext/>
-        <w:spacing w:line="360" w:lineRule="auto"/>
-        <w:jc w:val="both"/>
-        <w:rPr>
-          <w:rFonts w:ascii="Times New Roman" w:hAnsi="Times New Roman" w:cs="Times New Roman"/>
-          <w:noProof/>
-          <w:sz w:val="24"/>
-          <w:szCs w:val="24"/>
-          <w:lang w:val="id-ID"/>
-        </w:rPr>
-      </w:pPr>
-      <w:r>
-        <w:rPr>
-          <w:rFonts w:ascii="Times New Roman" w:hAnsi="Times New Roman" w:cs="Times New Roman"/>
-          <w:noProof/>
-          <w:sz w:val="24"/>
-          <w:szCs w:val="24"/>
-        </w:rPr>
-        <w:drawing>
-          <wp:inline distT="0" distB="0" distL="0" distR="0" wp14:anchorId="3C63620E" wp14:editId="4BB59458">
-            <wp:extent cx="2400300" cy="1692843"/>
-            <wp:effectExtent l="0" t="0" r="0" b="3175"/>
-            <wp:docPr id="450" name="Picture 450"/>
-            <wp:cNvGraphicFramePr>
-              <a:graphicFrameLocks xmlns:a="http://schemas.openxmlformats.org/drawingml/2006/main" noChangeAspect="1"/>
-            </wp:cNvGraphicFramePr>
-            <a:graphic xmlns:a="http://schemas.openxmlformats.org/drawingml/2006/main">
-              <a:graphicData uri="http://schemas.openxmlformats.org/drawingml/2006/picture">
-                <pic:pic xmlns:pic="http://schemas.openxmlformats.org/drawingml/2006/picture">
-                  <pic:nvPicPr>
-                    <pic:cNvPr id="1" name=""/>
-                    <pic:cNvPicPr/>
-                  </pic:nvPicPr>
-                  <pic:blipFill>
-                    <a:blip r:embed="rId17"/>
-                    <a:stretch>
-                      <a:fillRect/>
-                    </a:stretch>
-                  </pic:blipFill>
-                  <pic:spPr>
-                    <a:xfrm>
-                      <a:off x="0" y="0"/>
-                      <a:ext cx="2405805" cy="1696725"/>
-                    </a:xfrm>
-                    <a:prstGeom prst="rect">
-                      <a:avLst/>
-                    </a:prstGeom>
-                  </pic:spPr>
-                </pic:pic>
-              </a:graphicData>
-            </a:graphic>
-          </wp:inline>
-        </w:drawing>
-      </w:r>
-    </w:p>
-    <w:p>
-      <w:pPr>
-        <w:pStyle w:val="ListParagraph"/>
-        <w:spacing w:line="360" w:lineRule="auto"/>
-        <w:ind w:left="284"/>
-        <w:jc w:val="both"/>
-        <w:rPr>
-          <w:rFonts w:ascii="Times New Roman" w:eastAsiaTheme="majorEastAsia" w:hAnsi="Times New Roman" w:cs="Times New Roman"/>
-          <w:bCs/>
-          <w:noProof/>
-          <w:sz w:val="24"/>
-          <w:szCs w:val="24"/>
-          <w:lang w:val="id-ID"/>
-        </w:rPr>
-      </w:pPr>
-      <w:bookmarkStart w:id="28" w:name="_Toc432358659"/>
-      <w:r>
-        <w:rPr>
-          <w:rFonts w:ascii="Times New Roman" w:hAnsi="Times New Roman" w:cs="Times New Roman"/>
-          <w:noProof/>
-          <w:sz w:val="24"/>
-          <w:szCs w:val="24"/>
-          <w:lang w:val="id-ID"/>
-        </w:rPr>
-        <w:t xml:space="preserve">Gambar </w:t>
-      </w:r>
-      <w:r>
-        <w:rPr>
-          <w:rFonts w:ascii="Times New Roman" w:hAnsi="Times New Roman" w:cs="Times New Roman"/>
-          <w:noProof/>
-          <w:sz w:val="24"/>
-          <w:szCs w:val="24"/>
-          <w:lang w:val="id-ID"/>
-        </w:rPr>
-        <w:fldChar w:fldCharType="begin"/>
-      </w:r>
-      <w:r>
-        <w:rPr>
-          <w:rFonts w:ascii="Times New Roman" w:hAnsi="Times New Roman" w:cs="Times New Roman"/>
-          <w:noProof/>
-          <w:sz w:val="24"/>
-          <w:szCs w:val="24"/>
-          <w:lang w:val="id-ID"/>
-        </w:rPr>
-        <w:instrText xml:space="preserve"> STYLEREF 1 \s </w:instrText>
-      </w:r>
-      <w:r>
-        <w:rPr>
-          <w:rFonts w:ascii="Times New Roman" w:hAnsi="Times New Roman" w:cs="Times New Roman"/>
-          <w:noProof/>
-          <w:sz w:val="24"/>
-          <w:szCs w:val="24"/>
-          <w:lang w:val="id-ID"/>
-        </w:rPr>
-        <w:fldChar w:fldCharType="separate"/>
-      </w:r>
-      <w:r>
-        <w:rPr>
-          <w:rFonts w:ascii="Times New Roman" w:hAnsi="Times New Roman" w:cs="Times New Roman"/>
-          <w:noProof/>
-          <w:sz w:val="24"/>
-          <w:szCs w:val="24"/>
-          <w:lang w:val="id-ID"/>
-        </w:rPr>
-        <w:t>4</w:t>
-      </w:r>
-      <w:r>
-        <w:rPr>
-          <w:rFonts w:ascii="Times New Roman" w:hAnsi="Times New Roman" w:cs="Times New Roman"/>
-          <w:noProof/>
-          <w:sz w:val="24"/>
-          <w:szCs w:val="24"/>
-          <w:lang w:val="id-ID"/>
-        </w:rPr>
-        <w:fldChar w:fldCharType="end"/>
-      </w:r>
-      <w:r>
-        <w:rPr>
-          <w:rFonts w:ascii="Times New Roman" w:hAnsi="Times New Roman" w:cs="Times New Roman"/>
-          <w:noProof/>
-          <w:sz w:val="24"/>
-          <w:szCs w:val="24"/>
-          <w:lang w:val="id-ID"/>
-        </w:rPr>
-        <w:t>.</w:t>
-      </w:r>
-      <w:r>
-        <w:rPr>
-          <w:rFonts w:ascii="Times New Roman" w:hAnsi="Times New Roman" w:cs="Times New Roman"/>
-          <w:noProof/>
-          <w:sz w:val="24"/>
-          <w:szCs w:val="24"/>
-          <w:lang w:val="id-ID"/>
-        </w:rPr>
-        <w:fldChar w:fldCharType="begin"/>
-      </w:r>
-      <w:r>
-        <w:rPr>
-          <w:rFonts w:ascii="Times New Roman" w:hAnsi="Times New Roman" w:cs="Times New Roman"/>
-          <w:noProof/>
-          <w:sz w:val="24"/>
-          <w:szCs w:val="24"/>
-          <w:lang w:val="id-ID"/>
-        </w:rPr>
-        <w:instrText xml:space="preserve"> SEQ Gambar \* ARABIC \s 1 </w:instrText>
-      </w:r>
-      <w:r>
-        <w:rPr>
-          <w:rFonts w:ascii="Times New Roman" w:hAnsi="Times New Roman" w:cs="Times New Roman"/>
-          <w:noProof/>
-          <w:sz w:val="24"/>
-          <w:szCs w:val="24"/>
-          <w:lang w:val="id-ID"/>
-        </w:rPr>
-        <w:fldChar w:fldCharType="separate"/>
-      </w:r>
-      <w:r>
-        <w:rPr>
-          <w:rFonts w:ascii="Times New Roman" w:hAnsi="Times New Roman" w:cs="Times New Roman"/>
-          <w:noProof/>
-          <w:sz w:val="24"/>
-          <w:szCs w:val="24"/>
-          <w:lang w:val="id-ID"/>
-        </w:rPr>
-        <w:t>13</w:t>
-      </w:r>
-      <w:r>
-        <w:rPr>
-          <w:rFonts w:ascii="Times New Roman" w:hAnsi="Times New Roman" w:cs="Times New Roman"/>
-          <w:noProof/>
-          <w:sz w:val="24"/>
-          <w:szCs w:val="24"/>
-          <w:lang w:val="id-ID"/>
-        </w:rPr>
-        <w:fldChar w:fldCharType="end"/>
-      </w:r>
-      <w:r>
-        <w:rPr>
-          <w:rFonts w:ascii="Times New Roman" w:hAnsi="Times New Roman" w:cs="Times New Roman"/>
-          <w:noProof/>
-          <w:sz w:val="24"/>
-          <w:szCs w:val="24"/>
-          <w:lang w:val="id-ID"/>
-        </w:rPr>
-        <w:t xml:space="preserve"> </w:t>
-      </w:r>
-      <w:r>
-        <w:rPr>
-          <w:rFonts w:ascii="Times New Roman" w:eastAsiaTheme="majorEastAsia" w:hAnsi="Times New Roman" w:cs="Times New Roman"/>
-          <w:bCs/>
-          <w:noProof/>
-          <w:sz w:val="24"/>
-          <w:szCs w:val="24"/>
-          <w:lang w:val="id-ID"/>
-        </w:rPr>
-        <w:t>Function logout (controllers/SiteController)</w:t>
-      </w:r>
-      <w:bookmarkEnd w:id="28"/>
-    </w:p>
-    <w:p>
-      <w:pPr>
-        <w:pStyle w:val="ListParagraph"/>
-        <w:spacing w:line="360" w:lineRule="auto"/>
-        <w:ind w:left="0"/>
-        <w:jc w:val="both"/>
-        <w:rPr>
-          <w:rFonts w:ascii="Times New Roman" w:hAnsi="Times New Roman" w:cs="Times New Roman"/>
-          <w:noProof/>
-          <w:sz w:val="24"/>
-          <w:szCs w:val="24"/>
-        </w:rPr>
-      </w:pPr>
-    </w:p>
-    <w:p>
-      <w:pPr>
-        <w:pStyle w:val="ListParagraph"/>
-        <w:spacing w:line="360" w:lineRule="auto"/>
-        <w:ind w:left="0"/>
-        <w:jc w:val="both"/>
-        <w:rPr>
-          <w:rFonts w:ascii="Times New Roman" w:hAnsi="Times New Roman" w:cs="Times New Roman"/>
-          <w:noProof/>
-          <w:sz w:val="24"/>
-          <w:szCs w:val="24"/>
-        </w:rPr>
-      </w:pPr>
-    </w:p>
-    <w:p>
-      <w:pPr>
-        <w:pStyle w:val="ListParagraph"/>
-        <w:spacing w:line="360" w:lineRule="auto"/>
-        <w:ind w:left="0"/>
-        <w:jc w:val="both"/>
-        <w:rPr>
-          <w:rFonts w:ascii="Times New Roman" w:hAnsi="Times New Roman" w:cs="Times New Roman"/>
-          <w:noProof/>
-          <w:sz w:val="24"/>
-          <w:szCs w:val="24"/>
-        </w:rPr>
-      </w:pPr>
-    </w:p>
-    <w:p>
-      <w:pPr>
-        <w:pStyle w:val="ListParagraph"/>
-        <w:spacing w:line="360" w:lineRule="auto"/>
-        <w:ind w:left="0"/>
-        <w:jc w:val="both"/>
-        <w:rPr>
-          <w:rFonts w:ascii="Times New Roman" w:hAnsi="Times New Roman" w:cs="Times New Roman"/>
-          <w:noProof/>
-          <w:sz w:val="24"/>
-          <w:szCs w:val="24"/>
-        </w:rPr>
-      </w:pPr>
-    </w:p>
-    <w:p>
-      <w:pPr>
-        <w:pStyle w:val="ListParagraph"/>
-        <w:spacing w:line="360" w:lineRule="auto"/>
-        <w:ind w:left="0"/>
-        <w:jc w:val="both"/>
-        <w:rPr>
-          <w:rFonts w:ascii="Times New Roman" w:hAnsi="Times New Roman" w:cs="Times New Roman"/>
-          <w:noProof/>
-          <w:sz w:val="24"/>
-          <w:szCs w:val="24"/>
-        </w:rPr>
-      </w:pPr>
-    </w:p>
-    <w:p>
-      <w:pPr>
-        <w:pStyle w:val="ListParagraph"/>
-        <w:spacing w:line="360" w:lineRule="auto"/>
-        <w:ind w:left="0"/>
-        <w:jc w:val="both"/>
-        <w:rPr>
-          <w:rFonts w:ascii="Times New Roman" w:hAnsi="Times New Roman" w:cs="Times New Roman"/>
-          <w:noProof/>
-          <w:sz w:val="24"/>
-          <w:szCs w:val="24"/>
-        </w:rPr>
-      </w:pPr>
-    </w:p>
-    <w:p>
-      <w:pPr>
-        <w:pStyle w:val="ListParagraph"/>
-        <w:numPr>
-          <w:ilvl w:val="0"/>
-          <w:numId w:val="28"/>
-        </w:numPr>
-        <w:spacing w:line="360" w:lineRule="auto"/>
-        <w:ind w:left="284"/>
-        <w:jc w:val="both"/>
-        <w:rPr>
-          <w:rFonts w:ascii="Times New Roman" w:hAnsi="Times New Roman" w:cs="Times New Roman"/>
-          <w:noProof/>
-          <w:sz w:val="24"/>
-          <w:szCs w:val="24"/>
-          <w:lang w:val="id-ID"/>
-        </w:rPr>
-      </w:pPr>
-      <w:r>
-        <w:rPr>
-          <w:rFonts w:ascii="Times New Roman" w:hAnsi="Times New Roman" w:cs="Times New Roman"/>
-          <w:noProof/>
-          <w:sz w:val="24"/>
-          <w:szCs w:val="24"/>
-          <w:lang w:val="id-ID"/>
-        </w:rPr>
-        <w:t>Event (controllers/EventController)</w:t>
-      </w:r>
-    </w:p>
-    <w:p>
-      <w:pPr>
-        <w:pStyle w:val="ListParagraph"/>
-        <w:numPr>
-          <w:ilvl w:val="0"/>
-          <w:numId w:val="30"/>
-        </w:numPr>
-        <w:spacing w:line="360" w:lineRule="auto"/>
-        <w:ind w:left="426" w:hanging="426"/>
-        <w:jc w:val="both"/>
-        <w:rPr>
-          <w:rFonts w:ascii="Times New Roman" w:hAnsi="Times New Roman" w:cs="Times New Roman"/>
-          <w:noProof/>
-          <w:sz w:val="24"/>
-          <w:szCs w:val="24"/>
-          <w:lang w:val="id-ID"/>
-        </w:rPr>
-      </w:pPr>
-      <w:r>
-        <w:rPr>
-          <w:rFonts w:ascii="Times New Roman" w:hAnsi="Times New Roman" w:cs="Times New Roman"/>
-          <w:noProof/>
-          <w:sz w:val="24"/>
-          <w:szCs w:val="24"/>
-          <w:lang w:val="id-ID"/>
-        </w:rPr>
-        <w:t>Admin - Membuat Event</w:t>
-      </w:r>
-    </w:p>
-    <w:p>
-      <w:pPr>
-        <w:pStyle w:val="ListParagraph"/>
-        <w:spacing w:line="360" w:lineRule="auto"/>
-        <w:ind w:left="426"/>
-        <w:jc w:val="both"/>
-        <w:rPr>
-          <w:rFonts w:ascii="Times New Roman" w:hAnsi="Times New Roman" w:cs="Times New Roman"/>
-          <w:noProof/>
-          <w:sz w:val="24"/>
-          <w:szCs w:val="24"/>
-          <w:lang w:val="id-ID"/>
-        </w:rPr>
-      </w:pPr>
-      <w:r>
-        <w:rPr>
-          <w:rFonts w:ascii="Times New Roman" w:hAnsi="Times New Roman" w:cs="Times New Roman"/>
-          <w:noProof/>
-          <w:sz w:val="24"/>
-          <w:szCs w:val="24"/>
-        </w:rPr>
-        <w:drawing>
-          <wp:inline distT="0" distB="0" distL="0" distR="0" wp14:anchorId="1008C4F8" wp14:editId="3B791F22">
-            <wp:extent cx="5253355" cy="3825875"/>
-            <wp:effectExtent l="0" t="0" r="4445" b="3175"/>
-            <wp:docPr id="453" name="Picture 453"/>
-            <wp:cNvGraphicFramePr>
-              <a:graphicFrameLocks xmlns:a="http://schemas.openxmlformats.org/drawingml/2006/main" noChangeAspect="1"/>
-            </wp:cNvGraphicFramePr>
-            <a:graphic xmlns:a="http://schemas.openxmlformats.org/drawingml/2006/main">
-              <a:graphicData uri="http://schemas.openxmlformats.org/drawingml/2006/picture">
-                <pic:pic xmlns:pic="http://schemas.openxmlformats.org/drawingml/2006/picture">
-                  <pic:nvPicPr>
-                    <pic:cNvPr id="1" name=""/>
-                    <pic:cNvPicPr/>
-                  </pic:nvPicPr>
-                  <pic:blipFill>
-                    <a:blip r:embed="rId18"/>
-                    <a:stretch>
-                      <a:fillRect/>
-                    </a:stretch>
-                  </pic:blipFill>
-                  <pic:spPr>
-                    <a:xfrm>
-                      <a:off x="0" y="0"/>
-                      <a:ext cx="5253355" cy="3825875"/>
-                    </a:xfrm>
-                    <a:prstGeom prst="rect">
-                      <a:avLst/>
-                    </a:prstGeom>
-                  </pic:spPr>
-                </pic:pic>
-              </a:graphicData>
-            </a:graphic>
-          </wp:inline>
-        </w:drawing>
-      </w:r>
-    </w:p>
-    <w:p>
-      <w:pPr>
-        <w:pStyle w:val="ListParagraph"/>
-        <w:spacing w:line="360" w:lineRule="auto"/>
-        <w:ind w:left="426"/>
-        <w:jc w:val="both"/>
-        <w:rPr>
-          <w:rFonts w:ascii="Times New Roman" w:hAnsi="Times New Roman" w:cs="Times New Roman"/>
-          <w:noProof/>
-          <w:sz w:val="24"/>
-          <w:szCs w:val="24"/>
-          <w:lang w:val="id-ID"/>
-        </w:rPr>
-      </w:pPr>
-    </w:p>
-    <w:p>
-      <w:pPr>
-        <w:pStyle w:val="ListParagraph"/>
-        <w:spacing w:line="360" w:lineRule="auto"/>
-        <w:ind w:left="426"/>
-        <w:jc w:val="both"/>
-        <w:rPr>
-          <w:rFonts w:ascii="Times New Roman" w:hAnsi="Times New Roman" w:cs="Times New Roman"/>
-          <w:noProof/>
-          <w:sz w:val="24"/>
-          <w:szCs w:val="24"/>
-          <w:lang w:val="id-ID"/>
-        </w:rPr>
-      </w:pPr>
-    </w:p>
-    <w:p>
-      <w:pPr>
-        <w:pStyle w:val="ListParagraph"/>
-        <w:spacing w:line="360" w:lineRule="auto"/>
-        <w:ind w:left="426"/>
-        <w:jc w:val="both"/>
-        <w:rPr>
-          <w:rFonts w:ascii="Times New Roman" w:hAnsi="Times New Roman" w:cs="Times New Roman"/>
-          <w:noProof/>
-          <w:sz w:val="24"/>
-          <w:szCs w:val="24"/>
-          <w:lang w:val="id-ID"/>
-        </w:rPr>
-      </w:pPr>
-    </w:p>
-    <w:p>
-      <w:pPr>
-        <w:pStyle w:val="ListParagraph"/>
-        <w:spacing w:line="360" w:lineRule="auto"/>
-        <w:ind w:left="426"/>
-        <w:jc w:val="both"/>
-        <w:rPr>
-          <w:rFonts w:ascii="Times New Roman" w:hAnsi="Times New Roman" w:cs="Times New Roman"/>
-          <w:noProof/>
-          <w:sz w:val="24"/>
-          <w:szCs w:val="24"/>
-          <w:lang w:val="id-ID"/>
-        </w:rPr>
-      </w:pPr>
-    </w:p>
-    <w:p>
-      <w:pPr>
-        <w:pStyle w:val="ListParagraph"/>
-        <w:spacing w:line="360" w:lineRule="auto"/>
-        <w:ind w:left="426"/>
-        <w:jc w:val="both"/>
-        <w:rPr>
-          <w:rFonts w:ascii="Times New Roman" w:hAnsi="Times New Roman" w:cs="Times New Roman"/>
-          <w:noProof/>
-          <w:sz w:val="24"/>
-          <w:szCs w:val="24"/>
-          <w:lang w:val="id-ID"/>
-        </w:rPr>
-      </w:pPr>
-    </w:p>
-    <w:p>
-      <w:pPr>
-        <w:pStyle w:val="ListParagraph"/>
-        <w:spacing w:line="360" w:lineRule="auto"/>
-        <w:ind w:left="426"/>
-        <w:jc w:val="both"/>
-        <w:rPr>
-          <w:rFonts w:ascii="Times New Roman" w:hAnsi="Times New Roman" w:cs="Times New Roman"/>
-          <w:noProof/>
-          <w:sz w:val="24"/>
-          <w:szCs w:val="24"/>
-          <w:lang w:val="id-ID"/>
-        </w:rPr>
-      </w:pPr>
-    </w:p>
-    <w:p>
-      <w:pPr>
-        <w:pStyle w:val="ListParagraph"/>
-        <w:spacing w:line="360" w:lineRule="auto"/>
-        <w:ind w:left="426"/>
-        <w:jc w:val="both"/>
-        <w:rPr>
-          <w:rFonts w:ascii="Times New Roman" w:hAnsi="Times New Roman" w:cs="Times New Roman"/>
-          <w:noProof/>
-          <w:sz w:val="24"/>
-          <w:szCs w:val="24"/>
-          <w:lang w:val="id-ID"/>
-        </w:rPr>
-      </w:pPr>
-    </w:p>
-    <w:p>
-      <w:pPr>
-        <w:pStyle w:val="ListParagraph"/>
-        <w:spacing w:line="360" w:lineRule="auto"/>
-        <w:ind w:left="426"/>
-        <w:jc w:val="both"/>
-        <w:rPr>
-          <w:rFonts w:ascii="Times New Roman" w:hAnsi="Times New Roman" w:cs="Times New Roman"/>
-          <w:noProof/>
-          <w:sz w:val="24"/>
-          <w:szCs w:val="24"/>
-          <w:lang w:val="id-ID"/>
-        </w:rPr>
-      </w:pPr>
-    </w:p>
-    <w:p>
-      <w:pPr>
-        <w:pStyle w:val="ListParagraph"/>
-        <w:spacing w:line="360" w:lineRule="auto"/>
-        <w:ind w:left="426"/>
-        <w:jc w:val="both"/>
-        <w:rPr>
-          <w:rFonts w:ascii="Times New Roman" w:hAnsi="Times New Roman" w:cs="Times New Roman"/>
-          <w:noProof/>
-          <w:sz w:val="24"/>
-          <w:szCs w:val="24"/>
-          <w:lang w:val="id-ID"/>
-        </w:rPr>
-      </w:pPr>
-    </w:p>
-    <w:p>
-      <w:pPr>
-        <w:pStyle w:val="ListParagraph"/>
-        <w:spacing w:line="360" w:lineRule="auto"/>
-        <w:ind w:left="426"/>
-        <w:jc w:val="both"/>
-        <w:rPr>
-          <w:rFonts w:ascii="Times New Roman" w:hAnsi="Times New Roman" w:cs="Times New Roman"/>
-          <w:noProof/>
-          <w:sz w:val="24"/>
-          <w:szCs w:val="24"/>
-          <w:lang w:val="id-ID"/>
-        </w:rPr>
-      </w:pPr>
-    </w:p>
-    <w:p>
-      <w:pPr>
-        <w:pStyle w:val="ListParagraph"/>
-        <w:spacing w:line="360" w:lineRule="auto"/>
-        <w:ind w:left="426"/>
-        <w:jc w:val="both"/>
-        <w:rPr>
-          <w:rFonts w:ascii="Times New Roman" w:hAnsi="Times New Roman" w:cs="Times New Roman"/>
-          <w:noProof/>
-          <w:sz w:val="24"/>
-          <w:szCs w:val="24"/>
-          <w:lang w:val="id-ID"/>
-        </w:rPr>
-      </w:pPr>
-    </w:p>
-    <w:p>
-      <w:pPr>
-        <w:pStyle w:val="ListParagraph"/>
-        <w:spacing w:line="360" w:lineRule="auto"/>
-        <w:ind w:left="426"/>
-        <w:jc w:val="both"/>
-        <w:rPr>
-          <w:rFonts w:ascii="Times New Roman" w:hAnsi="Times New Roman" w:cs="Times New Roman"/>
-          <w:noProof/>
-          <w:sz w:val="24"/>
-          <w:szCs w:val="24"/>
-          <w:lang w:val="id-ID"/>
-        </w:rPr>
-      </w:pPr>
-    </w:p>
-    <w:p>
-      <w:pPr>
-        <w:pStyle w:val="ListParagraph"/>
-        <w:numPr>
-          <w:ilvl w:val="0"/>
-          <w:numId w:val="30"/>
-        </w:numPr>
-        <w:spacing w:line="360" w:lineRule="auto"/>
-        <w:jc w:val="both"/>
-        <w:rPr>
-          <w:rFonts w:ascii="Times New Roman" w:hAnsi="Times New Roman" w:cs="Times New Roman"/>
-          <w:noProof/>
-          <w:sz w:val="24"/>
-          <w:szCs w:val="24"/>
-          <w:lang w:val="id-ID"/>
-        </w:rPr>
-      </w:pPr>
-      <w:r>
-        <w:rPr>
-          <w:rFonts w:ascii="Times New Roman" w:hAnsi="Times New Roman" w:cs="Times New Roman"/>
-          <w:noProof/>
-          <w:sz w:val="24"/>
-          <w:szCs w:val="24"/>
-          <w:lang w:val="id-ID"/>
-        </w:rPr>
-        <w:t>Admin – Melihat Event</w:t>
-      </w:r>
-    </w:p>
-    <w:p>
-      <w:pPr>
-        <w:spacing w:line="360" w:lineRule="auto"/>
-        <w:jc w:val="both"/>
-        <w:rPr>
-          <w:rFonts w:ascii="Times New Roman" w:hAnsi="Times New Roman" w:cs="Times New Roman"/>
-          <w:noProof/>
-          <w:sz w:val="24"/>
-          <w:szCs w:val="24"/>
-          <w:lang w:val="id-ID"/>
-        </w:rPr>
-      </w:pPr>
-      <w:r>
-        <w:rPr>
-          <w:rFonts w:ascii="Times New Roman" w:hAnsi="Times New Roman" w:cs="Times New Roman"/>
-          <w:noProof/>
-          <w:sz w:val="24"/>
-          <w:szCs w:val="24"/>
-        </w:rPr>
-        <w:drawing>
-          <wp:inline distT="0" distB="0" distL="0" distR="0" wp14:anchorId="30AC284E" wp14:editId="579300B7">
-            <wp:extent cx="3867150" cy="2733675"/>
-            <wp:effectExtent l="0" t="0" r="0" b="9525"/>
-            <wp:docPr id="452" name="Picture 452"/>
-            <wp:cNvGraphicFramePr>
-              <a:graphicFrameLocks xmlns:a="http://schemas.openxmlformats.org/drawingml/2006/main" noChangeAspect="1"/>
-            </wp:cNvGraphicFramePr>
-            <a:graphic xmlns:a="http://schemas.openxmlformats.org/drawingml/2006/main">
-              <a:graphicData uri="http://schemas.openxmlformats.org/drawingml/2006/picture">
-                <pic:pic xmlns:pic="http://schemas.openxmlformats.org/drawingml/2006/picture">
-                  <pic:nvPicPr>
-                    <pic:cNvPr id="1" name=""/>
-                    <pic:cNvPicPr/>
-                  </pic:nvPicPr>
-                  <pic:blipFill>
-                    <a:blip r:embed="rId19"/>
-                    <a:stretch>
-                      <a:fillRect/>
-                    </a:stretch>
-                  </pic:blipFill>
-                  <pic:spPr>
-                    <a:xfrm>
-                      <a:off x="0" y="0"/>
-                      <a:ext cx="3867150" cy="2733675"/>
-                    </a:xfrm>
-                    <a:prstGeom prst="rect">
-                      <a:avLst/>
-                    </a:prstGeom>
-                  </pic:spPr>
-                </pic:pic>
-              </a:graphicData>
-            </a:graphic>
-          </wp:inline>
-        </w:drawing>
-      </w:r>
-    </w:p>
-    <w:p>
-      <w:pPr>
-        <w:pStyle w:val="ListParagraph"/>
-        <w:numPr>
-          <w:ilvl w:val="0"/>
-          <w:numId w:val="30"/>
-        </w:numPr>
-        <w:spacing w:line="360" w:lineRule="auto"/>
-        <w:jc w:val="both"/>
-        <w:rPr>
-          <w:rFonts w:ascii="Times New Roman" w:hAnsi="Times New Roman" w:cs="Times New Roman"/>
-          <w:noProof/>
-          <w:sz w:val="24"/>
-          <w:szCs w:val="24"/>
-          <w:lang w:val="id-ID"/>
-        </w:rPr>
-      </w:pPr>
-      <w:r>
-        <w:rPr>
-          <w:rFonts w:ascii="Times New Roman" w:hAnsi="Times New Roman" w:cs="Times New Roman"/>
-          <w:noProof/>
-          <w:sz w:val="24"/>
-          <w:szCs w:val="24"/>
-          <w:lang w:val="id-ID"/>
-        </w:rPr>
-        <w:t>Admin – Mengupdate Event</w:t>
-      </w:r>
-    </w:p>
-    <w:p>
-      <w:pPr>
-        <w:spacing w:line="360" w:lineRule="auto"/>
-        <w:jc w:val="both"/>
-        <w:rPr>
-          <w:rFonts w:ascii="Times New Roman" w:hAnsi="Times New Roman" w:cs="Times New Roman"/>
-          <w:noProof/>
-          <w:sz w:val="24"/>
-          <w:szCs w:val="24"/>
-          <w:lang w:val="id-ID"/>
-        </w:rPr>
-      </w:pPr>
-      <w:r>
-        <w:rPr>
-          <w:rFonts w:ascii="Times New Roman" w:hAnsi="Times New Roman" w:cs="Times New Roman"/>
-          <w:noProof/>
-          <w:sz w:val="24"/>
-          <w:szCs w:val="24"/>
-        </w:rPr>
-        <w:lastRenderedPageBreak/>
-        <w:drawing>
-          <wp:inline distT="0" distB="0" distL="0" distR="0" wp14:anchorId="3D8F5827" wp14:editId="3F35AAAF">
-            <wp:extent cx="5253355" cy="4180840"/>
-            <wp:effectExtent l="0" t="0" r="4445" b="0"/>
-            <wp:docPr id="454" name="Picture 454"/>
-            <wp:cNvGraphicFramePr>
-              <a:graphicFrameLocks xmlns:a="http://schemas.openxmlformats.org/drawingml/2006/main" noChangeAspect="1"/>
-            </wp:cNvGraphicFramePr>
-            <a:graphic xmlns:a="http://schemas.openxmlformats.org/drawingml/2006/main">
-              <a:graphicData uri="http://schemas.openxmlformats.org/drawingml/2006/picture">
-                <pic:pic xmlns:pic="http://schemas.openxmlformats.org/drawingml/2006/picture">
-                  <pic:nvPicPr>
-                    <pic:cNvPr id="1" name=""/>
-                    <pic:cNvPicPr/>
-                  </pic:nvPicPr>
-                  <pic:blipFill>
-                    <a:blip r:embed="rId20"/>
-                    <a:stretch>
-                      <a:fillRect/>
-                    </a:stretch>
-                  </pic:blipFill>
-                  <pic:spPr>
-                    <a:xfrm>
-                      <a:off x="0" y="0"/>
-                      <a:ext cx="5253355" cy="4180840"/>
-                    </a:xfrm>
-                    <a:prstGeom prst="rect">
-                      <a:avLst/>
-                    </a:prstGeom>
-                  </pic:spPr>
-                </pic:pic>
-              </a:graphicData>
-            </a:graphic>
-          </wp:inline>
-        </w:drawing>
-      </w:r>
-    </w:p>
-    <w:p>
-      <w:pPr>
-        <w:pStyle w:val="ListParagraph"/>
-        <w:numPr>
-          <w:ilvl w:val="0"/>
-          <w:numId w:val="30"/>
-        </w:numPr>
-        <w:spacing w:line="360" w:lineRule="auto"/>
-        <w:jc w:val="both"/>
-        <w:rPr>
-          <w:rFonts w:ascii="Times New Roman" w:hAnsi="Times New Roman" w:cs="Times New Roman"/>
-          <w:noProof/>
-          <w:sz w:val="24"/>
-          <w:szCs w:val="24"/>
-          <w:lang w:val="id-ID"/>
-        </w:rPr>
-      </w:pPr>
-      <w:r>
-        <w:rPr>
-          <w:rFonts w:ascii="Times New Roman" w:hAnsi="Times New Roman" w:cs="Times New Roman"/>
-          <w:noProof/>
-          <w:sz w:val="24"/>
-          <w:szCs w:val="24"/>
-          <w:lang w:val="id-ID"/>
-        </w:rPr>
-        <w:t>Admin Menghapus Event</w:t>
-      </w:r>
-    </w:p>
-    <w:p>
-      <w:pPr>
-        <w:pStyle w:val="ListParagraph"/>
-        <w:spacing w:line="360" w:lineRule="auto"/>
-        <w:ind w:left="360"/>
-        <w:jc w:val="both"/>
-        <w:rPr>
-          <w:rFonts w:ascii="Times New Roman" w:hAnsi="Times New Roman" w:cs="Times New Roman"/>
-          <w:noProof/>
-          <w:sz w:val="24"/>
-          <w:szCs w:val="24"/>
-          <w:lang w:val="id-ID"/>
-        </w:rPr>
-      </w:pPr>
-      <w:r>
-        <w:rPr>
-          <w:rFonts w:ascii="Times New Roman" w:hAnsi="Times New Roman" w:cs="Times New Roman"/>
-          <w:noProof/>
-          <w:sz w:val="24"/>
-          <w:szCs w:val="24"/>
-        </w:rPr>
-        <w:drawing>
-          <wp:inline distT="0" distB="0" distL="0" distR="0" wp14:anchorId="08E1BF3D" wp14:editId="57723B76">
-            <wp:extent cx="5253355" cy="1876425"/>
-            <wp:effectExtent l="0" t="0" r="4445" b="9525"/>
-            <wp:docPr id="455" name="Picture 455"/>
             <wp:cNvGraphicFramePr>
               <a:graphicFrameLocks xmlns:a="http://schemas.openxmlformats.org/drawingml/2006/main" noChangeAspect="1"/>
             </wp:cNvGraphicFramePr>
@@ -35028,7 +33972,7 @@
                   <pic:spPr>
                     <a:xfrm>
                       <a:off x="0" y="0"/>
-                      <a:ext cx="5253355" cy="1876425"/>
+                      <a:ext cx="5210175" cy="3219450"/>
                     </a:xfrm>
                     <a:prstGeom prst="rect">
                       <a:avLst/>
@@ -35045,7 +33989,7 @@
       <w:pPr>
         <w:pStyle w:val="ListParagraph"/>
         <w:spacing w:line="360" w:lineRule="auto"/>
-        <w:ind w:left="360"/>
+        <w:ind w:left="284"/>
         <w:jc w:val="both"/>
         <w:rPr>
           <w:rFonts w:ascii="Times New Roman" w:hAnsi="Times New Roman" w:cs="Times New Roman"/>
@@ -35055,15 +33999,167 @@
           <w:lang w:val="id-ID"/>
         </w:rPr>
       </w:pPr>
+      <w:bookmarkStart w:id="25" w:name="_Toc432358656"/>
+      <w:r>
+        <w:rPr>
+          <w:rFonts w:ascii="Times New Roman" w:hAnsi="Times New Roman" w:cs="Times New Roman"/>
+          <w:noProof/>
+          <w:sz w:val="24"/>
+          <w:szCs w:val="24"/>
+          <w:lang w:val="id-ID"/>
+        </w:rPr>
+        <w:t xml:space="preserve">Gambar </w:t>
+      </w:r>
+      <w:r>
+        <w:rPr>
+          <w:rFonts w:ascii="Times New Roman" w:hAnsi="Times New Roman" w:cs="Times New Roman"/>
+          <w:noProof/>
+          <w:sz w:val="24"/>
+          <w:szCs w:val="24"/>
+          <w:lang w:val="id-ID"/>
+        </w:rPr>
+        <w:fldChar w:fldCharType="begin"/>
+      </w:r>
+      <w:r>
+        <w:rPr>
+          <w:rFonts w:ascii="Times New Roman" w:hAnsi="Times New Roman" w:cs="Times New Roman"/>
+          <w:noProof/>
+          <w:sz w:val="24"/>
+          <w:szCs w:val="24"/>
+          <w:lang w:val="id-ID"/>
+        </w:rPr>
+        <w:instrText xml:space="preserve"> STYLEREF 1 \s </w:instrText>
+      </w:r>
+      <w:r>
+        <w:rPr>
+          <w:rFonts w:ascii="Times New Roman" w:hAnsi="Times New Roman" w:cs="Times New Roman"/>
+          <w:noProof/>
+          <w:sz w:val="24"/>
+          <w:szCs w:val="24"/>
+          <w:lang w:val="id-ID"/>
+        </w:rPr>
+        <w:fldChar w:fldCharType="separate"/>
+      </w:r>
+      <w:r>
+        <w:rPr>
+          <w:rFonts w:ascii="Times New Roman" w:hAnsi="Times New Roman" w:cs="Times New Roman"/>
+          <w:noProof/>
+          <w:sz w:val="24"/>
+          <w:szCs w:val="24"/>
+          <w:lang w:val="id-ID"/>
+        </w:rPr>
+        <w:t>4</w:t>
+      </w:r>
+      <w:r>
+        <w:rPr>
+          <w:rFonts w:ascii="Times New Roman" w:hAnsi="Times New Roman" w:cs="Times New Roman"/>
+          <w:noProof/>
+          <w:sz w:val="24"/>
+          <w:szCs w:val="24"/>
+          <w:lang w:val="id-ID"/>
+        </w:rPr>
+        <w:fldChar w:fldCharType="end"/>
+      </w:r>
+      <w:r>
+        <w:rPr>
+          <w:rFonts w:ascii="Times New Roman" w:hAnsi="Times New Roman" w:cs="Times New Roman"/>
+          <w:noProof/>
+          <w:sz w:val="24"/>
+          <w:szCs w:val="24"/>
+          <w:lang w:val="id-ID"/>
+        </w:rPr>
+        <w:t>.</w:t>
+      </w:r>
+      <w:r>
+        <w:rPr>
+          <w:rFonts w:ascii="Times New Roman" w:hAnsi="Times New Roman" w:cs="Times New Roman"/>
+          <w:noProof/>
+          <w:sz w:val="24"/>
+          <w:szCs w:val="24"/>
+          <w:lang w:val="id-ID"/>
+        </w:rPr>
+        <w:fldChar w:fldCharType="begin"/>
+      </w:r>
+      <w:r>
+        <w:rPr>
+          <w:rFonts w:ascii="Times New Roman" w:hAnsi="Times New Roman" w:cs="Times New Roman"/>
+          <w:noProof/>
+          <w:sz w:val="24"/>
+          <w:szCs w:val="24"/>
+          <w:lang w:val="id-ID"/>
+        </w:rPr>
+        <w:instrText xml:space="preserve"> SEQ Gambar \* ARABIC \s 1 </w:instrText>
+      </w:r>
+      <w:r>
+        <w:rPr>
+          <w:rFonts w:ascii="Times New Roman" w:hAnsi="Times New Roman" w:cs="Times New Roman"/>
+          <w:noProof/>
+          <w:sz w:val="24"/>
+          <w:szCs w:val="24"/>
+          <w:lang w:val="id-ID"/>
+        </w:rPr>
+        <w:fldChar w:fldCharType="separate"/>
+      </w:r>
+      <w:r>
+        <w:rPr>
+          <w:rFonts w:ascii="Times New Roman" w:hAnsi="Times New Roman" w:cs="Times New Roman"/>
+          <w:noProof/>
+          <w:sz w:val="24"/>
+          <w:szCs w:val="24"/>
+          <w:lang w:val="id-ID"/>
+        </w:rPr>
+        <w:t>10</w:t>
+      </w:r>
+      <w:r>
+        <w:rPr>
+          <w:rFonts w:ascii="Times New Roman" w:hAnsi="Times New Roman" w:cs="Times New Roman"/>
+          <w:noProof/>
+          <w:sz w:val="24"/>
+          <w:szCs w:val="24"/>
+          <w:lang w:val="id-ID"/>
+        </w:rPr>
+        <w:fldChar w:fldCharType="end"/>
+      </w:r>
+      <w:r>
+        <w:rPr>
+          <w:rFonts w:ascii="Times New Roman" w:hAnsi="Times New Roman" w:cs="Times New Roman"/>
+          <w:noProof/>
+          <w:sz w:val="24"/>
+          <w:szCs w:val="24"/>
+          <w:lang w:val="id-ID"/>
+        </w:rPr>
+        <w:t xml:space="preserve"> </w:t>
+      </w:r>
+      <w:r>
+        <w:rPr>
+          <w:rFonts w:ascii="Times New Roman" w:hAnsi="Times New Roman" w:cs="Times New Roman"/>
+          <w:i/>
+          <w:noProof/>
+          <w:sz w:val="24"/>
+          <w:szCs w:val="24"/>
+          <w:lang w:val="id-ID"/>
+        </w:rPr>
+        <w:t xml:space="preserve">Function Login </w:t>
+      </w:r>
+      <w:r>
+        <w:rPr>
+          <w:rFonts w:ascii="Times New Roman" w:hAnsi="Times New Roman" w:cs="Times New Roman"/>
+          <w:noProof/>
+          <w:sz w:val="24"/>
+          <w:szCs w:val="24"/>
+          <w:lang w:val="id-ID"/>
+        </w:rPr>
+        <w:t>(Controllers/SiteController)</w:t>
+      </w:r>
+      <w:bookmarkEnd w:id="25"/>
     </w:p>
     <w:p>
       <w:pPr>
-        <w:pStyle w:val="ListParagraph"/>
+        <w:pStyle w:val="Caption"/>
         <w:spacing w:line="360" w:lineRule="auto"/>
-        <w:ind w:left="360"/>
         <w:jc w:val="both"/>
         <w:rPr>
-          <w:rFonts w:ascii="Times New Roman" w:hAnsi="Times New Roman" w:cs="Times New Roman"/>
+          <w:rFonts w:cs="Times New Roman"/>
           <w:noProof/>
           <w:sz w:val="24"/>
           <w:szCs w:val="24"/>
@@ -35073,9 +34169,7 @@
     </w:p>
     <w:p>
       <w:pPr>
-        <w:pStyle w:val="ListParagraph"/>
         <w:spacing w:line="360" w:lineRule="auto"/>
-        <w:ind w:left="360"/>
         <w:jc w:val="both"/>
         <w:rPr>
           <w:rFonts w:ascii="Times New Roman" w:hAnsi="Times New Roman" w:cs="Times New Roman"/>
@@ -35085,17 +34179,39 @@
           <w:lang w:val="id-ID"/>
         </w:rPr>
       </w:pPr>
+      <w:r>
+        <w:rPr>
+          <w:rFonts w:ascii="Times New Roman" w:hAnsi="Times New Roman" w:cs="Times New Roman"/>
+          <w:noProof/>
+          <w:sz w:val="24"/>
+          <w:szCs w:val="24"/>
+          <w:lang w:val="id-ID"/>
+        </w:rPr>
+        <w:br w:type="page"/>
+      </w:r>
     </w:p>
     <w:p>
       <w:pPr>
+        <w:spacing w:line="360" w:lineRule="auto"/>
+        <w:jc w:val="both"/>
+        <w:rPr>
+          <w:rFonts w:ascii="Times New Roman" w:hAnsi="Times New Roman" w:cs="Times New Roman"/>
+          <w:noProof/>
+          <w:sz w:val="24"/>
+          <w:szCs w:val="24"/>
+          <w:lang w:val="id-ID"/>
+        </w:rPr>
+      </w:pPr>
+    </w:p>
+    <w:p>
+      <w:pPr>
         <w:pStyle w:val="ListParagraph"/>
-        <w:keepNext/>
         <w:numPr>
           <w:ilvl w:val="0"/>
-          <w:numId w:val="28"/>
+          <w:numId w:val="29"/>
         </w:numPr>
-        <w:spacing w:line="360" w:lineRule="auto"/>
-        <w:ind w:left="284" w:hanging="426"/>
+        <w:spacing w:after="0" w:line="360" w:lineRule="auto"/>
+        <w:ind w:left="142"/>
         <w:jc w:val="both"/>
         <w:rPr>
           <w:rFonts w:ascii="Times New Roman" w:hAnsi="Times New Roman" w:cs="Times New Roman"/>
@@ -35108,24 +34224,29 @@
       <w:r>
         <w:rPr>
           <w:rFonts w:ascii="Times New Roman" w:hAnsi="Times New Roman" w:cs="Times New Roman"/>
+          <w:i/>
           <w:noProof/>
           <w:sz w:val="24"/>
           <w:szCs w:val="24"/>
           <w:lang w:val="id-ID"/>
         </w:rPr>
-        <w:lastRenderedPageBreak/>
-        <w:t>Tiket (controllers/TiketController)</w:t>
+        <w:t>Function login</w:t>
+      </w:r>
+      <w:r>
+        <w:rPr>
+          <w:rFonts w:ascii="Times New Roman" w:hAnsi="Times New Roman" w:cs="Times New Roman"/>
+          <w:noProof/>
+          <w:sz w:val="24"/>
+          <w:szCs w:val="24"/>
+          <w:lang w:val="id-ID"/>
+        </w:rPr>
+        <w:t xml:space="preserve"> (models /user)</w:t>
       </w:r>
     </w:p>
     <w:p>
       <w:pPr>
-        <w:pStyle w:val="ListParagraph"/>
-        <w:numPr>
-          <w:ilvl w:val="1"/>
-          <w:numId w:val="28"/>
-        </w:numPr>
+        <w:keepNext/>
         <w:spacing w:line="360" w:lineRule="auto"/>
-        <w:ind w:left="426"/>
         <w:jc w:val="both"/>
         <w:rPr>
           <w:rFonts w:ascii="Times New Roman" w:hAnsi="Times New Roman" w:cs="Times New Roman"/>
@@ -35141,37 +34262,12 @@
           <w:noProof/>
           <w:sz w:val="24"/>
           <w:szCs w:val="24"/>
-          <w:lang w:val="id-ID"/>
-        </w:rPr>
-        <w:t>User Memesan Tiket</w:t>
-      </w:r>
-    </w:p>
-    <w:p>
-      <w:pPr>
-        <w:pStyle w:val="ListParagraph"/>
-        <w:spacing w:line="360" w:lineRule="auto"/>
-        <w:ind w:left="426"/>
-        <w:jc w:val="both"/>
-        <w:rPr>
-          <w:rFonts w:ascii="Times New Roman" w:hAnsi="Times New Roman" w:cs="Times New Roman"/>
-          <w:noProof/>
-          <w:sz w:val="24"/>
-          <w:szCs w:val="24"/>
-          <w:lang w:val="id-ID"/>
-        </w:rPr>
-      </w:pPr>
-      <w:r>
-        <w:rPr>
-          <w:rFonts w:ascii="Times New Roman" w:hAnsi="Times New Roman" w:cs="Times New Roman"/>
-          <w:noProof/>
-          <w:sz w:val="24"/>
-          <w:szCs w:val="24"/>
         </w:rPr>
         <w:drawing>
-          <wp:inline distT="0" distB="0" distL="0" distR="0" wp14:anchorId="545FEF77" wp14:editId="7F727AA6">
-            <wp:extent cx="5253355" cy="4636135"/>
-            <wp:effectExtent l="0" t="0" r="4445" b="0"/>
-            <wp:docPr id="456" name="Picture 456"/>
+          <wp:inline distT="0" distB="0" distL="0" distR="0" wp14:anchorId="7B27A42F" wp14:editId="3AD299CF">
+            <wp:extent cx="4857750" cy="1944744"/>
+            <wp:effectExtent l="0" t="0" r="0" b="0"/>
+            <wp:docPr id="449" name="Picture 449"/>
             <wp:cNvGraphicFramePr>
               <a:graphicFrameLocks xmlns:a="http://schemas.openxmlformats.org/drawingml/2006/main" noChangeAspect="1"/>
             </wp:cNvGraphicFramePr>
@@ -35191,7 +34287,7 @@
                   <pic:spPr>
                     <a:xfrm>
                       <a:off x="0" y="0"/>
-                      <a:ext cx="5253355" cy="4636135"/>
+                      <a:ext cx="4880962" cy="1954037"/>
                     </a:xfrm>
                     <a:prstGeom prst="rect">
                       <a:avLst/>
@@ -35207,15 +34303,199 @@
     <w:p>
       <w:pPr>
         <w:pStyle w:val="ListParagraph"/>
+        <w:spacing w:line="360" w:lineRule="auto"/>
+        <w:ind w:left="142"/>
+        <w:jc w:val="both"/>
+        <w:rPr>
+          <w:rFonts w:ascii="Times New Roman" w:hAnsi="Times New Roman" w:cs="Times New Roman"/>
+          <w:noProof/>
+          <w:sz w:val="24"/>
+          <w:szCs w:val="24"/>
+          <w:lang w:val="id-ID"/>
+        </w:rPr>
+      </w:pPr>
+      <w:bookmarkStart w:id="26" w:name="_Toc432358658"/>
+      <w:r>
+        <w:rPr>
+          <w:rFonts w:ascii="Times New Roman" w:hAnsi="Times New Roman" w:cs="Times New Roman"/>
+          <w:noProof/>
+          <w:sz w:val="24"/>
+          <w:szCs w:val="24"/>
+          <w:lang w:val="id-ID"/>
+        </w:rPr>
+        <w:t xml:space="preserve">Gambar </w:t>
+      </w:r>
+      <w:r>
+        <w:rPr>
+          <w:rFonts w:ascii="Times New Roman" w:hAnsi="Times New Roman" w:cs="Times New Roman"/>
+          <w:noProof/>
+          <w:sz w:val="24"/>
+          <w:szCs w:val="24"/>
+          <w:lang w:val="id-ID"/>
+        </w:rPr>
+        <w:fldChar w:fldCharType="begin"/>
+      </w:r>
+      <w:r>
+        <w:rPr>
+          <w:rFonts w:ascii="Times New Roman" w:hAnsi="Times New Roman" w:cs="Times New Roman"/>
+          <w:noProof/>
+          <w:sz w:val="24"/>
+          <w:szCs w:val="24"/>
+          <w:lang w:val="id-ID"/>
+        </w:rPr>
+        <w:instrText xml:space="preserve"> STYLEREF 1 \s </w:instrText>
+      </w:r>
+      <w:r>
+        <w:rPr>
+          <w:rFonts w:ascii="Times New Roman" w:hAnsi="Times New Roman" w:cs="Times New Roman"/>
+          <w:noProof/>
+          <w:sz w:val="24"/>
+          <w:szCs w:val="24"/>
+          <w:lang w:val="id-ID"/>
+        </w:rPr>
+        <w:fldChar w:fldCharType="separate"/>
+      </w:r>
+      <w:r>
+        <w:rPr>
+          <w:rFonts w:ascii="Times New Roman" w:hAnsi="Times New Roman" w:cs="Times New Roman"/>
+          <w:noProof/>
+          <w:sz w:val="24"/>
+          <w:szCs w:val="24"/>
+          <w:lang w:val="id-ID"/>
+        </w:rPr>
+        <w:t>4</w:t>
+      </w:r>
+      <w:r>
+        <w:rPr>
+          <w:rFonts w:ascii="Times New Roman" w:hAnsi="Times New Roman" w:cs="Times New Roman"/>
+          <w:noProof/>
+          <w:sz w:val="24"/>
+          <w:szCs w:val="24"/>
+          <w:lang w:val="id-ID"/>
+        </w:rPr>
+        <w:fldChar w:fldCharType="end"/>
+      </w:r>
+      <w:r>
+        <w:rPr>
+          <w:rFonts w:ascii="Times New Roman" w:hAnsi="Times New Roman" w:cs="Times New Roman"/>
+          <w:noProof/>
+          <w:sz w:val="24"/>
+          <w:szCs w:val="24"/>
+          <w:lang w:val="id-ID"/>
+        </w:rPr>
+        <w:t>.</w:t>
+      </w:r>
+      <w:r>
+        <w:rPr>
+          <w:rFonts w:ascii="Times New Roman" w:hAnsi="Times New Roman" w:cs="Times New Roman"/>
+          <w:noProof/>
+          <w:sz w:val="24"/>
+          <w:szCs w:val="24"/>
+          <w:lang w:val="id-ID"/>
+        </w:rPr>
+        <w:fldChar w:fldCharType="begin"/>
+      </w:r>
+      <w:r>
+        <w:rPr>
+          <w:rFonts w:ascii="Times New Roman" w:hAnsi="Times New Roman" w:cs="Times New Roman"/>
+          <w:noProof/>
+          <w:sz w:val="24"/>
+          <w:szCs w:val="24"/>
+          <w:lang w:val="id-ID"/>
+        </w:rPr>
+        <w:instrText xml:space="preserve"> SEQ Gambar \* ARABIC \s 1 </w:instrText>
+      </w:r>
+      <w:r>
+        <w:rPr>
+          <w:rFonts w:ascii="Times New Roman" w:hAnsi="Times New Roman" w:cs="Times New Roman"/>
+          <w:noProof/>
+          <w:sz w:val="24"/>
+          <w:szCs w:val="24"/>
+          <w:lang w:val="id-ID"/>
+        </w:rPr>
+        <w:fldChar w:fldCharType="separate"/>
+      </w:r>
+      <w:r>
+        <w:rPr>
+          <w:rFonts w:ascii="Times New Roman" w:hAnsi="Times New Roman" w:cs="Times New Roman"/>
+          <w:noProof/>
+          <w:sz w:val="24"/>
+          <w:szCs w:val="24"/>
+          <w:lang w:val="id-ID"/>
+        </w:rPr>
+        <w:t>12</w:t>
+      </w:r>
+      <w:r>
+        <w:rPr>
+          <w:rFonts w:ascii="Times New Roman" w:hAnsi="Times New Roman" w:cs="Times New Roman"/>
+          <w:noProof/>
+          <w:sz w:val="24"/>
+          <w:szCs w:val="24"/>
+          <w:lang w:val="id-ID"/>
+        </w:rPr>
+        <w:fldChar w:fldCharType="end"/>
+      </w:r>
+      <w:r>
+        <w:rPr>
+          <w:rFonts w:ascii="Times New Roman" w:hAnsi="Times New Roman" w:cs="Times New Roman"/>
+          <w:noProof/>
+          <w:sz w:val="24"/>
+          <w:szCs w:val="24"/>
+          <w:lang w:val="id-ID"/>
+        </w:rPr>
+        <w:t xml:space="preserve"> </w:t>
+      </w:r>
+      <w:r>
+        <w:rPr>
+          <w:rFonts w:ascii="Times New Roman" w:hAnsi="Times New Roman" w:cs="Times New Roman"/>
+          <w:i/>
+          <w:noProof/>
+          <w:sz w:val="24"/>
+          <w:szCs w:val="24"/>
+          <w:lang w:val="id-ID"/>
+        </w:rPr>
+        <w:t>Function login</w:t>
+      </w:r>
+      <w:r>
+        <w:rPr>
+          <w:rFonts w:ascii="Times New Roman" w:hAnsi="Times New Roman" w:cs="Times New Roman"/>
+          <w:noProof/>
+          <w:sz w:val="24"/>
+          <w:szCs w:val="24"/>
+          <w:lang w:val="id-ID"/>
+        </w:rPr>
+        <w:t xml:space="preserve"> (models/User)</w:t>
+      </w:r>
+      <w:bookmarkEnd w:id="26"/>
+    </w:p>
+    <w:p>
+      <w:pPr>
+        <w:pStyle w:val="ListParagraph"/>
+        <w:spacing w:line="360" w:lineRule="auto"/>
+        <w:ind w:left="142"/>
+        <w:jc w:val="both"/>
+        <w:rPr>
+          <w:rFonts w:ascii="Times New Roman" w:hAnsi="Times New Roman" w:cs="Times New Roman"/>
+          <w:noProof/>
+          <w:sz w:val="24"/>
+          <w:szCs w:val="24"/>
+          <w:lang w:val="id-ID"/>
+        </w:rPr>
+      </w:pPr>
+    </w:p>
+    <w:p>
+      <w:pPr>
+        <w:pStyle w:val="ListParagraph"/>
         <w:numPr>
-          <w:ilvl w:val="1"/>
+          <w:ilvl w:val="0"/>
           <w:numId w:val="28"/>
         </w:numPr>
         <w:spacing w:line="360" w:lineRule="auto"/>
-        <w:ind w:left="426"/>
+        <w:ind w:left="142"/>
         <w:jc w:val="both"/>
         <w:rPr>
-          <w:rFonts w:ascii="Times New Roman" w:hAnsi="Times New Roman" w:cs="Times New Roman"/>
+          <w:rFonts w:ascii="Times New Roman" w:eastAsiaTheme="majorEastAsia" w:hAnsi="Times New Roman" w:cs="Times New Roman"/>
+          <w:bCs/>
           <w:noProof/>
           <w:sz w:val="24"/>
           <w:szCs w:val="24"/>
@@ -35224,17 +34504,50 @@
       </w:pPr>
       <w:r>
         <w:rPr>
-          <w:rFonts w:ascii="Times New Roman" w:hAnsi="Times New Roman" w:cs="Times New Roman"/>
+          <w:rFonts w:ascii="Times New Roman" w:eastAsiaTheme="majorEastAsia" w:hAnsi="Times New Roman" w:cs="Times New Roman"/>
+          <w:bCs/>
           <w:noProof/>
           <w:sz w:val="24"/>
           <w:szCs w:val="24"/>
           <w:lang w:val="id-ID"/>
         </w:rPr>
-        <w:t>User Mencetak Tiket</w:t>
+        <w:t>Logout</w:t>
       </w:r>
     </w:p>
     <w:p>
       <w:pPr>
+        <w:pStyle w:val="ListParagraph"/>
+        <w:numPr>
+          <w:ilvl w:val="2"/>
+          <w:numId w:val="20"/>
+        </w:numPr>
+        <w:spacing w:line="360" w:lineRule="auto"/>
+        <w:ind w:left="284"/>
+        <w:jc w:val="both"/>
+        <w:rPr>
+          <w:rFonts w:ascii="Times New Roman" w:eastAsiaTheme="majorEastAsia" w:hAnsi="Times New Roman" w:cs="Times New Roman"/>
+          <w:bCs/>
+          <w:noProof/>
+          <w:sz w:val="24"/>
+          <w:szCs w:val="24"/>
+          <w:lang w:val="id-ID"/>
+        </w:rPr>
+      </w:pPr>
+      <w:r>
+        <w:rPr>
+          <w:rFonts w:ascii="Times New Roman" w:eastAsiaTheme="majorEastAsia" w:hAnsi="Times New Roman" w:cs="Times New Roman"/>
+          <w:bCs/>
+          <w:noProof/>
+          <w:sz w:val="24"/>
+          <w:szCs w:val="24"/>
+          <w:lang w:val="id-ID"/>
+        </w:rPr>
+        <w:t>Function logout (controllers/SiteController)</w:t>
+      </w:r>
+    </w:p>
+    <w:p>
+      <w:pPr>
+        <w:keepNext/>
         <w:spacing w:line="360" w:lineRule="auto"/>
         <w:jc w:val="both"/>
         <w:rPr>
@@ -35252,12 +34565,11 @@
           <w:sz w:val="24"/>
           <w:szCs w:val="24"/>
         </w:rPr>
-        <w:lastRenderedPageBreak/>
         <w:drawing>
-          <wp:inline distT="0" distB="0" distL="0" distR="0" wp14:anchorId="65D82B03" wp14:editId="30F703E8">
-            <wp:extent cx="5253355" cy="4975860"/>
-            <wp:effectExtent l="0" t="0" r="4445" b="0"/>
-            <wp:docPr id="457" name="Picture 457"/>
+          <wp:inline distT="0" distB="0" distL="0" distR="0" wp14:anchorId="3C63620E" wp14:editId="4BB59458">
+            <wp:extent cx="2400300" cy="1692843"/>
+            <wp:effectExtent l="0" t="0" r="0" b="3175"/>
+            <wp:docPr id="450" name="Picture 450"/>
             <wp:cNvGraphicFramePr>
               <a:graphicFrameLocks xmlns:a="http://schemas.openxmlformats.org/drawingml/2006/main" noChangeAspect="1"/>
             </wp:cNvGraphicFramePr>
@@ -35277,7 +34589,7 @@
                   <pic:spPr>
                     <a:xfrm>
                       <a:off x="0" y="0"/>
-                      <a:ext cx="5253355" cy="4975860"/>
+                      <a:ext cx="2405805" cy="1696725"/>
                     </a:xfrm>
                     <a:prstGeom prst="rect">
                       <a:avLst/>
@@ -35293,11 +34605,308 @@
     <w:p>
       <w:pPr>
         <w:pStyle w:val="ListParagraph"/>
+        <w:spacing w:line="360" w:lineRule="auto"/>
+        <w:ind w:left="284"/>
+        <w:jc w:val="both"/>
+        <w:rPr>
+          <w:rFonts w:ascii="Times New Roman" w:eastAsiaTheme="majorEastAsia" w:hAnsi="Times New Roman" w:cs="Times New Roman"/>
+          <w:bCs/>
+          <w:noProof/>
+          <w:sz w:val="24"/>
+          <w:szCs w:val="24"/>
+          <w:lang w:val="id-ID"/>
+        </w:rPr>
+      </w:pPr>
+      <w:bookmarkStart w:id="27" w:name="_Toc432358659"/>
+      <w:r>
+        <w:rPr>
+          <w:rFonts w:ascii="Times New Roman" w:hAnsi="Times New Roman" w:cs="Times New Roman"/>
+          <w:noProof/>
+          <w:sz w:val="24"/>
+          <w:szCs w:val="24"/>
+          <w:lang w:val="id-ID"/>
+        </w:rPr>
+        <w:t xml:space="preserve">Gambar </w:t>
+      </w:r>
+      <w:r>
+        <w:rPr>
+          <w:rFonts w:ascii="Times New Roman" w:hAnsi="Times New Roman" w:cs="Times New Roman"/>
+          <w:noProof/>
+          <w:sz w:val="24"/>
+          <w:szCs w:val="24"/>
+          <w:lang w:val="id-ID"/>
+        </w:rPr>
+        <w:fldChar w:fldCharType="begin"/>
+      </w:r>
+      <w:r>
+        <w:rPr>
+          <w:rFonts w:ascii="Times New Roman" w:hAnsi="Times New Roman" w:cs="Times New Roman"/>
+          <w:noProof/>
+          <w:sz w:val="24"/>
+          <w:szCs w:val="24"/>
+          <w:lang w:val="id-ID"/>
+        </w:rPr>
+        <w:instrText xml:space="preserve"> STYLEREF 1 \s </w:instrText>
+      </w:r>
+      <w:r>
+        <w:rPr>
+          <w:rFonts w:ascii="Times New Roman" w:hAnsi="Times New Roman" w:cs="Times New Roman"/>
+          <w:noProof/>
+          <w:sz w:val="24"/>
+          <w:szCs w:val="24"/>
+          <w:lang w:val="id-ID"/>
+        </w:rPr>
+        <w:fldChar w:fldCharType="separate"/>
+      </w:r>
+      <w:r>
+        <w:rPr>
+          <w:rFonts w:ascii="Times New Roman" w:hAnsi="Times New Roman" w:cs="Times New Roman"/>
+          <w:noProof/>
+          <w:sz w:val="24"/>
+          <w:szCs w:val="24"/>
+          <w:lang w:val="id-ID"/>
+        </w:rPr>
+        <w:t>4</w:t>
+      </w:r>
+      <w:r>
+        <w:rPr>
+          <w:rFonts w:ascii="Times New Roman" w:hAnsi="Times New Roman" w:cs="Times New Roman"/>
+          <w:noProof/>
+          <w:sz w:val="24"/>
+          <w:szCs w:val="24"/>
+          <w:lang w:val="id-ID"/>
+        </w:rPr>
+        <w:fldChar w:fldCharType="end"/>
+      </w:r>
+      <w:r>
+        <w:rPr>
+          <w:rFonts w:ascii="Times New Roman" w:hAnsi="Times New Roman" w:cs="Times New Roman"/>
+          <w:noProof/>
+          <w:sz w:val="24"/>
+          <w:szCs w:val="24"/>
+          <w:lang w:val="id-ID"/>
+        </w:rPr>
+        <w:t>.</w:t>
+      </w:r>
+      <w:r>
+        <w:rPr>
+          <w:rFonts w:ascii="Times New Roman" w:hAnsi="Times New Roman" w:cs="Times New Roman"/>
+          <w:noProof/>
+          <w:sz w:val="24"/>
+          <w:szCs w:val="24"/>
+          <w:lang w:val="id-ID"/>
+        </w:rPr>
+        <w:fldChar w:fldCharType="begin"/>
+      </w:r>
+      <w:r>
+        <w:rPr>
+          <w:rFonts w:ascii="Times New Roman" w:hAnsi="Times New Roman" w:cs="Times New Roman"/>
+          <w:noProof/>
+          <w:sz w:val="24"/>
+          <w:szCs w:val="24"/>
+          <w:lang w:val="id-ID"/>
+        </w:rPr>
+        <w:instrText xml:space="preserve"> SEQ Gambar \* ARABIC \s 1 </w:instrText>
+      </w:r>
+      <w:r>
+        <w:rPr>
+          <w:rFonts w:ascii="Times New Roman" w:hAnsi="Times New Roman" w:cs="Times New Roman"/>
+          <w:noProof/>
+          <w:sz w:val="24"/>
+          <w:szCs w:val="24"/>
+          <w:lang w:val="id-ID"/>
+        </w:rPr>
+        <w:fldChar w:fldCharType="separate"/>
+      </w:r>
+      <w:r>
+        <w:rPr>
+          <w:rFonts w:ascii="Times New Roman" w:hAnsi="Times New Roman" w:cs="Times New Roman"/>
+          <w:noProof/>
+          <w:sz w:val="24"/>
+          <w:szCs w:val="24"/>
+          <w:lang w:val="id-ID"/>
+        </w:rPr>
+        <w:t>13</w:t>
+      </w:r>
+      <w:r>
+        <w:rPr>
+          <w:rFonts w:ascii="Times New Roman" w:hAnsi="Times New Roman" w:cs="Times New Roman"/>
+          <w:noProof/>
+          <w:sz w:val="24"/>
+          <w:szCs w:val="24"/>
+          <w:lang w:val="id-ID"/>
+        </w:rPr>
+        <w:fldChar w:fldCharType="end"/>
+      </w:r>
+      <w:r>
+        <w:rPr>
+          <w:rFonts w:ascii="Times New Roman" w:hAnsi="Times New Roman" w:cs="Times New Roman"/>
+          <w:noProof/>
+          <w:sz w:val="24"/>
+          <w:szCs w:val="24"/>
+          <w:lang w:val="id-ID"/>
+        </w:rPr>
+        <w:t xml:space="preserve"> </w:t>
+      </w:r>
+      <w:r>
+        <w:rPr>
+          <w:rFonts w:ascii="Times New Roman" w:eastAsiaTheme="majorEastAsia" w:hAnsi="Times New Roman" w:cs="Times New Roman"/>
+          <w:bCs/>
+          <w:noProof/>
+          <w:sz w:val="24"/>
+          <w:szCs w:val="24"/>
+          <w:lang w:val="id-ID"/>
+        </w:rPr>
+        <w:t>Function logout (controllers/SiteController)</w:t>
+      </w:r>
+      <w:bookmarkEnd w:id="27"/>
+    </w:p>
+    <w:p>
+      <w:pPr>
+        <w:pStyle w:val="ListParagraph"/>
+        <w:spacing w:line="360" w:lineRule="auto"/>
+        <w:ind w:left="0"/>
+        <w:jc w:val="both"/>
+        <w:rPr>
+          <w:rFonts w:ascii="Times New Roman" w:hAnsi="Times New Roman" w:cs="Times New Roman"/>
+          <w:noProof/>
+          <w:sz w:val="24"/>
+          <w:szCs w:val="24"/>
+        </w:rPr>
+      </w:pPr>
+    </w:p>
+    <w:p>
+      <w:pPr>
+        <w:pStyle w:val="ListParagraph"/>
+        <w:spacing w:line="360" w:lineRule="auto"/>
+        <w:ind w:left="0"/>
+        <w:jc w:val="both"/>
+        <w:rPr>
+          <w:rFonts w:ascii="Times New Roman" w:hAnsi="Times New Roman" w:cs="Times New Roman"/>
+          <w:noProof/>
+          <w:sz w:val="24"/>
+          <w:szCs w:val="24"/>
+        </w:rPr>
+      </w:pPr>
+    </w:p>
+    <w:p>
+      <w:pPr>
+        <w:pStyle w:val="ListParagraph"/>
+        <w:spacing w:line="360" w:lineRule="auto"/>
+        <w:ind w:left="0"/>
+        <w:jc w:val="both"/>
+        <w:rPr>
+          <w:rFonts w:ascii="Times New Roman" w:hAnsi="Times New Roman" w:cs="Times New Roman"/>
+          <w:noProof/>
+          <w:sz w:val="24"/>
+          <w:szCs w:val="24"/>
+        </w:rPr>
+      </w:pPr>
+    </w:p>
+    <w:p>
+      <w:pPr>
+        <w:pStyle w:val="ListParagraph"/>
+        <w:spacing w:line="360" w:lineRule="auto"/>
+        <w:ind w:left="0"/>
+        <w:jc w:val="both"/>
+        <w:rPr>
+          <w:rFonts w:ascii="Times New Roman" w:hAnsi="Times New Roman" w:cs="Times New Roman"/>
+          <w:noProof/>
+          <w:sz w:val="24"/>
+          <w:szCs w:val="24"/>
+        </w:rPr>
+      </w:pPr>
+    </w:p>
+    <w:p>
+      <w:pPr>
+        <w:pStyle w:val="ListParagraph"/>
+        <w:spacing w:line="360" w:lineRule="auto"/>
+        <w:ind w:left="0"/>
+        <w:jc w:val="both"/>
+        <w:rPr>
+          <w:rFonts w:ascii="Times New Roman" w:hAnsi="Times New Roman" w:cs="Times New Roman"/>
+          <w:noProof/>
+          <w:sz w:val="24"/>
+          <w:szCs w:val="24"/>
+        </w:rPr>
+      </w:pPr>
+    </w:p>
+    <w:p>
+      <w:pPr>
+        <w:pStyle w:val="ListParagraph"/>
+        <w:spacing w:line="360" w:lineRule="auto"/>
+        <w:ind w:left="0"/>
+        <w:jc w:val="both"/>
+        <w:rPr>
+          <w:rFonts w:ascii="Times New Roman" w:hAnsi="Times New Roman" w:cs="Times New Roman"/>
+          <w:noProof/>
+          <w:sz w:val="24"/>
+          <w:szCs w:val="24"/>
+        </w:rPr>
+      </w:pPr>
+    </w:p>
+    <w:p>
+      <w:pPr>
+        <w:pStyle w:val="ListParagraph"/>
         <w:numPr>
           <w:ilvl w:val="0"/>
           <w:numId w:val="28"/>
         </w:numPr>
         <w:spacing w:line="360" w:lineRule="auto"/>
+        <w:ind w:left="284"/>
+        <w:jc w:val="both"/>
+        <w:rPr>
+          <w:rFonts w:ascii="Times New Roman" w:hAnsi="Times New Roman" w:cs="Times New Roman"/>
+          <w:noProof/>
+          <w:sz w:val="24"/>
+          <w:szCs w:val="24"/>
+          <w:lang w:val="id-ID"/>
+        </w:rPr>
+      </w:pPr>
+      <w:r>
+        <w:rPr>
+          <w:rFonts w:ascii="Times New Roman" w:hAnsi="Times New Roman" w:cs="Times New Roman"/>
+          <w:noProof/>
+          <w:sz w:val="24"/>
+          <w:szCs w:val="24"/>
+          <w:lang w:val="id-ID"/>
+        </w:rPr>
+        <w:t>Event (controllers/EventController)</w:t>
+      </w:r>
+    </w:p>
+    <w:p>
+      <w:pPr>
+        <w:pStyle w:val="ListParagraph"/>
+        <w:numPr>
+          <w:ilvl w:val="0"/>
+          <w:numId w:val="30"/>
+        </w:numPr>
+        <w:spacing w:line="360" w:lineRule="auto"/>
+        <w:ind w:left="426" w:hanging="426"/>
+        <w:jc w:val="both"/>
+        <w:rPr>
+          <w:rFonts w:ascii="Times New Roman" w:hAnsi="Times New Roman" w:cs="Times New Roman"/>
+          <w:noProof/>
+          <w:sz w:val="24"/>
+          <w:szCs w:val="24"/>
+          <w:lang w:val="id-ID"/>
+        </w:rPr>
+      </w:pPr>
+      <w:r>
+        <w:rPr>
+          <w:rFonts w:ascii="Times New Roman" w:hAnsi="Times New Roman" w:cs="Times New Roman"/>
+          <w:noProof/>
+          <w:sz w:val="24"/>
+          <w:szCs w:val="24"/>
+          <w:lang w:val="id-ID"/>
+        </w:rPr>
+        <w:t>Admin - Membuat Event</w:t>
+      </w:r>
+    </w:p>
+    <w:p>
+      <w:pPr>
+        <w:pStyle w:val="ListParagraph"/>
+        <w:spacing w:line="360" w:lineRule="auto"/>
         <w:ind w:left="426"/>
         <w:jc w:val="both"/>
         <w:rPr>
@@ -35314,67 +34923,12 @@
           <w:noProof/>
           <w:sz w:val="24"/>
           <w:szCs w:val="24"/>
-          <w:lang w:val="id-ID"/>
-        </w:rPr>
-        <w:t>User (controller/UserController)</w:t>
-      </w:r>
-    </w:p>
-    <w:p>
-      <w:pPr>
-        <w:pStyle w:val="ListParagraph"/>
-        <w:numPr>
-          <w:ilvl w:val="1"/>
-          <w:numId w:val="28"/>
-        </w:numPr>
-        <w:spacing w:line="360" w:lineRule="auto"/>
-        <w:ind w:left="851"/>
-        <w:jc w:val="both"/>
-        <w:rPr>
-          <w:rFonts w:ascii="Times New Roman" w:hAnsi="Times New Roman" w:cs="Times New Roman"/>
-          <w:noProof/>
-          <w:sz w:val="24"/>
-          <w:szCs w:val="24"/>
-          <w:lang w:val="id-ID"/>
-        </w:rPr>
-      </w:pPr>
-      <w:r>
-        <w:rPr>
-          <w:rFonts w:ascii="Times New Roman" w:hAnsi="Times New Roman" w:cs="Times New Roman"/>
-          <w:noProof/>
-          <w:sz w:val="24"/>
-          <w:szCs w:val="24"/>
-          <w:lang w:val="id-ID"/>
-        </w:rPr>
-        <w:t>Admin dan User Membuat</w:t>
-      </w:r>
-    </w:p>
-    <w:p>
-      <w:pPr>
-        <w:pStyle w:val="ListParagraph"/>
-        <w:spacing w:line="360" w:lineRule="auto"/>
-        <w:ind w:left="851"/>
-        <w:jc w:val="both"/>
-        <w:rPr>
-          <w:rFonts w:ascii="Times New Roman" w:hAnsi="Times New Roman" w:cs="Times New Roman"/>
-          <w:noProof/>
-          <w:sz w:val="24"/>
-          <w:szCs w:val="24"/>
-          <w:lang w:val="id-ID"/>
-        </w:rPr>
-      </w:pPr>
-      <w:r>
-        <w:rPr>
-          <w:rFonts w:ascii="Times New Roman" w:hAnsi="Times New Roman" w:cs="Times New Roman"/>
-          <w:noProof/>
-          <w:sz w:val="24"/>
-          <w:szCs w:val="24"/>
-        </w:rPr>
-        <w:lastRenderedPageBreak/>
+        </w:rPr>
         <w:drawing>
-          <wp:inline distT="0" distB="0" distL="0" distR="0" wp14:anchorId="0F5DB1C0" wp14:editId="1878DDC2">
-            <wp:extent cx="5253355" cy="2754630"/>
-            <wp:effectExtent l="0" t="0" r="4445" b="7620"/>
-            <wp:docPr id="458" name="Picture 458"/>
+          <wp:inline distT="0" distB="0" distL="0" distR="0" wp14:anchorId="1008C4F8" wp14:editId="3B791F22">
+            <wp:extent cx="5253355" cy="3825875"/>
+            <wp:effectExtent l="0" t="0" r="4445" b="3175"/>
+            <wp:docPr id="453" name="Picture 453"/>
             <wp:cNvGraphicFramePr>
               <a:graphicFrameLocks xmlns:a="http://schemas.openxmlformats.org/drawingml/2006/main" noChangeAspect="1"/>
             </wp:cNvGraphicFramePr>
@@ -35394,7 +34948,7 @@
                   <pic:spPr>
                     <a:xfrm>
                       <a:off x="0" y="0"/>
-                      <a:ext cx="5253355" cy="2754630"/>
+                      <a:ext cx="5253355" cy="3825875"/>
                     </a:xfrm>
                     <a:prstGeom prst="rect">
                       <a:avLst/>
@@ -35410,12 +34964,191 @@
     <w:p>
       <w:pPr>
         <w:pStyle w:val="ListParagraph"/>
+        <w:spacing w:line="360" w:lineRule="auto"/>
+        <w:ind w:left="426"/>
+        <w:jc w:val="both"/>
+        <w:rPr>
+          <w:rFonts w:ascii="Times New Roman" w:hAnsi="Times New Roman" w:cs="Times New Roman"/>
+          <w:noProof/>
+          <w:sz w:val="24"/>
+          <w:szCs w:val="24"/>
+          <w:lang w:val="id-ID"/>
+        </w:rPr>
+      </w:pPr>
+    </w:p>
+    <w:p>
+      <w:pPr>
+        <w:pStyle w:val="ListParagraph"/>
+        <w:spacing w:line="360" w:lineRule="auto"/>
+        <w:ind w:left="426"/>
+        <w:jc w:val="both"/>
+        <w:rPr>
+          <w:rFonts w:ascii="Times New Roman" w:hAnsi="Times New Roman" w:cs="Times New Roman"/>
+          <w:noProof/>
+          <w:sz w:val="24"/>
+          <w:szCs w:val="24"/>
+          <w:lang w:val="id-ID"/>
+        </w:rPr>
+      </w:pPr>
+    </w:p>
+    <w:p>
+      <w:pPr>
+        <w:pStyle w:val="ListParagraph"/>
+        <w:spacing w:line="360" w:lineRule="auto"/>
+        <w:ind w:left="426"/>
+        <w:jc w:val="both"/>
+        <w:rPr>
+          <w:rFonts w:ascii="Times New Roman" w:hAnsi="Times New Roman" w:cs="Times New Roman"/>
+          <w:noProof/>
+          <w:sz w:val="24"/>
+          <w:szCs w:val="24"/>
+          <w:lang w:val="id-ID"/>
+        </w:rPr>
+      </w:pPr>
+    </w:p>
+    <w:p>
+      <w:pPr>
+        <w:pStyle w:val="ListParagraph"/>
+        <w:spacing w:line="360" w:lineRule="auto"/>
+        <w:ind w:left="426"/>
+        <w:jc w:val="both"/>
+        <w:rPr>
+          <w:rFonts w:ascii="Times New Roman" w:hAnsi="Times New Roman" w:cs="Times New Roman"/>
+          <w:noProof/>
+          <w:sz w:val="24"/>
+          <w:szCs w:val="24"/>
+          <w:lang w:val="id-ID"/>
+        </w:rPr>
+      </w:pPr>
+    </w:p>
+    <w:p>
+      <w:pPr>
+        <w:pStyle w:val="ListParagraph"/>
+        <w:spacing w:line="360" w:lineRule="auto"/>
+        <w:ind w:left="426"/>
+        <w:jc w:val="both"/>
+        <w:rPr>
+          <w:rFonts w:ascii="Times New Roman" w:hAnsi="Times New Roman" w:cs="Times New Roman"/>
+          <w:noProof/>
+          <w:sz w:val="24"/>
+          <w:szCs w:val="24"/>
+          <w:lang w:val="id-ID"/>
+        </w:rPr>
+      </w:pPr>
+    </w:p>
+    <w:p>
+      <w:pPr>
+        <w:pStyle w:val="ListParagraph"/>
+        <w:spacing w:line="360" w:lineRule="auto"/>
+        <w:ind w:left="426"/>
+        <w:jc w:val="both"/>
+        <w:rPr>
+          <w:rFonts w:ascii="Times New Roman" w:hAnsi="Times New Roman" w:cs="Times New Roman"/>
+          <w:noProof/>
+          <w:sz w:val="24"/>
+          <w:szCs w:val="24"/>
+          <w:lang w:val="id-ID"/>
+        </w:rPr>
+      </w:pPr>
+    </w:p>
+    <w:p>
+      <w:pPr>
+        <w:pStyle w:val="ListParagraph"/>
+        <w:spacing w:line="360" w:lineRule="auto"/>
+        <w:ind w:left="426"/>
+        <w:jc w:val="both"/>
+        <w:rPr>
+          <w:rFonts w:ascii="Times New Roman" w:hAnsi="Times New Roman" w:cs="Times New Roman"/>
+          <w:noProof/>
+          <w:sz w:val="24"/>
+          <w:szCs w:val="24"/>
+          <w:lang w:val="id-ID"/>
+        </w:rPr>
+      </w:pPr>
+    </w:p>
+    <w:p>
+      <w:pPr>
+        <w:pStyle w:val="ListParagraph"/>
+        <w:spacing w:line="360" w:lineRule="auto"/>
+        <w:ind w:left="426"/>
+        <w:jc w:val="both"/>
+        <w:rPr>
+          <w:rFonts w:ascii="Times New Roman" w:hAnsi="Times New Roman" w:cs="Times New Roman"/>
+          <w:noProof/>
+          <w:sz w:val="24"/>
+          <w:szCs w:val="24"/>
+          <w:lang w:val="id-ID"/>
+        </w:rPr>
+      </w:pPr>
+    </w:p>
+    <w:p>
+      <w:pPr>
+        <w:pStyle w:val="ListParagraph"/>
+        <w:spacing w:line="360" w:lineRule="auto"/>
+        <w:ind w:left="426"/>
+        <w:jc w:val="both"/>
+        <w:rPr>
+          <w:rFonts w:ascii="Times New Roman" w:hAnsi="Times New Roman" w:cs="Times New Roman"/>
+          <w:noProof/>
+          <w:sz w:val="24"/>
+          <w:szCs w:val="24"/>
+          <w:lang w:val="id-ID"/>
+        </w:rPr>
+      </w:pPr>
+    </w:p>
+    <w:p>
+      <w:pPr>
+        <w:pStyle w:val="ListParagraph"/>
+        <w:spacing w:line="360" w:lineRule="auto"/>
+        <w:ind w:left="426"/>
+        <w:jc w:val="both"/>
+        <w:rPr>
+          <w:rFonts w:ascii="Times New Roman" w:hAnsi="Times New Roman" w:cs="Times New Roman"/>
+          <w:noProof/>
+          <w:sz w:val="24"/>
+          <w:szCs w:val="24"/>
+          <w:lang w:val="id-ID"/>
+        </w:rPr>
+      </w:pPr>
+    </w:p>
+    <w:p>
+      <w:pPr>
+        <w:pStyle w:val="ListParagraph"/>
+        <w:spacing w:line="360" w:lineRule="auto"/>
+        <w:ind w:left="426"/>
+        <w:jc w:val="both"/>
+        <w:rPr>
+          <w:rFonts w:ascii="Times New Roman" w:hAnsi="Times New Roman" w:cs="Times New Roman"/>
+          <w:noProof/>
+          <w:sz w:val="24"/>
+          <w:szCs w:val="24"/>
+          <w:lang w:val="id-ID"/>
+        </w:rPr>
+      </w:pPr>
+    </w:p>
+    <w:p>
+      <w:pPr>
+        <w:pStyle w:val="ListParagraph"/>
+        <w:spacing w:line="360" w:lineRule="auto"/>
+        <w:ind w:left="426"/>
+        <w:jc w:val="both"/>
+        <w:rPr>
+          <w:rFonts w:ascii="Times New Roman" w:hAnsi="Times New Roman" w:cs="Times New Roman"/>
+          <w:noProof/>
+          <w:sz w:val="24"/>
+          <w:szCs w:val="24"/>
+          <w:lang w:val="id-ID"/>
+        </w:rPr>
+      </w:pPr>
+    </w:p>
+    <w:p>
+      <w:pPr>
+        <w:pStyle w:val="ListParagraph"/>
         <w:numPr>
-          <w:ilvl w:val="1"/>
-          <w:numId w:val="28"/>
+          <w:ilvl w:val="0"/>
+          <w:numId w:val="30"/>
         </w:numPr>
         <w:spacing w:line="360" w:lineRule="auto"/>
-        <w:ind w:left="851"/>
         <w:jc w:val="both"/>
         <w:rPr>
           <w:rFonts w:ascii="Times New Roman" w:hAnsi="Times New Roman" w:cs="Times New Roman"/>
@@ -35433,13 +35166,12 @@
           <w:szCs w:val="24"/>
           <w:lang w:val="id-ID"/>
         </w:rPr>
-        <w:t>Admin dan User Mengupdate</w:t>
+        <w:t>Admin – Melihat Event</w:t>
       </w:r>
     </w:p>
     <w:p>
       <w:pPr>
         <w:spacing w:line="360" w:lineRule="auto"/>
-        <w:ind w:left="851"/>
         <w:jc w:val="both"/>
         <w:rPr>
           <w:rFonts w:ascii="Times New Roman" w:hAnsi="Times New Roman" w:cs="Times New Roman"/>
@@ -35457,10 +35189,10 @@
           <w:szCs w:val="24"/>
         </w:rPr>
         <w:drawing>
-          <wp:inline distT="0" distB="0" distL="0" distR="0" wp14:anchorId="6FE00822" wp14:editId="00A4E416">
-            <wp:extent cx="5253355" cy="3522980"/>
-            <wp:effectExtent l="0" t="0" r="4445" b="1270"/>
-            <wp:docPr id="459" name="Picture 459"/>
+          <wp:inline distT="0" distB="0" distL="0" distR="0" wp14:anchorId="30AC284E" wp14:editId="579300B7">
+            <wp:extent cx="3867150" cy="2733675"/>
+            <wp:effectExtent l="0" t="0" r="0" b="9525"/>
+            <wp:docPr id="452" name="Picture 452"/>
             <wp:cNvGraphicFramePr>
               <a:graphicFrameLocks xmlns:a="http://schemas.openxmlformats.org/drawingml/2006/main" noChangeAspect="1"/>
             </wp:cNvGraphicFramePr>
@@ -35480,7 +35212,7 @@
                   <pic:spPr>
                     <a:xfrm>
                       <a:off x="0" y="0"/>
-                      <a:ext cx="5253355" cy="3522980"/>
+                      <a:ext cx="3867150" cy="2733675"/>
                     </a:xfrm>
                     <a:prstGeom prst="rect">
                       <a:avLst/>
@@ -35497,11 +35229,10 @@
       <w:pPr>
         <w:pStyle w:val="ListParagraph"/>
         <w:numPr>
-          <w:ilvl w:val="1"/>
-          <w:numId w:val="28"/>
+          <w:ilvl w:val="0"/>
+          <w:numId w:val="30"/>
         </w:numPr>
         <w:spacing w:line="360" w:lineRule="auto"/>
-        <w:ind w:left="851"/>
         <w:jc w:val="both"/>
         <w:rPr>
           <w:rFonts w:ascii="Times New Roman" w:hAnsi="Times New Roman" w:cs="Times New Roman"/>
@@ -35519,7 +35250,7 @@
           <w:szCs w:val="24"/>
           <w:lang w:val="id-ID"/>
         </w:rPr>
-        <w:t xml:space="preserve">Admin dan User Menghapus </w:t>
+        <w:t>Admin – Mengupdate Event</w:t>
       </w:r>
     </w:p>
     <w:p>
@@ -35543,10 +35274,10 @@
         </w:rPr>
         <w:lastRenderedPageBreak/>
         <w:drawing>
-          <wp:inline distT="0" distB="0" distL="0" distR="0" wp14:anchorId="50CECA7A" wp14:editId="283A83CA">
-            <wp:extent cx="5253355" cy="1926590"/>
+          <wp:inline distT="0" distB="0" distL="0" distR="0" wp14:anchorId="3D8F5827" wp14:editId="3F35AAAF">
+            <wp:extent cx="5253355" cy="4180840"/>
             <wp:effectExtent l="0" t="0" r="4445" b="0"/>
-            <wp:docPr id="460" name="Picture 460"/>
+            <wp:docPr id="454" name="Picture 454"/>
             <wp:cNvGraphicFramePr>
               <a:graphicFrameLocks xmlns:a="http://schemas.openxmlformats.org/drawingml/2006/main" noChangeAspect="1"/>
             </wp:cNvGraphicFramePr>
@@ -35566,6 +35297,630 @@
                   <pic:spPr>
                     <a:xfrm>
                       <a:off x="0" y="0"/>
+                      <a:ext cx="5253355" cy="4180840"/>
+                    </a:xfrm>
+                    <a:prstGeom prst="rect">
+                      <a:avLst/>
+                    </a:prstGeom>
+                  </pic:spPr>
+                </pic:pic>
+              </a:graphicData>
+            </a:graphic>
+          </wp:inline>
+        </w:drawing>
+      </w:r>
+    </w:p>
+    <w:p>
+      <w:pPr>
+        <w:pStyle w:val="ListParagraph"/>
+        <w:numPr>
+          <w:ilvl w:val="0"/>
+          <w:numId w:val="30"/>
+        </w:numPr>
+        <w:spacing w:line="360" w:lineRule="auto"/>
+        <w:jc w:val="both"/>
+        <w:rPr>
+          <w:rFonts w:ascii="Times New Roman" w:hAnsi="Times New Roman" w:cs="Times New Roman"/>
+          <w:noProof/>
+          <w:sz w:val="24"/>
+          <w:szCs w:val="24"/>
+          <w:lang w:val="id-ID"/>
+        </w:rPr>
+      </w:pPr>
+      <w:r>
+        <w:rPr>
+          <w:rFonts w:ascii="Times New Roman" w:hAnsi="Times New Roman" w:cs="Times New Roman"/>
+          <w:noProof/>
+          <w:sz w:val="24"/>
+          <w:szCs w:val="24"/>
+          <w:lang w:val="id-ID"/>
+        </w:rPr>
+        <w:t>Admin Menghapus Event</w:t>
+      </w:r>
+    </w:p>
+    <w:p>
+      <w:pPr>
+        <w:pStyle w:val="ListParagraph"/>
+        <w:spacing w:line="360" w:lineRule="auto"/>
+        <w:ind w:left="360"/>
+        <w:jc w:val="both"/>
+        <w:rPr>
+          <w:rFonts w:ascii="Times New Roman" w:hAnsi="Times New Roman" w:cs="Times New Roman"/>
+          <w:noProof/>
+          <w:sz w:val="24"/>
+          <w:szCs w:val="24"/>
+          <w:lang w:val="id-ID"/>
+        </w:rPr>
+      </w:pPr>
+      <w:r>
+        <w:rPr>
+          <w:rFonts w:ascii="Times New Roman" w:hAnsi="Times New Roman" w:cs="Times New Roman"/>
+          <w:noProof/>
+          <w:sz w:val="24"/>
+          <w:szCs w:val="24"/>
+        </w:rPr>
+        <w:drawing>
+          <wp:inline distT="0" distB="0" distL="0" distR="0" wp14:anchorId="08E1BF3D" wp14:editId="57723B76">
+            <wp:extent cx="5253355" cy="1876425"/>
+            <wp:effectExtent l="0" t="0" r="4445" b="9525"/>
+            <wp:docPr id="455" name="Picture 455"/>
+            <wp:cNvGraphicFramePr>
+              <a:graphicFrameLocks xmlns:a="http://schemas.openxmlformats.org/drawingml/2006/main" noChangeAspect="1"/>
+            </wp:cNvGraphicFramePr>
+            <a:graphic xmlns:a="http://schemas.openxmlformats.org/drawingml/2006/main">
+              <a:graphicData uri="http://schemas.openxmlformats.org/drawingml/2006/picture">
+                <pic:pic xmlns:pic="http://schemas.openxmlformats.org/drawingml/2006/picture">
+                  <pic:nvPicPr>
+                    <pic:cNvPr id="1" name=""/>
+                    <pic:cNvPicPr/>
+                  </pic:nvPicPr>
+                  <pic:blipFill>
+                    <a:blip r:embed="rId27"/>
+                    <a:stretch>
+                      <a:fillRect/>
+                    </a:stretch>
+                  </pic:blipFill>
+                  <pic:spPr>
+                    <a:xfrm>
+                      <a:off x="0" y="0"/>
+                      <a:ext cx="5253355" cy="1876425"/>
+                    </a:xfrm>
+                    <a:prstGeom prst="rect">
+                      <a:avLst/>
+                    </a:prstGeom>
+                  </pic:spPr>
+                </pic:pic>
+              </a:graphicData>
+            </a:graphic>
+          </wp:inline>
+        </w:drawing>
+      </w:r>
+    </w:p>
+    <w:p>
+      <w:pPr>
+        <w:pStyle w:val="ListParagraph"/>
+        <w:spacing w:line="360" w:lineRule="auto"/>
+        <w:ind w:left="360"/>
+        <w:jc w:val="both"/>
+        <w:rPr>
+          <w:rFonts w:ascii="Times New Roman" w:hAnsi="Times New Roman" w:cs="Times New Roman"/>
+          <w:noProof/>
+          <w:sz w:val="24"/>
+          <w:szCs w:val="24"/>
+          <w:lang w:val="id-ID"/>
+        </w:rPr>
+      </w:pPr>
+    </w:p>
+    <w:p>
+      <w:pPr>
+        <w:pStyle w:val="ListParagraph"/>
+        <w:spacing w:line="360" w:lineRule="auto"/>
+        <w:ind w:left="360"/>
+        <w:jc w:val="both"/>
+        <w:rPr>
+          <w:rFonts w:ascii="Times New Roman" w:hAnsi="Times New Roman" w:cs="Times New Roman"/>
+          <w:noProof/>
+          <w:sz w:val="24"/>
+          <w:szCs w:val="24"/>
+          <w:lang w:val="id-ID"/>
+        </w:rPr>
+      </w:pPr>
+    </w:p>
+    <w:p>
+      <w:pPr>
+        <w:pStyle w:val="ListParagraph"/>
+        <w:spacing w:line="360" w:lineRule="auto"/>
+        <w:ind w:left="360"/>
+        <w:jc w:val="both"/>
+        <w:rPr>
+          <w:rFonts w:ascii="Times New Roman" w:hAnsi="Times New Roman" w:cs="Times New Roman"/>
+          <w:noProof/>
+          <w:sz w:val="24"/>
+          <w:szCs w:val="24"/>
+          <w:lang w:val="id-ID"/>
+        </w:rPr>
+      </w:pPr>
+    </w:p>
+    <w:p>
+      <w:pPr>
+        <w:pStyle w:val="ListParagraph"/>
+        <w:keepNext/>
+        <w:numPr>
+          <w:ilvl w:val="0"/>
+          <w:numId w:val="28"/>
+        </w:numPr>
+        <w:spacing w:line="360" w:lineRule="auto"/>
+        <w:ind w:left="284" w:hanging="426"/>
+        <w:jc w:val="both"/>
+        <w:rPr>
+          <w:rFonts w:ascii="Times New Roman" w:hAnsi="Times New Roman" w:cs="Times New Roman"/>
+          <w:noProof/>
+          <w:sz w:val="24"/>
+          <w:szCs w:val="24"/>
+          <w:lang w:val="id-ID"/>
+        </w:rPr>
+      </w:pPr>
+      <w:r>
+        <w:rPr>
+          <w:rFonts w:ascii="Times New Roman" w:hAnsi="Times New Roman" w:cs="Times New Roman"/>
+          <w:noProof/>
+          <w:sz w:val="24"/>
+          <w:szCs w:val="24"/>
+          <w:lang w:val="id-ID"/>
+        </w:rPr>
+        <w:lastRenderedPageBreak/>
+        <w:t>Tiket (controllers/TiketController)</w:t>
+      </w:r>
+    </w:p>
+    <w:p>
+      <w:pPr>
+        <w:pStyle w:val="ListParagraph"/>
+        <w:numPr>
+          <w:ilvl w:val="1"/>
+          <w:numId w:val="28"/>
+        </w:numPr>
+        <w:spacing w:line="360" w:lineRule="auto"/>
+        <w:ind w:left="426"/>
+        <w:jc w:val="both"/>
+        <w:rPr>
+          <w:rFonts w:ascii="Times New Roman" w:hAnsi="Times New Roman" w:cs="Times New Roman"/>
+          <w:noProof/>
+          <w:sz w:val="24"/>
+          <w:szCs w:val="24"/>
+          <w:lang w:val="id-ID"/>
+        </w:rPr>
+      </w:pPr>
+      <w:r>
+        <w:rPr>
+          <w:rFonts w:ascii="Times New Roman" w:hAnsi="Times New Roman" w:cs="Times New Roman"/>
+          <w:noProof/>
+          <w:sz w:val="24"/>
+          <w:szCs w:val="24"/>
+          <w:lang w:val="id-ID"/>
+        </w:rPr>
+        <w:t>User Memesan Tiket</w:t>
+      </w:r>
+    </w:p>
+    <w:p>
+      <w:pPr>
+        <w:pStyle w:val="ListParagraph"/>
+        <w:spacing w:line="360" w:lineRule="auto"/>
+        <w:ind w:left="426"/>
+        <w:jc w:val="both"/>
+        <w:rPr>
+          <w:rFonts w:ascii="Times New Roman" w:hAnsi="Times New Roman" w:cs="Times New Roman"/>
+          <w:noProof/>
+          <w:sz w:val="24"/>
+          <w:szCs w:val="24"/>
+          <w:lang w:val="id-ID"/>
+        </w:rPr>
+      </w:pPr>
+      <w:r>
+        <w:rPr>
+          <w:rFonts w:ascii="Times New Roman" w:hAnsi="Times New Roman" w:cs="Times New Roman"/>
+          <w:noProof/>
+          <w:sz w:val="24"/>
+          <w:szCs w:val="24"/>
+        </w:rPr>
+        <w:drawing>
+          <wp:inline distT="0" distB="0" distL="0" distR="0" wp14:anchorId="545FEF77" wp14:editId="7F727AA6">
+            <wp:extent cx="5253355" cy="4636135"/>
+            <wp:effectExtent l="0" t="0" r="4445" b="0"/>
+            <wp:docPr id="456" name="Picture 456"/>
+            <wp:cNvGraphicFramePr>
+              <a:graphicFrameLocks xmlns:a="http://schemas.openxmlformats.org/drawingml/2006/main" noChangeAspect="1"/>
+            </wp:cNvGraphicFramePr>
+            <a:graphic xmlns:a="http://schemas.openxmlformats.org/drawingml/2006/main">
+              <a:graphicData uri="http://schemas.openxmlformats.org/drawingml/2006/picture">
+                <pic:pic xmlns:pic="http://schemas.openxmlformats.org/drawingml/2006/picture">
+                  <pic:nvPicPr>
+                    <pic:cNvPr id="1" name=""/>
+                    <pic:cNvPicPr/>
+                  </pic:nvPicPr>
+                  <pic:blipFill>
+                    <a:blip r:embed="rId28"/>
+                    <a:stretch>
+                      <a:fillRect/>
+                    </a:stretch>
+                  </pic:blipFill>
+                  <pic:spPr>
+                    <a:xfrm>
+                      <a:off x="0" y="0"/>
+                      <a:ext cx="5253355" cy="4636135"/>
+                    </a:xfrm>
+                    <a:prstGeom prst="rect">
+                      <a:avLst/>
+                    </a:prstGeom>
+                  </pic:spPr>
+                </pic:pic>
+              </a:graphicData>
+            </a:graphic>
+          </wp:inline>
+        </w:drawing>
+      </w:r>
+    </w:p>
+    <w:p>
+      <w:pPr>
+        <w:pStyle w:val="ListParagraph"/>
+        <w:numPr>
+          <w:ilvl w:val="1"/>
+          <w:numId w:val="28"/>
+        </w:numPr>
+        <w:spacing w:line="360" w:lineRule="auto"/>
+        <w:ind w:left="426"/>
+        <w:jc w:val="both"/>
+        <w:rPr>
+          <w:rFonts w:ascii="Times New Roman" w:hAnsi="Times New Roman" w:cs="Times New Roman"/>
+          <w:noProof/>
+          <w:sz w:val="24"/>
+          <w:szCs w:val="24"/>
+          <w:lang w:val="id-ID"/>
+        </w:rPr>
+      </w:pPr>
+      <w:r>
+        <w:rPr>
+          <w:rFonts w:ascii="Times New Roman" w:hAnsi="Times New Roman" w:cs="Times New Roman"/>
+          <w:noProof/>
+          <w:sz w:val="24"/>
+          <w:szCs w:val="24"/>
+          <w:lang w:val="id-ID"/>
+        </w:rPr>
+        <w:t>User Mencetak Tiket</w:t>
+      </w:r>
+    </w:p>
+    <w:p>
+      <w:pPr>
+        <w:spacing w:line="360" w:lineRule="auto"/>
+        <w:jc w:val="both"/>
+        <w:rPr>
+          <w:rFonts w:ascii="Times New Roman" w:hAnsi="Times New Roman" w:cs="Times New Roman"/>
+          <w:noProof/>
+          <w:sz w:val="24"/>
+          <w:szCs w:val="24"/>
+          <w:lang w:val="id-ID"/>
+        </w:rPr>
+      </w:pPr>
+      <w:r>
+        <w:rPr>
+          <w:rFonts w:ascii="Times New Roman" w:hAnsi="Times New Roman" w:cs="Times New Roman"/>
+          <w:noProof/>
+          <w:sz w:val="24"/>
+          <w:szCs w:val="24"/>
+        </w:rPr>
+        <w:lastRenderedPageBreak/>
+        <w:drawing>
+          <wp:inline distT="0" distB="0" distL="0" distR="0" wp14:anchorId="65D82B03" wp14:editId="30F703E8">
+            <wp:extent cx="5253355" cy="4975860"/>
+            <wp:effectExtent l="0" t="0" r="4445" b="0"/>
+            <wp:docPr id="457" name="Picture 457"/>
+            <wp:cNvGraphicFramePr>
+              <a:graphicFrameLocks xmlns:a="http://schemas.openxmlformats.org/drawingml/2006/main" noChangeAspect="1"/>
+            </wp:cNvGraphicFramePr>
+            <a:graphic xmlns:a="http://schemas.openxmlformats.org/drawingml/2006/main">
+              <a:graphicData uri="http://schemas.openxmlformats.org/drawingml/2006/picture">
+                <pic:pic xmlns:pic="http://schemas.openxmlformats.org/drawingml/2006/picture">
+                  <pic:nvPicPr>
+                    <pic:cNvPr id="1" name=""/>
+                    <pic:cNvPicPr/>
+                  </pic:nvPicPr>
+                  <pic:blipFill>
+                    <a:blip r:embed="rId29"/>
+                    <a:stretch>
+                      <a:fillRect/>
+                    </a:stretch>
+                  </pic:blipFill>
+                  <pic:spPr>
+                    <a:xfrm>
+                      <a:off x="0" y="0"/>
+                      <a:ext cx="5253355" cy="4975860"/>
+                    </a:xfrm>
+                    <a:prstGeom prst="rect">
+                      <a:avLst/>
+                    </a:prstGeom>
+                  </pic:spPr>
+                </pic:pic>
+              </a:graphicData>
+            </a:graphic>
+          </wp:inline>
+        </w:drawing>
+      </w:r>
+    </w:p>
+    <w:p>
+      <w:pPr>
+        <w:pStyle w:val="ListParagraph"/>
+        <w:numPr>
+          <w:ilvl w:val="0"/>
+          <w:numId w:val="28"/>
+        </w:numPr>
+        <w:spacing w:line="360" w:lineRule="auto"/>
+        <w:ind w:left="426"/>
+        <w:jc w:val="both"/>
+        <w:rPr>
+          <w:rFonts w:ascii="Times New Roman" w:hAnsi="Times New Roman" w:cs="Times New Roman"/>
+          <w:noProof/>
+          <w:sz w:val="24"/>
+          <w:szCs w:val="24"/>
+          <w:lang w:val="id-ID"/>
+        </w:rPr>
+      </w:pPr>
+      <w:r>
+        <w:rPr>
+          <w:rFonts w:ascii="Times New Roman" w:hAnsi="Times New Roman" w:cs="Times New Roman"/>
+          <w:noProof/>
+          <w:sz w:val="24"/>
+          <w:szCs w:val="24"/>
+          <w:lang w:val="id-ID"/>
+        </w:rPr>
+        <w:t>User (controller/UserController)</w:t>
+      </w:r>
+    </w:p>
+    <w:p>
+      <w:pPr>
+        <w:pStyle w:val="ListParagraph"/>
+        <w:numPr>
+          <w:ilvl w:val="1"/>
+          <w:numId w:val="28"/>
+        </w:numPr>
+        <w:spacing w:line="360" w:lineRule="auto"/>
+        <w:ind w:left="851"/>
+        <w:jc w:val="both"/>
+        <w:rPr>
+          <w:rFonts w:ascii="Times New Roman" w:hAnsi="Times New Roman" w:cs="Times New Roman"/>
+          <w:noProof/>
+          <w:sz w:val="24"/>
+          <w:szCs w:val="24"/>
+          <w:lang w:val="id-ID"/>
+        </w:rPr>
+      </w:pPr>
+      <w:r>
+        <w:rPr>
+          <w:rFonts w:ascii="Times New Roman" w:hAnsi="Times New Roman" w:cs="Times New Roman"/>
+          <w:noProof/>
+          <w:sz w:val="24"/>
+          <w:szCs w:val="24"/>
+          <w:lang w:val="id-ID"/>
+        </w:rPr>
+        <w:t>Admin dan User Membuat</w:t>
+      </w:r>
+    </w:p>
+    <w:p>
+      <w:pPr>
+        <w:pStyle w:val="ListParagraph"/>
+        <w:spacing w:line="360" w:lineRule="auto"/>
+        <w:ind w:left="851"/>
+        <w:jc w:val="both"/>
+        <w:rPr>
+          <w:rFonts w:ascii="Times New Roman" w:hAnsi="Times New Roman" w:cs="Times New Roman"/>
+          <w:noProof/>
+          <w:sz w:val="24"/>
+          <w:szCs w:val="24"/>
+          <w:lang w:val="id-ID"/>
+        </w:rPr>
+      </w:pPr>
+      <w:r>
+        <w:rPr>
+          <w:rFonts w:ascii="Times New Roman" w:hAnsi="Times New Roman" w:cs="Times New Roman"/>
+          <w:noProof/>
+          <w:sz w:val="24"/>
+          <w:szCs w:val="24"/>
+        </w:rPr>
+        <w:lastRenderedPageBreak/>
+        <w:drawing>
+          <wp:inline distT="0" distB="0" distL="0" distR="0" wp14:anchorId="0F5DB1C0" wp14:editId="1878DDC2">
+            <wp:extent cx="5253355" cy="2754630"/>
+            <wp:effectExtent l="0" t="0" r="4445" b="7620"/>
+            <wp:docPr id="458" name="Picture 458"/>
+            <wp:cNvGraphicFramePr>
+              <a:graphicFrameLocks xmlns:a="http://schemas.openxmlformats.org/drawingml/2006/main" noChangeAspect="1"/>
+            </wp:cNvGraphicFramePr>
+            <a:graphic xmlns:a="http://schemas.openxmlformats.org/drawingml/2006/main">
+              <a:graphicData uri="http://schemas.openxmlformats.org/drawingml/2006/picture">
+                <pic:pic xmlns:pic="http://schemas.openxmlformats.org/drawingml/2006/picture">
+                  <pic:nvPicPr>
+                    <pic:cNvPr id="1" name=""/>
+                    <pic:cNvPicPr/>
+                  </pic:nvPicPr>
+                  <pic:blipFill>
+                    <a:blip r:embed="rId30"/>
+                    <a:stretch>
+                      <a:fillRect/>
+                    </a:stretch>
+                  </pic:blipFill>
+                  <pic:spPr>
+                    <a:xfrm>
+                      <a:off x="0" y="0"/>
+                      <a:ext cx="5253355" cy="2754630"/>
+                    </a:xfrm>
+                    <a:prstGeom prst="rect">
+                      <a:avLst/>
+                    </a:prstGeom>
+                  </pic:spPr>
+                </pic:pic>
+              </a:graphicData>
+            </a:graphic>
+          </wp:inline>
+        </w:drawing>
+      </w:r>
+    </w:p>
+    <w:p>
+      <w:pPr>
+        <w:pStyle w:val="ListParagraph"/>
+        <w:numPr>
+          <w:ilvl w:val="1"/>
+          <w:numId w:val="28"/>
+        </w:numPr>
+        <w:spacing w:line="360" w:lineRule="auto"/>
+        <w:ind w:left="851"/>
+        <w:jc w:val="both"/>
+        <w:rPr>
+          <w:rFonts w:ascii="Times New Roman" w:hAnsi="Times New Roman" w:cs="Times New Roman"/>
+          <w:noProof/>
+          <w:sz w:val="24"/>
+          <w:szCs w:val="24"/>
+          <w:lang w:val="id-ID"/>
+        </w:rPr>
+      </w:pPr>
+      <w:r>
+        <w:rPr>
+          <w:rFonts w:ascii="Times New Roman" w:hAnsi="Times New Roman" w:cs="Times New Roman"/>
+          <w:noProof/>
+          <w:sz w:val="24"/>
+          <w:szCs w:val="24"/>
+          <w:lang w:val="id-ID"/>
+        </w:rPr>
+        <w:t>Admin dan User Mengupdate</w:t>
+      </w:r>
+    </w:p>
+    <w:p>
+      <w:pPr>
+        <w:spacing w:line="360" w:lineRule="auto"/>
+        <w:ind w:left="851"/>
+        <w:jc w:val="both"/>
+        <w:rPr>
+          <w:rFonts w:ascii="Times New Roman" w:hAnsi="Times New Roman" w:cs="Times New Roman"/>
+          <w:noProof/>
+          <w:sz w:val="24"/>
+          <w:szCs w:val="24"/>
+          <w:lang w:val="id-ID"/>
+        </w:rPr>
+      </w:pPr>
+      <w:r>
+        <w:rPr>
+          <w:rFonts w:ascii="Times New Roman" w:hAnsi="Times New Roman" w:cs="Times New Roman"/>
+          <w:noProof/>
+          <w:sz w:val="24"/>
+          <w:szCs w:val="24"/>
+        </w:rPr>
+        <w:drawing>
+          <wp:inline distT="0" distB="0" distL="0" distR="0" wp14:anchorId="6FE00822" wp14:editId="00A4E416">
+            <wp:extent cx="5253355" cy="3522980"/>
+            <wp:effectExtent l="0" t="0" r="4445" b="1270"/>
+            <wp:docPr id="459" name="Picture 459"/>
+            <wp:cNvGraphicFramePr>
+              <a:graphicFrameLocks xmlns:a="http://schemas.openxmlformats.org/drawingml/2006/main" noChangeAspect="1"/>
+            </wp:cNvGraphicFramePr>
+            <a:graphic xmlns:a="http://schemas.openxmlformats.org/drawingml/2006/main">
+              <a:graphicData uri="http://schemas.openxmlformats.org/drawingml/2006/picture">
+                <pic:pic xmlns:pic="http://schemas.openxmlformats.org/drawingml/2006/picture">
+                  <pic:nvPicPr>
+                    <pic:cNvPr id="1" name=""/>
+                    <pic:cNvPicPr/>
+                  </pic:nvPicPr>
+                  <pic:blipFill>
+                    <a:blip r:embed="rId31"/>
+                    <a:stretch>
+                      <a:fillRect/>
+                    </a:stretch>
+                  </pic:blipFill>
+                  <pic:spPr>
+                    <a:xfrm>
+                      <a:off x="0" y="0"/>
+                      <a:ext cx="5253355" cy="3522980"/>
+                    </a:xfrm>
+                    <a:prstGeom prst="rect">
+                      <a:avLst/>
+                    </a:prstGeom>
+                  </pic:spPr>
+                </pic:pic>
+              </a:graphicData>
+            </a:graphic>
+          </wp:inline>
+        </w:drawing>
+      </w:r>
+    </w:p>
+    <w:p>
+      <w:pPr>
+        <w:pStyle w:val="ListParagraph"/>
+        <w:numPr>
+          <w:ilvl w:val="1"/>
+          <w:numId w:val="28"/>
+        </w:numPr>
+        <w:spacing w:line="360" w:lineRule="auto"/>
+        <w:ind w:left="851"/>
+        <w:jc w:val="both"/>
+        <w:rPr>
+          <w:rFonts w:ascii="Times New Roman" w:hAnsi="Times New Roman" w:cs="Times New Roman"/>
+          <w:noProof/>
+          <w:sz w:val="24"/>
+          <w:szCs w:val="24"/>
+          <w:lang w:val="id-ID"/>
+        </w:rPr>
+      </w:pPr>
+      <w:r>
+        <w:rPr>
+          <w:rFonts w:ascii="Times New Roman" w:hAnsi="Times New Roman" w:cs="Times New Roman"/>
+          <w:noProof/>
+          <w:sz w:val="24"/>
+          <w:szCs w:val="24"/>
+          <w:lang w:val="id-ID"/>
+        </w:rPr>
+        <w:t xml:space="preserve">Admin dan User Menghapus </w:t>
+      </w:r>
+    </w:p>
+    <w:p>
+      <w:pPr>
+        <w:spacing w:line="360" w:lineRule="auto"/>
+        <w:jc w:val="both"/>
+        <w:rPr>
+          <w:rFonts w:ascii="Times New Roman" w:hAnsi="Times New Roman" w:cs="Times New Roman"/>
+          <w:noProof/>
+          <w:sz w:val="24"/>
+          <w:szCs w:val="24"/>
+          <w:lang w:val="id-ID"/>
+        </w:rPr>
+      </w:pPr>
+      <w:r>
+        <w:rPr>
+          <w:rFonts w:ascii="Times New Roman" w:hAnsi="Times New Roman" w:cs="Times New Roman"/>
+          <w:noProof/>
+          <w:sz w:val="24"/>
+          <w:szCs w:val="24"/>
+        </w:rPr>
+        <w:lastRenderedPageBreak/>
+        <w:drawing>
+          <wp:inline distT="0" distB="0" distL="0" distR="0" wp14:anchorId="50CECA7A" wp14:editId="283A83CA">
+            <wp:extent cx="5253355" cy="1926590"/>
+            <wp:effectExtent l="0" t="0" r="4445" b="0"/>
+            <wp:docPr id="460" name="Picture 460"/>
+            <wp:cNvGraphicFramePr>
+              <a:graphicFrameLocks xmlns:a="http://schemas.openxmlformats.org/drawingml/2006/main" noChangeAspect="1"/>
+            </wp:cNvGraphicFramePr>
+            <a:graphic xmlns:a="http://schemas.openxmlformats.org/drawingml/2006/main">
+              <a:graphicData uri="http://schemas.openxmlformats.org/drawingml/2006/picture">
+                <pic:pic xmlns:pic="http://schemas.openxmlformats.org/drawingml/2006/picture">
+                  <pic:nvPicPr>
+                    <pic:cNvPr id="1" name=""/>
+                    <pic:cNvPicPr/>
+                  </pic:nvPicPr>
+                  <pic:blipFill>
+                    <a:blip r:embed="rId32"/>
+                    <a:stretch>
+                      <a:fillRect/>
+                    </a:stretch>
+                  </pic:blipFill>
+                  <pic:spPr>
+                    <a:xfrm>
+                      <a:off x="0" y="0"/>
                       <a:ext cx="5253355" cy="1926590"/>
                     </a:xfrm>
                     <a:prstGeom prst="rect">
@@ -35643,7 +35998,7 @@
                     <pic:cNvPicPr/>
                   </pic:nvPicPr>
                   <pic:blipFill>
-                    <a:blip r:embed="rId27"/>
+                    <a:blip r:embed="rId33"/>
                     <a:stretch>
                       <a:fillRect/>
                     </a:stretch>
@@ -47136,7 +47491,7 @@
 </file>
 
 <file path=customXml/itemProps1.xml><?xml version="1.0" encoding="utf-8"?>
-<ds:datastoreItem xmlns:ds="http://schemas.openxmlformats.org/officeDocument/2006/customXml" ds:itemID="{10A707CA-75EA-4E3D-936D-BC4E2D719F83}">
+<ds:datastoreItem xmlns:ds="http://schemas.openxmlformats.org/officeDocument/2006/customXml" ds:itemID="{43026A20-D606-4EFD-BAB5-4D6C14415F7E}">
   <ds:schemaRefs>
     <ds:schemaRef ds:uri="http://schemas.openxmlformats.org/officeDocument/2006/bibliography"/>
   </ds:schemaRefs>

</xml_diff>

<commit_message>
update SequenceDiagram Mencetak Tiket
</commit_message>
<xml_diff>
--- a/SKRIPSI.docx
+++ b/SKRIPSI.docx
@@ -21516,7 +21516,7 @@
           <wp:inline distT="0" distB="0" distL="0" distR="0">
             <wp:extent cx="5252085" cy="3869586"/>
             <wp:effectExtent l="0" t="0" r="0" b="0"/>
-            <wp:docPr id="28" name="Picture 28"/>
+            <wp:docPr id="34" name="Picture 34"/>
             <wp:cNvGraphicFramePr>
               <a:graphicFrameLocks xmlns:a="http://schemas.openxmlformats.org/drawingml/2006/main" noChangeAspect="1"/>
             </wp:cNvGraphicFramePr>
@@ -21524,7 +21524,7 @@
               <a:graphicData uri="http://schemas.openxmlformats.org/drawingml/2006/picture">
                 <pic:pic xmlns:pic="http://schemas.openxmlformats.org/drawingml/2006/picture">
                   <pic:nvPicPr>
-                    <pic:cNvPr id="0" name="Picture 7"/>
+                    <pic:cNvPr id="0" name="Picture 1"/>
                     <pic:cNvPicPr>
                       <a:picLocks noChangeAspect="1" noChangeArrowheads="1"/>
                     </pic:cNvPicPr>
@@ -27767,8 +27767,16 @@
                 <w:sz w:val="24"/>
                 <w:szCs w:val="24"/>
               </w:rPr>
+              <w:t xml:space="preserve">Sistem menampilkan </w:t>
+            </w:r>
+            <w:r>
+              <w:rPr>
+                <w:rFonts w:ascii="Times New Roman" w:hAnsi="Times New Roman" w:cs="Times New Roman"/>
+                <w:sz w:val="24"/>
+                <w:szCs w:val="24"/>
+              </w:rPr>
               <w:lastRenderedPageBreak/>
-              <w:t>Sistem menampilkan detail dari event yang dipilih</w:t>
+              <w:t>detail dari event yang dipilih</w:t>
             </w:r>
           </w:p>
           <w:p>
@@ -28314,19 +28322,20 @@
             <w:r>
               <w:rPr>
                 <w:rFonts w:ascii="Times New Roman" w:hAnsi="Times New Roman" w:cs="Times New Roman"/>
-                <w:sz w:val="24"/>
-                <w:szCs w:val="24"/>
-              </w:rPr>
-              <w:t xml:space="preserve">Admin, </w:t>
-            </w:r>
-            <w:r>
-              <w:rPr>
-                <w:rFonts w:ascii="Times New Roman" w:hAnsi="Times New Roman" w:cs="Times New Roman"/>
                 <w:i/>
                 <w:sz w:val="24"/>
                 <w:szCs w:val="24"/>
               </w:rPr>
-              <w:t>guest</w:t>
+              <w:t>G</w:t>
+            </w:r>
+            <w:r>
+              <w:rPr>
+                <w:rFonts w:ascii="Times New Roman" w:hAnsi="Times New Roman" w:cs="Times New Roman"/>
+                <w:i/>
+                <w:sz w:val="24"/>
+                <w:szCs w:val="24"/>
+              </w:rPr>
+              <w:t>uest</w:t>
             </w:r>
           </w:p>
         </w:tc>
@@ -28635,13 +28644,111 @@
           </w:tcPr>
           <w:p>
             <w:pPr>
-              <w:ind w:left="411" w:hanging="411"/>
-              <w:rPr>
-                <w:rFonts w:ascii="Times New Roman" w:hAnsi="Times New Roman" w:cs="Times New Roman"/>
-                <w:sz w:val="24"/>
-                <w:szCs w:val="24"/>
-              </w:rPr>
-            </w:pPr>
+              <w:pStyle w:val="ListParagraph"/>
+              <w:numPr>
+                <w:ilvl w:val="0"/>
+                <w:numId w:val="55"/>
+              </w:numPr>
+              <w:ind w:left="321"/>
+              <w:rPr>
+                <w:rFonts w:ascii="Times New Roman" w:hAnsi="Times New Roman" w:cs="Times New Roman"/>
+                <w:sz w:val="24"/>
+                <w:szCs w:val="24"/>
+              </w:rPr>
+            </w:pPr>
+            <w:r>
+              <w:rPr>
+                <w:rFonts w:ascii="Times New Roman" w:hAnsi="Times New Roman" w:cs="Times New Roman"/>
+                <w:i/>
+                <w:sz w:val="24"/>
+                <w:szCs w:val="24"/>
+              </w:rPr>
+              <w:t>G</w:t>
+            </w:r>
+            <w:r>
+              <w:rPr>
+                <w:rFonts w:ascii="Times New Roman" w:hAnsi="Times New Roman" w:cs="Times New Roman"/>
+                <w:i/>
+                <w:sz w:val="24"/>
+                <w:szCs w:val="24"/>
+              </w:rPr>
+              <w:t xml:space="preserve">uest </w:t>
+            </w:r>
+            <w:r>
+              <w:rPr>
+                <w:rFonts w:ascii="Times New Roman" w:hAnsi="Times New Roman" w:cs="Times New Roman"/>
+                <w:sz w:val="24"/>
+                <w:szCs w:val="24"/>
+              </w:rPr>
+              <w:t>memilih pilihan melihat tiket</w:t>
+            </w:r>
+            <w:r>
+              <w:rPr>
+                <w:rFonts w:ascii="Times New Roman" w:hAnsi="Times New Roman" w:cs="Times New Roman"/>
+                <w:sz w:val="24"/>
+                <w:szCs w:val="24"/>
+              </w:rPr>
+              <w:t xml:space="preserve"> yang telah dipesan</w:t>
+            </w:r>
+          </w:p>
+          <w:p>
+            <w:pPr>
+              <w:rPr>
+                <w:rFonts w:ascii="Times New Roman" w:hAnsi="Times New Roman" w:cs="Times New Roman"/>
+                <w:sz w:val="24"/>
+                <w:szCs w:val="24"/>
+              </w:rPr>
+            </w:pPr>
+          </w:p>
+          <w:p>
+            <w:pPr>
+              <w:rPr>
+                <w:rFonts w:ascii="Times New Roman" w:hAnsi="Times New Roman" w:cs="Times New Roman"/>
+                <w:sz w:val="24"/>
+                <w:szCs w:val="24"/>
+              </w:rPr>
+            </w:pPr>
+          </w:p>
+          <w:p>
+            <w:pPr>
+              <w:rPr>
+                <w:rFonts w:ascii="Times New Roman" w:hAnsi="Times New Roman" w:cs="Times New Roman"/>
+                <w:sz w:val="24"/>
+                <w:szCs w:val="24"/>
+              </w:rPr>
+            </w:pPr>
+          </w:p>
+          <w:p>
+            <w:pPr>
+              <w:rPr>
+                <w:rFonts w:ascii="Times New Roman" w:hAnsi="Times New Roman" w:cs="Times New Roman"/>
+                <w:sz w:val="24"/>
+                <w:szCs w:val="24"/>
+              </w:rPr>
+            </w:pPr>
+          </w:p>
+          <w:p>
+            <w:pPr>
+              <w:pStyle w:val="ListParagraph"/>
+              <w:numPr>
+                <w:ilvl w:val="0"/>
+                <w:numId w:val="57"/>
+              </w:numPr>
+              <w:ind w:left="321"/>
+              <w:rPr>
+                <w:rFonts w:ascii="Times New Roman" w:hAnsi="Times New Roman" w:cs="Times New Roman"/>
+                <w:sz w:val="24"/>
+                <w:szCs w:val="24"/>
+              </w:rPr>
+            </w:pPr>
+            <w:r>
+              <w:rPr>
+                <w:rFonts w:ascii="Times New Roman" w:hAnsi="Times New Roman" w:cs="Times New Roman"/>
+                <w:sz w:val="24"/>
+                <w:szCs w:val="24"/>
+              </w:rPr>
+              <w:t>Guest memilih pilihan cetak tiket</w:t>
+            </w:r>
           </w:p>
         </w:tc>
         <w:tc>
@@ -28657,6 +28764,115 @@
                 <w:szCs w:val="24"/>
               </w:rPr>
             </w:pPr>
+          </w:p>
+          <w:p>
+            <w:pPr>
+              <w:ind w:left="462" w:hanging="450"/>
+              <w:rPr>
+                <w:rFonts w:ascii="Times New Roman" w:hAnsi="Times New Roman" w:cs="Times New Roman"/>
+                <w:sz w:val="24"/>
+                <w:szCs w:val="24"/>
+              </w:rPr>
+            </w:pPr>
+          </w:p>
+          <w:p>
+            <w:pPr>
+              <w:ind w:left="462" w:hanging="450"/>
+              <w:rPr>
+                <w:rFonts w:ascii="Times New Roman" w:hAnsi="Times New Roman" w:cs="Times New Roman"/>
+                <w:sz w:val="24"/>
+                <w:szCs w:val="24"/>
+              </w:rPr>
+            </w:pPr>
+          </w:p>
+          <w:p>
+            <w:pPr>
+              <w:pStyle w:val="ListParagraph"/>
+              <w:numPr>
+                <w:ilvl w:val="0"/>
+                <w:numId w:val="56"/>
+              </w:numPr>
+              <w:ind w:left="372"/>
+              <w:rPr>
+                <w:rFonts w:ascii="Times New Roman" w:hAnsi="Times New Roman" w:cs="Times New Roman"/>
+                <w:sz w:val="24"/>
+                <w:szCs w:val="24"/>
+              </w:rPr>
+            </w:pPr>
+            <w:r>
+              <w:rPr>
+                <w:rFonts w:ascii="Times New Roman" w:hAnsi="Times New Roman" w:cs="Times New Roman"/>
+                <w:sz w:val="24"/>
+                <w:szCs w:val="24"/>
+              </w:rPr>
+              <w:t xml:space="preserve">Sistem menammpilkan list tiket yang sudah dipesan </w:t>
+            </w:r>
+            <w:r>
+              <w:rPr>
+                <w:rFonts w:ascii="Times New Roman" w:hAnsi="Times New Roman" w:cs="Times New Roman"/>
+                <w:sz w:val="24"/>
+                <w:szCs w:val="24"/>
+              </w:rPr>
+              <w:t xml:space="preserve">dan dilunasi </w:t>
+            </w:r>
+            <w:r>
+              <w:rPr>
+                <w:rFonts w:ascii="Times New Roman" w:hAnsi="Times New Roman" w:cs="Times New Roman"/>
+                <w:sz w:val="24"/>
+                <w:szCs w:val="24"/>
+              </w:rPr>
+              <w:t>user tersebut</w:t>
+            </w:r>
+          </w:p>
+          <w:p>
+            <w:pPr>
+              <w:rPr>
+                <w:rFonts w:ascii="Times New Roman" w:hAnsi="Times New Roman" w:cs="Times New Roman"/>
+                <w:sz w:val="24"/>
+                <w:szCs w:val="24"/>
+              </w:rPr>
+            </w:pPr>
+          </w:p>
+          <w:p>
+            <w:pPr>
+              <w:rPr>
+                <w:rFonts w:ascii="Times New Roman" w:hAnsi="Times New Roman" w:cs="Times New Roman"/>
+                <w:sz w:val="24"/>
+                <w:szCs w:val="24"/>
+              </w:rPr>
+            </w:pPr>
+          </w:p>
+          <w:p>
+            <w:pPr>
+              <w:pStyle w:val="ListParagraph"/>
+              <w:numPr>
+                <w:ilvl w:val="0"/>
+                <w:numId w:val="58"/>
+              </w:numPr>
+              <w:ind w:left="372"/>
+              <w:rPr>
+                <w:rFonts w:ascii="Times New Roman" w:hAnsi="Times New Roman" w:cs="Times New Roman"/>
+                <w:sz w:val="24"/>
+                <w:szCs w:val="24"/>
+              </w:rPr>
+            </w:pPr>
+            <w:r>
+              <w:rPr>
+                <w:rFonts w:ascii="Times New Roman" w:hAnsi="Times New Roman" w:cs="Times New Roman"/>
+                <w:sz w:val="24"/>
+                <w:szCs w:val="24"/>
+              </w:rPr>
+              <w:t xml:space="preserve">Sistem mengubah tiket </w:t>
+            </w:r>
+            <w:r>
+              <w:rPr>
+                <w:rFonts w:ascii="Times New Roman" w:hAnsi="Times New Roman" w:cs="Times New Roman"/>
+                <w:sz w:val="24"/>
+                <w:szCs w:val="24"/>
+              </w:rPr>
+              <w:lastRenderedPageBreak/>
+              <w:t>ke dalam format pdf</w:t>
+            </w:r>
           </w:p>
         </w:tc>
       </w:tr>
@@ -28679,6 +28895,7 @@
                 <w:sz w:val="24"/>
                 <w:szCs w:val="24"/>
               </w:rPr>
+              <w:lastRenderedPageBreak/>
               <w:t>Alur alternatif</w:t>
             </w:r>
           </w:p>
@@ -28779,6 +28996,30 @@
                 <w:szCs w:val="24"/>
               </w:rPr>
             </w:pPr>
+            <w:r>
+              <w:rPr>
+                <w:rFonts w:ascii="Times New Roman" w:hAnsi="Times New Roman" w:cs="Times New Roman"/>
+                <w:sz w:val="24"/>
+                <w:szCs w:val="24"/>
+              </w:rPr>
+              <w:t xml:space="preserve">Tiket sudah </w:t>
+            </w:r>
+            <w:r>
+              <w:rPr>
+                <w:rFonts w:ascii="Times New Roman" w:hAnsi="Times New Roman" w:cs="Times New Roman"/>
+                <w:sz w:val="24"/>
+                <w:szCs w:val="24"/>
+              </w:rPr>
+              <w:t>dipesan dan lunas</w:t>
+            </w:r>
+            <w:r>
+              <w:rPr>
+                <w:rFonts w:ascii="Times New Roman" w:hAnsi="Times New Roman" w:cs="Times New Roman"/>
+                <w:sz w:val="24"/>
+                <w:szCs w:val="24"/>
+              </w:rPr>
+              <w:t>.</w:t>
+            </w:r>
           </w:p>
         </w:tc>
       </w:tr>
@@ -28804,8 +29045,62 @@
           <w:i w:val="0"/>
           <w:color w:val="000000" w:themeColor="text1"/>
         </w:rPr>
-        <w:lastRenderedPageBreak/>
         <w:t xml:space="preserve">Diagram Aktivitas: Mencetak Tiket </w:t>
+      </w:r>
+    </w:p>
+    <w:p>
+      <w:r>
+        <w:rPr>
+          <w:noProof/>
+        </w:rPr>
+        <w:drawing>
+          <wp:inline distT="0" distB="0" distL="0" distR="0">
+            <wp:extent cx="5252085" cy="3957292"/>
+            <wp:effectExtent l="0" t="0" r="0" b="0"/>
+            <wp:docPr id="35" name="Picture 35"/>
+            <wp:cNvGraphicFramePr>
+              <a:graphicFrameLocks xmlns:a="http://schemas.openxmlformats.org/drawingml/2006/main" noChangeAspect="1"/>
+            </wp:cNvGraphicFramePr>
+            <a:graphic xmlns:a="http://schemas.openxmlformats.org/drawingml/2006/main">
+              <a:graphicData uri="http://schemas.openxmlformats.org/drawingml/2006/picture">
+                <pic:pic xmlns:pic="http://schemas.openxmlformats.org/drawingml/2006/picture">
+                  <pic:nvPicPr>
+                    <pic:cNvPr id="0" name="Picture 2"/>
+                    <pic:cNvPicPr>
+                      <a:picLocks noChangeAspect="1" noChangeArrowheads="1"/>
+                    </pic:cNvPicPr>
+                  </pic:nvPicPr>
+                  <pic:blipFill>
+                    <a:blip r:embed="rId15">
+                      <a:extLst>
+                        <a:ext uri="{28A0092B-C50C-407E-A947-70E740481C1C}">
+                          <a14:useLocalDpi xmlns:a14="http://schemas.microsoft.com/office/drawing/2010/main" val="0"/>
+                        </a:ext>
+                      </a:extLst>
+                    </a:blip>
+                    <a:srcRect/>
+                    <a:stretch>
+                      <a:fillRect/>
+                    </a:stretch>
+                  </pic:blipFill>
+                  <pic:spPr bwMode="auto">
+                    <a:xfrm>
+                      <a:off x="0" y="0"/>
+                      <a:ext cx="5252085" cy="3957292"/>
+                    </a:xfrm>
+                    <a:prstGeom prst="rect">
+                      <a:avLst/>
+                    </a:prstGeom>
+                    <a:noFill/>
+                    <a:ln>
+                      <a:noFill/>
+                    </a:ln>
+                  </pic:spPr>
+                </pic:pic>
+              </a:graphicData>
+            </a:graphic>
+          </wp:inline>
+        </w:drawing>
       </w:r>
     </w:p>
     <w:p>
@@ -28828,8 +29123,66 @@
           <w:i w:val="0"/>
           <w:color w:val="000000" w:themeColor="text1"/>
         </w:rPr>
+        <w:lastRenderedPageBreak/>
         <w:t>Diagram Sekuens: Mencetak Tiket</w:t>
       </w:r>
+    </w:p>
+    <w:p>
+      <w:r>
+        <w:rPr>
+          <w:noProof/>
+        </w:rPr>
+        <w:drawing>
+          <wp:inline distT="0" distB="0" distL="0" distR="0">
+            <wp:extent cx="5252085" cy="3504318"/>
+            <wp:effectExtent l="0" t="0" r="0" b="0"/>
+            <wp:docPr id="28" name="Picture 28"/>
+            <wp:cNvGraphicFramePr>
+              <a:graphicFrameLocks xmlns:a="http://schemas.openxmlformats.org/drawingml/2006/main" noChangeAspect="1"/>
+            </wp:cNvGraphicFramePr>
+            <a:graphic xmlns:a="http://schemas.openxmlformats.org/drawingml/2006/main">
+              <a:graphicData uri="http://schemas.openxmlformats.org/drawingml/2006/picture">
+                <pic:pic xmlns:pic="http://schemas.openxmlformats.org/drawingml/2006/picture">
+                  <pic:nvPicPr>
+                    <pic:cNvPr id="0" name="Picture 1"/>
+                    <pic:cNvPicPr>
+                      <a:picLocks noChangeAspect="1" noChangeArrowheads="1"/>
+                    </pic:cNvPicPr>
+                  </pic:nvPicPr>
+                  <pic:blipFill>
+                    <a:blip r:embed="rId16">
+                      <a:extLst>
+                        <a:ext uri="{28A0092B-C50C-407E-A947-70E740481C1C}">
+                          <a14:useLocalDpi xmlns:a14="http://schemas.microsoft.com/office/drawing/2010/main" val="0"/>
+                        </a:ext>
+                      </a:extLst>
+                    </a:blip>
+                    <a:srcRect/>
+                    <a:stretch>
+                      <a:fillRect/>
+                    </a:stretch>
+                  </pic:blipFill>
+                  <pic:spPr bwMode="auto">
+                    <a:xfrm>
+                      <a:off x="0" y="0"/>
+                      <a:ext cx="5252085" cy="3504318"/>
+                    </a:xfrm>
+                    <a:prstGeom prst="rect">
+                      <a:avLst/>
+                    </a:prstGeom>
+                    <a:noFill/>
+                    <a:ln>
+                      <a:noFill/>
+                    </a:ln>
+                  </pic:spPr>
+                </pic:pic>
+              </a:graphicData>
+            </a:graphic>
+          </wp:inline>
+        </w:drawing>
+      </w:r>
+      <w:bookmarkStart w:id="24" w:name="_GoBack"/>
+      <w:bookmarkEnd w:id="24"/>
     </w:p>
     <w:p>
       <w:pPr>
@@ -29691,6 +30044,7 @@
                 <w:sz w:val="24"/>
                 <w:szCs w:val="24"/>
               </w:rPr>
+              <w:lastRenderedPageBreak/>
               <w:t>Sistem menampilkan form review event</w:t>
             </w:r>
           </w:p>
@@ -29808,6 +30162,7 @@
                 <w:sz w:val="24"/>
                 <w:szCs w:val="24"/>
               </w:rPr>
+              <w:lastRenderedPageBreak/>
               <w:t>Alur alternatif</w:t>
             </w:r>
           </w:p>
@@ -29933,7 +30288,6 @@
           <w:i w:val="0"/>
           <w:color w:val="000000" w:themeColor="text1"/>
         </w:rPr>
-        <w:lastRenderedPageBreak/>
         <w:t xml:space="preserve">Diagram Aktivitas: </w:t>
       </w:r>
       <w:r>
@@ -29976,7 +30330,7 @@
                     </pic:cNvPicPr>
                   </pic:nvPicPr>
                   <pic:blipFill>
-                    <a:blip r:embed="rId15">
+                    <a:blip r:embed="rId17">
                       <a:extLst>
                         <a:ext uri="{28A0092B-C50C-407E-A947-70E740481C1C}">
                           <a14:useLocalDpi xmlns:a14="http://schemas.microsoft.com/office/drawing/2010/main" val="0"/>
@@ -30055,7 +30409,7 @@
                     </pic:cNvPicPr>
                   </pic:nvPicPr>
                   <pic:blipFill>
-                    <a:blip r:embed="rId16">
+                    <a:blip r:embed="rId18">
                       <a:extLst>
                         <a:ext uri="{28A0092B-C50C-407E-A947-70E740481C1C}">
                           <a14:useLocalDpi xmlns:a14="http://schemas.microsoft.com/office/drawing/2010/main" val="0"/>
@@ -31200,8 +31554,16 @@
                 <w:sz w:val="24"/>
                 <w:szCs w:val="24"/>
               </w:rPr>
+              <w:t xml:space="preserve">7.3. Admin menekan </w:t>
+            </w:r>
+            <w:r>
+              <w:rPr>
+                <w:rFonts w:ascii="Times New Roman" w:hAnsi="Times New Roman" w:cs="Times New Roman"/>
+                <w:sz w:val="24"/>
+                <w:szCs w:val="24"/>
+              </w:rPr>
               <w:lastRenderedPageBreak/>
-              <w:t>7.3. Admin menekan tombol perbaharui</w:t>
+              <w:t>tombol perbaharui</w:t>
             </w:r>
             <w:r>
               <w:rPr>
@@ -31280,7 +31642,7 @@
                 <w:sz w:val="24"/>
                 <w:szCs w:val="24"/>
               </w:rPr>
-              <w:t xml:space="preserve"> yang sudah ada beserta 3 pilihan pengelolaan </w:t>
+              <w:t xml:space="preserve"> yang sudah ada beserta 3 pilihan pengelolaan event (menambah, </w:t>
             </w:r>
             <w:r>
               <w:rPr>
@@ -31289,7 +31651,7 @@
                 <w:szCs w:val="24"/>
               </w:rPr>
               <w:lastRenderedPageBreak/>
-              <w:t>event (menambah, menghapus, memperbaharui)</w:t>
+              <w:t>menghapus, memperbaharui)</w:t>
             </w:r>
           </w:p>
           <w:p>
@@ -32141,7 +32503,7 @@
                     </pic:cNvPicPr>
                   </pic:nvPicPr>
                   <pic:blipFill>
-                    <a:blip r:embed="rId17">
+                    <a:blip r:embed="rId19">
                       <a:extLst>
                         <a:ext uri="{28A0092B-C50C-407E-A947-70E740481C1C}">
                           <a14:useLocalDpi xmlns:a14="http://schemas.microsoft.com/office/drawing/2010/main" val="0"/>
@@ -32220,7 +32582,7 @@
                     </pic:cNvPicPr>
                   </pic:nvPicPr>
                   <pic:blipFill>
-                    <a:blip r:embed="rId18">
+                    <a:blip r:embed="rId20">
                       <a:extLst>
                         <a:ext uri="{28A0092B-C50C-407E-A947-70E740481C1C}">
                           <a14:useLocalDpi xmlns:a14="http://schemas.microsoft.com/office/drawing/2010/main" val="0"/>
@@ -33474,7 +33836,7 @@
                     </pic:cNvPicPr>
                   </pic:nvPicPr>
                   <pic:blipFill>
-                    <a:blip r:embed="rId19">
+                    <a:blip r:embed="rId21">
                       <a:extLst>
                         <a:ext uri="{28A0092B-C50C-407E-A947-70E740481C1C}">
                           <a14:useLocalDpi xmlns:a14="http://schemas.microsoft.com/office/drawing/2010/main" val="0"/>
@@ -33553,7 +33915,7 @@
                     </pic:cNvPicPr>
                   </pic:nvPicPr>
                   <pic:blipFill>
-                    <a:blip r:embed="rId20">
+                    <a:blip r:embed="rId22">
                       <a:extLst>
                         <a:ext uri="{28A0092B-C50C-407E-A947-70E740481C1C}">
                           <a14:useLocalDpi xmlns:a14="http://schemas.microsoft.com/office/drawing/2010/main" val="0"/>
@@ -33584,8 +33946,6 @@
           </wp:inline>
         </w:drawing>
       </w:r>
-      <w:bookmarkStart w:id="24" w:name="_GoBack"/>
-      <w:bookmarkEnd w:id="24"/>
     </w:p>
     <w:p>
       <w:pPr>
@@ -33953,623 +34313,6 @@
             <wp:extent cx="5210175" cy="3219450"/>
             <wp:effectExtent l="0" t="0" r="9525" b="0"/>
             <wp:docPr id="21" name="Picture 21"/>
-            <wp:cNvGraphicFramePr>
-              <a:graphicFrameLocks xmlns:a="http://schemas.openxmlformats.org/drawingml/2006/main" noChangeAspect="1"/>
-            </wp:cNvGraphicFramePr>
-            <a:graphic xmlns:a="http://schemas.openxmlformats.org/drawingml/2006/main">
-              <a:graphicData uri="http://schemas.openxmlformats.org/drawingml/2006/picture">
-                <pic:pic xmlns:pic="http://schemas.openxmlformats.org/drawingml/2006/picture">
-                  <pic:nvPicPr>
-                    <pic:cNvPr id="1" name=""/>
-                    <pic:cNvPicPr/>
-                  </pic:nvPicPr>
-                  <pic:blipFill>
-                    <a:blip r:embed="rId21"/>
-                    <a:stretch>
-                      <a:fillRect/>
-                    </a:stretch>
-                  </pic:blipFill>
-                  <pic:spPr>
-                    <a:xfrm>
-                      <a:off x="0" y="0"/>
-                      <a:ext cx="5210175" cy="3219450"/>
-                    </a:xfrm>
-                    <a:prstGeom prst="rect">
-                      <a:avLst/>
-                    </a:prstGeom>
-                  </pic:spPr>
-                </pic:pic>
-              </a:graphicData>
-            </a:graphic>
-          </wp:inline>
-        </w:drawing>
-      </w:r>
-    </w:p>
-    <w:p>
-      <w:pPr>
-        <w:pStyle w:val="ListParagraph"/>
-        <w:spacing w:line="360" w:lineRule="auto"/>
-        <w:ind w:left="284"/>
-        <w:jc w:val="both"/>
-        <w:rPr>
-          <w:rFonts w:ascii="Times New Roman" w:hAnsi="Times New Roman" w:cs="Times New Roman"/>
-          <w:noProof/>
-          <w:sz w:val="24"/>
-          <w:szCs w:val="24"/>
-          <w:lang w:val="id-ID"/>
-        </w:rPr>
-      </w:pPr>
-      <w:bookmarkStart w:id="25" w:name="_Toc432358656"/>
-      <w:r>
-        <w:rPr>
-          <w:rFonts w:ascii="Times New Roman" w:hAnsi="Times New Roman" w:cs="Times New Roman"/>
-          <w:noProof/>
-          <w:sz w:val="24"/>
-          <w:szCs w:val="24"/>
-          <w:lang w:val="id-ID"/>
-        </w:rPr>
-        <w:t xml:space="preserve">Gambar </w:t>
-      </w:r>
-      <w:r>
-        <w:rPr>
-          <w:rFonts w:ascii="Times New Roman" w:hAnsi="Times New Roman" w:cs="Times New Roman"/>
-          <w:noProof/>
-          <w:sz w:val="24"/>
-          <w:szCs w:val="24"/>
-          <w:lang w:val="id-ID"/>
-        </w:rPr>
-        <w:fldChar w:fldCharType="begin"/>
-      </w:r>
-      <w:r>
-        <w:rPr>
-          <w:rFonts w:ascii="Times New Roman" w:hAnsi="Times New Roman" w:cs="Times New Roman"/>
-          <w:noProof/>
-          <w:sz w:val="24"/>
-          <w:szCs w:val="24"/>
-          <w:lang w:val="id-ID"/>
-        </w:rPr>
-        <w:instrText xml:space="preserve"> STYLEREF 1 \s </w:instrText>
-      </w:r>
-      <w:r>
-        <w:rPr>
-          <w:rFonts w:ascii="Times New Roman" w:hAnsi="Times New Roman" w:cs="Times New Roman"/>
-          <w:noProof/>
-          <w:sz w:val="24"/>
-          <w:szCs w:val="24"/>
-          <w:lang w:val="id-ID"/>
-        </w:rPr>
-        <w:fldChar w:fldCharType="separate"/>
-      </w:r>
-      <w:r>
-        <w:rPr>
-          <w:rFonts w:ascii="Times New Roman" w:hAnsi="Times New Roman" w:cs="Times New Roman"/>
-          <w:noProof/>
-          <w:sz w:val="24"/>
-          <w:szCs w:val="24"/>
-          <w:lang w:val="id-ID"/>
-        </w:rPr>
-        <w:t>4</w:t>
-      </w:r>
-      <w:r>
-        <w:rPr>
-          <w:rFonts w:ascii="Times New Roman" w:hAnsi="Times New Roman" w:cs="Times New Roman"/>
-          <w:noProof/>
-          <w:sz w:val="24"/>
-          <w:szCs w:val="24"/>
-          <w:lang w:val="id-ID"/>
-        </w:rPr>
-        <w:fldChar w:fldCharType="end"/>
-      </w:r>
-      <w:r>
-        <w:rPr>
-          <w:rFonts w:ascii="Times New Roman" w:hAnsi="Times New Roman" w:cs="Times New Roman"/>
-          <w:noProof/>
-          <w:sz w:val="24"/>
-          <w:szCs w:val="24"/>
-          <w:lang w:val="id-ID"/>
-        </w:rPr>
-        <w:t>.</w:t>
-      </w:r>
-      <w:r>
-        <w:rPr>
-          <w:rFonts w:ascii="Times New Roman" w:hAnsi="Times New Roman" w:cs="Times New Roman"/>
-          <w:noProof/>
-          <w:sz w:val="24"/>
-          <w:szCs w:val="24"/>
-          <w:lang w:val="id-ID"/>
-        </w:rPr>
-        <w:fldChar w:fldCharType="begin"/>
-      </w:r>
-      <w:r>
-        <w:rPr>
-          <w:rFonts w:ascii="Times New Roman" w:hAnsi="Times New Roman" w:cs="Times New Roman"/>
-          <w:noProof/>
-          <w:sz w:val="24"/>
-          <w:szCs w:val="24"/>
-          <w:lang w:val="id-ID"/>
-        </w:rPr>
-        <w:instrText xml:space="preserve"> SEQ Gambar \* ARABIC \s 1 </w:instrText>
-      </w:r>
-      <w:r>
-        <w:rPr>
-          <w:rFonts w:ascii="Times New Roman" w:hAnsi="Times New Roman" w:cs="Times New Roman"/>
-          <w:noProof/>
-          <w:sz w:val="24"/>
-          <w:szCs w:val="24"/>
-          <w:lang w:val="id-ID"/>
-        </w:rPr>
-        <w:fldChar w:fldCharType="separate"/>
-      </w:r>
-      <w:r>
-        <w:rPr>
-          <w:rFonts w:ascii="Times New Roman" w:hAnsi="Times New Roman" w:cs="Times New Roman"/>
-          <w:noProof/>
-          <w:sz w:val="24"/>
-          <w:szCs w:val="24"/>
-          <w:lang w:val="id-ID"/>
-        </w:rPr>
-        <w:t>10</w:t>
-      </w:r>
-      <w:r>
-        <w:rPr>
-          <w:rFonts w:ascii="Times New Roman" w:hAnsi="Times New Roman" w:cs="Times New Roman"/>
-          <w:noProof/>
-          <w:sz w:val="24"/>
-          <w:szCs w:val="24"/>
-          <w:lang w:val="id-ID"/>
-        </w:rPr>
-        <w:fldChar w:fldCharType="end"/>
-      </w:r>
-      <w:r>
-        <w:rPr>
-          <w:rFonts w:ascii="Times New Roman" w:hAnsi="Times New Roman" w:cs="Times New Roman"/>
-          <w:noProof/>
-          <w:sz w:val="24"/>
-          <w:szCs w:val="24"/>
-          <w:lang w:val="id-ID"/>
-        </w:rPr>
-        <w:t xml:space="preserve"> </w:t>
-      </w:r>
-      <w:r>
-        <w:rPr>
-          <w:rFonts w:ascii="Times New Roman" w:hAnsi="Times New Roman" w:cs="Times New Roman"/>
-          <w:i/>
-          <w:noProof/>
-          <w:sz w:val="24"/>
-          <w:szCs w:val="24"/>
-          <w:lang w:val="id-ID"/>
-        </w:rPr>
-        <w:t xml:space="preserve">Function Login </w:t>
-      </w:r>
-      <w:r>
-        <w:rPr>
-          <w:rFonts w:ascii="Times New Roman" w:hAnsi="Times New Roman" w:cs="Times New Roman"/>
-          <w:noProof/>
-          <w:sz w:val="24"/>
-          <w:szCs w:val="24"/>
-          <w:lang w:val="id-ID"/>
-        </w:rPr>
-        <w:t>(Controllers/SiteController)</w:t>
-      </w:r>
-      <w:bookmarkEnd w:id="25"/>
-    </w:p>
-    <w:p>
-      <w:pPr>
-        <w:pStyle w:val="Caption"/>
-        <w:spacing w:line="360" w:lineRule="auto"/>
-        <w:jc w:val="both"/>
-        <w:rPr>
-          <w:rFonts w:cs="Times New Roman"/>
-          <w:noProof/>
-          <w:sz w:val="24"/>
-          <w:szCs w:val="24"/>
-          <w:lang w:val="id-ID"/>
-        </w:rPr>
-      </w:pPr>
-    </w:p>
-    <w:p>
-      <w:pPr>
-        <w:spacing w:line="360" w:lineRule="auto"/>
-        <w:jc w:val="both"/>
-        <w:rPr>
-          <w:rFonts w:ascii="Times New Roman" w:hAnsi="Times New Roman" w:cs="Times New Roman"/>
-          <w:noProof/>
-          <w:sz w:val="24"/>
-          <w:szCs w:val="24"/>
-          <w:lang w:val="id-ID"/>
-        </w:rPr>
-      </w:pPr>
-      <w:r>
-        <w:rPr>
-          <w:rFonts w:ascii="Times New Roman" w:hAnsi="Times New Roman" w:cs="Times New Roman"/>
-          <w:noProof/>
-          <w:sz w:val="24"/>
-          <w:szCs w:val="24"/>
-          <w:lang w:val="id-ID"/>
-        </w:rPr>
-        <w:br w:type="page"/>
-      </w:r>
-    </w:p>
-    <w:p>
-      <w:pPr>
-        <w:spacing w:line="360" w:lineRule="auto"/>
-        <w:jc w:val="both"/>
-        <w:rPr>
-          <w:rFonts w:ascii="Times New Roman" w:hAnsi="Times New Roman" w:cs="Times New Roman"/>
-          <w:noProof/>
-          <w:sz w:val="24"/>
-          <w:szCs w:val="24"/>
-          <w:lang w:val="id-ID"/>
-        </w:rPr>
-      </w:pPr>
-    </w:p>
-    <w:p>
-      <w:pPr>
-        <w:pStyle w:val="ListParagraph"/>
-        <w:numPr>
-          <w:ilvl w:val="0"/>
-          <w:numId w:val="29"/>
-        </w:numPr>
-        <w:spacing w:after="0" w:line="360" w:lineRule="auto"/>
-        <w:ind w:left="142"/>
-        <w:jc w:val="both"/>
-        <w:rPr>
-          <w:rFonts w:ascii="Times New Roman" w:hAnsi="Times New Roman" w:cs="Times New Roman"/>
-          <w:noProof/>
-          <w:sz w:val="24"/>
-          <w:szCs w:val="24"/>
-          <w:lang w:val="id-ID"/>
-        </w:rPr>
-      </w:pPr>
-      <w:r>
-        <w:rPr>
-          <w:rFonts w:ascii="Times New Roman" w:hAnsi="Times New Roman" w:cs="Times New Roman"/>
-          <w:i/>
-          <w:noProof/>
-          <w:sz w:val="24"/>
-          <w:szCs w:val="24"/>
-          <w:lang w:val="id-ID"/>
-        </w:rPr>
-        <w:t>Function login</w:t>
-      </w:r>
-      <w:r>
-        <w:rPr>
-          <w:rFonts w:ascii="Times New Roman" w:hAnsi="Times New Roman" w:cs="Times New Roman"/>
-          <w:noProof/>
-          <w:sz w:val="24"/>
-          <w:szCs w:val="24"/>
-          <w:lang w:val="id-ID"/>
-        </w:rPr>
-        <w:t xml:space="preserve"> (models /user)</w:t>
-      </w:r>
-    </w:p>
-    <w:p>
-      <w:pPr>
-        <w:keepNext/>
-        <w:spacing w:line="360" w:lineRule="auto"/>
-        <w:jc w:val="both"/>
-        <w:rPr>
-          <w:rFonts w:ascii="Times New Roman" w:hAnsi="Times New Roman" w:cs="Times New Roman"/>
-          <w:noProof/>
-          <w:sz w:val="24"/>
-          <w:szCs w:val="24"/>
-          <w:lang w:val="id-ID"/>
-        </w:rPr>
-      </w:pPr>
-      <w:r>
-        <w:rPr>
-          <w:rFonts w:ascii="Times New Roman" w:hAnsi="Times New Roman" w:cs="Times New Roman"/>
-          <w:noProof/>
-          <w:sz w:val="24"/>
-          <w:szCs w:val="24"/>
-        </w:rPr>
-        <w:drawing>
-          <wp:inline distT="0" distB="0" distL="0" distR="0" wp14:anchorId="7B27A42F" wp14:editId="3AD299CF">
-            <wp:extent cx="4857750" cy="1944744"/>
-            <wp:effectExtent l="0" t="0" r="0" b="0"/>
-            <wp:docPr id="449" name="Picture 449"/>
-            <wp:cNvGraphicFramePr>
-              <a:graphicFrameLocks xmlns:a="http://schemas.openxmlformats.org/drawingml/2006/main" noChangeAspect="1"/>
-            </wp:cNvGraphicFramePr>
-            <a:graphic xmlns:a="http://schemas.openxmlformats.org/drawingml/2006/main">
-              <a:graphicData uri="http://schemas.openxmlformats.org/drawingml/2006/picture">
-                <pic:pic xmlns:pic="http://schemas.openxmlformats.org/drawingml/2006/picture">
-                  <pic:nvPicPr>
-                    <pic:cNvPr id="1" name=""/>
-                    <pic:cNvPicPr/>
-                  </pic:nvPicPr>
-                  <pic:blipFill>
-                    <a:blip r:embed="rId22"/>
-                    <a:stretch>
-                      <a:fillRect/>
-                    </a:stretch>
-                  </pic:blipFill>
-                  <pic:spPr>
-                    <a:xfrm>
-                      <a:off x="0" y="0"/>
-                      <a:ext cx="4880962" cy="1954037"/>
-                    </a:xfrm>
-                    <a:prstGeom prst="rect">
-                      <a:avLst/>
-                    </a:prstGeom>
-                  </pic:spPr>
-                </pic:pic>
-              </a:graphicData>
-            </a:graphic>
-          </wp:inline>
-        </w:drawing>
-      </w:r>
-    </w:p>
-    <w:p>
-      <w:pPr>
-        <w:pStyle w:val="ListParagraph"/>
-        <w:spacing w:line="360" w:lineRule="auto"/>
-        <w:ind w:left="142"/>
-        <w:jc w:val="both"/>
-        <w:rPr>
-          <w:rFonts w:ascii="Times New Roman" w:hAnsi="Times New Roman" w:cs="Times New Roman"/>
-          <w:noProof/>
-          <w:sz w:val="24"/>
-          <w:szCs w:val="24"/>
-          <w:lang w:val="id-ID"/>
-        </w:rPr>
-      </w:pPr>
-      <w:bookmarkStart w:id="26" w:name="_Toc432358658"/>
-      <w:r>
-        <w:rPr>
-          <w:rFonts w:ascii="Times New Roman" w:hAnsi="Times New Roman" w:cs="Times New Roman"/>
-          <w:noProof/>
-          <w:sz w:val="24"/>
-          <w:szCs w:val="24"/>
-          <w:lang w:val="id-ID"/>
-        </w:rPr>
-        <w:t xml:space="preserve">Gambar </w:t>
-      </w:r>
-      <w:r>
-        <w:rPr>
-          <w:rFonts w:ascii="Times New Roman" w:hAnsi="Times New Roman" w:cs="Times New Roman"/>
-          <w:noProof/>
-          <w:sz w:val="24"/>
-          <w:szCs w:val="24"/>
-          <w:lang w:val="id-ID"/>
-        </w:rPr>
-        <w:fldChar w:fldCharType="begin"/>
-      </w:r>
-      <w:r>
-        <w:rPr>
-          <w:rFonts w:ascii="Times New Roman" w:hAnsi="Times New Roman" w:cs="Times New Roman"/>
-          <w:noProof/>
-          <w:sz w:val="24"/>
-          <w:szCs w:val="24"/>
-          <w:lang w:val="id-ID"/>
-        </w:rPr>
-        <w:instrText xml:space="preserve"> STYLEREF 1 \s </w:instrText>
-      </w:r>
-      <w:r>
-        <w:rPr>
-          <w:rFonts w:ascii="Times New Roman" w:hAnsi="Times New Roman" w:cs="Times New Roman"/>
-          <w:noProof/>
-          <w:sz w:val="24"/>
-          <w:szCs w:val="24"/>
-          <w:lang w:val="id-ID"/>
-        </w:rPr>
-        <w:fldChar w:fldCharType="separate"/>
-      </w:r>
-      <w:r>
-        <w:rPr>
-          <w:rFonts w:ascii="Times New Roman" w:hAnsi="Times New Roman" w:cs="Times New Roman"/>
-          <w:noProof/>
-          <w:sz w:val="24"/>
-          <w:szCs w:val="24"/>
-          <w:lang w:val="id-ID"/>
-        </w:rPr>
-        <w:t>4</w:t>
-      </w:r>
-      <w:r>
-        <w:rPr>
-          <w:rFonts w:ascii="Times New Roman" w:hAnsi="Times New Roman" w:cs="Times New Roman"/>
-          <w:noProof/>
-          <w:sz w:val="24"/>
-          <w:szCs w:val="24"/>
-          <w:lang w:val="id-ID"/>
-        </w:rPr>
-        <w:fldChar w:fldCharType="end"/>
-      </w:r>
-      <w:r>
-        <w:rPr>
-          <w:rFonts w:ascii="Times New Roman" w:hAnsi="Times New Roman" w:cs="Times New Roman"/>
-          <w:noProof/>
-          <w:sz w:val="24"/>
-          <w:szCs w:val="24"/>
-          <w:lang w:val="id-ID"/>
-        </w:rPr>
-        <w:t>.</w:t>
-      </w:r>
-      <w:r>
-        <w:rPr>
-          <w:rFonts w:ascii="Times New Roman" w:hAnsi="Times New Roman" w:cs="Times New Roman"/>
-          <w:noProof/>
-          <w:sz w:val="24"/>
-          <w:szCs w:val="24"/>
-          <w:lang w:val="id-ID"/>
-        </w:rPr>
-        <w:fldChar w:fldCharType="begin"/>
-      </w:r>
-      <w:r>
-        <w:rPr>
-          <w:rFonts w:ascii="Times New Roman" w:hAnsi="Times New Roman" w:cs="Times New Roman"/>
-          <w:noProof/>
-          <w:sz w:val="24"/>
-          <w:szCs w:val="24"/>
-          <w:lang w:val="id-ID"/>
-        </w:rPr>
-        <w:instrText xml:space="preserve"> SEQ Gambar \* ARABIC \s 1 </w:instrText>
-      </w:r>
-      <w:r>
-        <w:rPr>
-          <w:rFonts w:ascii="Times New Roman" w:hAnsi="Times New Roman" w:cs="Times New Roman"/>
-          <w:noProof/>
-          <w:sz w:val="24"/>
-          <w:szCs w:val="24"/>
-          <w:lang w:val="id-ID"/>
-        </w:rPr>
-        <w:fldChar w:fldCharType="separate"/>
-      </w:r>
-      <w:r>
-        <w:rPr>
-          <w:rFonts w:ascii="Times New Roman" w:hAnsi="Times New Roman" w:cs="Times New Roman"/>
-          <w:noProof/>
-          <w:sz w:val="24"/>
-          <w:szCs w:val="24"/>
-          <w:lang w:val="id-ID"/>
-        </w:rPr>
-        <w:t>12</w:t>
-      </w:r>
-      <w:r>
-        <w:rPr>
-          <w:rFonts w:ascii="Times New Roman" w:hAnsi="Times New Roman" w:cs="Times New Roman"/>
-          <w:noProof/>
-          <w:sz w:val="24"/>
-          <w:szCs w:val="24"/>
-          <w:lang w:val="id-ID"/>
-        </w:rPr>
-        <w:fldChar w:fldCharType="end"/>
-      </w:r>
-      <w:r>
-        <w:rPr>
-          <w:rFonts w:ascii="Times New Roman" w:hAnsi="Times New Roman" w:cs="Times New Roman"/>
-          <w:noProof/>
-          <w:sz w:val="24"/>
-          <w:szCs w:val="24"/>
-          <w:lang w:val="id-ID"/>
-        </w:rPr>
-        <w:t xml:space="preserve"> </w:t>
-      </w:r>
-      <w:r>
-        <w:rPr>
-          <w:rFonts w:ascii="Times New Roman" w:hAnsi="Times New Roman" w:cs="Times New Roman"/>
-          <w:i/>
-          <w:noProof/>
-          <w:sz w:val="24"/>
-          <w:szCs w:val="24"/>
-          <w:lang w:val="id-ID"/>
-        </w:rPr>
-        <w:t>Function login</w:t>
-      </w:r>
-      <w:r>
-        <w:rPr>
-          <w:rFonts w:ascii="Times New Roman" w:hAnsi="Times New Roman" w:cs="Times New Roman"/>
-          <w:noProof/>
-          <w:sz w:val="24"/>
-          <w:szCs w:val="24"/>
-          <w:lang w:val="id-ID"/>
-        </w:rPr>
-        <w:t xml:space="preserve"> (models/User)</w:t>
-      </w:r>
-      <w:bookmarkEnd w:id="26"/>
-    </w:p>
-    <w:p>
-      <w:pPr>
-        <w:pStyle w:val="ListParagraph"/>
-        <w:spacing w:line="360" w:lineRule="auto"/>
-        <w:ind w:left="142"/>
-        <w:jc w:val="both"/>
-        <w:rPr>
-          <w:rFonts w:ascii="Times New Roman" w:hAnsi="Times New Roman" w:cs="Times New Roman"/>
-          <w:noProof/>
-          <w:sz w:val="24"/>
-          <w:szCs w:val="24"/>
-          <w:lang w:val="id-ID"/>
-        </w:rPr>
-      </w:pPr>
-    </w:p>
-    <w:p>
-      <w:pPr>
-        <w:pStyle w:val="ListParagraph"/>
-        <w:numPr>
-          <w:ilvl w:val="0"/>
-          <w:numId w:val="28"/>
-        </w:numPr>
-        <w:spacing w:line="360" w:lineRule="auto"/>
-        <w:ind w:left="142"/>
-        <w:jc w:val="both"/>
-        <w:rPr>
-          <w:rFonts w:ascii="Times New Roman" w:eastAsiaTheme="majorEastAsia" w:hAnsi="Times New Roman" w:cs="Times New Roman"/>
-          <w:bCs/>
-          <w:noProof/>
-          <w:sz w:val="24"/>
-          <w:szCs w:val="24"/>
-          <w:lang w:val="id-ID"/>
-        </w:rPr>
-      </w:pPr>
-      <w:r>
-        <w:rPr>
-          <w:rFonts w:ascii="Times New Roman" w:eastAsiaTheme="majorEastAsia" w:hAnsi="Times New Roman" w:cs="Times New Roman"/>
-          <w:bCs/>
-          <w:noProof/>
-          <w:sz w:val="24"/>
-          <w:szCs w:val="24"/>
-          <w:lang w:val="id-ID"/>
-        </w:rPr>
-        <w:t>Logout</w:t>
-      </w:r>
-    </w:p>
-    <w:p>
-      <w:pPr>
-        <w:pStyle w:val="ListParagraph"/>
-        <w:numPr>
-          <w:ilvl w:val="2"/>
-          <w:numId w:val="20"/>
-        </w:numPr>
-        <w:spacing w:line="360" w:lineRule="auto"/>
-        <w:ind w:left="284"/>
-        <w:jc w:val="both"/>
-        <w:rPr>
-          <w:rFonts w:ascii="Times New Roman" w:eastAsiaTheme="majorEastAsia" w:hAnsi="Times New Roman" w:cs="Times New Roman"/>
-          <w:bCs/>
-          <w:noProof/>
-          <w:sz w:val="24"/>
-          <w:szCs w:val="24"/>
-          <w:lang w:val="id-ID"/>
-        </w:rPr>
-      </w:pPr>
-      <w:r>
-        <w:rPr>
-          <w:rFonts w:ascii="Times New Roman" w:eastAsiaTheme="majorEastAsia" w:hAnsi="Times New Roman" w:cs="Times New Roman"/>
-          <w:bCs/>
-          <w:noProof/>
-          <w:sz w:val="24"/>
-          <w:szCs w:val="24"/>
-          <w:lang w:val="id-ID"/>
-        </w:rPr>
-        <w:t>Function logout (controllers/SiteController)</w:t>
-      </w:r>
-    </w:p>
-    <w:p>
-      <w:pPr>
-        <w:keepNext/>
-        <w:spacing w:line="360" w:lineRule="auto"/>
-        <w:jc w:val="both"/>
-        <w:rPr>
-          <w:rFonts w:ascii="Times New Roman" w:hAnsi="Times New Roman" w:cs="Times New Roman"/>
-          <w:noProof/>
-          <w:sz w:val="24"/>
-          <w:szCs w:val="24"/>
-          <w:lang w:val="id-ID"/>
-        </w:rPr>
-      </w:pPr>
-      <w:r>
-        <w:rPr>
-          <w:rFonts w:ascii="Times New Roman" w:hAnsi="Times New Roman" w:cs="Times New Roman"/>
-          <w:noProof/>
-          <w:sz w:val="24"/>
-          <w:szCs w:val="24"/>
-        </w:rPr>
-        <w:drawing>
-          <wp:inline distT="0" distB="0" distL="0" distR="0" wp14:anchorId="3C63620E" wp14:editId="4BB59458">
-            <wp:extent cx="2400300" cy="1692843"/>
-            <wp:effectExtent l="0" t="0" r="0" b="3175"/>
-            <wp:docPr id="450" name="Picture 450"/>
             <wp:cNvGraphicFramePr>
               <a:graphicFrameLocks xmlns:a="http://schemas.openxmlformats.org/drawingml/2006/main" noChangeAspect="1"/>
             </wp:cNvGraphicFramePr>
@@ -34589,7 +34332,7 @@
                   <pic:spPr>
                     <a:xfrm>
                       <a:off x="0" y="0"/>
-                      <a:ext cx="2405805" cy="1696725"/>
+                      <a:ext cx="5210175" cy="3219450"/>
                     </a:xfrm>
                     <a:prstGeom prst="rect">
                       <a:avLst/>
@@ -34609,15 +34352,14 @@
         <w:ind w:left="284"/>
         <w:jc w:val="both"/>
         <w:rPr>
-          <w:rFonts w:ascii="Times New Roman" w:eastAsiaTheme="majorEastAsia" w:hAnsi="Times New Roman" w:cs="Times New Roman"/>
-          <w:bCs/>
+          <w:rFonts w:ascii="Times New Roman" w:hAnsi="Times New Roman" w:cs="Times New Roman"/>
           <w:noProof/>
           <w:sz w:val="24"/>
           <w:szCs w:val="24"/>
           <w:lang w:val="id-ID"/>
         </w:rPr>
       </w:pPr>
-      <w:bookmarkStart w:id="27" w:name="_Toc432358659"/>
+      <w:bookmarkStart w:id="25" w:name="_Toc432358656"/>
       <w:r>
         <w:rPr>
           <w:rFonts w:ascii="Times New Roman" w:hAnsi="Times New Roman" w:cs="Times New Roman"/>
@@ -34726,7 +34468,7 @@
           <w:szCs w:val="24"/>
           <w:lang w:val="id-ID"/>
         </w:rPr>
-        <w:t>13</w:t>
+        <w:t>10</w:t>
       </w:r>
       <w:r>
         <w:rPr>
@@ -34750,98 +34492,74 @@
       </w:r>
       <w:r>
         <w:rPr>
-          <w:rFonts w:ascii="Times New Roman" w:eastAsiaTheme="majorEastAsia" w:hAnsi="Times New Roman" w:cs="Times New Roman"/>
-          <w:bCs/>
+          <w:rFonts w:ascii="Times New Roman" w:hAnsi="Times New Roman" w:cs="Times New Roman"/>
+          <w:i/>
           <w:noProof/>
           <w:sz w:val="24"/>
           <w:szCs w:val="24"/>
           <w:lang w:val="id-ID"/>
         </w:rPr>
-        <w:t>Function logout (controllers/SiteController)</w:t>
-      </w:r>
-      <w:bookmarkEnd w:id="27"/>
+        <w:t xml:space="preserve">Function Login </w:t>
+      </w:r>
+      <w:r>
+        <w:rPr>
+          <w:rFonts w:ascii="Times New Roman" w:hAnsi="Times New Roman" w:cs="Times New Roman"/>
+          <w:noProof/>
+          <w:sz w:val="24"/>
+          <w:szCs w:val="24"/>
+          <w:lang w:val="id-ID"/>
+        </w:rPr>
+        <w:t>(Controllers/SiteController)</w:t>
+      </w:r>
+      <w:bookmarkEnd w:id="25"/>
     </w:p>
     <w:p>
       <w:pPr>
-        <w:pStyle w:val="ListParagraph"/>
+        <w:pStyle w:val="Caption"/>
         <w:spacing w:line="360" w:lineRule="auto"/>
-        <w:ind w:left="0"/>
         <w:jc w:val="both"/>
         <w:rPr>
-          <w:rFonts w:ascii="Times New Roman" w:hAnsi="Times New Roman" w:cs="Times New Roman"/>
+          <w:rFonts w:cs="Times New Roman"/>
           <w:noProof/>
           <w:sz w:val="24"/>
           <w:szCs w:val="24"/>
+          <w:lang w:val="id-ID"/>
         </w:rPr>
       </w:pPr>
     </w:p>
     <w:p>
       <w:pPr>
-        <w:pStyle w:val="ListParagraph"/>
         <w:spacing w:line="360" w:lineRule="auto"/>
-        <w:ind w:left="0"/>
         <w:jc w:val="both"/>
         <w:rPr>
           <w:rFonts w:ascii="Times New Roman" w:hAnsi="Times New Roman" w:cs="Times New Roman"/>
           <w:noProof/>
           <w:sz w:val="24"/>
           <w:szCs w:val="24"/>
-        </w:rPr>
-      </w:pPr>
+          <w:lang w:val="id-ID"/>
+        </w:rPr>
+      </w:pPr>
+      <w:r>
+        <w:rPr>
+          <w:rFonts w:ascii="Times New Roman" w:hAnsi="Times New Roman" w:cs="Times New Roman"/>
+          <w:noProof/>
+          <w:sz w:val="24"/>
+          <w:szCs w:val="24"/>
+          <w:lang w:val="id-ID"/>
+        </w:rPr>
+        <w:br w:type="page"/>
+      </w:r>
     </w:p>
     <w:p>
       <w:pPr>
-        <w:pStyle w:val="ListParagraph"/>
         <w:spacing w:line="360" w:lineRule="auto"/>
-        <w:ind w:left="0"/>
         <w:jc w:val="both"/>
         <w:rPr>
           <w:rFonts w:ascii="Times New Roman" w:hAnsi="Times New Roman" w:cs="Times New Roman"/>
           <w:noProof/>
           <w:sz w:val="24"/>
           <w:szCs w:val="24"/>
-        </w:rPr>
-      </w:pPr>
-    </w:p>
-    <w:p>
-      <w:pPr>
-        <w:pStyle w:val="ListParagraph"/>
-        <w:spacing w:line="360" w:lineRule="auto"/>
-        <w:ind w:left="0"/>
-        <w:jc w:val="both"/>
-        <w:rPr>
-          <w:rFonts w:ascii="Times New Roman" w:hAnsi="Times New Roman" w:cs="Times New Roman"/>
-          <w:noProof/>
-          <w:sz w:val="24"/>
-          <w:szCs w:val="24"/>
-        </w:rPr>
-      </w:pPr>
-    </w:p>
-    <w:p>
-      <w:pPr>
-        <w:pStyle w:val="ListParagraph"/>
-        <w:spacing w:line="360" w:lineRule="auto"/>
-        <w:ind w:left="0"/>
-        <w:jc w:val="both"/>
-        <w:rPr>
-          <w:rFonts w:ascii="Times New Roman" w:hAnsi="Times New Roman" w:cs="Times New Roman"/>
-          <w:noProof/>
-          <w:sz w:val="24"/>
-          <w:szCs w:val="24"/>
-        </w:rPr>
-      </w:pPr>
-    </w:p>
-    <w:p>
-      <w:pPr>
-        <w:pStyle w:val="ListParagraph"/>
-        <w:spacing w:line="360" w:lineRule="auto"/>
-        <w:ind w:left="0"/>
-        <w:jc w:val="both"/>
-        <w:rPr>
-          <w:rFonts w:ascii="Times New Roman" w:hAnsi="Times New Roman" w:cs="Times New Roman"/>
-          <w:noProof/>
-          <w:sz w:val="24"/>
-          <w:szCs w:val="24"/>
+          <w:lang w:val="id-ID"/>
         </w:rPr>
       </w:pPr>
     </w:p>
@@ -34850,10 +34568,10 @@
         <w:pStyle w:val="ListParagraph"/>
         <w:numPr>
           <w:ilvl w:val="0"/>
-          <w:numId w:val="28"/>
+          <w:numId w:val="29"/>
         </w:numPr>
-        <w:spacing w:line="360" w:lineRule="auto"/>
-        <w:ind w:left="284"/>
+        <w:spacing w:after="0" w:line="360" w:lineRule="auto"/>
+        <w:ind w:left="142"/>
         <w:jc w:val="both"/>
         <w:rPr>
           <w:rFonts w:ascii="Times New Roman" w:hAnsi="Times New Roman" w:cs="Times New Roman"/>
@@ -34866,23 +34584,29 @@
       <w:r>
         <w:rPr>
           <w:rFonts w:ascii="Times New Roman" w:hAnsi="Times New Roman" w:cs="Times New Roman"/>
+          <w:i/>
           <w:noProof/>
           <w:sz w:val="24"/>
           <w:szCs w:val="24"/>
           <w:lang w:val="id-ID"/>
         </w:rPr>
-        <w:t>Event (controllers/EventController)</w:t>
+        <w:t>Function login</w:t>
+      </w:r>
+      <w:r>
+        <w:rPr>
+          <w:rFonts w:ascii="Times New Roman" w:hAnsi="Times New Roman" w:cs="Times New Roman"/>
+          <w:noProof/>
+          <w:sz w:val="24"/>
+          <w:szCs w:val="24"/>
+          <w:lang w:val="id-ID"/>
+        </w:rPr>
+        <w:t xml:space="preserve"> (models /user)</w:t>
       </w:r>
     </w:p>
     <w:p>
       <w:pPr>
-        <w:pStyle w:val="ListParagraph"/>
-        <w:numPr>
-          <w:ilvl w:val="0"/>
-          <w:numId w:val="30"/>
-        </w:numPr>
+        <w:keepNext/>
         <w:spacing w:line="360" w:lineRule="auto"/>
-        <w:ind w:left="426" w:hanging="426"/>
         <w:jc w:val="both"/>
         <w:rPr>
           <w:rFonts w:ascii="Times New Roman" w:hAnsi="Times New Roman" w:cs="Times New Roman"/>
@@ -34898,37 +34622,12 @@
           <w:noProof/>
           <w:sz w:val="24"/>
           <w:szCs w:val="24"/>
-          <w:lang w:val="id-ID"/>
-        </w:rPr>
-        <w:t>Admin - Membuat Event</w:t>
-      </w:r>
-    </w:p>
-    <w:p>
-      <w:pPr>
-        <w:pStyle w:val="ListParagraph"/>
-        <w:spacing w:line="360" w:lineRule="auto"/>
-        <w:ind w:left="426"/>
-        <w:jc w:val="both"/>
-        <w:rPr>
-          <w:rFonts w:ascii="Times New Roman" w:hAnsi="Times New Roman" w:cs="Times New Roman"/>
-          <w:noProof/>
-          <w:sz w:val="24"/>
-          <w:szCs w:val="24"/>
-          <w:lang w:val="id-ID"/>
-        </w:rPr>
-      </w:pPr>
-      <w:r>
-        <w:rPr>
-          <w:rFonts w:ascii="Times New Roman" w:hAnsi="Times New Roman" w:cs="Times New Roman"/>
-          <w:noProof/>
-          <w:sz w:val="24"/>
-          <w:szCs w:val="24"/>
         </w:rPr>
         <w:drawing>
-          <wp:inline distT="0" distB="0" distL="0" distR="0" wp14:anchorId="1008C4F8" wp14:editId="3B791F22">
-            <wp:extent cx="5253355" cy="3825875"/>
-            <wp:effectExtent l="0" t="0" r="4445" b="3175"/>
-            <wp:docPr id="453" name="Picture 453"/>
+          <wp:inline distT="0" distB="0" distL="0" distR="0" wp14:anchorId="7B27A42F" wp14:editId="3AD299CF">
+            <wp:extent cx="4857750" cy="1944744"/>
+            <wp:effectExtent l="0" t="0" r="0" b="0"/>
+            <wp:docPr id="449" name="Picture 449"/>
             <wp:cNvGraphicFramePr>
               <a:graphicFrameLocks xmlns:a="http://schemas.openxmlformats.org/drawingml/2006/main" noChangeAspect="1"/>
             </wp:cNvGraphicFramePr>
@@ -34948,7 +34647,7 @@
                   <pic:spPr>
                     <a:xfrm>
                       <a:off x="0" y="0"/>
-                      <a:ext cx="5253355" cy="3825875"/>
+                      <a:ext cx="4880962" cy="1954037"/>
                     </a:xfrm>
                     <a:prstGeom prst="rect">
                       <a:avLst/>
@@ -34965,7 +34664,7 @@
       <w:pPr>
         <w:pStyle w:val="ListParagraph"/>
         <w:spacing w:line="360" w:lineRule="auto"/>
-        <w:ind w:left="426"/>
+        <w:ind w:left="142"/>
         <w:jc w:val="both"/>
         <w:rPr>
           <w:rFonts w:ascii="Times New Roman" w:hAnsi="Times New Roman" w:cs="Times New Roman"/>
@@ -34975,162 +34674,165 @@
           <w:lang w:val="id-ID"/>
         </w:rPr>
       </w:pPr>
+      <w:bookmarkStart w:id="26" w:name="_Toc432358658"/>
+      <w:r>
+        <w:rPr>
+          <w:rFonts w:ascii="Times New Roman" w:hAnsi="Times New Roman" w:cs="Times New Roman"/>
+          <w:noProof/>
+          <w:sz w:val="24"/>
+          <w:szCs w:val="24"/>
+          <w:lang w:val="id-ID"/>
+        </w:rPr>
+        <w:t xml:space="preserve">Gambar </w:t>
+      </w:r>
+      <w:r>
+        <w:rPr>
+          <w:rFonts w:ascii="Times New Roman" w:hAnsi="Times New Roman" w:cs="Times New Roman"/>
+          <w:noProof/>
+          <w:sz w:val="24"/>
+          <w:szCs w:val="24"/>
+          <w:lang w:val="id-ID"/>
+        </w:rPr>
+        <w:fldChar w:fldCharType="begin"/>
+      </w:r>
+      <w:r>
+        <w:rPr>
+          <w:rFonts w:ascii="Times New Roman" w:hAnsi="Times New Roman" w:cs="Times New Roman"/>
+          <w:noProof/>
+          <w:sz w:val="24"/>
+          <w:szCs w:val="24"/>
+          <w:lang w:val="id-ID"/>
+        </w:rPr>
+        <w:instrText xml:space="preserve"> STYLEREF 1 \s </w:instrText>
+      </w:r>
+      <w:r>
+        <w:rPr>
+          <w:rFonts w:ascii="Times New Roman" w:hAnsi="Times New Roman" w:cs="Times New Roman"/>
+          <w:noProof/>
+          <w:sz w:val="24"/>
+          <w:szCs w:val="24"/>
+          <w:lang w:val="id-ID"/>
+        </w:rPr>
+        <w:fldChar w:fldCharType="separate"/>
+      </w:r>
+      <w:r>
+        <w:rPr>
+          <w:rFonts w:ascii="Times New Roman" w:hAnsi="Times New Roman" w:cs="Times New Roman"/>
+          <w:noProof/>
+          <w:sz w:val="24"/>
+          <w:szCs w:val="24"/>
+          <w:lang w:val="id-ID"/>
+        </w:rPr>
+        <w:t>4</w:t>
+      </w:r>
+      <w:r>
+        <w:rPr>
+          <w:rFonts w:ascii="Times New Roman" w:hAnsi="Times New Roman" w:cs="Times New Roman"/>
+          <w:noProof/>
+          <w:sz w:val="24"/>
+          <w:szCs w:val="24"/>
+          <w:lang w:val="id-ID"/>
+        </w:rPr>
+        <w:fldChar w:fldCharType="end"/>
+      </w:r>
+      <w:r>
+        <w:rPr>
+          <w:rFonts w:ascii="Times New Roman" w:hAnsi="Times New Roman" w:cs="Times New Roman"/>
+          <w:noProof/>
+          <w:sz w:val="24"/>
+          <w:szCs w:val="24"/>
+          <w:lang w:val="id-ID"/>
+        </w:rPr>
+        <w:t>.</w:t>
+      </w:r>
+      <w:r>
+        <w:rPr>
+          <w:rFonts w:ascii="Times New Roman" w:hAnsi="Times New Roman" w:cs="Times New Roman"/>
+          <w:noProof/>
+          <w:sz w:val="24"/>
+          <w:szCs w:val="24"/>
+          <w:lang w:val="id-ID"/>
+        </w:rPr>
+        <w:fldChar w:fldCharType="begin"/>
+      </w:r>
+      <w:r>
+        <w:rPr>
+          <w:rFonts w:ascii="Times New Roman" w:hAnsi="Times New Roman" w:cs="Times New Roman"/>
+          <w:noProof/>
+          <w:sz w:val="24"/>
+          <w:szCs w:val="24"/>
+          <w:lang w:val="id-ID"/>
+        </w:rPr>
+        <w:instrText xml:space="preserve"> SEQ Gambar \* ARABIC \s 1 </w:instrText>
+      </w:r>
+      <w:r>
+        <w:rPr>
+          <w:rFonts w:ascii="Times New Roman" w:hAnsi="Times New Roman" w:cs="Times New Roman"/>
+          <w:noProof/>
+          <w:sz w:val="24"/>
+          <w:szCs w:val="24"/>
+          <w:lang w:val="id-ID"/>
+        </w:rPr>
+        <w:fldChar w:fldCharType="separate"/>
+      </w:r>
+      <w:r>
+        <w:rPr>
+          <w:rFonts w:ascii="Times New Roman" w:hAnsi="Times New Roman" w:cs="Times New Roman"/>
+          <w:noProof/>
+          <w:sz w:val="24"/>
+          <w:szCs w:val="24"/>
+          <w:lang w:val="id-ID"/>
+        </w:rPr>
+        <w:t>12</w:t>
+      </w:r>
+      <w:r>
+        <w:rPr>
+          <w:rFonts w:ascii="Times New Roman" w:hAnsi="Times New Roman" w:cs="Times New Roman"/>
+          <w:noProof/>
+          <w:sz w:val="24"/>
+          <w:szCs w:val="24"/>
+          <w:lang w:val="id-ID"/>
+        </w:rPr>
+        <w:fldChar w:fldCharType="end"/>
+      </w:r>
+      <w:r>
+        <w:rPr>
+          <w:rFonts w:ascii="Times New Roman" w:hAnsi="Times New Roman" w:cs="Times New Roman"/>
+          <w:noProof/>
+          <w:sz w:val="24"/>
+          <w:szCs w:val="24"/>
+          <w:lang w:val="id-ID"/>
+        </w:rPr>
+        <w:t xml:space="preserve"> </w:t>
+      </w:r>
+      <w:r>
+        <w:rPr>
+          <w:rFonts w:ascii="Times New Roman" w:hAnsi="Times New Roman" w:cs="Times New Roman"/>
+          <w:i/>
+          <w:noProof/>
+          <w:sz w:val="24"/>
+          <w:szCs w:val="24"/>
+          <w:lang w:val="id-ID"/>
+        </w:rPr>
+        <w:t>Function login</w:t>
+      </w:r>
+      <w:r>
+        <w:rPr>
+          <w:rFonts w:ascii="Times New Roman" w:hAnsi="Times New Roman" w:cs="Times New Roman"/>
+          <w:noProof/>
+          <w:sz w:val="24"/>
+          <w:szCs w:val="24"/>
+          <w:lang w:val="id-ID"/>
+        </w:rPr>
+        <w:t xml:space="preserve"> (models/User)</w:t>
+      </w:r>
+      <w:bookmarkEnd w:id="26"/>
     </w:p>
     <w:p>
       <w:pPr>
         <w:pStyle w:val="ListParagraph"/>
         <w:spacing w:line="360" w:lineRule="auto"/>
-        <w:ind w:left="426"/>
-        <w:jc w:val="both"/>
-        <w:rPr>
-          <w:rFonts w:ascii="Times New Roman" w:hAnsi="Times New Roman" w:cs="Times New Roman"/>
-          <w:noProof/>
-          <w:sz w:val="24"/>
-          <w:szCs w:val="24"/>
-          <w:lang w:val="id-ID"/>
-        </w:rPr>
-      </w:pPr>
-    </w:p>
-    <w:p>
-      <w:pPr>
-        <w:pStyle w:val="ListParagraph"/>
-        <w:spacing w:line="360" w:lineRule="auto"/>
-        <w:ind w:left="426"/>
-        <w:jc w:val="both"/>
-        <w:rPr>
-          <w:rFonts w:ascii="Times New Roman" w:hAnsi="Times New Roman" w:cs="Times New Roman"/>
-          <w:noProof/>
-          <w:sz w:val="24"/>
-          <w:szCs w:val="24"/>
-          <w:lang w:val="id-ID"/>
-        </w:rPr>
-      </w:pPr>
-    </w:p>
-    <w:p>
-      <w:pPr>
-        <w:pStyle w:val="ListParagraph"/>
-        <w:spacing w:line="360" w:lineRule="auto"/>
-        <w:ind w:left="426"/>
-        <w:jc w:val="both"/>
-        <w:rPr>
-          <w:rFonts w:ascii="Times New Roman" w:hAnsi="Times New Roman" w:cs="Times New Roman"/>
-          <w:noProof/>
-          <w:sz w:val="24"/>
-          <w:szCs w:val="24"/>
-          <w:lang w:val="id-ID"/>
-        </w:rPr>
-      </w:pPr>
-    </w:p>
-    <w:p>
-      <w:pPr>
-        <w:pStyle w:val="ListParagraph"/>
-        <w:spacing w:line="360" w:lineRule="auto"/>
-        <w:ind w:left="426"/>
-        <w:jc w:val="both"/>
-        <w:rPr>
-          <w:rFonts w:ascii="Times New Roman" w:hAnsi="Times New Roman" w:cs="Times New Roman"/>
-          <w:noProof/>
-          <w:sz w:val="24"/>
-          <w:szCs w:val="24"/>
-          <w:lang w:val="id-ID"/>
-        </w:rPr>
-      </w:pPr>
-    </w:p>
-    <w:p>
-      <w:pPr>
-        <w:pStyle w:val="ListParagraph"/>
-        <w:spacing w:line="360" w:lineRule="auto"/>
-        <w:ind w:left="426"/>
-        <w:jc w:val="both"/>
-        <w:rPr>
-          <w:rFonts w:ascii="Times New Roman" w:hAnsi="Times New Roman" w:cs="Times New Roman"/>
-          <w:noProof/>
-          <w:sz w:val="24"/>
-          <w:szCs w:val="24"/>
-          <w:lang w:val="id-ID"/>
-        </w:rPr>
-      </w:pPr>
-    </w:p>
-    <w:p>
-      <w:pPr>
-        <w:pStyle w:val="ListParagraph"/>
-        <w:spacing w:line="360" w:lineRule="auto"/>
-        <w:ind w:left="426"/>
-        <w:jc w:val="both"/>
-        <w:rPr>
-          <w:rFonts w:ascii="Times New Roman" w:hAnsi="Times New Roman" w:cs="Times New Roman"/>
-          <w:noProof/>
-          <w:sz w:val="24"/>
-          <w:szCs w:val="24"/>
-          <w:lang w:val="id-ID"/>
-        </w:rPr>
-      </w:pPr>
-    </w:p>
-    <w:p>
-      <w:pPr>
-        <w:pStyle w:val="ListParagraph"/>
-        <w:spacing w:line="360" w:lineRule="auto"/>
-        <w:ind w:left="426"/>
-        <w:jc w:val="both"/>
-        <w:rPr>
-          <w:rFonts w:ascii="Times New Roman" w:hAnsi="Times New Roman" w:cs="Times New Roman"/>
-          <w:noProof/>
-          <w:sz w:val="24"/>
-          <w:szCs w:val="24"/>
-          <w:lang w:val="id-ID"/>
-        </w:rPr>
-      </w:pPr>
-    </w:p>
-    <w:p>
-      <w:pPr>
-        <w:pStyle w:val="ListParagraph"/>
-        <w:spacing w:line="360" w:lineRule="auto"/>
-        <w:ind w:left="426"/>
-        <w:jc w:val="both"/>
-        <w:rPr>
-          <w:rFonts w:ascii="Times New Roman" w:hAnsi="Times New Roman" w:cs="Times New Roman"/>
-          <w:noProof/>
-          <w:sz w:val="24"/>
-          <w:szCs w:val="24"/>
-          <w:lang w:val="id-ID"/>
-        </w:rPr>
-      </w:pPr>
-    </w:p>
-    <w:p>
-      <w:pPr>
-        <w:pStyle w:val="ListParagraph"/>
-        <w:spacing w:line="360" w:lineRule="auto"/>
-        <w:ind w:left="426"/>
-        <w:jc w:val="both"/>
-        <w:rPr>
-          <w:rFonts w:ascii="Times New Roman" w:hAnsi="Times New Roman" w:cs="Times New Roman"/>
-          <w:noProof/>
-          <w:sz w:val="24"/>
-          <w:szCs w:val="24"/>
-          <w:lang w:val="id-ID"/>
-        </w:rPr>
-      </w:pPr>
-    </w:p>
-    <w:p>
-      <w:pPr>
-        <w:pStyle w:val="ListParagraph"/>
-        <w:spacing w:line="360" w:lineRule="auto"/>
-        <w:ind w:left="426"/>
-        <w:jc w:val="both"/>
-        <w:rPr>
-          <w:rFonts w:ascii="Times New Roman" w:hAnsi="Times New Roman" w:cs="Times New Roman"/>
-          <w:noProof/>
-          <w:sz w:val="24"/>
-          <w:szCs w:val="24"/>
-          <w:lang w:val="id-ID"/>
-        </w:rPr>
-      </w:pPr>
-    </w:p>
-    <w:p>
-      <w:pPr>
-        <w:pStyle w:val="ListParagraph"/>
-        <w:spacing w:line="360" w:lineRule="auto"/>
-        <w:ind w:left="426"/>
+        <w:ind w:left="142"/>
         <w:jc w:val="both"/>
         <w:rPr>
           <w:rFonts w:ascii="Times New Roman" w:hAnsi="Times New Roman" w:cs="Times New Roman"/>
@@ -35146,12 +34848,14 @@
         <w:pStyle w:val="ListParagraph"/>
         <w:numPr>
           <w:ilvl w:val="0"/>
-          <w:numId w:val="30"/>
+          <w:numId w:val="28"/>
         </w:numPr>
         <w:spacing w:line="360" w:lineRule="auto"/>
+        <w:ind w:left="142"/>
         <w:jc w:val="both"/>
         <w:rPr>
-          <w:rFonts w:ascii="Times New Roman" w:hAnsi="Times New Roman" w:cs="Times New Roman"/>
+          <w:rFonts w:ascii="Times New Roman" w:eastAsiaTheme="majorEastAsia" w:hAnsi="Times New Roman" w:cs="Times New Roman"/>
+          <w:bCs/>
           <w:noProof/>
           <w:sz w:val="24"/>
           <w:szCs w:val="24"/>
@@ -35160,17 +34864,50 @@
       </w:pPr>
       <w:r>
         <w:rPr>
-          <w:rFonts w:ascii="Times New Roman" w:hAnsi="Times New Roman" w:cs="Times New Roman"/>
+          <w:rFonts w:ascii="Times New Roman" w:eastAsiaTheme="majorEastAsia" w:hAnsi="Times New Roman" w:cs="Times New Roman"/>
+          <w:bCs/>
           <w:noProof/>
           <w:sz w:val="24"/>
           <w:szCs w:val="24"/>
           <w:lang w:val="id-ID"/>
         </w:rPr>
-        <w:t>Admin – Melihat Event</w:t>
+        <w:t>Logout</w:t>
       </w:r>
     </w:p>
     <w:p>
       <w:pPr>
+        <w:pStyle w:val="ListParagraph"/>
+        <w:numPr>
+          <w:ilvl w:val="2"/>
+          <w:numId w:val="20"/>
+        </w:numPr>
+        <w:spacing w:line="360" w:lineRule="auto"/>
+        <w:ind w:left="284"/>
+        <w:jc w:val="both"/>
+        <w:rPr>
+          <w:rFonts w:ascii="Times New Roman" w:eastAsiaTheme="majorEastAsia" w:hAnsi="Times New Roman" w:cs="Times New Roman"/>
+          <w:bCs/>
+          <w:noProof/>
+          <w:sz w:val="24"/>
+          <w:szCs w:val="24"/>
+          <w:lang w:val="id-ID"/>
+        </w:rPr>
+      </w:pPr>
+      <w:r>
+        <w:rPr>
+          <w:rFonts w:ascii="Times New Roman" w:eastAsiaTheme="majorEastAsia" w:hAnsi="Times New Roman" w:cs="Times New Roman"/>
+          <w:bCs/>
+          <w:noProof/>
+          <w:sz w:val="24"/>
+          <w:szCs w:val="24"/>
+          <w:lang w:val="id-ID"/>
+        </w:rPr>
+        <w:t>Function logout (controllers/SiteController)</w:t>
+      </w:r>
+    </w:p>
+    <w:p>
+      <w:pPr>
+        <w:keepNext/>
         <w:spacing w:line="360" w:lineRule="auto"/>
         <w:jc w:val="both"/>
         <w:rPr>
@@ -35189,10 +34926,10 @@
           <w:szCs w:val="24"/>
         </w:rPr>
         <w:drawing>
-          <wp:inline distT="0" distB="0" distL="0" distR="0" wp14:anchorId="30AC284E" wp14:editId="579300B7">
-            <wp:extent cx="3867150" cy="2733675"/>
-            <wp:effectExtent l="0" t="0" r="0" b="9525"/>
-            <wp:docPr id="452" name="Picture 452"/>
+          <wp:inline distT="0" distB="0" distL="0" distR="0" wp14:anchorId="3C63620E" wp14:editId="4BB59458">
+            <wp:extent cx="2400300" cy="1692843"/>
+            <wp:effectExtent l="0" t="0" r="0" b="3175"/>
+            <wp:docPr id="450" name="Picture 450"/>
             <wp:cNvGraphicFramePr>
               <a:graphicFrameLocks xmlns:a="http://schemas.openxmlformats.org/drawingml/2006/main" noChangeAspect="1"/>
             </wp:cNvGraphicFramePr>
@@ -35212,7 +34949,7 @@
                   <pic:spPr>
                     <a:xfrm>
                       <a:off x="0" y="0"/>
-                      <a:ext cx="3867150" cy="2733675"/>
+                      <a:ext cx="2405805" cy="1696725"/>
                     </a:xfrm>
                     <a:prstGeom prst="rect">
                       <a:avLst/>
@@ -35228,11 +34965,284 @@
     <w:p>
       <w:pPr>
         <w:pStyle w:val="ListParagraph"/>
+        <w:spacing w:line="360" w:lineRule="auto"/>
+        <w:ind w:left="284"/>
+        <w:jc w:val="both"/>
+        <w:rPr>
+          <w:rFonts w:ascii="Times New Roman" w:eastAsiaTheme="majorEastAsia" w:hAnsi="Times New Roman" w:cs="Times New Roman"/>
+          <w:bCs/>
+          <w:noProof/>
+          <w:sz w:val="24"/>
+          <w:szCs w:val="24"/>
+          <w:lang w:val="id-ID"/>
+        </w:rPr>
+      </w:pPr>
+      <w:bookmarkStart w:id="27" w:name="_Toc432358659"/>
+      <w:r>
+        <w:rPr>
+          <w:rFonts w:ascii="Times New Roman" w:hAnsi="Times New Roman" w:cs="Times New Roman"/>
+          <w:noProof/>
+          <w:sz w:val="24"/>
+          <w:szCs w:val="24"/>
+          <w:lang w:val="id-ID"/>
+        </w:rPr>
+        <w:t xml:space="preserve">Gambar </w:t>
+      </w:r>
+      <w:r>
+        <w:rPr>
+          <w:rFonts w:ascii="Times New Roman" w:hAnsi="Times New Roman" w:cs="Times New Roman"/>
+          <w:noProof/>
+          <w:sz w:val="24"/>
+          <w:szCs w:val="24"/>
+          <w:lang w:val="id-ID"/>
+        </w:rPr>
+        <w:fldChar w:fldCharType="begin"/>
+      </w:r>
+      <w:r>
+        <w:rPr>
+          <w:rFonts w:ascii="Times New Roman" w:hAnsi="Times New Roman" w:cs="Times New Roman"/>
+          <w:noProof/>
+          <w:sz w:val="24"/>
+          <w:szCs w:val="24"/>
+          <w:lang w:val="id-ID"/>
+        </w:rPr>
+        <w:instrText xml:space="preserve"> STYLEREF 1 \s </w:instrText>
+      </w:r>
+      <w:r>
+        <w:rPr>
+          <w:rFonts w:ascii="Times New Roman" w:hAnsi="Times New Roman" w:cs="Times New Roman"/>
+          <w:noProof/>
+          <w:sz w:val="24"/>
+          <w:szCs w:val="24"/>
+          <w:lang w:val="id-ID"/>
+        </w:rPr>
+        <w:fldChar w:fldCharType="separate"/>
+      </w:r>
+      <w:r>
+        <w:rPr>
+          <w:rFonts w:ascii="Times New Roman" w:hAnsi="Times New Roman" w:cs="Times New Roman"/>
+          <w:noProof/>
+          <w:sz w:val="24"/>
+          <w:szCs w:val="24"/>
+          <w:lang w:val="id-ID"/>
+        </w:rPr>
+        <w:t>4</w:t>
+      </w:r>
+      <w:r>
+        <w:rPr>
+          <w:rFonts w:ascii="Times New Roman" w:hAnsi="Times New Roman" w:cs="Times New Roman"/>
+          <w:noProof/>
+          <w:sz w:val="24"/>
+          <w:szCs w:val="24"/>
+          <w:lang w:val="id-ID"/>
+        </w:rPr>
+        <w:fldChar w:fldCharType="end"/>
+      </w:r>
+      <w:r>
+        <w:rPr>
+          <w:rFonts w:ascii="Times New Roman" w:hAnsi="Times New Roman" w:cs="Times New Roman"/>
+          <w:noProof/>
+          <w:sz w:val="24"/>
+          <w:szCs w:val="24"/>
+          <w:lang w:val="id-ID"/>
+        </w:rPr>
+        <w:t>.</w:t>
+      </w:r>
+      <w:r>
+        <w:rPr>
+          <w:rFonts w:ascii="Times New Roman" w:hAnsi="Times New Roman" w:cs="Times New Roman"/>
+          <w:noProof/>
+          <w:sz w:val="24"/>
+          <w:szCs w:val="24"/>
+          <w:lang w:val="id-ID"/>
+        </w:rPr>
+        <w:fldChar w:fldCharType="begin"/>
+      </w:r>
+      <w:r>
+        <w:rPr>
+          <w:rFonts w:ascii="Times New Roman" w:hAnsi="Times New Roman" w:cs="Times New Roman"/>
+          <w:noProof/>
+          <w:sz w:val="24"/>
+          <w:szCs w:val="24"/>
+          <w:lang w:val="id-ID"/>
+        </w:rPr>
+        <w:instrText xml:space="preserve"> SEQ Gambar \* ARABIC \s 1 </w:instrText>
+      </w:r>
+      <w:r>
+        <w:rPr>
+          <w:rFonts w:ascii="Times New Roman" w:hAnsi="Times New Roman" w:cs="Times New Roman"/>
+          <w:noProof/>
+          <w:sz w:val="24"/>
+          <w:szCs w:val="24"/>
+          <w:lang w:val="id-ID"/>
+        </w:rPr>
+        <w:fldChar w:fldCharType="separate"/>
+      </w:r>
+      <w:r>
+        <w:rPr>
+          <w:rFonts w:ascii="Times New Roman" w:hAnsi="Times New Roman" w:cs="Times New Roman"/>
+          <w:noProof/>
+          <w:sz w:val="24"/>
+          <w:szCs w:val="24"/>
+          <w:lang w:val="id-ID"/>
+        </w:rPr>
+        <w:t>13</w:t>
+      </w:r>
+      <w:r>
+        <w:rPr>
+          <w:rFonts w:ascii="Times New Roman" w:hAnsi="Times New Roman" w:cs="Times New Roman"/>
+          <w:noProof/>
+          <w:sz w:val="24"/>
+          <w:szCs w:val="24"/>
+          <w:lang w:val="id-ID"/>
+        </w:rPr>
+        <w:fldChar w:fldCharType="end"/>
+      </w:r>
+      <w:r>
+        <w:rPr>
+          <w:rFonts w:ascii="Times New Roman" w:hAnsi="Times New Roman" w:cs="Times New Roman"/>
+          <w:noProof/>
+          <w:sz w:val="24"/>
+          <w:szCs w:val="24"/>
+          <w:lang w:val="id-ID"/>
+        </w:rPr>
+        <w:t xml:space="preserve"> </w:t>
+      </w:r>
+      <w:r>
+        <w:rPr>
+          <w:rFonts w:ascii="Times New Roman" w:eastAsiaTheme="majorEastAsia" w:hAnsi="Times New Roman" w:cs="Times New Roman"/>
+          <w:bCs/>
+          <w:noProof/>
+          <w:sz w:val="24"/>
+          <w:szCs w:val="24"/>
+          <w:lang w:val="id-ID"/>
+        </w:rPr>
+        <w:t>Function logout (controllers/SiteController)</w:t>
+      </w:r>
+      <w:bookmarkEnd w:id="27"/>
+    </w:p>
+    <w:p>
+      <w:pPr>
+        <w:pStyle w:val="ListParagraph"/>
+        <w:spacing w:line="360" w:lineRule="auto"/>
+        <w:ind w:left="0"/>
+        <w:jc w:val="both"/>
+        <w:rPr>
+          <w:rFonts w:ascii="Times New Roman" w:hAnsi="Times New Roman" w:cs="Times New Roman"/>
+          <w:noProof/>
+          <w:sz w:val="24"/>
+          <w:szCs w:val="24"/>
+        </w:rPr>
+      </w:pPr>
+    </w:p>
+    <w:p>
+      <w:pPr>
+        <w:pStyle w:val="ListParagraph"/>
+        <w:spacing w:line="360" w:lineRule="auto"/>
+        <w:ind w:left="0"/>
+        <w:jc w:val="both"/>
+        <w:rPr>
+          <w:rFonts w:ascii="Times New Roman" w:hAnsi="Times New Roman" w:cs="Times New Roman"/>
+          <w:noProof/>
+          <w:sz w:val="24"/>
+          <w:szCs w:val="24"/>
+        </w:rPr>
+      </w:pPr>
+    </w:p>
+    <w:p>
+      <w:pPr>
+        <w:pStyle w:val="ListParagraph"/>
+        <w:spacing w:line="360" w:lineRule="auto"/>
+        <w:ind w:left="0"/>
+        <w:jc w:val="both"/>
+        <w:rPr>
+          <w:rFonts w:ascii="Times New Roman" w:hAnsi="Times New Roman" w:cs="Times New Roman"/>
+          <w:noProof/>
+          <w:sz w:val="24"/>
+          <w:szCs w:val="24"/>
+        </w:rPr>
+      </w:pPr>
+    </w:p>
+    <w:p>
+      <w:pPr>
+        <w:pStyle w:val="ListParagraph"/>
+        <w:spacing w:line="360" w:lineRule="auto"/>
+        <w:ind w:left="0"/>
+        <w:jc w:val="both"/>
+        <w:rPr>
+          <w:rFonts w:ascii="Times New Roman" w:hAnsi="Times New Roman" w:cs="Times New Roman"/>
+          <w:noProof/>
+          <w:sz w:val="24"/>
+          <w:szCs w:val="24"/>
+        </w:rPr>
+      </w:pPr>
+    </w:p>
+    <w:p>
+      <w:pPr>
+        <w:pStyle w:val="ListParagraph"/>
+        <w:spacing w:line="360" w:lineRule="auto"/>
+        <w:ind w:left="0"/>
+        <w:jc w:val="both"/>
+        <w:rPr>
+          <w:rFonts w:ascii="Times New Roman" w:hAnsi="Times New Roman" w:cs="Times New Roman"/>
+          <w:noProof/>
+          <w:sz w:val="24"/>
+          <w:szCs w:val="24"/>
+        </w:rPr>
+      </w:pPr>
+    </w:p>
+    <w:p>
+      <w:pPr>
+        <w:pStyle w:val="ListParagraph"/>
+        <w:spacing w:line="360" w:lineRule="auto"/>
+        <w:ind w:left="0"/>
+        <w:jc w:val="both"/>
+        <w:rPr>
+          <w:rFonts w:ascii="Times New Roman" w:hAnsi="Times New Roman" w:cs="Times New Roman"/>
+          <w:noProof/>
+          <w:sz w:val="24"/>
+          <w:szCs w:val="24"/>
+        </w:rPr>
+      </w:pPr>
+    </w:p>
+    <w:p>
+      <w:pPr>
+        <w:pStyle w:val="ListParagraph"/>
+        <w:numPr>
+          <w:ilvl w:val="0"/>
+          <w:numId w:val="28"/>
+        </w:numPr>
+        <w:spacing w:line="360" w:lineRule="auto"/>
+        <w:ind w:left="284"/>
+        <w:jc w:val="both"/>
+        <w:rPr>
+          <w:rFonts w:ascii="Times New Roman" w:hAnsi="Times New Roman" w:cs="Times New Roman"/>
+          <w:noProof/>
+          <w:sz w:val="24"/>
+          <w:szCs w:val="24"/>
+          <w:lang w:val="id-ID"/>
+        </w:rPr>
+      </w:pPr>
+      <w:r>
+        <w:rPr>
+          <w:rFonts w:ascii="Times New Roman" w:hAnsi="Times New Roman" w:cs="Times New Roman"/>
+          <w:noProof/>
+          <w:sz w:val="24"/>
+          <w:szCs w:val="24"/>
+          <w:lang w:val="id-ID"/>
+        </w:rPr>
+        <w:t>Event (controllers/EventController)</w:t>
+      </w:r>
+    </w:p>
+    <w:p>
+      <w:pPr>
+        <w:pStyle w:val="ListParagraph"/>
         <w:numPr>
           <w:ilvl w:val="0"/>
           <w:numId w:val="30"/>
         </w:numPr>
         <w:spacing w:line="360" w:lineRule="auto"/>
+        <w:ind w:left="426" w:hanging="426"/>
         <w:jc w:val="both"/>
         <w:rPr>
           <w:rFonts w:ascii="Times New Roman" w:hAnsi="Times New Roman" w:cs="Times New Roman"/>
@@ -35250,12 +35260,14 @@
           <w:szCs w:val="24"/>
           <w:lang w:val="id-ID"/>
         </w:rPr>
-        <w:t>Admin – Mengupdate Event</w:t>
+        <w:t>Admin - Membuat Event</w:t>
       </w:r>
     </w:p>
     <w:p>
       <w:pPr>
+        <w:pStyle w:val="ListParagraph"/>
         <w:spacing w:line="360" w:lineRule="auto"/>
+        <w:ind w:left="426"/>
         <w:jc w:val="both"/>
         <w:rPr>
           <w:rFonts w:ascii="Times New Roman" w:hAnsi="Times New Roman" w:cs="Times New Roman"/>
@@ -35272,12 +35284,11 @@
           <w:sz w:val="24"/>
           <w:szCs w:val="24"/>
         </w:rPr>
-        <w:lastRenderedPageBreak/>
         <w:drawing>
-          <wp:inline distT="0" distB="0" distL="0" distR="0" wp14:anchorId="3D8F5827" wp14:editId="3F35AAAF">
-            <wp:extent cx="5253355" cy="4180840"/>
-            <wp:effectExtent l="0" t="0" r="4445" b="0"/>
-            <wp:docPr id="454" name="Picture 454"/>
+          <wp:inline distT="0" distB="0" distL="0" distR="0" wp14:anchorId="1008C4F8" wp14:editId="3B791F22">
+            <wp:extent cx="5253355" cy="3825875"/>
+            <wp:effectExtent l="0" t="0" r="4445" b="3175"/>
+            <wp:docPr id="453" name="Picture 453"/>
             <wp:cNvGraphicFramePr>
               <a:graphicFrameLocks xmlns:a="http://schemas.openxmlformats.org/drawingml/2006/main" noChangeAspect="1"/>
             </wp:cNvGraphicFramePr>
@@ -35297,7 +35308,7 @@
                   <pic:spPr>
                     <a:xfrm>
                       <a:off x="0" y="0"/>
-                      <a:ext cx="5253355" cy="4180840"/>
+                      <a:ext cx="5253355" cy="3825875"/>
                     </a:xfrm>
                     <a:prstGeom prst="rect">
                       <a:avLst/>
@@ -35313,6 +35324,186 @@
     <w:p>
       <w:pPr>
         <w:pStyle w:val="ListParagraph"/>
+        <w:spacing w:line="360" w:lineRule="auto"/>
+        <w:ind w:left="426"/>
+        <w:jc w:val="both"/>
+        <w:rPr>
+          <w:rFonts w:ascii="Times New Roman" w:hAnsi="Times New Roman" w:cs="Times New Roman"/>
+          <w:noProof/>
+          <w:sz w:val="24"/>
+          <w:szCs w:val="24"/>
+          <w:lang w:val="id-ID"/>
+        </w:rPr>
+      </w:pPr>
+    </w:p>
+    <w:p>
+      <w:pPr>
+        <w:pStyle w:val="ListParagraph"/>
+        <w:spacing w:line="360" w:lineRule="auto"/>
+        <w:ind w:left="426"/>
+        <w:jc w:val="both"/>
+        <w:rPr>
+          <w:rFonts w:ascii="Times New Roman" w:hAnsi="Times New Roman" w:cs="Times New Roman"/>
+          <w:noProof/>
+          <w:sz w:val="24"/>
+          <w:szCs w:val="24"/>
+          <w:lang w:val="id-ID"/>
+        </w:rPr>
+      </w:pPr>
+    </w:p>
+    <w:p>
+      <w:pPr>
+        <w:pStyle w:val="ListParagraph"/>
+        <w:spacing w:line="360" w:lineRule="auto"/>
+        <w:ind w:left="426"/>
+        <w:jc w:val="both"/>
+        <w:rPr>
+          <w:rFonts w:ascii="Times New Roman" w:hAnsi="Times New Roman" w:cs="Times New Roman"/>
+          <w:noProof/>
+          <w:sz w:val="24"/>
+          <w:szCs w:val="24"/>
+          <w:lang w:val="id-ID"/>
+        </w:rPr>
+      </w:pPr>
+    </w:p>
+    <w:p>
+      <w:pPr>
+        <w:pStyle w:val="ListParagraph"/>
+        <w:spacing w:line="360" w:lineRule="auto"/>
+        <w:ind w:left="426"/>
+        <w:jc w:val="both"/>
+        <w:rPr>
+          <w:rFonts w:ascii="Times New Roman" w:hAnsi="Times New Roman" w:cs="Times New Roman"/>
+          <w:noProof/>
+          <w:sz w:val="24"/>
+          <w:szCs w:val="24"/>
+          <w:lang w:val="id-ID"/>
+        </w:rPr>
+      </w:pPr>
+    </w:p>
+    <w:p>
+      <w:pPr>
+        <w:pStyle w:val="ListParagraph"/>
+        <w:spacing w:line="360" w:lineRule="auto"/>
+        <w:ind w:left="426"/>
+        <w:jc w:val="both"/>
+        <w:rPr>
+          <w:rFonts w:ascii="Times New Roman" w:hAnsi="Times New Roman" w:cs="Times New Roman"/>
+          <w:noProof/>
+          <w:sz w:val="24"/>
+          <w:szCs w:val="24"/>
+          <w:lang w:val="id-ID"/>
+        </w:rPr>
+      </w:pPr>
+    </w:p>
+    <w:p>
+      <w:pPr>
+        <w:pStyle w:val="ListParagraph"/>
+        <w:spacing w:line="360" w:lineRule="auto"/>
+        <w:ind w:left="426"/>
+        <w:jc w:val="both"/>
+        <w:rPr>
+          <w:rFonts w:ascii="Times New Roman" w:hAnsi="Times New Roman" w:cs="Times New Roman"/>
+          <w:noProof/>
+          <w:sz w:val="24"/>
+          <w:szCs w:val="24"/>
+          <w:lang w:val="id-ID"/>
+        </w:rPr>
+      </w:pPr>
+    </w:p>
+    <w:p>
+      <w:pPr>
+        <w:pStyle w:val="ListParagraph"/>
+        <w:spacing w:line="360" w:lineRule="auto"/>
+        <w:ind w:left="426"/>
+        <w:jc w:val="both"/>
+        <w:rPr>
+          <w:rFonts w:ascii="Times New Roman" w:hAnsi="Times New Roman" w:cs="Times New Roman"/>
+          <w:noProof/>
+          <w:sz w:val="24"/>
+          <w:szCs w:val="24"/>
+          <w:lang w:val="id-ID"/>
+        </w:rPr>
+      </w:pPr>
+    </w:p>
+    <w:p>
+      <w:pPr>
+        <w:pStyle w:val="ListParagraph"/>
+        <w:spacing w:line="360" w:lineRule="auto"/>
+        <w:ind w:left="426"/>
+        <w:jc w:val="both"/>
+        <w:rPr>
+          <w:rFonts w:ascii="Times New Roman" w:hAnsi="Times New Roman" w:cs="Times New Roman"/>
+          <w:noProof/>
+          <w:sz w:val="24"/>
+          <w:szCs w:val="24"/>
+          <w:lang w:val="id-ID"/>
+        </w:rPr>
+      </w:pPr>
+    </w:p>
+    <w:p>
+      <w:pPr>
+        <w:pStyle w:val="ListParagraph"/>
+        <w:spacing w:line="360" w:lineRule="auto"/>
+        <w:ind w:left="426"/>
+        <w:jc w:val="both"/>
+        <w:rPr>
+          <w:rFonts w:ascii="Times New Roman" w:hAnsi="Times New Roman" w:cs="Times New Roman"/>
+          <w:noProof/>
+          <w:sz w:val="24"/>
+          <w:szCs w:val="24"/>
+          <w:lang w:val="id-ID"/>
+        </w:rPr>
+      </w:pPr>
+    </w:p>
+    <w:p>
+      <w:pPr>
+        <w:pStyle w:val="ListParagraph"/>
+        <w:spacing w:line="360" w:lineRule="auto"/>
+        <w:ind w:left="426"/>
+        <w:jc w:val="both"/>
+        <w:rPr>
+          <w:rFonts w:ascii="Times New Roman" w:hAnsi="Times New Roman" w:cs="Times New Roman"/>
+          <w:noProof/>
+          <w:sz w:val="24"/>
+          <w:szCs w:val="24"/>
+          <w:lang w:val="id-ID"/>
+        </w:rPr>
+      </w:pPr>
+    </w:p>
+    <w:p>
+      <w:pPr>
+        <w:pStyle w:val="ListParagraph"/>
+        <w:spacing w:line="360" w:lineRule="auto"/>
+        <w:ind w:left="426"/>
+        <w:jc w:val="both"/>
+        <w:rPr>
+          <w:rFonts w:ascii="Times New Roman" w:hAnsi="Times New Roman" w:cs="Times New Roman"/>
+          <w:noProof/>
+          <w:sz w:val="24"/>
+          <w:szCs w:val="24"/>
+          <w:lang w:val="id-ID"/>
+        </w:rPr>
+      </w:pPr>
+    </w:p>
+    <w:p>
+      <w:pPr>
+        <w:pStyle w:val="ListParagraph"/>
+        <w:spacing w:line="360" w:lineRule="auto"/>
+        <w:ind w:left="426"/>
+        <w:jc w:val="both"/>
+        <w:rPr>
+          <w:rFonts w:ascii="Times New Roman" w:hAnsi="Times New Roman" w:cs="Times New Roman"/>
+          <w:noProof/>
+          <w:sz w:val="24"/>
+          <w:szCs w:val="24"/>
+          <w:lang w:val="id-ID"/>
+        </w:rPr>
+      </w:pPr>
+    </w:p>
+    <w:p>
+      <w:pPr>
+        <w:pStyle w:val="ListParagraph"/>
         <w:numPr>
           <w:ilvl w:val="0"/>
           <w:numId w:val="30"/>
@@ -35335,14 +35526,12 @@
           <w:szCs w:val="24"/>
           <w:lang w:val="id-ID"/>
         </w:rPr>
-        <w:t>Admin Menghapus Event</w:t>
+        <w:t>Admin – Melihat Event</w:t>
       </w:r>
     </w:p>
     <w:p>
       <w:pPr>
-        <w:pStyle w:val="ListParagraph"/>
         <w:spacing w:line="360" w:lineRule="auto"/>
-        <w:ind w:left="360"/>
         <w:jc w:val="both"/>
         <w:rPr>
           <w:rFonts w:ascii="Times New Roman" w:hAnsi="Times New Roman" w:cs="Times New Roman"/>
@@ -35360,10 +35549,10 @@
           <w:szCs w:val="24"/>
         </w:rPr>
         <w:drawing>
-          <wp:inline distT="0" distB="0" distL="0" distR="0" wp14:anchorId="08E1BF3D" wp14:editId="57723B76">
-            <wp:extent cx="5253355" cy="1876425"/>
-            <wp:effectExtent l="0" t="0" r="4445" b="9525"/>
-            <wp:docPr id="455" name="Picture 455"/>
+          <wp:inline distT="0" distB="0" distL="0" distR="0" wp14:anchorId="30AC284E" wp14:editId="579300B7">
+            <wp:extent cx="3867150" cy="2733675"/>
+            <wp:effectExtent l="0" t="0" r="0" b="9525"/>
+            <wp:docPr id="452" name="Picture 452"/>
             <wp:cNvGraphicFramePr>
               <a:graphicFrameLocks xmlns:a="http://schemas.openxmlformats.org/drawingml/2006/main" noChangeAspect="1"/>
             </wp:cNvGraphicFramePr>
@@ -35383,7 +35572,7 @@
                   <pic:spPr>
                     <a:xfrm>
                       <a:off x="0" y="0"/>
-                      <a:ext cx="5253355" cy="1876425"/>
+                      <a:ext cx="3867150" cy="2733675"/>
                     </a:xfrm>
                     <a:prstGeom prst="rect">
                       <a:avLst/>
@@ -35399,8 +35588,11 @@
     <w:p>
       <w:pPr>
         <w:pStyle w:val="ListParagraph"/>
+        <w:numPr>
+          <w:ilvl w:val="0"/>
+          <w:numId w:val="30"/>
+        </w:numPr>
         <w:spacing w:line="360" w:lineRule="auto"/>
-        <w:ind w:left="360"/>
         <w:jc w:val="both"/>
         <w:rPr>
           <w:rFonts w:ascii="Times New Roman" w:hAnsi="Times New Roman" w:cs="Times New Roman"/>
@@ -35410,12 +35602,20 @@
           <w:lang w:val="id-ID"/>
         </w:rPr>
       </w:pPr>
+      <w:r>
+        <w:rPr>
+          <w:rFonts w:ascii="Times New Roman" w:hAnsi="Times New Roman" w:cs="Times New Roman"/>
+          <w:noProof/>
+          <w:sz w:val="24"/>
+          <w:szCs w:val="24"/>
+          <w:lang w:val="id-ID"/>
+        </w:rPr>
+        <w:t>Admin – Mengupdate Event</w:t>
+      </w:r>
     </w:p>
     <w:p>
       <w:pPr>
-        <w:pStyle w:val="ListParagraph"/>
         <w:spacing w:line="360" w:lineRule="auto"/>
-        <w:ind w:left="360"/>
         <w:jc w:val="both"/>
         <w:rPr>
           <w:rFonts w:ascii="Times New Roman" w:hAnsi="Times New Roman" w:cs="Times New Roman"/>
@@ -35425,108 +35625,19 @@
           <w:lang w:val="id-ID"/>
         </w:rPr>
       </w:pPr>
-    </w:p>
-    <w:p>
-      <w:pPr>
-        <w:pStyle w:val="ListParagraph"/>
-        <w:spacing w:line="360" w:lineRule="auto"/>
-        <w:ind w:left="360"/>
-        <w:jc w:val="both"/>
+      <w:r>
         <w:rPr>
           <w:rFonts w:ascii="Times New Roman" w:hAnsi="Times New Roman" w:cs="Times New Roman"/>
           <w:noProof/>
           <w:sz w:val="24"/>
           <w:szCs w:val="24"/>
-          <w:lang w:val="id-ID"/>
-        </w:rPr>
-      </w:pPr>
-    </w:p>
-    <w:p>
-      <w:pPr>
-        <w:pStyle w:val="ListParagraph"/>
-        <w:keepNext/>
-        <w:numPr>
-          <w:ilvl w:val="0"/>
-          <w:numId w:val="28"/>
-        </w:numPr>
-        <w:spacing w:line="360" w:lineRule="auto"/>
-        <w:ind w:left="284" w:hanging="426"/>
-        <w:jc w:val="both"/>
-        <w:rPr>
-          <w:rFonts w:ascii="Times New Roman" w:hAnsi="Times New Roman" w:cs="Times New Roman"/>
-          <w:noProof/>
-          <w:sz w:val="24"/>
-          <w:szCs w:val="24"/>
-          <w:lang w:val="id-ID"/>
-        </w:rPr>
-      </w:pPr>
-      <w:r>
-        <w:rPr>
-          <w:rFonts w:ascii="Times New Roman" w:hAnsi="Times New Roman" w:cs="Times New Roman"/>
-          <w:noProof/>
-          <w:sz w:val="24"/>
-          <w:szCs w:val="24"/>
-          <w:lang w:val="id-ID"/>
         </w:rPr>
         <w:lastRenderedPageBreak/>
-        <w:t>Tiket (controllers/TiketController)</w:t>
-      </w:r>
-    </w:p>
-    <w:p>
-      <w:pPr>
-        <w:pStyle w:val="ListParagraph"/>
-        <w:numPr>
-          <w:ilvl w:val="1"/>
-          <w:numId w:val="28"/>
-        </w:numPr>
-        <w:spacing w:line="360" w:lineRule="auto"/>
-        <w:ind w:left="426"/>
-        <w:jc w:val="both"/>
-        <w:rPr>
-          <w:rFonts w:ascii="Times New Roman" w:hAnsi="Times New Roman" w:cs="Times New Roman"/>
-          <w:noProof/>
-          <w:sz w:val="24"/>
-          <w:szCs w:val="24"/>
-          <w:lang w:val="id-ID"/>
-        </w:rPr>
-      </w:pPr>
-      <w:r>
-        <w:rPr>
-          <w:rFonts w:ascii="Times New Roman" w:hAnsi="Times New Roman" w:cs="Times New Roman"/>
-          <w:noProof/>
-          <w:sz w:val="24"/>
-          <w:szCs w:val="24"/>
-          <w:lang w:val="id-ID"/>
-        </w:rPr>
-        <w:t>User Memesan Tiket</w:t>
-      </w:r>
-    </w:p>
-    <w:p>
-      <w:pPr>
-        <w:pStyle w:val="ListParagraph"/>
-        <w:spacing w:line="360" w:lineRule="auto"/>
-        <w:ind w:left="426"/>
-        <w:jc w:val="both"/>
-        <w:rPr>
-          <w:rFonts w:ascii="Times New Roman" w:hAnsi="Times New Roman" w:cs="Times New Roman"/>
-          <w:noProof/>
-          <w:sz w:val="24"/>
-          <w:szCs w:val="24"/>
-          <w:lang w:val="id-ID"/>
-        </w:rPr>
-      </w:pPr>
-      <w:r>
-        <w:rPr>
-          <w:rFonts w:ascii="Times New Roman" w:hAnsi="Times New Roman" w:cs="Times New Roman"/>
-          <w:noProof/>
-          <w:sz w:val="24"/>
-          <w:szCs w:val="24"/>
-        </w:rPr>
         <w:drawing>
-          <wp:inline distT="0" distB="0" distL="0" distR="0" wp14:anchorId="545FEF77" wp14:editId="7F727AA6">
-            <wp:extent cx="5253355" cy="4636135"/>
+          <wp:inline distT="0" distB="0" distL="0" distR="0" wp14:anchorId="3D8F5827" wp14:editId="3F35AAAF">
+            <wp:extent cx="5253355" cy="4180840"/>
             <wp:effectExtent l="0" t="0" r="4445" b="0"/>
-            <wp:docPr id="456" name="Picture 456"/>
+            <wp:docPr id="454" name="Picture 454"/>
             <wp:cNvGraphicFramePr>
               <a:graphicFrameLocks xmlns:a="http://schemas.openxmlformats.org/drawingml/2006/main" noChangeAspect="1"/>
             </wp:cNvGraphicFramePr>
@@ -35546,7 +35657,7 @@
                   <pic:spPr>
                     <a:xfrm>
                       <a:off x="0" y="0"/>
-                      <a:ext cx="5253355" cy="4636135"/>
+                      <a:ext cx="5253355" cy="4180840"/>
                     </a:xfrm>
                     <a:prstGeom prst="rect">
                       <a:avLst/>
@@ -35563,11 +35674,10 @@
       <w:pPr>
         <w:pStyle w:val="ListParagraph"/>
         <w:numPr>
-          <w:ilvl w:val="1"/>
-          <w:numId w:val="28"/>
+          <w:ilvl w:val="0"/>
+          <w:numId w:val="30"/>
         </w:numPr>
         <w:spacing w:line="360" w:lineRule="auto"/>
-        <w:ind w:left="426"/>
         <w:jc w:val="both"/>
         <w:rPr>
           <w:rFonts w:ascii="Times New Roman" w:hAnsi="Times New Roman" w:cs="Times New Roman"/>
@@ -35585,12 +35695,14 @@
           <w:szCs w:val="24"/>
           <w:lang w:val="id-ID"/>
         </w:rPr>
-        <w:t>User Mencetak Tiket</w:t>
+        <w:t>Admin Menghapus Event</w:t>
       </w:r>
     </w:p>
     <w:p>
       <w:pPr>
+        <w:pStyle w:val="ListParagraph"/>
         <w:spacing w:line="360" w:lineRule="auto"/>
+        <w:ind w:left="360"/>
         <w:jc w:val="both"/>
         <w:rPr>
           <w:rFonts w:ascii="Times New Roman" w:hAnsi="Times New Roman" w:cs="Times New Roman"/>
@@ -35607,12 +35719,11 @@
           <w:sz w:val="24"/>
           <w:szCs w:val="24"/>
         </w:rPr>
-        <w:lastRenderedPageBreak/>
         <w:drawing>
-          <wp:inline distT="0" distB="0" distL="0" distR="0" wp14:anchorId="65D82B03" wp14:editId="30F703E8">
-            <wp:extent cx="5253355" cy="4975860"/>
-            <wp:effectExtent l="0" t="0" r="4445" b="0"/>
-            <wp:docPr id="457" name="Picture 457"/>
+          <wp:inline distT="0" distB="0" distL="0" distR="0" wp14:anchorId="08E1BF3D" wp14:editId="57723B76">
+            <wp:extent cx="5253355" cy="1876425"/>
+            <wp:effectExtent l="0" t="0" r="4445" b="9525"/>
+            <wp:docPr id="455" name="Picture 455"/>
             <wp:cNvGraphicFramePr>
               <a:graphicFrameLocks xmlns:a="http://schemas.openxmlformats.org/drawingml/2006/main" noChangeAspect="1"/>
             </wp:cNvGraphicFramePr>
@@ -35632,7 +35743,7 @@
                   <pic:spPr>
                     <a:xfrm>
                       <a:off x="0" y="0"/>
-                      <a:ext cx="5253355" cy="4975860"/>
+                      <a:ext cx="5253355" cy="1876425"/>
                     </a:xfrm>
                     <a:prstGeom prst="rect">
                       <a:avLst/>
@@ -35648,12 +35759,58 @@
     <w:p>
       <w:pPr>
         <w:pStyle w:val="ListParagraph"/>
+        <w:spacing w:line="360" w:lineRule="auto"/>
+        <w:ind w:left="360"/>
+        <w:jc w:val="both"/>
+        <w:rPr>
+          <w:rFonts w:ascii="Times New Roman" w:hAnsi="Times New Roman" w:cs="Times New Roman"/>
+          <w:noProof/>
+          <w:sz w:val="24"/>
+          <w:szCs w:val="24"/>
+          <w:lang w:val="id-ID"/>
+        </w:rPr>
+      </w:pPr>
+    </w:p>
+    <w:p>
+      <w:pPr>
+        <w:pStyle w:val="ListParagraph"/>
+        <w:spacing w:line="360" w:lineRule="auto"/>
+        <w:ind w:left="360"/>
+        <w:jc w:val="both"/>
+        <w:rPr>
+          <w:rFonts w:ascii="Times New Roman" w:hAnsi="Times New Roman" w:cs="Times New Roman"/>
+          <w:noProof/>
+          <w:sz w:val="24"/>
+          <w:szCs w:val="24"/>
+          <w:lang w:val="id-ID"/>
+        </w:rPr>
+      </w:pPr>
+    </w:p>
+    <w:p>
+      <w:pPr>
+        <w:pStyle w:val="ListParagraph"/>
+        <w:spacing w:line="360" w:lineRule="auto"/>
+        <w:ind w:left="360"/>
+        <w:jc w:val="both"/>
+        <w:rPr>
+          <w:rFonts w:ascii="Times New Roman" w:hAnsi="Times New Roman" w:cs="Times New Roman"/>
+          <w:noProof/>
+          <w:sz w:val="24"/>
+          <w:szCs w:val="24"/>
+          <w:lang w:val="id-ID"/>
+        </w:rPr>
+      </w:pPr>
+    </w:p>
+    <w:p>
+      <w:pPr>
+        <w:pStyle w:val="ListParagraph"/>
+        <w:keepNext/>
         <w:numPr>
           <w:ilvl w:val="0"/>
           <w:numId w:val="28"/>
         </w:numPr>
         <w:spacing w:line="360" w:lineRule="auto"/>
-        <w:ind w:left="426"/>
+        <w:ind w:left="284" w:hanging="426"/>
         <w:jc w:val="both"/>
         <w:rPr>
           <w:rFonts w:ascii="Times New Roman" w:hAnsi="Times New Roman" w:cs="Times New Roman"/>
@@ -35671,7 +35828,8 @@
           <w:szCs w:val="24"/>
           <w:lang w:val="id-ID"/>
         </w:rPr>
-        <w:t>User (controller/UserController)</w:t>
+        <w:lastRenderedPageBreak/>
+        <w:t>Tiket (controllers/TiketController)</w:t>
       </w:r>
     </w:p>
     <w:p>
@@ -35682,7 +35840,7 @@
           <w:numId w:val="28"/>
         </w:numPr>
         <w:spacing w:line="360" w:lineRule="auto"/>
-        <w:ind w:left="851"/>
+        <w:ind w:left="426"/>
         <w:jc w:val="both"/>
         <w:rPr>
           <w:rFonts w:ascii="Times New Roman" w:hAnsi="Times New Roman" w:cs="Times New Roman"/>
@@ -35700,14 +35858,14 @@
           <w:szCs w:val="24"/>
           <w:lang w:val="id-ID"/>
         </w:rPr>
-        <w:t>Admin dan User Membuat</w:t>
+        <w:t>User Memesan Tiket</w:t>
       </w:r>
     </w:p>
     <w:p>
       <w:pPr>
         <w:pStyle w:val="ListParagraph"/>
         <w:spacing w:line="360" w:lineRule="auto"/>
-        <w:ind w:left="851"/>
+        <w:ind w:left="426"/>
         <w:jc w:val="both"/>
         <w:rPr>
           <w:rFonts w:ascii="Times New Roman" w:hAnsi="Times New Roman" w:cs="Times New Roman"/>
@@ -35724,12 +35882,11 @@
           <w:sz w:val="24"/>
           <w:szCs w:val="24"/>
         </w:rPr>
-        <w:lastRenderedPageBreak/>
         <w:drawing>
-          <wp:inline distT="0" distB="0" distL="0" distR="0" wp14:anchorId="0F5DB1C0" wp14:editId="1878DDC2">
-            <wp:extent cx="5253355" cy="2754630"/>
-            <wp:effectExtent l="0" t="0" r="4445" b="7620"/>
-            <wp:docPr id="458" name="Picture 458"/>
+          <wp:inline distT="0" distB="0" distL="0" distR="0" wp14:anchorId="545FEF77" wp14:editId="7F727AA6">
+            <wp:extent cx="5253355" cy="4636135"/>
+            <wp:effectExtent l="0" t="0" r="4445" b="0"/>
+            <wp:docPr id="456" name="Picture 456"/>
             <wp:cNvGraphicFramePr>
               <a:graphicFrameLocks xmlns:a="http://schemas.openxmlformats.org/drawingml/2006/main" noChangeAspect="1"/>
             </wp:cNvGraphicFramePr>
@@ -35749,7 +35906,7 @@
                   <pic:spPr>
                     <a:xfrm>
                       <a:off x="0" y="0"/>
-                      <a:ext cx="5253355" cy="2754630"/>
+                      <a:ext cx="5253355" cy="4636135"/>
                     </a:xfrm>
                     <a:prstGeom prst="rect">
                       <a:avLst/>
@@ -35770,7 +35927,7 @@
           <w:numId w:val="28"/>
         </w:numPr>
         <w:spacing w:line="360" w:lineRule="auto"/>
-        <w:ind w:left="851"/>
+        <w:ind w:left="426"/>
         <w:jc w:val="both"/>
         <w:rPr>
           <w:rFonts w:ascii="Times New Roman" w:hAnsi="Times New Roman" w:cs="Times New Roman"/>
@@ -35788,13 +35945,12 @@
           <w:szCs w:val="24"/>
           <w:lang w:val="id-ID"/>
         </w:rPr>
-        <w:t>Admin dan User Mengupdate</w:t>
+        <w:t>User Mencetak Tiket</w:t>
       </w:r>
     </w:p>
     <w:p>
       <w:pPr>
         <w:spacing w:line="360" w:lineRule="auto"/>
-        <w:ind w:left="851"/>
         <w:jc w:val="both"/>
         <w:rPr>
           <w:rFonts w:ascii="Times New Roman" w:hAnsi="Times New Roman" w:cs="Times New Roman"/>
@@ -35811,11 +35967,12 @@
           <w:sz w:val="24"/>
           <w:szCs w:val="24"/>
         </w:rPr>
+        <w:lastRenderedPageBreak/>
         <w:drawing>
-          <wp:inline distT="0" distB="0" distL="0" distR="0" wp14:anchorId="6FE00822" wp14:editId="00A4E416">
-            <wp:extent cx="5253355" cy="3522980"/>
-            <wp:effectExtent l="0" t="0" r="4445" b="1270"/>
-            <wp:docPr id="459" name="Picture 459"/>
+          <wp:inline distT="0" distB="0" distL="0" distR="0" wp14:anchorId="65D82B03" wp14:editId="30F703E8">
+            <wp:extent cx="5253355" cy="4975860"/>
+            <wp:effectExtent l="0" t="0" r="4445" b="0"/>
+            <wp:docPr id="457" name="Picture 457"/>
             <wp:cNvGraphicFramePr>
               <a:graphicFrameLocks xmlns:a="http://schemas.openxmlformats.org/drawingml/2006/main" noChangeAspect="1"/>
             </wp:cNvGraphicFramePr>
@@ -35835,7 +35992,7 @@
                   <pic:spPr>
                     <a:xfrm>
                       <a:off x="0" y="0"/>
-                      <a:ext cx="5253355" cy="3522980"/>
+                      <a:ext cx="5253355" cy="4975860"/>
                     </a:xfrm>
                     <a:prstGeom prst="rect">
                       <a:avLst/>
@@ -35852,6 +36009,35 @@
       <w:pPr>
         <w:pStyle w:val="ListParagraph"/>
         <w:numPr>
+          <w:ilvl w:val="0"/>
+          <w:numId w:val="28"/>
+        </w:numPr>
+        <w:spacing w:line="360" w:lineRule="auto"/>
+        <w:ind w:left="426"/>
+        <w:jc w:val="both"/>
+        <w:rPr>
+          <w:rFonts w:ascii="Times New Roman" w:hAnsi="Times New Roman" w:cs="Times New Roman"/>
+          <w:noProof/>
+          <w:sz w:val="24"/>
+          <w:szCs w:val="24"/>
+          <w:lang w:val="id-ID"/>
+        </w:rPr>
+      </w:pPr>
+      <w:r>
+        <w:rPr>
+          <w:rFonts w:ascii="Times New Roman" w:hAnsi="Times New Roman" w:cs="Times New Roman"/>
+          <w:noProof/>
+          <w:sz w:val="24"/>
+          <w:szCs w:val="24"/>
+          <w:lang w:val="id-ID"/>
+        </w:rPr>
+        <w:t>User (controller/UserController)</w:t>
+      </w:r>
+    </w:p>
+    <w:p>
+      <w:pPr>
+        <w:pStyle w:val="ListParagraph"/>
+        <w:numPr>
           <w:ilvl w:val="1"/>
           <w:numId w:val="28"/>
         </w:numPr>
@@ -35874,12 +36060,14 @@
           <w:szCs w:val="24"/>
           <w:lang w:val="id-ID"/>
         </w:rPr>
-        <w:t xml:space="preserve">Admin dan User Menghapus </w:t>
+        <w:t>Admin dan User Membuat</w:t>
       </w:r>
     </w:p>
     <w:p>
       <w:pPr>
+        <w:pStyle w:val="ListParagraph"/>
         <w:spacing w:line="360" w:lineRule="auto"/>
+        <w:ind w:left="851"/>
         <w:jc w:val="both"/>
         <w:rPr>
           <w:rFonts w:ascii="Times New Roman" w:hAnsi="Times New Roman" w:cs="Times New Roman"/>
@@ -35898,10 +36086,10 @@
         </w:rPr>
         <w:lastRenderedPageBreak/>
         <w:drawing>
-          <wp:inline distT="0" distB="0" distL="0" distR="0" wp14:anchorId="50CECA7A" wp14:editId="283A83CA">
-            <wp:extent cx="5253355" cy="1926590"/>
-            <wp:effectExtent l="0" t="0" r="4445" b="0"/>
-            <wp:docPr id="460" name="Picture 460"/>
+          <wp:inline distT="0" distB="0" distL="0" distR="0" wp14:anchorId="0F5DB1C0" wp14:editId="1878DDC2">
+            <wp:extent cx="5253355" cy="2754630"/>
+            <wp:effectExtent l="0" t="0" r="4445" b="7620"/>
+            <wp:docPr id="458" name="Picture 458"/>
             <wp:cNvGraphicFramePr>
               <a:graphicFrameLocks xmlns:a="http://schemas.openxmlformats.org/drawingml/2006/main" noChangeAspect="1"/>
             </wp:cNvGraphicFramePr>
@@ -35921,6 +36109,178 @@
                   <pic:spPr>
                     <a:xfrm>
                       <a:off x="0" y="0"/>
+                      <a:ext cx="5253355" cy="2754630"/>
+                    </a:xfrm>
+                    <a:prstGeom prst="rect">
+                      <a:avLst/>
+                    </a:prstGeom>
+                  </pic:spPr>
+                </pic:pic>
+              </a:graphicData>
+            </a:graphic>
+          </wp:inline>
+        </w:drawing>
+      </w:r>
+    </w:p>
+    <w:p>
+      <w:pPr>
+        <w:pStyle w:val="ListParagraph"/>
+        <w:numPr>
+          <w:ilvl w:val="1"/>
+          <w:numId w:val="28"/>
+        </w:numPr>
+        <w:spacing w:line="360" w:lineRule="auto"/>
+        <w:ind w:left="851"/>
+        <w:jc w:val="both"/>
+        <w:rPr>
+          <w:rFonts w:ascii="Times New Roman" w:hAnsi="Times New Roman" w:cs="Times New Roman"/>
+          <w:noProof/>
+          <w:sz w:val="24"/>
+          <w:szCs w:val="24"/>
+          <w:lang w:val="id-ID"/>
+        </w:rPr>
+      </w:pPr>
+      <w:r>
+        <w:rPr>
+          <w:rFonts w:ascii="Times New Roman" w:hAnsi="Times New Roman" w:cs="Times New Roman"/>
+          <w:noProof/>
+          <w:sz w:val="24"/>
+          <w:szCs w:val="24"/>
+          <w:lang w:val="id-ID"/>
+        </w:rPr>
+        <w:t>Admin dan User Mengupdate</w:t>
+      </w:r>
+    </w:p>
+    <w:p>
+      <w:pPr>
+        <w:spacing w:line="360" w:lineRule="auto"/>
+        <w:ind w:left="851"/>
+        <w:jc w:val="both"/>
+        <w:rPr>
+          <w:rFonts w:ascii="Times New Roman" w:hAnsi="Times New Roman" w:cs="Times New Roman"/>
+          <w:noProof/>
+          <w:sz w:val="24"/>
+          <w:szCs w:val="24"/>
+          <w:lang w:val="id-ID"/>
+        </w:rPr>
+      </w:pPr>
+      <w:r>
+        <w:rPr>
+          <w:rFonts w:ascii="Times New Roman" w:hAnsi="Times New Roman" w:cs="Times New Roman"/>
+          <w:noProof/>
+          <w:sz w:val="24"/>
+          <w:szCs w:val="24"/>
+        </w:rPr>
+        <w:drawing>
+          <wp:inline distT="0" distB="0" distL="0" distR="0" wp14:anchorId="6FE00822" wp14:editId="00A4E416">
+            <wp:extent cx="5253355" cy="3522980"/>
+            <wp:effectExtent l="0" t="0" r="4445" b="1270"/>
+            <wp:docPr id="459" name="Picture 459"/>
+            <wp:cNvGraphicFramePr>
+              <a:graphicFrameLocks xmlns:a="http://schemas.openxmlformats.org/drawingml/2006/main" noChangeAspect="1"/>
+            </wp:cNvGraphicFramePr>
+            <a:graphic xmlns:a="http://schemas.openxmlformats.org/drawingml/2006/main">
+              <a:graphicData uri="http://schemas.openxmlformats.org/drawingml/2006/picture">
+                <pic:pic xmlns:pic="http://schemas.openxmlformats.org/drawingml/2006/picture">
+                  <pic:nvPicPr>
+                    <pic:cNvPr id="1" name=""/>
+                    <pic:cNvPicPr/>
+                  </pic:nvPicPr>
+                  <pic:blipFill>
+                    <a:blip r:embed="rId33"/>
+                    <a:stretch>
+                      <a:fillRect/>
+                    </a:stretch>
+                  </pic:blipFill>
+                  <pic:spPr>
+                    <a:xfrm>
+                      <a:off x="0" y="0"/>
+                      <a:ext cx="5253355" cy="3522980"/>
+                    </a:xfrm>
+                    <a:prstGeom prst="rect">
+                      <a:avLst/>
+                    </a:prstGeom>
+                  </pic:spPr>
+                </pic:pic>
+              </a:graphicData>
+            </a:graphic>
+          </wp:inline>
+        </w:drawing>
+      </w:r>
+    </w:p>
+    <w:p>
+      <w:pPr>
+        <w:pStyle w:val="ListParagraph"/>
+        <w:numPr>
+          <w:ilvl w:val="1"/>
+          <w:numId w:val="28"/>
+        </w:numPr>
+        <w:spacing w:line="360" w:lineRule="auto"/>
+        <w:ind w:left="851"/>
+        <w:jc w:val="both"/>
+        <w:rPr>
+          <w:rFonts w:ascii="Times New Roman" w:hAnsi="Times New Roman" w:cs="Times New Roman"/>
+          <w:noProof/>
+          <w:sz w:val="24"/>
+          <w:szCs w:val="24"/>
+          <w:lang w:val="id-ID"/>
+        </w:rPr>
+      </w:pPr>
+      <w:r>
+        <w:rPr>
+          <w:rFonts w:ascii="Times New Roman" w:hAnsi="Times New Roman" w:cs="Times New Roman"/>
+          <w:noProof/>
+          <w:sz w:val="24"/>
+          <w:szCs w:val="24"/>
+          <w:lang w:val="id-ID"/>
+        </w:rPr>
+        <w:t xml:space="preserve">Admin dan User Menghapus </w:t>
+      </w:r>
+    </w:p>
+    <w:p>
+      <w:pPr>
+        <w:spacing w:line="360" w:lineRule="auto"/>
+        <w:jc w:val="both"/>
+        <w:rPr>
+          <w:rFonts w:ascii="Times New Roman" w:hAnsi="Times New Roman" w:cs="Times New Roman"/>
+          <w:noProof/>
+          <w:sz w:val="24"/>
+          <w:szCs w:val="24"/>
+          <w:lang w:val="id-ID"/>
+        </w:rPr>
+      </w:pPr>
+      <w:r>
+        <w:rPr>
+          <w:rFonts w:ascii="Times New Roman" w:hAnsi="Times New Roman" w:cs="Times New Roman"/>
+          <w:noProof/>
+          <w:sz w:val="24"/>
+          <w:szCs w:val="24"/>
+        </w:rPr>
+        <w:lastRenderedPageBreak/>
+        <w:drawing>
+          <wp:inline distT="0" distB="0" distL="0" distR="0" wp14:anchorId="50CECA7A" wp14:editId="283A83CA">
+            <wp:extent cx="5253355" cy="1926590"/>
+            <wp:effectExtent l="0" t="0" r="4445" b="0"/>
+            <wp:docPr id="460" name="Picture 460"/>
+            <wp:cNvGraphicFramePr>
+              <a:graphicFrameLocks xmlns:a="http://schemas.openxmlformats.org/drawingml/2006/main" noChangeAspect="1"/>
+            </wp:cNvGraphicFramePr>
+            <a:graphic xmlns:a="http://schemas.openxmlformats.org/drawingml/2006/main">
+              <a:graphicData uri="http://schemas.openxmlformats.org/drawingml/2006/picture">
+                <pic:pic xmlns:pic="http://schemas.openxmlformats.org/drawingml/2006/picture">
+                  <pic:nvPicPr>
+                    <pic:cNvPr id="1" name=""/>
+                    <pic:cNvPicPr/>
+                  </pic:nvPicPr>
+                  <pic:blipFill>
+                    <a:blip r:embed="rId34"/>
+                    <a:stretch>
+                      <a:fillRect/>
+                    </a:stretch>
+                  </pic:blipFill>
+                  <pic:spPr>
+                    <a:xfrm>
+                      <a:off x="0" y="0"/>
                       <a:ext cx="5253355" cy="1926590"/>
                     </a:xfrm>
                     <a:prstGeom prst="rect">
@@ -35998,7 +36358,7 @@
                     <pic:cNvPicPr/>
                   </pic:nvPicPr>
                   <pic:blipFill>
-                    <a:blip r:embed="rId33"/>
+                    <a:blip r:embed="rId35"/>
                     <a:stretch>
                       <a:fillRect/>
                     </a:stretch>
@@ -42029,6 +42389,95 @@
     </w:lvl>
   </w:abstractNum>
   <w:abstractNum w:abstractNumId="15">
+    <w:nsid w:val="2167170A"/>
+    <w:multiLevelType w:val="hybridMultilevel"/>
+    <w:tmpl w:val="0C0EC2FA"/>
+    <w:lvl w:ilvl="0" w:tplc="81C4AD50">
+      <w:start w:val="2"/>
+      <w:numFmt w:val="decimal"/>
+      <w:lvlText w:val="%1."/>
+      <w:lvlJc w:val="left"/>
+      <w:pPr>
+        <w:ind w:left="720" w:hanging="360"/>
+      </w:pPr>
+      <w:rPr>
+        <w:rFonts w:hint="default"/>
+      </w:rPr>
+    </w:lvl>
+    <w:lvl w:ilvl="1" w:tplc="04090019" w:tentative="1">
+      <w:start w:val="1"/>
+      <w:numFmt w:val="lowerLetter"/>
+      <w:lvlText w:val="%2."/>
+      <w:lvlJc w:val="left"/>
+      <w:pPr>
+        <w:ind w:left="1440" w:hanging="360"/>
+      </w:pPr>
+    </w:lvl>
+    <w:lvl w:ilvl="2" w:tplc="0409001B" w:tentative="1">
+      <w:start w:val="1"/>
+      <w:numFmt w:val="lowerRoman"/>
+      <w:lvlText w:val="%3."/>
+      <w:lvlJc w:val="right"/>
+      <w:pPr>
+        <w:ind w:left="2160" w:hanging="180"/>
+      </w:pPr>
+    </w:lvl>
+    <w:lvl w:ilvl="3" w:tplc="0409000F" w:tentative="1">
+      <w:start w:val="1"/>
+      <w:numFmt w:val="decimal"/>
+      <w:lvlText w:val="%4."/>
+      <w:lvlJc w:val="left"/>
+      <w:pPr>
+        <w:ind w:left="2880" w:hanging="360"/>
+      </w:pPr>
+    </w:lvl>
+    <w:lvl w:ilvl="4" w:tplc="04090019" w:tentative="1">
+      <w:start w:val="1"/>
+      <w:numFmt w:val="lowerLetter"/>
+      <w:lvlText w:val="%5."/>
+      <w:lvlJc w:val="left"/>
+      <w:pPr>
+        <w:ind w:left="3600" w:hanging="360"/>
+      </w:pPr>
+    </w:lvl>
+    <w:lvl w:ilvl="5" w:tplc="0409001B" w:tentative="1">
+      <w:start w:val="1"/>
+      <w:numFmt w:val="lowerRoman"/>
+      <w:lvlText w:val="%6."/>
+      <w:lvlJc w:val="right"/>
+      <w:pPr>
+        <w:ind w:left="4320" w:hanging="180"/>
+      </w:pPr>
+    </w:lvl>
+    <w:lvl w:ilvl="6" w:tplc="0409000F" w:tentative="1">
+      <w:start w:val="1"/>
+      <w:numFmt w:val="decimal"/>
+      <w:lvlText w:val="%7."/>
+      <w:lvlJc w:val="left"/>
+      <w:pPr>
+        <w:ind w:left="5040" w:hanging="360"/>
+      </w:pPr>
+    </w:lvl>
+    <w:lvl w:ilvl="7" w:tplc="04090019" w:tentative="1">
+      <w:start w:val="1"/>
+      <w:numFmt w:val="lowerLetter"/>
+      <w:lvlText w:val="%8."/>
+      <w:lvlJc w:val="left"/>
+      <w:pPr>
+        <w:ind w:left="5760" w:hanging="360"/>
+      </w:pPr>
+    </w:lvl>
+    <w:lvl w:ilvl="8" w:tplc="0409001B" w:tentative="1">
+      <w:start w:val="1"/>
+      <w:numFmt w:val="lowerRoman"/>
+      <w:lvlText w:val="%9."/>
+      <w:lvlJc w:val="right"/>
+      <w:pPr>
+        <w:ind w:left="6480" w:hanging="180"/>
+      </w:pPr>
+    </w:lvl>
+  </w:abstractNum>
+  <w:abstractNum w:abstractNumId="16">
     <w:nsid w:val="22D90FE6"/>
     <w:multiLevelType w:val="hybridMultilevel"/>
     <w:tmpl w:val="50B6CCA4"/>
@@ -42114,7 +42563,7 @@
       </w:pPr>
     </w:lvl>
   </w:abstractNum>
-  <w:abstractNum w:abstractNumId="16">
+  <w:abstractNum w:abstractNumId="17">
     <w:nsid w:val="24534AC3"/>
     <w:multiLevelType w:val="hybridMultilevel"/>
     <w:tmpl w:val="A788BAF0"/>
@@ -42203,7 +42652,7 @@
       </w:pPr>
     </w:lvl>
   </w:abstractNum>
-  <w:abstractNum w:abstractNumId="17">
+  <w:abstractNum w:abstractNumId="18">
     <w:nsid w:val="28197B31"/>
     <w:multiLevelType w:val="hybridMultilevel"/>
     <w:tmpl w:val="BB80B11A"/>
@@ -42293,7 +42742,7 @@
       </w:pPr>
     </w:lvl>
   </w:abstractNum>
-  <w:abstractNum w:abstractNumId="18">
+  <w:abstractNum w:abstractNumId="19">
     <w:nsid w:val="2B9356C2"/>
     <w:multiLevelType w:val="multilevel"/>
     <w:tmpl w:val="D788F6E6"/>
@@ -42414,7 +42863,7 @@
       </w:rPr>
     </w:lvl>
   </w:abstractNum>
-  <w:abstractNum w:abstractNumId="19">
+  <w:abstractNum w:abstractNumId="20">
     <w:nsid w:val="2BB85BCB"/>
     <w:multiLevelType w:val="multilevel"/>
     <w:tmpl w:val="8872F306"/>
@@ -42506,7 +42955,93 @@
       </w:pPr>
     </w:lvl>
   </w:abstractNum>
-  <w:abstractNum w:abstractNumId="20">
+  <w:abstractNum w:abstractNumId="21">
+    <w:nsid w:val="2D084AEF"/>
+    <w:multiLevelType w:val="hybridMultilevel"/>
+    <w:tmpl w:val="54189A82"/>
+    <w:lvl w:ilvl="0" w:tplc="0409000F">
+      <w:start w:val="1"/>
+      <w:numFmt w:val="decimal"/>
+      <w:lvlText w:val="%1."/>
+      <w:lvlJc w:val="left"/>
+      <w:pPr>
+        <w:ind w:left="720" w:hanging="360"/>
+      </w:pPr>
+    </w:lvl>
+    <w:lvl w:ilvl="1" w:tplc="04210019" w:tentative="1">
+      <w:start w:val="1"/>
+      <w:numFmt w:val="lowerLetter"/>
+      <w:lvlText w:val="%2."/>
+      <w:lvlJc w:val="left"/>
+      <w:pPr>
+        <w:ind w:left="1440" w:hanging="360"/>
+      </w:pPr>
+    </w:lvl>
+    <w:lvl w:ilvl="2" w:tplc="0421001B" w:tentative="1">
+      <w:start w:val="1"/>
+      <w:numFmt w:val="lowerRoman"/>
+      <w:lvlText w:val="%3."/>
+      <w:lvlJc w:val="right"/>
+      <w:pPr>
+        <w:ind w:left="2160" w:hanging="180"/>
+      </w:pPr>
+    </w:lvl>
+    <w:lvl w:ilvl="3" w:tplc="0421000F" w:tentative="1">
+      <w:start w:val="1"/>
+      <w:numFmt w:val="decimal"/>
+      <w:lvlText w:val="%4."/>
+      <w:lvlJc w:val="left"/>
+      <w:pPr>
+        <w:ind w:left="2880" w:hanging="360"/>
+      </w:pPr>
+    </w:lvl>
+    <w:lvl w:ilvl="4" w:tplc="04210019" w:tentative="1">
+      <w:start w:val="1"/>
+      <w:numFmt w:val="lowerLetter"/>
+      <w:lvlText w:val="%5."/>
+      <w:lvlJc w:val="left"/>
+      <w:pPr>
+        <w:ind w:left="3600" w:hanging="360"/>
+      </w:pPr>
+    </w:lvl>
+    <w:lvl w:ilvl="5" w:tplc="0421001B" w:tentative="1">
+      <w:start w:val="1"/>
+      <w:numFmt w:val="lowerRoman"/>
+      <w:lvlText w:val="%6."/>
+      <w:lvlJc w:val="right"/>
+      <w:pPr>
+        <w:ind w:left="4320" w:hanging="180"/>
+      </w:pPr>
+    </w:lvl>
+    <w:lvl w:ilvl="6" w:tplc="0421000F" w:tentative="1">
+      <w:start w:val="1"/>
+      <w:numFmt w:val="decimal"/>
+      <w:lvlText w:val="%7."/>
+      <w:lvlJc w:val="left"/>
+      <w:pPr>
+        <w:ind w:left="5040" w:hanging="360"/>
+      </w:pPr>
+    </w:lvl>
+    <w:lvl w:ilvl="7" w:tplc="04210019" w:tentative="1">
+      <w:start w:val="1"/>
+      <w:numFmt w:val="lowerLetter"/>
+      <w:lvlText w:val="%8."/>
+      <w:lvlJc w:val="left"/>
+      <w:pPr>
+        <w:ind w:left="5760" w:hanging="360"/>
+      </w:pPr>
+    </w:lvl>
+    <w:lvl w:ilvl="8" w:tplc="0421001B" w:tentative="1">
+      <w:start w:val="1"/>
+      <w:numFmt w:val="lowerRoman"/>
+      <w:lvlText w:val="%9."/>
+      <w:lvlJc w:val="right"/>
+      <w:pPr>
+        <w:ind w:left="6480" w:hanging="180"/>
+      </w:pPr>
+    </w:lvl>
+  </w:abstractNum>
+  <w:abstractNum w:abstractNumId="22">
     <w:nsid w:val="2D22321F"/>
     <w:multiLevelType w:val="hybridMultilevel"/>
     <w:tmpl w:val="3F32BDFA"/>
@@ -42595,7 +43130,7 @@
       </w:pPr>
     </w:lvl>
   </w:abstractNum>
-  <w:abstractNum w:abstractNumId="21">
+  <w:abstractNum w:abstractNumId="23">
     <w:nsid w:val="30265880"/>
     <w:multiLevelType w:val="multilevel"/>
     <w:tmpl w:val="F95E577E"/>
@@ -42708,7 +43243,7 @@
       </w:rPr>
     </w:lvl>
   </w:abstractNum>
-  <w:abstractNum w:abstractNumId="22">
+  <w:abstractNum w:abstractNumId="24">
     <w:nsid w:val="332C58F5"/>
     <w:multiLevelType w:val="hybridMultilevel"/>
     <w:tmpl w:val="28049072"/>
@@ -42794,7 +43329,7 @@
       </w:pPr>
     </w:lvl>
   </w:abstractNum>
-  <w:abstractNum w:abstractNumId="23">
+  <w:abstractNum w:abstractNumId="25">
     <w:nsid w:val="35EF4FEE"/>
     <w:multiLevelType w:val="hybridMultilevel"/>
     <w:tmpl w:val="4C0A89FE"/>
@@ -42883,7 +43418,7 @@
       </w:pPr>
     </w:lvl>
   </w:abstractNum>
-  <w:abstractNum w:abstractNumId="24">
+  <w:abstractNum w:abstractNumId="26">
     <w:nsid w:val="37765A03"/>
     <w:multiLevelType w:val="hybridMultilevel"/>
     <w:tmpl w:val="E11456E8"/>
@@ -42972,7 +43507,7 @@
       </w:pPr>
     </w:lvl>
   </w:abstractNum>
-  <w:abstractNum w:abstractNumId="25">
+  <w:abstractNum w:abstractNumId="27">
     <w:nsid w:val="37782406"/>
     <w:multiLevelType w:val="hybridMultilevel"/>
     <w:tmpl w:val="8B50EBC8"/>
@@ -43058,7 +43593,7 @@
       </w:pPr>
     </w:lvl>
   </w:abstractNum>
-  <w:abstractNum w:abstractNumId="26">
+  <w:abstractNum w:abstractNumId="28">
     <w:nsid w:val="3A8E0E65"/>
     <w:multiLevelType w:val="multilevel"/>
     <w:tmpl w:val="A8C8B0F0"/>
@@ -43179,7 +43714,7 @@
       </w:rPr>
     </w:lvl>
   </w:abstractNum>
-  <w:abstractNum w:abstractNumId="27">
+  <w:abstractNum w:abstractNumId="29">
     <w:nsid w:val="3C287BB5"/>
     <w:multiLevelType w:val="hybridMultilevel"/>
     <w:tmpl w:val="653E7888"/>
@@ -43268,7 +43803,7 @@
       </w:pPr>
     </w:lvl>
   </w:abstractNum>
-  <w:abstractNum w:abstractNumId="28">
+  <w:abstractNum w:abstractNumId="30">
     <w:nsid w:val="3EBA1E2F"/>
     <w:multiLevelType w:val="multilevel"/>
     <w:tmpl w:val="D212AD4C"/>
@@ -43386,7 +43921,7 @@
       </w:rPr>
     </w:lvl>
   </w:abstractNum>
-  <w:abstractNum w:abstractNumId="29">
+  <w:abstractNum w:abstractNumId="31">
     <w:nsid w:val="3F543CF3"/>
     <w:multiLevelType w:val="hybridMultilevel"/>
     <w:tmpl w:val="07965854"/>
@@ -43479,10 +44014,10 @@
       </w:pPr>
     </w:lvl>
   </w:abstractNum>
-  <w:abstractNum w:abstractNumId="30">
+  <w:abstractNum w:abstractNumId="32">
     <w:nsid w:val="44827761"/>
     <w:multiLevelType w:val="hybridMultilevel"/>
-    <w:tmpl w:val="924E23A2"/>
+    <w:tmpl w:val="54189A82"/>
     <w:lvl w:ilvl="0" w:tplc="0409000F">
       <w:start w:val="1"/>
       <w:numFmt w:val="decimal"/>
@@ -43565,7 +44100,7 @@
       </w:pPr>
     </w:lvl>
   </w:abstractNum>
-  <w:abstractNum w:abstractNumId="31">
+  <w:abstractNum w:abstractNumId="33">
     <w:nsid w:val="454940E0"/>
     <w:multiLevelType w:val="multilevel"/>
     <w:tmpl w:val="8BDABE1A"/>
@@ -43658,7 +44193,7 @@
       </w:pPr>
     </w:lvl>
   </w:abstractNum>
-  <w:abstractNum w:abstractNumId="32">
+  <w:abstractNum w:abstractNumId="34">
     <w:nsid w:val="464B7417"/>
     <w:multiLevelType w:val="multilevel"/>
     <w:tmpl w:val="941A36C4"/>
@@ -43747,7 +44282,96 @@
       </w:pPr>
     </w:lvl>
   </w:abstractNum>
-  <w:abstractNum w:abstractNumId="33">
+  <w:abstractNum w:abstractNumId="35">
+    <w:nsid w:val="49160628"/>
+    <w:multiLevelType w:val="hybridMultilevel"/>
+    <w:tmpl w:val="B4A4A010"/>
+    <w:lvl w:ilvl="0" w:tplc="9F5C17A6">
+      <w:start w:val="4"/>
+      <w:numFmt w:val="decimal"/>
+      <w:lvlText w:val="%1."/>
+      <w:lvlJc w:val="left"/>
+      <w:pPr>
+        <w:ind w:left="720" w:hanging="360"/>
+      </w:pPr>
+      <w:rPr>
+        <w:rFonts w:hint="default"/>
+      </w:rPr>
+    </w:lvl>
+    <w:lvl w:ilvl="1" w:tplc="04090019" w:tentative="1">
+      <w:start w:val="1"/>
+      <w:numFmt w:val="lowerLetter"/>
+      <w:lvlText w:val="%2."/>
+      <w:lvlJc w:val="left"/>
+      <w:pPr>
+        <w:ind w:left="1440" w:hanging="360"/>
+      </w:pPr>
+    </w:lvl>
+    <w:lvl w:ilvl="2" w:tplc="0409001B" w:tentative="1">
+      <w:start w:val="1"/>
+      <w:numFmt w:val="lowerRoman"/>
+      <w:lvlText w:val="%3."/>
+      <w:lvlJc w:val="right"/>
+      <w:pPr>
+        <w:ind w:left="2160" w:hanging="180"/>
+      </w:pPr>
+    </w:lvl>
+    <w:lvl w:ilvl="3" w:tplc="0409000F" w:tentative="1">
+      <w:start w:val="1"/>
+      <w:numFmt w:val="decimal"/>
+      <w:lvlText w:val="%4."/>
+      <w:lvlJc w:val="left"/>
+      <w:pPr>
+        <w:ind w:left="2880" w:hanging="360"/>
+      </w:pPr>
+    </w:lvl>
+    <w:lvl w:ilvl="4" w:tplc="04090019" w:tentative="1">
+      <w:start w:val="1"/>
+      <w:numFmt w:val="lowerLetter"/>
+      <w:lvlText w:val="%5."/>
+      <w:lvlJc w:val="left"/>
+      <w:pPr>
+        <w:ind w:left="3600" w:hanging="360"/>
+      </w:pPr>
+    </w:lvl>
+    <w:lvl w:ilvl="5" w:tplc="0409001B" w:tentative="1">
+      <w:start w:val="1"/>
+      <w:numFmt w:val="lowerRoman"/>
+      <w:lvlText w:val="%6."/>
+      <w:lvlJc w:val="right"/>
+      <w:pPr>
+        <w:ind w:left="4320" w:hanging="180"/>
+      </w:pPr>
+    </w:lvl>
+    <w:lvl w:ilvl="6" w:tplc="0409000F" w:tentative="1">
+      <w:start w:val="1"/>
+      <w:numFmt w:val="decimal"/>
+      <w:lvlText w:val="%7."/>
+      <w:lvlJc w:val="left"/>
+      <w:pPr>
+        <w:ind w:left="5040" w:hanging="360"/>
+      </w:pPr>
+    </w:lvl>
+    <w:lvl w:ilvl="7" w:tplc="04090019" w:tentative="1">
+      <w:start w:val="1"/>
+      <w:numFmt w:val="lowerLetter"/>
+      <w:lvlText w:val="%8."/>
+      <w:lvlJc w:val="left"/>
+      <w:pPr>
+        <w:ind w:left="5760" w:hanging="360"/>
+      </w:pPr>
+    </w:lvl>
+    <w:lvl w:ilvl="8" w:tplc="0409001B" w:tentative="1">
+      <w:start w:val="1"/>
+      <w:numFmt w:val="lowerRoman"/>
+      <w:lvlText w:val="%9."/>
+      <w:lvlJc w:val="right"/>
+      <w:pPr>
+        <w:ind w:left="6480" w:hanging="180"/>
+      </w:pPr>
+    </w:lvl>
+  </w:abstractNum>
+  <w:abstractNum w:abstractNumId="36">
     <w:nsid w:val="49C3027C"/>
     <w:multiLevelType w:val="multilevel"/>
     <w:tmpl w:val="B4B4D3EC"/>
@@ -43860,7 +44484,7 @@
       </w:rPr>
     </w:lvl>
   </w:abstractNum>
-  <w:abstractNum w:abstractNumId="34">
+  <w:abstractNum w:abstractNumId="37">
     <w:nsid w:val="53535283"/>
     <w:multiLevelType w:val="hybridMultilevel"/>
     <w:tmpl w:val="78FE26B0"/>
@@ -43956,7 +44580,7 @@
       </w:pPr>
     </w:lvl>
   </w:abstractNum>
-  <w:abstractNum w:abstractNumId="35">
+  <w:abstractNum w:abstractNumId="38">
     <w:nsid w:val="53A362CD"/>
     <w:multiLevelType w:val="hybridMultilevel"/>
     <w:tmpl w:val="D5B664BC"/>
@@ -44054,7 +44678,7 @@
       </w:pPr>
     </w:lvl>
   </w:abstractNum>
-  <w:abstractNum w:abstractNumId="36">
+  <w:abstractNum w:abstractNumId="39">
     <w:nsid w:val="54A47203"/>
     <w:multiLevelType w:val="hybridMultilevel"/>
     <w:tmpl w:val="40242364"/>
@@ -44167,7 +44791,7 @@
       </w:rPr>
     </w:lvl>
   </w:abstractNum>
-  <w:abstractNum w:abstractNumId="37">
+  <w:abstractNum w:abstractNumId="40">
     <w:nsid w:val="56ED060B"/>
     <w:multiLevelType w:val="hybridMultilevel"/>
     <w:tmpl w:val="04B6F3FC"/>
@@ -44256,7 +44880,7 @@
       </w:pPr>
     </w:lvl>
   </w:abstractNum>
-  <w:abstractNum w:abstractNumId="38">
+  <w:abstractNum w:abstractNumId="41">
     <w:nsid w:val="576800FF"/>
     <w:multiLevelType w:val="hybridMultilevel"/>
     <w:tmpl w:val="D5327A96"/>
@@ -44345,7 +44969,7 @@
       </w:pPr>
     </w:lvl>
   </w:abstractNum>
-  <w:abstractNum w:abstractNumId="39">
+  <w:abstractNum w:abstractNumId="42">
     <w:nsid w:val="57EF24E9"/>
     <w:multiLevelType w:val="multilevel"/>
     <w:tmpl w:val="7C2E4F88"/>
@@ -44458,7 +45082,7 @@
       </w:rPr>
     </w:lvl>
   </w:abstractNum>
-  <w:abstractNum w:abstractNumId="40">
+  <w:abstractNum w:abstractNumId="43">
     <w:nsid w:val="5A983F2D"/>
     <w:multiLevelType w:val="hybridMultilevel"/>
     <w:tmpl w:val="C3C866AA"/>
@@ -44547,7 +45171,7 @@
       </w:pPr>
     </w:lvl>
   </w:abstractNum>
-  <w:abstractNum w:abstractNumId="41">
+  <w:abstractNum w:abstractNumId="44">
     <w:nsid w:val="5F12029E"/>
     <w:multiLevelType w:val="multilevel"/>
     <w:tmpl w:val="5156DFF2"/>
@@ -44668,7 +45292,7 @@
       </w:rPr>
     </w:lvl>
   </w:abstractNum>
-  <w:abstractNum w:abstractNumId="42">
+  <w:abstractNum w:abstractNumId="45">
     <w:nsid w:val="5F323D2F"/>
     <w:multiLevelType w:val="hybridMultilevel"/>
     <w:tmpl w:val="B1CC4A82"/>
@@ -44759,7 +45383,96 @@
       </w:pPr>
     </w:lvl>
   </w:abstractNum>
-  <w:abstractNum w:abstractNumId="43">
+  <w:abstractNum w:abstractNumId="46">
+    <w:nsid w:val="615E2F62"/>
+    <w:multiLevelType w:val="hybridMultilevel"/>
+    <w:tmpl w:val="1FC4020C"/>
+    <w:lvl w:ilvl="0" w:tplc="018487D0">
+      <w:start w:val="3"/>
+      <w:numFmt w:val="decimal"/>
+      <w:lvlText w:val="%1."/>
+      <w:lvlJc w:val="left"/>
+      <w:pPr>
+        <w:ind w:left="720" w:hanging="360"/>
+      </w:pPr>
+      <w:rPr>
+        <w:rFonts w:hint="default"/>
+      </w:rPr>
+    </w:lvl>
+    <w:lvl w:ilvl="1" w:tplc="04090019" w:tentative="1">
+      <w:start w:val="1"/>
+      <w:numFmt w:val="lowerLetter"/>
+      <w:lvlText w:val="%2."/>
+      <w:lvlJc w:val="left"/>
+      <w:pPr>
+        <w:ind w:left="1440" w:hanging="360"/>
+      </w:pPr>
+    </w:lvl>
+    <w:lvl w:ilvl="2" w:tplc="0409001B" w:tentative="1">
+      <w:start w:val="1"/>
+      <w:numFmt w:val="lowerRoman"/>
+      <w:lvlText w:val="%3."/>
+      <w:lvlJc w:val="right"/>
+      <w:pPr>
+        <w:ind w:left="2160" w:hanging="180"/>
+      </w:pPr>
+    </w:lvl>
+    <w:lvl w:ilvl="3" w:tplc="0409000F" w:tentative="1">
+      <w:start w:val="1"/>
+      <w:numFmt w:val="decimal"/>
+      <w:lvlText w:val="%4."/>
+      <w:lvlJc w:val="left"/>
+      <w:pPr>
+        <w:ind w:left="2880" w:hanging="360"/>
+      </w:pPr>
+    </w:lvl>
+    <w:lvl w:ilvl="4" w:tplc="04090019" w:tentative="1">
+      <w:start w:val="1"/>
+      <w:numFmt w:val="lowerLetter"/>
+      <w:lvlText w:val="%5."/>
+      <w:lvlJc w:val="left"/>
+      <w:pPr>
+        <w:ind w:left="3600" w:hanging="360"/>
+      </w:pPr>
+    </w:lvl>
+    <w:lvl w:ilvl="5" w:tplc="0409001B" w:tentative="1">
+      <w:start w:val="1"/>
+      <w:numFmt w:val="lowerRoman"/>
+      <w:lvlText w:val="%6."/>
+      <w:lvlJc w:val="right"/>
+      <w:pPr>
+        <w:ind w:left="4320" w:hanging="180"/>
+      </w:pPr>
+    </w:lvl>
+    <w:lvl w:ilvl="6" w:tplc="0409000F" w:tentative="1">
+      <w:start w:val="1"/>
+      <w:numFmt w:val="decimal"/>
+      <w:lvlText w:val="%7."/>
+      <w:lvlJc w:val="left"/>
+      <w:pPr>
+        <w:ind w:left="5040" w:hanging="360"/>
+      </w:pPr>
+    </w:lvl>
+    <w:lvl w:ilvl="7" w:tplc="04090019" w:tentative="1">
+      <w:start w:val="1"/>
+      <w:numFmt w:val="lowerLetter"/>
+      <w:lvlText w:val="%8."/>
+      <w:lvlJc w:val="left"/>
+      <w:pPr>
+        <w:ind w:left="5760" w:hanging="360"/>
+      </w:pPr>
+    </w:lvl>
+    <w:lvl w:ilvl="8" w:tplc="0409001B" w:tentative="1">
+      <w:start w:val="1"/>
+      <w:numFmt w:val="lowerRoman"/>
+      <w:lvlText w:val="%9."/>
+      <w:lvlJc w:val="right"/>
+      <w:pPr>
+        <w:ind w:left="6480" w:hanging="180"/>
+      </w:pPr>
+    </w:lvl>
+  </w:abstractNum>
+  <w:abstractNum w:abstractNumId="47">
     <w:nsid w:val="62581D3B"/>
     <w:multiLevelType w:val="hybridMultilevel"/>
     <w:tmpl w:val="FE28031A"/>
@@ -44849,7 +45562,7 @@
       </w:pPr>
     </w:lvl>
   </w:abstractNum>
-  <w:abstractNum w:abstractNumId="44">
+  <w:abstractNum w:abstractNumId="48">
     <w:nsid w:val="66D662B4"/>
     <w:multiLevelType w:val="hybridMultilevel"/>
     <w:tmpl w:val="86943DD6"/>
@@ -44947,7 +45660,7 @@
       </w:pPr>
     </w:lvl>
   </w:abstractNum>
-  <w:abstractNum w:abstractNumId="45">
+  <w:abstractNum w:abstractNumId="49">
     <w:nsid w:val="6BF5562A"/>
     <w:multiLevelType w:val="multilevel"/>
     <w:tmpl w:val="D788F6E6"/>
@@ -45068,7 +45781,7 @@
       </w:rPr>
     </w:lvl>
   </w:abstractNum>
-  <w:abstractNum w:abstractNumId="46">
+  <w:abstractNum w:abstractNumId="50">
     <w:nsid w:val="6F7D6833"/>
     <w:multiLevelType w:val="multilevel"/>
     <w:tmpl w:val="D788F6E6"/>
@@ -45189,7 +45902,7 @@
       </w:rPr>
     </w:lvl>
   </w:abstractNum>
-  <w:abstractNum w:abstractNumId="47">
+  <w:abstractNum w:abstractNumId="51">
     <w:nsid w:val="70B5153E"/>
     <w:multiLevelType w:val="multilevel"/>
     <w:tmpl w:val="9544F990"/>
@@ -45310,7 +46023,7 @@
       </w:rPr>
     </w:lvl>
   </w:abstractNum>
-  <w:abstractNum w:abstractNumId="48">
+  <w:abstractNum w:abstractNumId="52">
     <w:nsid w:val="75755FD5"/>
     <w:multiLevelType w:val="hybridMultilevel"/>
     <w:tmpl w:val="9B187988"/>
@@ -45408,7 +46121,7 @@
       </w:pPr>
     </w:lvl>
   </w:abstractNum>
-  <w:abstractNum w:abstractNumId="49">
+  <w:abstractNum w:abstractNumId="53">
     <w:nsid w:val="75837514"/>
     <w:multiLevelType w:val="hybridMultilevel"/>
     <w:tmpl w:val="A27A9A84"/>
@@ -45497,7 +46210,7 @@
       </w:pPr>
     </w:lvl>
   </w:abstractNum>
-  <w:abstractNum w:abstractNumId="50">
+  <w:abstractNum w:abstractNumId="54">
     <w:nsid w:val="7C0800E0"/>
     <w:multiLevelType w:val="hybridMultilevel"/>
     <w:tmpl w:val="8FC29E46"/>
@@ -45586,7 +46299,7 @@
       </w:pPr>
     </w:lvl>
   </w:abstractNum>
-  <w:abstractNum w:abstractNumId="51">
+  <w:abstractNum w:abstractNumId="55">
     <w:nsid w:val="7D4C202D"/>
     <w:multiLevelType w:val="hybridMultilevel"/>
     <w:tmpl w:val="5A12C362"/>
@@ -45676,7 +46389,7 @@
       </w:pPr>
     </w:lvl>
   </w:abstractNum>
-  <w:abstractNum w:abstractNumId="52">
+  <w:abstractNum w:abstractNumId="56">
     <w:nsid w:val="7E473DB3"/>
     <w:multiLevelType w:val="multilevel"/>
     <w:tmpl w:val="8C3EBCE4"/>
@@ -45797,7 +46510,7 @@
       </w:rPr>
     </w:lvl>
   </w:abstractNum>
-  <w:abstractNum w:abstractNumId="53">
+  <w:abstractNum w:abstractNumId="57">
     <w:nsid w:val="7FFB0A77"/>
     <w:multiLevelType w:val="hybridMultilevel"/>
     <w:tmpl w:val="70F4A77A"/>
@@ -45888,7 +46601,7 @@
     </w:lvl>
   </w:abstractNum>
   <w:num w:numId="1">
-    <w:abstractNumId w:val="48"/>
+    <w:abstractNumId w:val="52"/>
   </w:num>
   <w:num w:numId="2">
     <w:abstractNumId w:val="1"/>
@@ -45897,49 +46610,49 @@
     <w:abstractNumId w:val="0"/>
   </w:num>
   <w:num w:numId="4">
-    <w:abstractNumId w:val="41"/>
+    <w:abstractNumId w:val="44"/>
   </w:num>
   <w:num w:numId="5">
-    <w:abstractNumId w:val="43"/>
+    <w:abstractNumId w:val="47"/>
   </w:num>
   <w:num w:numId="6">
-    <w:abstractNumId w:val="32"/>
+    <w:abstractNumId w:val="34"/>
   </w:num>
   <w:num w:numId="7">
-    <w:abstractNumId w:val="18"/>
+    <w:abstractNumId w:val="19"/>
   </w:num>
   <w:num w:numId="8">
-    <w:abstractNumId w:val="34"/>
+    <w:abstractNumId w:val="37"/>
   </w:num>
   <w:num w:numId="9">
-    <w:abstractNumId w:val="35"/>
+    <w:abstractNumId w:val="38"/>
   </w:num>
   <w:num w:numId="10">
     <w:abstractNumId w:val="4"/>
   </w:num>
   <w:num w:numId="11">
-    <w:abstractNumId w:val="44"/>
+    <w:abstractNumId w:val="48"/>
   </w:num>
   <w:num w:numId="12">
-    <w:abstractNumId w:val="31"/>
+    <w:abstractNumId w:val="33"/>
   </w:num>
   <w:num w:numId="13">
-    <w:abstractNumId w:val="36"/>
+    <w:abstractNumId w:val="39"/>
   </w:num>
   <w:num w:numId="14">
-    <w:abstractNumId w:val="19"/>
+    <w:abstractNumId w:val="20"/>
   </w:num>
   <w:num w:numId="15">
     <w:abstractNumId w:val="13"/>
   </w:num>
   <w:num w:numId="16">
+    <w:abstractNumId w:val="45"/>
+  </w:num>
+  <w:num w:numId="17">
     <w:abstractNumId w:val="42"/>
   </w:num>
-  <w:num w:numId="17">
-    <w:abstractNumId w:val="39"/>
-  </w:num>
   <w:num w:numId="18">
-    <w:abstractNumId w:val="15"/>
+    <w:abstractNumId w:val="16"/>
   </w:num>
   <w:num w:numId="19">
     <w:abstractNumId w:val="5"/>
@@ -45948,13 +46661,13 @@
     <w:abstractNumId w:val="12"/>
   </w:num>
   <w:num w:numId="21">
-    <w:abstractNumId w:val="25"/>
+    <w:abstractNumId w:val="27"/>
   </w:num>
   <w:num w:numId="22">
-    <w:abstractNumId w:val="29"/>
+    <w:abstractNumId w:val="31"/>
   </w:num>
   <w:num w:numId="23">
-    <w:abstractNumId w:val="28"/>
+    <w:abstractNumId w:val="30"/>
   </w:num>
   <w:num w:numId="24">
     <w:abstractNumId w:val="11"/>
@@ -45963,19 +46676,19 @@
     <w:abstractNumId w:val="10"/>
   </w:num>
   <w:num w:numId="26">
-    <w:abstractNumId w:val="17"/>
+    <w:abstractNumId w:val="18"/>
   </w:num>
   <w:num w:numId="27">
-    <w:abstractNumId w:val="27"/>
+    <w:abstractNumId w:val="29"/>
   </w:num>
   <w:num w:numId="28">
     <w:abstractNumId w:val="3"/>
   </w:num>
   <w:num w:numId="29">
-    <w:abstractNumId w:val="51"/>
+    <w:abstractNumId w:val="55"/>
   </w:num>
   <w:num w:numId="30">
-    <w:abstractNumId w:val="53"/>
+    <w:abstractNumId w:val="57"/>
   </w:num>
   <w:num w:numId="31">
     <w:abstractNumId w:val="6"/>
@@ -45984,16 +46697,16 @@
     <w:abstractNumId w:val="14"/>
   </w:num>
   <w:num w:numId="33">
-    <w:abstractNumId w:val="21"/>
+    <w:abstractNumId w:val="23"/>
   </w:num>
   <w:num w:numId="34">
-    <w:abstractNumId w:val="45"/>
+    <w:abstractNumId w:val="49"/>
   </w:num>
   <w:num w:numId="35">
-    <w:abstractNumId w:val="30"/>
+    <w:abstractNumId w:val="32"/>
   </w:num>
   <w:num w:numId="36">
-    <w:abstractNumId w:val="24"/>
+    <w:abstractNumId w:val="26"/>
   </w:num>
   <w:num w:numId="37">
     <w:abstractNumId w:val="7"/>
@@ -46002,52 +46715,64 @@
     <w:abstractNumId w:val="9"/>
   </w:num>
   <w:num w:numId="39">
-    <w:abstractNumId w:val="20"/>
+    <w:abstractNumId w:val="22"/>
   </w:num>
   <w:num w:numId="40">
-    <w:abstractNumId w:val="23"/>
+    <w:abstractNumId w:val="25"/>
   </w:num>
   <w:num w:numId="41">
-    <w:abstractNumId w:val="46"/>
+    <w:abstractNumId w:val="50"/>
   </w:num>
   <w:num w:numId="42">
-    <w:abstractNumId w:val="47"/>
+    <w:abstractNumId w:val="51"/>
   </w:num>
   <w:num w:numId="43">
-    <w:abstractNumId w:val="52"/>
+    <w:abstractNumId w:val="56"/>
   </w:num>
   <w:num w:numId="44">
-    <w:abstractNumId w:val="26"/>
+    <w:abstractNumId w:val="28"/>
   </w:num>
   <w:num w:numId="45">
-    <w:abstractNumId w:val="33"/>
+    <w:abstractNumId w:val="36"/>
   </w:num>
   <w:num w:numId="46">
-    <w:abstractNumId w:val="22"/>
+    <w:abstractNumId w:val="24"/>
   </w:num>
   <w:num w:numId="47">
-    <w:abstractNumId w:val="40"/>
+    <w:abstractNumId w:val="43"/>
   </w:num>
   <w:num w:numId="48">
-    <w:abstractNumId w:val="38"/>
+    <w:abstractNumId w:val="41"/>
   </w:num>
   <w:num w:numId="49">
     <w:abstractNumId w:val="2"/>
   </w:num>
   <w:num w:numId="50">
-    <w:abstractNumId w:val="49"/>
+    <w:abstractNumId w:val="53"/>
   </w:num>
   <w:num w:numId="51">
-    <w:abstractNumId w:val="37"/>
+    <w:abstractNumId w:val="40"/>
   </w:num>
   <w:num w:numId="52">
     <w:abstractNumId w:val="8"/>
   </w:num>
   <w:num w:numId="53">
-    <w:abstractNumId w:val="50"/>
+    <w:abstractNumId w:val="54"/>
   </w:num>
   <w:num w:numId="54">
-    <w:abstractNumId w:val="16"/>
+    <w:abstractNumId w:val="17"/>
+  </w:num>
+  <w:num w:numId="55">
+    <w:abstractNumId w:val="21"/>
+  </w:num>
+  <w:num w:numId="56">
+    <w:abstractNumId w:val="15"/>
+  </w:num>
+  <w:num w:numId="57">
+    <w:abstractNumId w:val="46"/>
+  </w:num>
+  <w:num w:numId="58">
+    <w:abstractNumId w:val="35"/>
   </w:num>
   <w:numIdMacAtCleanup w:val="54"/>
 </w:numbering>
@@ -47491,7 +48216,7 @@
 </file>
 
 <file path=customXml/itemProps1.xml><?xml version="1.0" encoding="utf-8"?>
-<ds:datastoreItem xmlns:ds="http://schemas.openxmlformats.org/officeDocument/2006/customXml" ds:itemID="{43026A20-D606-4EFD-BAB5-4D6C14415F7E}">
+<ds:datastoreItem xmlns:ds="http://schemas.openxmlformats.org/officeDocument/2006/customXml" ds:itemID="{CD92E31D-A7C4-4B11-9653-E6C04D3E12F5}">
   <ds:schemaRefs>
     <ds:schemaRef ds:uri="http://schemas.openxmlformats.org/officeDocument/2006/bibliography"/>
   </ds:schemaRefs>

</xml_diff>

<commit_message>
export database baru (untuk fungsi counter)
</commit_message>
<xml_diff>
--- a/SKRIPSI.docx
+++ b/SKRIPSI.docx
@@ -30749,25 +30749,20 @@
         </w:tabs>
         <w:ind w:hanging="720"/>
         <w:rPr>
-          <w:rFonts w:ascii="Times New Roman" w:hAnsi="Times New Roman" w:cs="Times New Roman"/>
-          <w:i w:val="0"/>
-          <w:color w:val="000000" w:themeColor="text1"/>
-          <w:lang w:val="id-ID"/>
-        </w:rPr>
-      </w:pPr>
-      <w:r>
-        <w:rPr>
-          <w:rFonts w:ascii="Times New Roman" w:hAnsi="Times New Roman" w:cs="Times New Roman"/>
-          <w:i w:val="0"/>
-          <w:color w:val="000000" w:themeColor="text1"/>
+          <w:rFonts w:cs="Times New Roman"/>
+          <w:i/>
+          <w:lang w:val="id-ID"/>
+        </w:rPr>
+      </w:pPr>
+      <w:r>
+        <w:rPr>
+          <w:rFonts w:cs="Times New Roman"/>
         </w:rPr>
         <w:t xml:space="preserve">Activity Diagram </w:t>
       </w:r>
       <w:r>
         <w:rPr>
-          <w:rFonts w:ascii="Times New Roman" w:hAnsi="Times New Roman" w:cs="Times New Roman"/>
-          <w:i w:val="0"/>
-          <w:color w:val="000000" w:themeColor="text1"/>
+          <w:rFonts w:cs="Times New Roman"/>
           <w:lang w:val="id-ID"/>
         </w:rPr>
         <w:t>Mengelola Event</w:t>
@@ -31151,29 +31146,24 @@
         </w:numPr>
         <w:ind w:left="990" w:hanging="990"/>
         <w:rPr>
-          <w:rFonts w:ascii="Times New Roman" w:hAnsi="Times New Roman" w:cs="Times New Roman"/>
-          <w:i w:val="0"/>
-          <w:noProof/>
-          <w:color w:val="000000" w:themeColor="text1"/>
-          <w:lang w:val="id-ID"/>
-        </w:rPr>
-      </w:pPr>
-      <w:r>
-        <w:rPr>
-          <w:rFonts w:ascii="Times New Roman" w:hAnsi="Times New Roman" w:cs="Times New Roman"/>
-          <w:i w:val="0"/>
-          <w:noProof/>
-          <w:color w:val="000000" w:themeColor="text1"/>
+          <w:rFonts w:cs="Times New Roman"/>
+          <w:i/>
+          <w:noProof/>
+          <w:lang w:val="id-ID"/>
+        </w:rPr>
+      </w:pPr>
+      <w:r>
+        <w:rPr>
+          <w:rFonts w:cs="Times New Roman"/>
+          <w:noProof/>
           <w:lang w:val="id-ID"/>
         </w:rPr>
         <w:t xml:space="preserve">Activity Diagram </w:t>
       </w:r>
       <w:r>
         <w:rPr>
-          <w:rFonts w:ascii="Times New Roman" w:hAnsi="Times New Roman" w:cs="Times New Roman"/>
-          <w:i w:val="0"/>
-          <w:noProof/>
-          <w:color w:val="000000" w:themeColor="text1"/>
+          <w:rFonts w:cs="Times New Roman"/>
+          <w:noProof/>
           <w:lang w:val="id-ID"/>
         </w:rPr>
         <w:t>Melihat Event</w:t>
@@ -31546,19 +31536,16 @@
         </w:numPr>
         <w:ind w:left="900" w:hanging="900"/>
         <w:rPr>
-          <w:rFonts w:ascii="Times New Roman" w:hAnsi="Times New Roman" w:cs="Times New Roman"/>
-          <w:i w:val="0"/>
-          <w:noProof/>
-          <w:color w:val="000000" w:themeColor="text1"/>
-          <w:lang w:val="id-ID"/>
-        </w:rPr>
-      </w:pPr>
-      <w:r>
-        <w:rPr>
-          <w:rFonts w:ascii="Times New Roman" w:hAnsi="Times New Roman" w:cs="Times New Roman"/>
-          <w:i w:val="0"/>
-          <w:noProof/>
-          <w:color w:val="000000" w:themeColor="text1"/>
+          <w:rFonts w:cs="Times New Roman"/>
+          <w:i/>
+          <w:noProof/>
+          <w:lang w:val="id-ID"/>
+        </w:rPr>
+      </w:pPr>
+      <w:r>
+        <w:rPr>
+          <w:rFonts w:cs="Times New Roman"/>
+          <w:noProof/>
           <w:lang w:val="id-ID"/>
         </w:rPr>
         <w:t>Activity Diagram Memesan Tiket</w:t>
@@ -31974,19 +31961,16 @@
         </w:numPr>
         <w:ind w:left="900" w:hanging="900"/>
         <w:rPr>
-          <w:rFonts w:ascii="Times New Roman" w:hAnsi="Times New Roman" w:cs="Times New Roman"/>
-          <w:i w:val="0"/>
-          <w:noProof/>
-          <w:color w:val="000000" w:themeColor="text1"/>
-          <w:lang w:val="id-ID"/>
-        </w:rPr>
-      </w:pPr>
-      <w:r>
-        <w:rPr>
-          <w:rFonts w:ascii="Times New Roman" w:hAnsi="Times New Roman" w:cs="Times New Roman"/>
-          <w:i w:val="0"/>
-          <w:noProof/>
-          <w:color w:val="000000" w:themeColor="text1"/>
+          <w:rFonts w:cs="Times New Roman"/>
+          <w:i/>
+          <w:noProof/>
+          <w:lang w:val="id-ID"/>
+        </w:rPr>
+      </w:pPr>
+      <w:r>
+        <w:rPr>
+          <w:rFonts w:cs="Times New Roman"/>
+          <w:noProof/>
           <w:lang w:val="id-ID"/>
         </w:rPr>
         <w:t>Activity Diagram Mencetak Tiket</w:t>
@@ -32342,19 +32326,16 @@
         </w:numPr>
         <w:ind w:left="900" w:hanging="900"/>
         <w:rPr>
-          <w:rFonts w:ascii="Times New Roman" w:hAnsi="Times New Roman" w:cs="Times New Roman"/>
-          <w:i w:val="0"/>
-          <w:noProof/>
-          <w:color w:val="000000" w:themeColor="text1"/>
-          <w:lang w:val="id-ID"/>
-        </w:rPr>
-      </w:pPr>
-      <w:r>
-        <w:rPr>
-          <w:rFonts w:ascii="Times New Roman" w:hAnsi="Times New Roman" w:cs="Times New Roman"/>
-          <w:i w:val="0"/>
-          <w:noProof/>
-          <w:color w:val="000000" w:themeColor="text1"/>
+          <w:rFonts w:cs="Times New Roman"/>
+          <w:i/>
+          <w:noProof/>
+          <w:lang w:val="id-ID"/>
+        </w:rPr>
+      </w:pPr>
+      <w:r>
+        <w:rPr>
+          <w:rFonts w:cs="Times New Roman"/>
+          <w:noProof/>
           <w:lang w:val="id-ID"/>
         </w:rPr>
         <w:t>Activity Diagram Mereview Event</w:t>
@@ -32729,49 +32710,40 @@
         </w:numPr>
         <w:ind w:left="900" w:hanging="900"/>
         <w:rPr>
-          <w:rFonts w:ascii="Times New Roman" w:hAnsi="Times New Roman" w:cs="Times New Roman"/>
-          <w:i w:val="0"/>
-          <w:noProof/>
-          <w:color w:val="000000" w:themeColor="text1"/>
-          <w:lang w:val="id-ID"/>
-        </w:rPr>
-      </w:pPr>
-      <w:r>
-        <w:rPr>
-          <w:rFonts w:ascii="Times New Roman" w:hAnsi="Times New Roman" w:cs="Times New Roman"/>
-          <w:i w:val="0"/>
-          <w:noProof/>
-          <w:color w:val="000000" w:themeColor="text1"/>
+          <w:rFonts w:cs="Times New Roman"/>
+          <w:i/>
+          <w:noProof/>
+          <w:lang w:val="id-ID"/>
+        </w:rPr>
+      </w:pPr>
+      <w:r>
+        <w:rPr>
+          <w:rFonts w:cs="Times New Roman"/>
+          <w:noProof/>
           <w:lang w:val="id-ID"/>
         </w:rPr>
         <w:t>Activity Diagram Me</w:t>
       </w:r>
       <w:r>
         <w:rPr>
-          <w:rFonts w:ascii="Times New Roman" w:hAnsi="Times New Roman" w:cs="Times New Roman"/>
-          <w:i w:val="0"/>
-          <w:noProof/>
-          <w:color w:val="000000" w:themeColor="text1"/>
+          <w:rFonts w:cs="Times New Roman"/>
+          <w:noProof/>
           <w:lang w:val="id-ID"/>
         </w:rPr>
         <w:t>ngelola</w:t>
       </w:r>
       <w:r>
         <w:rPr>
-          <w:rFonts w:ascii="Times New Roman" w:hAnsi="Times New Roman" w:cs="Times New Roman"/>
-          <w:i w:val="0"/>
-          <w:noProof/>
-          <w:color w:val="000000" w:themeColor="text1"/>
+          <w:rFonts w:cs="Times New Roman"/>
+          <w:noProof/>
           <w:lang w:val="id-ID"/>
         </w:rPr>
         <w:t xml:space="preserve"> </w:t>
       </w:r>
       <w:r>
         <w:rPr>
-          <w:rFonts w:ascii="Times New Roman" w:hAnsi="Times New Roman" w:cs="Times New Roman"/>
-          <w:i w:val="0"/>
-          <w:noProof/>
-          <w:color w:val="000000" w:themeColor="text1"/>
+          <w:rFonts w:cs="Times New Roman"/>
+          <w:noProof/>
           <w:lang w:val="id-ID"/>
         </w:rPr>
         <w:t>Data User</w:t>
@@ -33136,19 +33108,16 @@
         </w:numPr>
         <w:ind w:left="900" w:hanging="900"/>
         <w:rPr>
-          <w:rFonts w:ascii="Times New Roman" w:hAnsi="Times New Roman" w:cs="Times New Roman"/>
-          <w:i w:val="0"/>
-          <w:noProof/>
-          <w:color w:val="000000" w:themeColor="text1"/>
-          <w:lang w:val="id-ID"/>
-        </w:rPr>
-      </w:pPr>
-      <w:r>
-        <w:rPr>
-          <w:rFonts w:ascii="Times New Roman" w:hAnsi="Times New Roman" w:cs="Times New Roman"/>
-          <w:i w:val="0"/>
-          <w:noProof/>
-          <w:color w:val="000000" w:themeColor="text1"/>
+          <w:rFonts w:cs="Times New Roman"/>
+          <w:i/>
+          <w:noProof/>
+          <w:lang w:val="id-ID"/>
+        </w:rPr>
+      </w:pPr>
+      <w:r>
+        <w:rPr>
+          <w:rFonts w:cs="Times New Roman"/>
+          <w:noProof/>
           <w:lang w:val="id-ID"/>
         </w:rPr>
         <w:t>Activity Diagram Mengubah Data User</w:t>
@@ -33585,24 +33554,19 @@
         </w:numPr>
         <w:ind w:left="900" w:hanging="900"/>
         <w:rPr>
-          <w:rFonts w:ascii="Times New Roman" w:hAnsi="Times New Roman" w:cs="Times New Roman"/>
-          <w:i w:val="0"/>
-          <w:color w:val="000000" w:themeColor="text1"/>
-        </w:rPr>
-      </w:pPr>
-      <w:r>
-        <w:rPr>
-          <w:rFonts w:ascii="Times New Roman" w:hAnsi="Times New Roman" w:cs="Times New Roman"/>
-          <w:i w:val="0"/>
-          <w:color w:val="000000" w:themeColor="text1"/>
+          <w:rFonts w:cs="Times New Roman"/>
+          <w:i/>
+        </w:rPr>
+      </w:pPr>
+      <w:r>
+        <w:rPr>
+          <w:rFonts w:cs="Times New Roman"/>
         </w:rPr>
         <w:t xml:space="preserve">Sequence Diagram </w:t>
       </w:r>
       <w:r>
         <w:rPr>
-          <w:rFonts w:ascii="Times New Roman" w:hAnsi="Times New Roman" w:cs="Times New Roman"/>
-          <w:i w:val="0"/>
-          <w:color w:val="000000" w:themeColor="text1"/>
+          <w:rFonts w:cs="Times New Roman"/>
           <w:lang w:val="id-ID"/>
         </w:rPr>
         <w:t>Mengelola Event</w:t>
@@ -34012,24 +33976,19 @@
         </w:numPr>
         <w:ind w:left="900" w:hanging="900"/>
         <w:rPr>
-          <w:rFonts w:ascii="Times New Roman" w:hAnsi="Times New Roman" w:cs="Times New Roman"/>
-          <w:i w:val="0"/>
-          <w:color w:val="000000" w:themeColor="text1"/>
-        </w:rPr>
-      </w:pPr>
-      <w:r>
-        <w:rPr>
-          <w:rFonts w:ascii="Times New Roman" w:hAnsi="Times New Roman" w:cs="Times New Roman"/>
-          <w:i w:val="0"/>
-          <w:color w:val="000000" w:themeColor="text1"/>
+          <w:rFonts w:cs="Times New Roman"/>
+          <w:i/>
+        </w:rPr>
+      </w:pPr>
+      <w:r>
+        <w:rPr>
+          <w:rFonts w:cs="Times New Roman"/>
         </w:rPr>
         <w:t xml:space="preserve">Sequence Diagram </w:t>
       </w:r>
       <w:r>
         <w:rPr>
-          <w:rFonts w:ascii="Times New Roman" w:hAnsi="Times New Roman" w:cs="Times New Roman"/>
-          <w:i w:val="0"/>
-          <w:color w:val="000000" w:themeColor="text1"/>
+          <w:rFonts w:cs="Times New Roman"/>
           <w:lang w:val="id-ID"/>
         </w:rPr>
         <w:t>Melihat Event</w:t>
@@ -34442,24 +34401,19 @@
         </w:numPr>
         <w:ind w:left="900" w:hanging="900"/>
         <w:rPr>
-          <w:rFonts w:ascii="Times New Roman" w:hAnsi="Times New Roman" w:cs="Times New Roman"/>
-          <w:i w:val="0"/>
-          <w:color w:val="000000" w:themeColor="text1"/>
-        </w:rPr>
-      </w:pPr>
-      <w:r>
-        <w:rPr>
-          <w:rFonts w:ascii="Times New Roman" w:hAnsi="Times New Roman" w:cs="Times New Roman"/>
-          <w:i w:val="0"/>
-          <w:color w:val="000000" w:themeColor="text1"/>
+          <w:rFonts w:cs="Times New Roman"/>
+          <w:i/>
+        </w:rPr>
+      </w:pPr>
+      <w:r>
+        <w:rPr>
+          <w:rFonts w:cs="Times New Roman"/>
         </w:rPr>
         <w:t xml:space="preserve">Sequence Diagram </w:t>
       </w:r>
       <w:r>
         <w:rPr>
-          <w:rFonts w:ascii="Times New Roman" w:hAnsi="Times New Roman" w:cs="Times New Roman"/>
-          <w:i w:val="0"/>
-          <w:color w:val="000000" w:themeColor="text1"/>
+          <w:rFonts w:cs="Times New Roman"/>
           <w:lang w:val="id-ID"/>
         </w:rPr>
         <w:t>Memesan Tiket</w:t>
@@ -34997,19 +34951,12 @@
           <w:numId w:val="48"/>
         </w:numPr>
         <w:ind w:left="900" w:hanging="900"/>
-        <w:rPr>
-          <w:color w:val="000000" w:themeColor="text1"/>
-        </w:rPr>
-      </w:pPr>
-      <w:r>
-        <w:rPr>
-          <w:color w:val="000000" w:themeColor="text1"/>
-        </w:rPr>
+      </w:pPr>
+      <w:r>
         <w:t xml:space="preserve">Sequence Diagram </w:t>
       </w:r>
       <w:r>
         <w:rPr>
-          <w:color w:val="000000" w:themeColor="text1"/>
           <w:lang w:val="id-ID"/>
         </w:rPr>
         <w:t>Mencetak Tiket</w:t>
@@ -35428,24 +35375,19 @@
         </w:numPr>
         <w:ind w:left="900" w:hanging="900"/>
         <w:rPr>
-          <w:rFonts w:ascii="Times New Roman" w:hAnsi="Times New Roman" w:cs="Times New Roman"/>
-          <w:i w:val="0"/>
-          <w:color w:val="000000" w:themeColor="text1"/>
-        </w:rPr>
-      </w:pPr>
-      <w:r>
-        <w:rPr>
-          <w:rFonts w:ascii="Times New Roman" w:hAnsi="Times New Roman" w:cs="Times New Roman"/>
-          <w:i w:val="0"/>
-          <w:color w:val="000000" w:themeColor="text1"/>
+          <w:rFonts w:cs="Times New Roman"/>
+          <w:i/>
+        </w:rPr>
+      </w:pPr>
+      <w:r>
+        <w:rPr>
+          <w:rFonts w:cs="Times New Roman"/>
         </w:rPr>
         <w:t xml:space="preserve">Sequence Diagram </w:t>
       </w:r>
       <w:r>
         <w:rPr>
-          <w:rFonts w:ascii="Times New Roman" w:hAnsi="Times New Roman" w:cs="Times New Roman"/>
-          <w:i w:val="0"/>
-          <w:color w:val="000000" w:themeColor="text1"/>
+          <w:rFonts w:cs="Times New Roman"/>
           <w:lang w:val="id-ID"/>
         </w:rPr>
         <w:t>Mereview Event</w:t>
@@ -35973,24 +35915,19 @@
         </w:numPr>
         <w:ind w:left="900" w:hanging="900"/>
         <w:rPr>
-          <w:rFonts w:ascii="Times New Roman" w:hAnsi="Times New Roman" w:cs="Times New Roman"/>
-          <w:i w:val="0"/>
-          <w:color w:val="000000" w:themeColor="text1"/>
-        </w:rPr>
-      </w:pPr>
-      <w:r>
-        <w:rPr>
-          <w:rFonts w:ascii="Times New Roman" w:hAnsi="Times New Roman" w:cs="Times New Roman"/>
-          <w:i w:val="0"/>
-          <w:color w:val="000000" w:themeColor="text1"/>
+          <w:rFonts w:cs="Times New Roman"/>
+          <w:i/>
+        </w:rPr>
+      </w:pPr>
+      <w:r>
+        <w:rPr>
+          <w:rFonts w:cs="Times New Roman"/>
         </w:rPr>
         <w:t xml:space="preserve">Sequence Diagram </w:t>
       </w:r>
       <w:r>
         <w:rPr>
-          <w:rFonts w:ascii="Times New Roman" w:hAnsi="Times New Roman" w:cs="Times New Roman"/>
-          <w:i w:val="0"/>
-          <w:color w:val="000000" w:themeColor="text1"/>
+          <w:rFonts w:cs="Times New Roman"/>
           <w:lang w:val="id-ID"/>
         </w:rPr>
         <w:t>Mengelola Data User</w:t>
@@ -36446,24 +36383,19 @@
         </w:numPr>
         <w:ind w:left="900" w:hanging="900"/>
         <w:rPr>
-          <w:rFonts w:ascii="Times New Roman" w:hAnsi="Times New Roman" w:cs="Times New Roman"/>
-          <w:i w:val="0"/>
-          <w:color w:val="000000" w:themeColor="text1"/>
-        </w:rPr>
-      </w:pPr>
-      <w:r>
-        <w:rPr>
-          <w:rFonts w:ascii="Times New Roman" w:hAnsi="Times New Roman" w:cs="Times New Roman"/>
-          <w:i w:val="0"/>
-          <w:color w:val="000000" w:themeColor="text1"/>
+          <w:rFonts w:cs="Times New Roman"/>
+          <w:i/>
+        </w:rPr>
+      </w:pPr>
+      <w:r>
+        <w:rPr>
+          <w:rFonts w:cs="Times New Roman"/>
         </w:rPr>
         <w:t xml:space="preserve">Sequence Diagram </w:t>
       </w:r>
       <w:r>
         <w:rPr>
-          <w:rFonts w:ascii="Times New Roman" w:hAnsi="Times New Roman" w:cs="Times New Roman"/>
-          <w:i w:val="0"/>
-          <w:color w:val="000000" w:themeColor="text1"/>
+          <w:rFonts w:cs="Times New Roman"/>
           <w:lang w:val="id-ID"/>
         </w:rPr>
         <w:t>Mengubah Data User</w:t>
@@ -38516,6 +38448,7 @@
       <w:r>
         <w:fldChar w:fldCharType="separate"/>
       </w:r>
+      <w:proofErr w:type="gramStart"/>
       <w:r>
         <w:rPr>
           <w:noProof/>
@@ -38525,7 +38458,6 @@
       <w:r>
         <w:fldChar w:fldCharType="end"/>
       </w:r>
-      <w:proofErr w:type="gramStart"/>
       <w:r>
         <w:t xml:space="preserve"> Kode program fungsi membuat event</w:t>
       </w:r>
@@ -38641,6 +38573,7 @@
       <w:r>
         <w:fldChar w:fldCharType="separate"/>
       </w:r>
+      <w:proofErr w:type="gramStart"/>
       <w:r>
         <w:rPr>
           <w:noProof/>
@@ -38650,7 +38583,6 @@
       <w:r>
         <w:fldChar w:fldCharType="end"/>
       </w:r>
-      <w:proofErr w:type="gramStart"/>
       <w:r>
         <w:t xml:space="preserve"> Kode program fungsi melihat event</w:t>
       </w:r>
@@ -39418,14 +39350,27 @@
       <w:r>
         <w:t xml:space="preserve"> </w:t>
       </w:r>
-      <w:fldSimple w:instr=" SEQ Gambar_4.4. \* ARABIC ">
-        <w:r>
-          <w:rPr>
-            <w:noProof/>
-          </w:rPr>
-          <w:t>10</w:t>
-        </w:r>
-      </w:fldSimple>
+      <w:r>
+        <w:fldChar w:fldCharType="begin"/>
+      </w:r>
+      <w:r>
+        <w:instrText xml:space="preserve"> SEQ Gambar_4.4. \* ARABIC </w:instrText>
+      </w:r>
+      <w:r>
+        <w:fldChar w:fldCharType="separate"/>
+      </w:r>
+      <w:r>
+        <w:rPr>
+          <w:noProof/>
+        </w:rPr>
+        <w:t>10</w:t>
+      </w:r>
+      <w:r>
+        <w:rPr>
+          <w:noProof/>
+        </w:rPr>
+        <w:fldChar w:fldCharType="end"/>
+      </w:r>
       <w:r>
         <w:t xml:space="preserve"> Kode program fungsi menambah data user</w:t>
       </w:r>
@@ -39531,14 +39476,27 @@
       <w:r>
         <w:t xml:space="preserve"> </w:t>
       </w:r>
-      <w:fldSimple w:instr=" SEQ Gambar_4.4. \* ARABIC ">
-        <w:r>
-          <w:rPr>
-            <w:noProof/>
-          </w:rPr>
-          <w:t>11</w:t>
-        </w:r>
-      </w:fldSimple>
+      <w:r>
+        <w:fldChar w:fldCharType="begin"/>
+      </w:r>
+      <w:r>
+        <w:instrText xml:space="preserve"> SEQ Gambar_4.4. \* ARABIC </w:instrText>
+      </w:r>
+      <w:r>
+        <w:fldChar w:fldCharType="separate"/>
+      </w:r>
+      <w:r>
+        <w:rPr>
+          <w:noProof/>
+        </w:rPr>
+        <w:t>11</w:t>
+      </w:r>
+      <w:r>
+        <w:rPr>
+          <w:noProof/>
+        </w:rPr>
+        <w:fldChar w:fldCharType="end"/>
+      </w:r>
       <w:r>
         <w:t xml:space="preserve"> Kode program fungsi update data user</w:t>
       </w:r>
@@ -39645,14 +39603,27 @@
       <w:r>
         <w:t xml:space="preserve"> </w:t>
       </w:r>
-      <w:fldSimple w:instr=" SEQ Gambar_4.4. \* ARABIC ">
-        <w:r>
-          <w:rPr>
-            <w:noProof/>
-          </w:rPr>
-          <w:t>12</w:t>
-        </w:r>
-      </w:fldSimple>
+      <w:r>
+        <w:fldChar w:fldCharType="begin"/>
+      </w:r>
+      <w:r>
+        <w:instrText xml:space="preserve"> SEQ Gambar_4.4. \* ARABIC </w:instrText>
+      </w:r>
+      <w:r>
+        <w:fldChar w:fldCharType="separate"/>
+      </w:r>
+      <w:r>
+        <w:rPr>
+          <w:noProof/>
+        </w:rPr>
+        <w:t>12</w:t>
+      </w:r>
+      <w:r>
+        <w:rPr>
+          <w:noProof/>
+        </w:rPr>
+        <w:fldChar w:fldCharType="end"/>
+      </w:r>
       <w:r>
         <w:t xml:space="preserve"> Kode program fungsi menghapus data user</w:t>
       </w:r>
@@ -39777,14 +39748,27 @@
       <w:r>
         <w:t xml:space="preserve"> </w:t>
       </w:r>
-      <w:fldSimple w:instr=" SEQ Gambar_4.4. \* ARABIC ">
-        <w:r>
-          <w:rPr>
-            <w:noProof/>
-          </w:rPr>
-          <w:t>13</w:t>
-        </w:r>
-      </w:fldSimple>
+      <w:r>
+        <w:fldChar w:fldCharType="begin"/>
+      </w:r>
+      <w:r>
+        <w:instrText xml:space="preserve"> SEQ Gambar_4.4. \* ARABIC </w:instrText>
+      </w:r>
+      <w:r>
+        <w:fldChar w:fldCharType="separate"/>
+      </w:r>
+      <w:r>
+        <w:rPr>
+          <w:noProof/>
+        </w:rPr>
+        <w:t>13</w:t>
+      </w:r>
+      <w:r>
+        <w:rPr>
+          <w:noProof/>
+        </w:rPr>
+        <w:fldChar w:fldCharType="end"/>
+      </w:r>
       <w:r>
         <w:t xml:space="preserve"> Kode program fungsi melihat data user</w:t>
       </w:r>
@@ -40631,27 +40615,14 @@
       <w:r>
         <w:t xml:space="preserve"> </w:t>
       </w:r>
-      <w:r>
-        <w:fldChar w:fldCharType="begin"/>
-      </w:r>
-      <w:r>
-        <w:instrText xml:space="preserve"> SEQ Gambar_5. \* ARABIC </w:instrText>
-      </w:r>
-      <w:r>
-        <w:fldChar w:fldCharType="separate"/>
-      </w:r>
-      <w:r>
-        <w:rPr>
-          <w:noProof/>
-        </w:rPr>
-        <w:t>1</w:t>
-      </w:r>
-      <w:r>
-        <w:rPr>
-          <w:noProof/>
-        </w:rPr>
-        <w:fldChar w:fldCharType="end"/>
-      </w:r>
+      <w:fldSimple w:instr=" SEQ Gambar_5. \* ARABIC ">
+        <w:r>
+          <w:rPr>
+            <w:noProof/>
+          </w:rPr>
+          <w:t>1</w:t>
+        </w:r>
+      </w:fldSimple>
       <w:r>
         <w:t xml:space="preserve"> Fitur Login</w:t>
       </w:r>
@@ -40867,27 +40838,14 @@
       <w:r>
         <w:t xml:space="preserve"> </w:t>
       </w:r>
-      <w:r>
-        <w:fldChar w:fldCharType="begin"/>
-      </w:r>
-      <w:r>
-        <w:instrText xml:space="preserve"> SEQ Gambar_5. \* ARABIC </w:instrText>
-      </w:r>
-      <w:r>
-        <w:fldChar w:fldCharType="separate"/>
-      </w:r>
-      <w:r>
-        <w:rPr>
-          <w:noProof/>
-        </w:rPr>
-        <w:t>2</w:t>
-      </w:r>
-      <w:r>
-        <w:rPr>
-          <w:noProof/>
-        </w:rPr>
-        <w:fldChar w:fldCharType="end"/>
-      </w:r>
+      <w:fldSimple w:instr=" SEQ Gambar_5. \* ARABIC ">
+        <w:r>
+          <w:rPr>
+            <w:noProof/>
+          </w:rPr>
+          <w:t>2</w:t>
+        </w:r>
+      </w:fldSimple>
       <w:r>
         <w:t xml:space="preserve"> Fitur Mengelola Data Event</w:t>
       </w:r>
@@ -40951,27 +40909,14 @@
       <w:r>
         <w:t xml:space="preserve"> </w:t>
       </w:r>
-      <w:r>
-        <w:fldChar w:fldCharType="begin"/>
-      </w:r>
-      <w:r>
-        <w:instrText xml:space="preserve"> SEQ Gambar_5. \* ARABIC </w:instrText>
-      </w:r>
-      <w:r>
-        <w:fldChar w:fldCharType="separate"/>
-      </w:r>
-      <w:r>
-        <w:rPr>
-          <w:noProof/>
-        </w:rPr>
-        <w:t>3</w:t>
-      </w:r>
-      <w:r>
-        <w:rPr>
-          <w:noProof/>
-        </w:rPr>
-        <w:fldChar w:fldCharType="end"/>
-      </w:r>
+      <w:fldSimple w:instr=" SEQ Gambar_5. \* ARABIC ">
+        <w:r>
+          <w:rPr>
+            <w:noProof/>
+          </w:rPr>
+          <w:t>3</w:t>
+        </w:r>
+      </w:fldSimple>
       <w:r>
         <w:t xml:space="preserve"> Fitur Tambah Data Event</w:t>
       </w:r>
@@ -41034,27 +40979,14 @@
       <w:r>
         <w:t xml:space="preserve"> </w:t>
       </w:r>
-      <w:r>
-        <w:fldChar w:fldCharType="begin"/>
-      </w:r>
-      <w:r>
-        <w:instrText xml:space="preserve"> SEQ Gambar_5. \* ARABIC </w:instrText>
-      </w:r>
-      <w:r>
-        <w:fldChar w:fldCharType="separate"/>
-      </w:r>
-      <w:r>
-        <w:rPr>
-          <w:noProof/>
-        </w:rPr>
-        <w:t>4</w:t>
-      </w:r>
-      <w:r>
-        <w:rPr>
-          <w:noProof/>
-        </w:rPr>
-        <w:fldChar w:fldCharType="end"/>
-      </w:r>
+      <w:fldSimple w:instr=" SEQ Gambar_5. \* ARABIC ">
+        <w:r>
+          <w:rPr>
+            <w:noProof/>
+          </w:rPr>
+          <w:t>4</w:t>
+        </w:r>
+      </w:fldSimple>
       <w:r>
         <w:t xml:space="preserve"> Fitur Ubah Data Event</w:t>
       </w:r>
@@ -41377,27 +41309,14 @@
       <w:r>
         <w:t xml:space="preserve"> </w:t>
       </w:r>
-      <w:r>
-        <w:fldChar w:fldCharType="begin"/>
-      </w:r>
-      <w:r>
-        <w:instrText xml:space="preserve"> SEQ Gambar_5. \* ARABIC </w:instrText>
-      </w:r>
-      <w:r>
-        <w:fldChar w:fldCharType="separate"/>
-      </w:r>
-      <w:r>
-        <w:rPr>
-          <w:noProof/>
-        </w:rPr>
-        <w:t>6</w:t>
-      </w:r>
-      <w:r>
-        <w:rPr>
-          <w:noProof/>
-        </w:rPr>
-        <w:fldChar w:fldCharType="end"/>
-      </w:r>
+      <w:fldSimple w:instr=" SEQ Gambar_5. \* ARABIC ">
+        <w:r>
+          <w:rPr>
+            <w:noProof/>
+          </w:rPr>
+          <w:t>6</w:t>
+        </w:r>
+      </w:fldSimple>
       <w:r>
         <w:t xml:space="preserve"> Gambar menu pesan tiket</w:t>
       </w:r>
@@ -41467,27 +41386,14 @@
       <w:r>
         <w:t xml:space="preserve"> </w:t>
       </w:r>
-      <w:r>
-        <w:fldChar w:fldCharType="begin"/>
-      </w:r>
-      <w:r>
-        <w:instrText xml:space="preserve"> SEQ Gambar_5. \* ARABIC </w:instrText>
-      </w:r>
-      <w:r>
-        <w:fldChar w:fldCharType="separate"/>
-      </w:r>
-      <w:r>
-        <w:rPr>
-          <w:noProof/>
-        </w:rPr>
-        <w:t>7</w:t>
-      </w:r>
-      <w:r>
-        <w:rPr>
-          <w:noProof/>
-        </w:rPr>
-        <w:fldChar w:fldCharType="end"/>
-      </w:r>
+      <w:fldSimple w:instr=" SEQ Gambar_5. \* ARABIC ">
+        <w:r>
+          <w:rPr>
+            <w:noProof/>
+          </w:rPr>
+          <w:t>7</w:t>
+        </w:r>
+      </w:fldSimple>
       <w:r>
         <w:t xml:space="preserve"> Gambar berhasil memesan tiket</w:t>
       </w:r>
@@ -41720,27 +41626,14 @@
       <w:r>
         <w:t xml:space="preserve"> </w:t>
       </w:r>
-      <w:r>
-        <w:fldChar w:fldCharType="begin"/>
-      </w:r>
-      <w:r>
-        <w:instrText xml:space="preserve"> SEQ Gambar_5. \* ARABIC </w:instrText>
-      </w:r>
-      <w:r>
-        <w:fldChar w:fldCharType="separate"/>
-      </w:r>
-      <w:r>
-        <w:rPr>
-          <w:noProof/>
-        </w:rPr>
-        <w:t>8</w:t>
-      </w:r>
-      <w:r>
-        <w:rPr>
-          <w:noProof/>
-        </w:rPr>
-        <w:fldChar w:fldCharType="end"/>
-      </w:r>
+      <w:fldSimple w:instr=" SEQ Gambar_5. \* ARABIC ">
+        <w:r>
+          <w:rPr>
+            <w:noProof/>
+          </w:rPr>
+          <w:t>8</w:t>
+        </w:r>
+      </w:fldSimple>
       <w:r>
         <w:t xml:space="preserve"> Hasil generate kode pembayaran</w:t>
       </w:r>
@@ -41934,27 +41827,14 @@
       <w:r>
         <w:t xml:space="preserve"> </w:t>
       </w:r>
-      <w:r>
-        <w:fldChar w:fldCharType="begin"/>
-      </w:r>
-      <w:r>
-        <w:instrText xml:space="preserve"> SEQ Gambar_5. \* ARABIC </w:instrText>
-      </w:r>
-      <w:r>
-        <w:fldChar w:fldCharType="separate"/>
-      </w:r>
-      <w:r>
-        <w:rPr>
-          <w:noProof/>
-        </w:rPr>
-        <w:t>9</w:t>
-      </w:r>
-      <w:r>
-        <w:rPr>
-          <w:noProof/>
-        </w:rPr>
-        <w:fldChar w:fldCharType="end"/>
-      </w:r>
+      <w:fldSimple w:instr=" SEQ Gambar_5. \* ARABIC ">
+        <w:r>
+          <w:rPr>
+            <w:noProof/>
+          </w:rPr>
+          <w:t>9</w:t>
+        </w:r>
+      </w:fldSimple>
       <w:r>
         <w:rPr>
           <w:noProof/>
@@ -42020,27 +41900,14 @@
       <w:r>
         <w:t xml:space="preserve"> </w:t>
       </w:r>
-      <w:r>
-        <w:fldChar w:fldCharType="begin"/>
-      </w:r>
-      <w:r>
-        <w:instrText xml:space="preserve"> SEQ Gambar_5. \* ARABIC </w:instrText>
-      </w:r>
-      <w:r>
-        <w:fldChar w:fldCharType="separate"/>
-      </w:r>
-      <w:r>
-        <w:rPr>
-          <w:noProof/>
-        </w:rPr>
-        <w:t>10</w:t>
-      </w:r>
-      <w:r>
-        <w:rPr>
-          <w:noProof/>
-        </w:rPr>
-        <w:fldChar w:fldCharType="end"/>
-      </w:r>
+      <w:fldSimple w:instr=" SEQ Gambar_5. \* ARABIC ">
+        <w:r>
+          <w:rPr>
+            <w:noProof/>
+          </w:rPr>
+          <w:t>10</w:t>
+        </w:r>
+      </w:fldSimple>
       <w:r>
         <w:t xml:space="preserve"> Tampilan tiket dalam bentuk pdf</w:t>
       </w:r>
@@ -42208,27 +42075,14 @@
       <w:r>
         <w:t xml:space="preserve"> </w:t>
       </w:r>
-      <w:r>
-        <w:fldChar w:fldCharType="begin"/>
-      </w:r>
-      <w:r>
-        <w:instrText xml:space="preserve"> SEQ Gambar_5. \* ARABIC </w:instrText>
-      </w:r>
-      <w:r>
-        <w:fldChar w:fldCharType="separate"/>
-      </w:r>
-      <w:r>
-        <w:rPr>
-          <w:noProof/>
-        </w:rPr>
-        <w:t>11</w:t>
-      </w:r>
-      <w:r>
-        <w:rPr>
-          <w:noProof/>
-        </w:rPr>
-        <w:fldChar w:fldCharType="end"/>
-      </w:r>
+      <w:fldSimple w:instr=" SEQ Gambar_5. \* ARABIC ">
+        <w:r>
+          <w:rPr>
+            <w:noProof/>
+          </w:rPr>
+          <w:t>11</w:t>
+        </w:r>
+      </w:fldSimple>
       <w:r>
         <w:rPr>
           <w:noProof/>
@@ -42499,27 +42353,14 @@
       <w:r>
         <w:t xml:space="preserve"> </w:t>
       </w:r>
-      <w:r>
-        <w:fldChar w:fldCharType="begin"/>
-      </w:r>
-      <w:r>
-        <w:instrText xml:space="preserve"> SEQ Gambar_5. \* ARABIC </w:instrText>
-      </w:r>
-      <w:r>
-        <w:fldChar w:fldCharType="separate"/>
-      </w:r>
-      <w:r>
-        <w:rPr>
-          <w:noProof/>
-        </w:rPr>
-        <w:t>12</w:t>
-      </w:r>
-      <w:r>
-        <w:rPr>
-          <w:noProof/>
-        </w:rPr>
-        <w:fldChar w:fldCharType="end"/>
-      </w:r>
+      <w:fldSimple w:instr=" SEQ Gambar_5. \* ARABIC ">
+        <w:r>
+          <w:rPr>
+            <w:noProof/>
+          </w:rPr>
+          <w:t>12</w:t>
+        </w:r>
+      </w:fldSimple>
       <w:r>
         <w:rPr>
           <w:noProof/>
@@ -42585,27 +42426,14 @@
       <w:r>
         <w:t xml:space="preserve"> </w:t>
       </w:r>
-      <w:r>
-        <w:fldChar w:fldCharType="begin"/>
-      </w:r>
-      <w:r>
-        <w:instrText xml:space="preserve"> SEQ Gambar_5. \* ARABIC </w:instrText>
-      </w:r>
-      <w:r>
-        <w:fldChar w:fldCharType="separate"/>
-      </w:r>
-      <w:r>
-        <w:rPr>
-          <w:noProof/>
-        </w:rPr>
-        <w:t>13</w:t>
-      </w:r>
-      <w:r>
-        <w:rPr>
-          <w:noProof/>
-        </w:rPr>
-        <w:fldChar w:fldCharType="end"/>
-      </w:r>
+      <w:fldSimple w:instr=" SEQ Gambar_5. \* ARABIC ">
+        <w:r>
+          <w:rPr>
+            <w:noProof/>
+          </w:rPr>
+          <w:t>13</w:t>
+        </w:r>
+      </w:fldSimple>
       <w:r>
         <w:rPr>
           <w:noProof/>
@@ -42672,27 +42500,14 @@
       <w:r>
         <w:t xml:space="preserve"> </w:t>
       </w:r>
-      <w:r>
-        <w:fldChar w:fldCharType="begin"/>
-      </w:r>
-      <w:r>
-        <w:instrText xml:space="preserve"> SEQ Gambar_5. \* ARABIC </w:instrText>
-      </w:r>
-      <w:r>
-        <w:fldChar w:fldCharType="separate"/>
-      </w:r>
-      <w:r>
-        <w:rPr>
-          <w:noProof/>
-        </w:rPr>
-        <w:t>14</w:t>
-      </w:r>
-      <w:r>
-        <w:rPr>
-          <w:noProof/>
-        </w:rPr>
-        <w:fldChar w:fldCharType="end"/>
-      </w:r>
+      <w:fldSimple w:instr=" SEQ Gambar_5. \* ARABIC ">
+        <w:r>
+          <w:rPr>
+            <w:noProof/>
+          </w:rPr>
+          <w:t>14</w:t>
+        </w:r>
+      </w:fldSimple>
       <w:r>
         <w:rPr>
           <w:noProof/>
@@ -42758,27 +42573,14 @@
       <w:r>
         <w:t xml:space="preserve"> </w:t>
       </w:r>
-      <w:r>
-        <w:fldChar w:fldCharType="begin"/>
-      </w:r>
-      <w:r>
-        <w:instrText xml:space="preserve"> SEQ Gambar_5. \* ARABIC </w:instrText>
-      </w:r>
-      <w:r>
-        <w:fldChar w:fldCharType="separate"/>
-      </w:r>
-      <w:r>
-        <w:rPr>
-          <w:noProof/>
-        </w:rPr>
-        <w:t>15</w:t>
-      </w:r>
-      <w:r>
-        <w:rPr>
-          <w:noProof/>
-        </w:rPr>
-        <w:fldChar w:fldCharType="end"/>
-      </w:r>
+      <w:fldSimple w:instr=" SEQ Gambar_5. \* ARABIC ">
+        <w:r>
+          <w:rPr>
+            <w:noProof/>
+          </w:rPr>
+          <w:t>15</w:t>
+        </w:r>
+      </w:fldSimple>
       <w:r>
         <w:rPr>
           <w:noProof/>
@@ -42959,30 +42761,14 @@
       <w:r>
         <w:t xml:space="preserve"> </w:t>
       </w:r>
-      <w:r>
-        <w:fldChar w:fldCharType="begin"/>
-      </w:r>
-      <w:r>
-        <w:instrText xml:space="preserve"> SEQ Gambar_5. \</w:instrText>
-      </w:r>
-      <w:r>
-        <w:instrText xml:space="preserve">* ARABIC </w:instrText>
-      </w:r>
-      <w:r>
-        <w:fldChar w:fldCharType="separate"/>
-      </w:r>
-      <w:r>
-        <w:rPr>
-          <w:noProof/>
-        </w:rPr>
-        <w:t>16</w:t>
-      </w:r>
-      <w:r>
-        <w:rPr>
-          <w:noProof/>
-        </w:rPr>
-        <w:fldChar w:fldCharType="end"/>
-      </w:r>
+      <w:fldSimple w:instr=" SEQ Gambar_5. \* ARABIC ">
+        <w:r>
+          <w:rPr>
+            <w:noProof/>
+          </w:rPr>
+          <w:t>16</w:t>
+        </w:r>
+      </w:fldSimple>
       <w:r>
         <w:rPr>
           <w:noProof/>
@@ -44521,8 +44307,84 @@
           <w:sz w:val="24"/>
           <w:szCs w:val="24"/>
         </w:rPr>
-        <w:t>Kelola Event (views/event/index.php)</w:t>
-      </w:r>
+        <w:t xml:space="preserve">Event </w:t>
+      </w:r>
+    </w:p>
+    <w:p>
+      <w:pPr>
+        <w:pStyle w:val="Heading4"/>
+        <w:numPr>
+          <w:ilvl w:val="0"/>
+          <w:numId w:val="77"/>
+        </w:numPr>
+        <w:ind w:left="720" w:hanging="720"/>
+      </w:pPr>
+      <w:r>
+        <w:t>Meng</w:t>
+      </w:r>
+      <w:r>
+        <w:t xml:space="preserve">elola Event </w:t>
+      </w:r>
+      <w:r>
+        <w:rPr>
+          <w:rFonts w:cs="Times New Roman"/>
+          <w:szCs w:val="24"/>
+        </w:rPr>
+        <w:t>(views/event/index.php)</w:t>
+      </w:r>
+    </w:p>
+    <w:p>
+      <w:pPr>
+        <w:pStyle w:val="Heading4"/>
+        <w:numPr>
+          <w:ilvl w:val="0"/>
+          <w:numId w:val="77"/>
+        </w:numPr>
+        <w:ind w:left="720" w:hanging="720"/>
+      </w:pPr>
+      <w:r>
+        <w:rPr>
+          <w:rFonts w:cs="Times New Roman"/>
+          <w:szCs w:val="24"/>
+        </w:rPr>
+        <w:t>Menambah Event (views/event/_form.php)</w:t>
+      </w:r>
+    </w:p>
+    <w:p>
+      <w:pPr>
+        <w:pStyle w:val="Heading4"/>
+        <w:numPr>
+          <w:ilvl w:val="0"/>
+          <w:numId w:val="77"/>
+        </w:numPr>
+        <w:ind w:left="720" w:hanging="720"/>
+      </w:pPr>
+      <w:r>
+        <w:rPr>
+          <w:rFonts w:cs="Times New Roman"/>
+          <w:szCs w:val="24"/>
+        </w:rPr>
+        <w:t>Update Event (views/event/index.php)</w:t>
+      </w:r>
+    </w:p>
+    <w:p>
+      <w:pPr>
+        <w:pStyle w:val="Heading4"/>
+        <w:numPr>
+          <w:ilvl w:val="0"/>
+          <w:numId w:val="77"/>
+        </w:numPr>
+        <w:ind w:left="720" w:hanging="720"/>
+      </w:pPr>
+      <w:r>
+        <w:rPr>
+          <w:rFonts w:cs="Times New Roman"/>
+          <w:szCs w:val="24"/>
+        </w:rPr>
+        <w:t>Hapus Event (views/event/index.php)</w:t>
+      </w:r>
+      <w:bookmarkStart w:id="20" w:name="_GoBack"/>
+      <w:bookmarkEnd w:id="20"/>
     </w:p>
     <w:p>
       <w:pPr>
@@ -44540,46 +44402,6 @@
           <w:szCs w:val="24"/>
         </w:rPr>
       </w:pPr>
-      <w:r>
-        <w:rPr>
-          <w:rFonts w:ascii="Times New Roman" w:hAnsi="Times New Roman" w:cs="Times New Roman"/>
-          <w:b w:val="0"/>
-          <w:color w:val="000000" w:themeColor="text1"/>
-          <w:sz w:val="24"/>
-          <w:szCs w:val="24"/>
-        </w:rPr>
-        <w:t>Menambah Event (</w:t>
-      </w:r>
-      <w:r>
-        <w:rPr>
-          <w:rFonts w:ascii="Times New Roman" w:hAnsi="Times New Roman" w:cs="Times New Roman"/>
-          <w:b w:val="0"/>
-          <w:color w:val="000000" w:themeColor="text1"/>
-          <w:sz w:val="24"/>
-          <w:szCs w:val="24"/>
-        </w:rPr>
-        <w:t>views/event/</w:t>
-      </w:r>
-      <w:r>
-        <w:rPr>
-          <w:rFonts w:ascii="Times New Roman" w:hAnsi="Times New Roman" w:cs="Times New Roman"/>
-          <w:b w:val="0"/>
-          <w:color w:val="000000" w:themeColor="text1"/>
-          <w:sz w:val="24"/>
-          <w:szCs w:val="24"/>
-        </w:rPr>
-        <w:t>_form</w:t>
-      </w:r>
-      <w:r>
-        <w:rPr>
-          <w:rFonts w:ascii="Times New Roman" w:hAnsi="Times New Roman" w:cs="Times New Roman"/>
-          <w:b w:val="0"/>
-          <w:color w:val="000000" w:themeColor="text1"/>
-          <w:sz w:val="24"/>
-          <w:szCs w:val="24"/>
-        </w:rPr>
-        <w:t>.php)</w:t>
-      </w:r>
     </w:p>
     <w:p>
       <w:pPr>
@@ -44597,26 +44419,6 @@
           <w:szCs w:val="24"/>
         </w:rPr>
       </w:pPr>
-      <w:r>
-        <w:rPr>
-          <w:rFonts w:ascii="Times New Roman" w:hAnsi="Times New Roman" w:cs="Times New Roman"/>
-          <w:b w:val="0"/>
-          <w:color w:val="000000" w:themeColor="text1"/>
-          <w:sz w:val="24"/>
-          <w:szCs w:val="24"/>
-        </w:rPr>
-        <w:t>Update Event (</w:t>
-      </w:r>
-      <w:r>
-        <w:rPr>
-          <w:rFonts w:ascii="Times New Roman" w:hAnsi="Times New Roman" w:cs="Times New Roman"/>
-          <w:b w:val="0"/>
-          <w:color w:val="000000" w:themeColor="text1"/>
-          <w:sz w:val="24"/>
-          <w:szCs w:val="24"/>
-        </w:rPr>
-        <w:t>views/event/index.php)</w:t>
-      </w:r>
     </w:p>
     <w:p>
       <w:pPr>
@@ -44634,38 +44436,6 @@
           <w:szCs w:val="24"/>
         </w:rPr>
       </w:pPr>
-      <w:r>
-        <w:rPr>
-          <w:rFonts w:ascii="Times New Roman" w:hAnsi="Times New Roman" w:cs="Times New Roman"/>
-          <w:b w:val="0"/>
-          <w:color w:val="000000" w:themeColor="text1"/>
-          <w:sz w:val="24"/>
-          <w:szCs w:val="24"/>
-        </w:rPr>
-        <w:t>H</w:t>
-      </w:r>
-      <w:r>
-        <w:rPr>
-          <w:rFonts w:ascii="Times New Roman" w:hAnsi="Times New Roman" w:cs="Times New Roman"/>
-          <w:b w:val="0"/>
-          <w:color w:val="000000" w:themeColor="text1"/>
-          <w:sz w:val="24"/>
-          <w:szCs w:val="24"/>
-        </w:rPr>
-        <w:t>apus Event (</w:t>
-      </w:r>
-      <w:r>
-        <w:rPr>
-          <w:rFonts w:ascii="Times New Roman" w:hAnsi="Times New Roman" w:cs="Times New Roman"/>
-          <w:b w:val="0"/>
-          <w:color w:val="000000" w:themeColor="text1"/>
-          <w:sz w:val="24"/>
-          <w:szCs w:val="24"/>
-        </w:rPr>
-        <w:t>views/event/index.php)</w:t>
-      </w:r>
-      <w:bookmarkStart w:id="20" w:name="_GoBack"/>
-      <w:bookmarkEnd w:id="20"/>
     </w:p>
     <w:p>
       <w:pPr>
@@ -51206,6 +50976,95 @@
     </w:lvl>
   </w:abstractNum>
   <w:abstractNum w:abstractNumId="69">
+    <w:nsid w:val="76E632C4"/>
+    <w:multiLevelType w:val="hybridMultilevel"/>
+    <w:tmpl w:val="AC722238"/>
+    <w:lvl w:ilvl="0" w:tplc="CF78E5A0">
+      <w:start w:val="1"/>
+      <w:numFmt w:val="decimal"/>
+      <w:lvlText w:val="A.3.%1"/>
+      <w:lvlJc w:val="left"/>
+      <w:pPr>
+        <w:ind w:left="1260" w:hanging="360"/>
+      </w:pPr>
+      <w:rPr>
+        <w:rFonts w:hint="default"/>
+      </w:rPr>
+    </w:lvl>
+    <w:lvl w:ilvl="1" w:tplc="04090019" w:tentative="1">
+      <w:start w:val="1"/>
+      <w:numFmt w:val="lowerLetter"/>
+      <w:lvlText w:val="%2."/>
+      <w:lvlJc w:val="left"/>
+      <w:pPr>
+        <w:ind w:left="1440" w:hanging="360"/>
+      </w:pPr>
+    </w:lvl>
+    <w:lvl w:ilvl="2" w:tplc="0409001B" w:tentative="1">
+      <w:start w:val="1"/>
+      <w:numFmt w:val="lowerRoman"/>
+      <w:lvlText w:val="%3."/>
+      <w:lvlJc w:val="right"/>
+      <w:pPr>
+        <w:ind w:left="2160" w:hanging="180"/>
+      </w:pPr>
+    </w:lvl>
+    <w:lvl w:ilvl="3" w:tplc="0409000F" w:tentative="1">
+      <w:start w:val="1"/>
+      <w:numFmt w:val="decimal"/>
+      <w:lvlText w:val="%4."/>
+      <w:lvlJc w:val="left"/>
+      <w:pPr>
+        <w:ind w:left="2880" w:hanging="360"/>
+      </w:pPr>
+    </w:lvl>
+    <w:lvl w:ilvl="4" w:tplc="04090019" w:tentative="1">
+      <w:start w:val="1"/>
+      <w:numFmt w:val="lowerLetter"/>
+      <w:lvlText w:val="%5."/>
+      <w:lvlJc w:val="left"/>
+      <w:pPr>
+        <w:ind w:left="3600" w:hanging="360"/>
+      </w:pPr>
+    </w:lvl>
+    <w:lvl w:ilvl="5" w:tplc="0409001B" w:tentative="1">
+      <w:start w:val="1"/>
+      <w:numFmt w:val="lowerRoman"/>
+      <w:lvlText w:val="%6."/>
+      <w:lvlJc w:val="right"/>
+      <w:pPr>
+        <w:ind w:left="4320" w:hanging="180"/>
+      </w:pPr>
+    </w:lvl>
+    <w:lvl w:ilvl="6" w:tplc="0409000F" w:tentative="1">
+      <w:start w:val="1"/>
+      <w:numFmt w:val="decimal"/>
+      <w:lvlText w:val="%7."/>
+      <w:lvlJc w:val="left"/>
+      <w:pPr>
+        <w:ind w:left="5040" w:hanging="360"/>
+      </w:pPr>
+    </w:lvl>
+    <w:lvl w:ilvl="7" w:tplc="04090019" w:tentative="1">
+      <w:start w:val="1"/>
+      <w:numFmt w:val="lowerLetter"/>
+      <w:lvlText w:val="%8."/>
+      <w:lvlJc w:val="left"/>
+      <w:pPr>
+        <w:ind w:left="5760" w:hanging="360"/>
+      </w:pPr>
+    </w:lvl>
+    <w:lvl w:ilvl="8" w:tplc="0409001B" w:tentative="1">
+      <w:start w:val="1"/>
+      <w:numFmt w:val="lowerRoman"/>
+      <w:lvlText w:val="%9."/>
+      <w:lvlJc w:val="right"/>
+      <w:pPr>
+        <w:ind w:left="6480" w:hanging="180"/>
+      </w:pPr>
+    </w:lvl>
+  </w:abstractNum>
+  <w:abstractNum w:abstractNumId="70">
     <w:nsid w:val="7C0800E0"/>
     <w:multiLevelType w:val="hybridMultilevel"/>
     <w:tmpl w:val="8FC29E46"/>
@@ -51291,7 +51150,7 @@
       </w:pPr>
     </w:lvl>
   </w:abstractNum>
-  <w:abstractNum w:abstractNumId="70">
+  <w:abstractNum w:abstractNumId="71">
     <w:nsid w:val="7C767F7D"/>
     <w:multiLevelType w:val="hybridMultilevel"/>
     <w:tmpl w:val="43323C5A"/>
@@ -51380,7 +51239,7 @@
       </w:pPr>
     </w:lvl>
   </w:abstractNum>
-  <w:abstractNum w:abstractNumId="71">
+  <w:abstractNum w:abstractNumId="72">
     <w:nsid w:val="7E0B441E"/>
     <w:multiLevelType w:val="hybridMultilevel"/>
     <w:tmpl w:val="682A6AAA"/>
@@ -51469,7 +51328,7 @@
       </w:pPr>
     </w:lvl>
   </w:abstractNum>
-  <w:abstractNum w:abstractNumId="72">
+  <w:abstractNum w:abstractNumId="73">
     <w:nsid w:val="7E473DB3"/>
     <w:multiLevelType w:val="multilevel"/>
     <w:tmpl w:val="8C3EBCE4"/>
@@ -51563,7 +51422,7 @@
       </w:pPr>
     </w:lvl>
   </w:abstractNum>
-  <w:abstractNum w:abstractNumId="73">
+  <w:abstractNum w:abstractNumId="74">
     <w:nsid w:val="7FFB0A77"/>
     <w:multiLevelType w:val="hybridMultilevel"/>
     <w:tmpl w:val="70F4A77A"/>
@@ -51678,7 +51537,7 @@
     <w:abstractNumId w:val="4"/>
   </w:num>
   <w:num w:numId="9">
-    <w:abstractNumId w:val="73"/>
+    <w:abstractNumId w:val="74"/>
   </w:num>
   <w:num w:numId="10">
     <w:abstractNumId w:val="5"/>
@@ -52279,7 +52138,7 @@
     </w:lvlOverride>
   </w:num>
   <w:num w:numId="30">
-    <w:abstractNumId w:val="69"/>
+    <w:abstractNumId w:val="70"/>
     <w:lvlOverride w:ilvl="0">
       <w:startOverride w:val="5"/>
     </w:lvlOverride>
@@ -52519,7 +52378,7 @@
     </w:lvlOverride>
   </w:num>
   <w:num w:numId="38">
-    <w:abstractNumId w:val="72"/>
+    <w:abstractNumId w:val="73"/>
     <w:lvlOverride w:ilvl="0">
       <w:startOverride w:val="4"/>
     </w:lvlOverride>
@@ -52639,7 +52498,7 @@
     </w:lvlOverride>
   </w:num>
   <w:num w:numId="42">
-    <w:abstractNumId w:val="71"/>
+    <w:abstractNumId w:val="72"/>
   </w:num>
   <w:num w:numId="43">
     <w:abstractNumId w:val="36"/>
@@ -52738,10 +52597,13 @@
     <w:abstractNumId w:val="21"/>
   </w:num>
   <w:num w:numId="75">
-    <w:abstractNumId w:val="70"/>
+    <w:abstractNumId w:val="71"/>
   </w:num>
   <w:num w:numId="76">
     <w:abstractNumId w:val="38"/>
+  </w:num>
+  <w:num w:numId="77">
+    <w:abstractNumId w:val="69"/>
   </w:num>
   <w:numIdMacAtCleanup w:val="72"/>
 </w:numbering>
@@ -52981,7 +52843,7 @@
     <w:uiPriority w:val="9"/>
     <w:unhideWhenUsed/>
     <w:qFormat/>
-    <w:rsid w:val="00E577DE"/>
+    <w:rsid w:val="00CB5704"/>
     <w:pPr>
       <w:keepNext/>
       <w:keepLines/>
@@ -52991,12 +52853,10 @@
       <w:outlineLvl w:val="3"/>
     </w:pPr>
     <w:rPr>
-      <w:rFonts w:asciiTheme="majorHAnsi" w:eastAsiaTheme="majorEastAsia" w:hAnsiTheme="majorHAnsi" w:cstheme="majorBidi"/>
-      <w:b/>
+      <w:rFonts w:ascii="Times New Roman" w:eastAsiaTheme="majorEastAsia" w:hAnsi="Times New Roman" w:cstheme="majorBidi"/>
       <w:bCs/>
-      <w:i/>
       <w:iCs/>
-      <w:color w:val="4F81BD" w:themeColor="accent1"/>
+      <w:color w:val="000000" w:themeColor="text1"/>
       <w:sz w:val="24"/>
     </w:rPr>
   </w:style>
@@ -53166,14 +53026,12 @@
     <w:basedOn w:val="DefaultParagraphFont"/>
     <w:link w:val="Heading4"/>
     <w:uiPriority w:val="9"/>
-    <w:rsid w:val="00E577DE"/>
+    <w:rsid w:val="00CB5704"/>
     <w:rPr>
-      <w:rFonts w:asciiTheme="majorHAnsi" w:eastAsiaTheme="majorEastAsia" w:hAnsiTheme="majorHAnsi" w:cstheme="majorBidi"/>
-      <w:b/>
+      <w:rFonts w:ascii="Times New Roman" w:eastAsiaTheme="majorEastAsia" w:hAnsi="Times New Roman" w:cstheme="majorBidi"/>
       <w:bCs/>
-      <w:i/>
       <w:iCs/>
-      <w:color w:val="4F81BD" w:themeColor="accent1"/>
+      <w:color w:val="000000" w:themeColor="text1"/>
       <w:sz w:val="24"/>
     </w:rPr>
   </w:style>
@@ -53608,7 +53466,7 @@
     <w:uiPriority w:val="9"/>
     <w:unhideWhenUsed/>
     <w:qFormat/>
-    <w:rsid w:val="00E577DE"/>
+    <w:rsid w:val="00CB5704"/>
     <w:pPr>
       <w:keepNext/>
       <w:keepLines/>
@@ -53618,12 +53476,10 @@
       <w:outlineLvl w:val="3"/>
     </w:pPr>
     <w:rPr>
-      <w:rFonts w:asciiTheme="majorHAnsi" w:eastAsiaTheme="majorEastAsia" w:hAnsiTheme="majorHAnsi" w:cstheme="majorBidi"/>
-      <w:b/>
+      <w:rFonts w:ascii="Times New Roman" w:eastAsiaTheme="majorEastAsia" w:hAnsi="Times New Roman" w:cstheme="majorBidi"/>
       <w:bCs/>
-      <w:i/>
       <w:iCs/>
-      <w:color w:val="4F81BD" w:themeColor="accent1"/>
+      <w:color w:val="000000" w:themeColor="text1"/>
       <w:sz w:val="24"/>
     </w:rPr>
   </w:style>
@@ -53793,14 +53649,12 @@
     <w:basedOn w:val="DefaultParagraphFont"/>
     <w:link w:val="Heading4"/>
     <w:uiPriority w:val="9"/>
-    <w:rsid w:val="00E577DE"/>
+    <w:rsid w:val="00CB5704"/>
     <w:rPr>
-      <w:rFonts w:asciiTheme="majorHAnsi" w:eastAsiaTheme="majorEastAsia" w:hAnsiTheme="majorHAnsi" w:cstheme="majorBidi"/>
-      <w:b/>
+      <w:rFonts w:ascii="Times New Roman" w:eastAsiaTheme="majorEastAsia" w:hAnsi="Times New Roman" w:cstheme="majorBidi"/>
       <w:bCs/>
-      <w:i/>
       <w:iCs/>
-      <w:color w:val="4F81BD" w:themeColor="accent1"/>
+      <w:color w:val="000000" w:themeColor="text1"/>
       <w:sz w:val="24"/>
     </w:rPr>
   </w:style>
@@ -54291,7 +54145,7 @@
 </file>
 
 <file path=customXml/itemProps1.xml><?xml version="1.0" encoding="utf-8"?>
-<ds:datastoreItem xmlns:ds="http://schemas.openxmlformats.org/officeDocument/2006/customXml" ds:itemID="{A2C8EC08-0676-4A64-A63B-669C82E1695C}">
+<ds:datastoreItem xmlns:ds="http://schemas.openxmlformats.org/officeDocument/2006/customXml" ds:itemID="{2129DD3F-07C3-4FE0-999B-E64F4BF6AA1B}">
   <ds:schemaRefs>
     <ds:schemaRef ds:uri="http://schemas.openxmlformats.org/officeDocument/2006/bibliography"/>
   </ds:schemaRefs>

</xml_diff>